<commit_message>
Aggiunta possibilità di visualizzare/modificare/eliminare un cantiere, corretti alcuni bug come la data preimpostata per cantieri e clienti
</commit_message>
<xml_diff>
--- a/AppuntiPerNuoveModifiche/ModificheDaFare.docx
+++ b/AppuntiPerNuoveModifiche/ModificheDaFare.docx
@@ -1,77 +1,139 @@
 
 <file path=word/document.xml><?xml version="1.0" encoding="utf-8"?>
-<w:document xmlns:wpc="http://schemas.microsoft.com/office/word/2010/wordprocessingCanvas" xmlns:cx="http://schemas.microsoft.com/office/drawing/2014/chartex" xmlns:cx1="http://schemas.microsoft.com/office/drawing/2015/9/8/chartex" xmlns:cx2="http://schemas.microsoft.com/office/drawing/2015/10/21/chartex" xmlns:cx3="http://schemas.microsoft.com/office/drawing/2016/5/9/chartex" xmlns:cx4="http://schemas.microsoft.com/office/drawing/2016/5/10/chartex" xmlns:cx5="http://schemas.microsoft.com/office/drawing/2016/5/11/chartex" xmlns:cx6="http://schemas.microsoft.com/office/drawing/2016/5/12/chartex" xmlns:cx7="http://schemas.microsoft.com/office/drawing/2016/5/13/chartex" xmlns:cx8="http://schemas.microsoft.com/office/drawing/2016/5/14/chartex" xmlns:mc="http://schemas.openxmlformats.org/markup-compatibility/2006" xmlns:aink="http://schemas.microsoft.com/office/drawing/2016/ink" xmlns:o="urn:schemas-microsoft-com:office:office" xmlns:r="http://schemas.openxmlformats.org/officeDocument/2006/relationships" xmlns:m="http://schemas.openxmlformats.org/officeDocument/2006/math" xmlns:v="urn:schemas-microsoft-com:vml" xmlns:wp14="http://schemas.microsoft.com/office/word/2010/wordprocessingDrawing" xmlns:wp="http://schemas.openxmlformats.org/drawingml/2006/wordprocessingDrawing" xmlns:w10="urn:schemas-microsoft-com:office:word" xmlns:w="http://schemas.openxmlformats.org/wordprocessingml/2006/main" xmlns:w14="http://schemas.microsoft.com/office/word/2010/wordml" xmlns:w15="http://schemas.microsoft.com/office/word/2012/wordml" xmlns:w16se="http://schemas.microsoft.com/office/word/2015/wordml/symex" xmlns:wpg="http://schemas.microsoft.com/office/word/2010/wordprocessingGroup" xmlns:wpi="http://schemas.microsoft.com/office/word/2010/wordprocessingInk" xmlns:wne="http://schemas.microsoft.com/office/word/2006/wordml" xmlns:wps="http://schemas.microsoft.com/office/word/2010/wordprocessingShape" mc:Ignorable="w14 w15 w16se wp14">
+<w:document xmlns:wpc="http://schemas.microsoft.com/office/word/2010/wordprocessingCanvas" xmlns:cx="http://schemas.microsoft.com/office/drawing/2014/chartex" xmlns:cx1="http://schemas.microsoft.com/office/drawing/2015/9/8/chartex" xmlns:cx2="http://schemas.microsoft.com/office/drawing/2015/10/21/chartex" xmlns:cx3="http://schemas.microsoft.com/office/drawing/2016/5/9/chartex" xmlns:cx4="http://schemas.microsoft.com/office/drawing/2016/5/10/chartex" xmlns:cx5="http://schemas.microsoft.com/office/drawing/2016/5/11/chartex" xmlns:cx6="http://schemas.microsoft.com/office/drawing/2016/5/12/chartex" xmlns:cx7="http://schemas.microsoft.com/office/drawing/2016/5/13/chartex" xmlns:cx8="http://schemas.microsoft.com/office/drawing/2016/5/14/chartex" xmlns:mc="http://schemas.openxmlformats.org/markup-compatibility/2006" xmlns:aink="http://schemas.microsoft.com/office/drawing/2016/ink" xmlns:am3d="http://schemas.microsoft.com/office/drawing/2017/model3d" xmlns:o="urn:schemas-microsoft-com:office:office" xmlns:r="http://schemas.openxmlformats.org/officeDocument/2006/relationships" xmlns:m="http://schemas.openxmlformats.org/officeDocument/2006/math" xmlns:v="urn:schemas-microsoft-com:vml" xmlns:wp14="http://schemas.microsoft.com/office/word/2010/wordprocessingDrawing" xmlns:wp="http://schemas.openxmlformats.org/drawingml/2006/wordprocessingDrawing" xmlns:w10="urn:schemas-microsoft-com:office:word" xmlns:w="http://schemas.openxmlformats.org/wordprocessingml/2006/main" xmlns:w14="http://schemas.microsoft.com/office/word/2010/wordml" xmlns:w15="http://schemas.microsoft.com/office/word/2012/wordml" xmlns:w16cid="http://schemas.microsoft.com/office/word/2016/wordml/cid" xmlns:w16se="http://schemas.microsoft.com/office/word/2015/wordml/symex" xmlns:wpg="http://schemas.microsoft.com/office/word/2010/wordprocessingGroup" xmlns:wpi="http://schemas.microsoft.com/office/word/2010/wordprocessingInk" xmlns:wne="http://schemas.microsoft.com/office/word/2006/wordml" xmlns:wps="http://schemas.microsoft.com/office/word/2010/wordprocessingShape" mc:Ignorable="w14 w15 w16se w16cid wp14">
   <w:body>
     <w:p>
+      <w:pPr>
+        <w:rPr>
+          <w:b/>
+        </w:rPr>
+      </w:pPr>
       <w:r>
+        <w:rPr>
+          <w:b/>
+        </w:rPr>
         <w:t>Inserimento Dati:</w:t>
       </w:r>
     </w:p>
     <w:p>
+      <w:pPr>
+        <w:rPr>
+          <w:i/>
+        </w:rPr>
+      </w:pPr>
       <w:r>
         <w:tab/>
+      </w:r>
+      <w:r>
+        <w:rPr>
+          <w:i/>
+        </w:rPr>
         <w:t>Cantieri:</w:t>
       </w:r>
     </w:p>
     <w:p>
       <w:pPr>
-        <w:pStyle w:val="ListParagraph"/>
+        <w:pStyle w:val="Paragrafoelenco"/>
         <w:numPr>
           <w:ilvl w:val="0"/>
           <w:numId w:val="3"/>
         </w:numPr>
+        <w:rPr>
+          <w:highlight w:val="green"/>
+        </w:rPr>
       </w:pPr>
       <w:r>
+        <w:rPr>
+          <w:highlight w:val="green"/>
+        </w:rPr>
         <w:t>Filtri (Anno, CodCant, Descr, Cliente, Chiuso, Riscosso)</w:t>
       </w:r>
     </w:p>
     <w:p>
       <w:pPr>
-        <w:pStyle w:val="ListParagraph"/>
+        <w:pStyle w:val="Paragrafoelenco"/>
         <w:numPr>
           <w:ilvl w:val="0"/>
           <w:numId w:val="3"/>
         </w:numPr>
+        <w:rPr>
+          <w:highlight w:val="green"/>
+        </w:rPr>
       </w:pPr>
       <w:r>
+        <w:rPr>
+          <w:highlight w:val="green"/>
+        </w:rPr>
         <w:t>Aggiungere pulsante “Visualizza” che popola i textbox ma non sono modificabili</w:t>
       </w:r>
     </w:p>
     <w:p>
       <w:pPr>
-        <w:pStyle w:val="ListParagraph"/>
+        <w:pStyle w:val="Paragrafoelenco"/>
         <w:numPr>
           <w:ilvl w:val="0"/>
           <w:numId w:val="3"/>
         </w:numPr>
+        <w:rPr>
+          <w:highlight w:val="green"/>
+        </w:rPr>
       </w:pPr>
       <w:r>
+        <w:rPr>
+          <w:highlight w:val="green"/>
+        </w:rPr>
         <w:t>Popolare campi sul click del bottone modifica e dare la possibilità di fare l’update del record</w:t>
       </w:r>
     </w:p>
     <w:p>
       <w:pPr>
-        <w:pStyle w:val="ListParagraph"/>
+        <w:pStyle w:val="Paragrafoelenco"/>
         <w:numPr>
           <w:ilvl w:val="0"/>
           <w:numId w:val="3"/>
         </w:numPr>
+        <w:rPr>
+          <w:highlight w:val="green"/>
+        </w:rPr>
       </w:pPr>
       <w:r>
+        <w:rPr>
+          <w:highlight w:val="green"/>
+        </w:rPr>
         <w:t>Aggiungere pulsante “Elimina” ed eliminare cantiere al click del bottone (con Conferma)</w:t>
       </w:r>
     </w:p>
     <w:p>
       <w:pPr>
-        <w:pStyle w:val="ListParagraph"/>
+        <w:pStyle w:val="Paragrafoelenco"/>
         <w:numPr>
           <w:ilvl w:val="0"/>
           <w:numId w:val="4"/>
         </w:numPr>
+        <w:rPr>
+          <w:highlight w:val="green"/>
+        </w:rPr>
       </w:pPr>
       <w:r>
+        <w:rPr>
+          <w:highlight w:val="green"/>
+        </w:rPr>
         <w:t>Rendere inseribile/modificabile il campo “Data inserimento” senza popolarlo a priori</w:t>
       </w:r>
+    </w:p>
+    <w:p>
+      <w:pPr>
+        <w:rPr>
+          <w:highlight w:val="green"/>
+        </w:rPr>
+      </w:pPr>
+    </w:p>
+    <w:p>
+      <w:pPr>
+        <w:rPr>
+          <w:highlight w:val="green"/>
+        </w:rPr>
+      </w:pPr>
       <w:bookmarkStart w:id="0" w:name="_GoBack"/>
       <w:bookmarkEnd w:id="0"/>
     </w:p>
@@ -86,7 +148,7 @@
 </file>
 
 <file path=word/numbering.xml><?xml version="1.0" encoding="utf-8"?>
-<w:numbering xmlns:wpc="http://schemas.microsoft.com/office/word/2010/wordprocessingCanvas" xmlns:cx="http://schemas.microsoft.com/office/drawing/2014/chartex" xmlns:cx1="http://schemas.microsoft.com/office/drawing/2015/9/8/chartex" xmlns:cx2="http://schemas.microsoft.com/office/drawing/2015/10/21/chartex" xmlns:cx3="http://schemas.microsoft.com/office/drawing/2016/5/9/chartex" xmlns:cx4="http://schemas.microsoft.com/office/drawing/2016/5/10/chartex" xmlns:cx5="http://schemas.microsoft.com/office/drawing/2016/5/11/chartex" xmlns:cx6="http://schemas.microsoft.com/office/drawing/2016/5/12/chartex" xmlns:cx7="http://schemas.microsoft.com/office/drawing/2016/5/13/chartex" xmlns:cx8="http://schemas.microsoft.com/office/drawing/2016/5/14/chartex" xmlns:mc="http://schemas.openxmlformats.org/markup-compatibility/2006" xmlns:aink="http://schemas.microsoft.com/office/drawing/2016/ink" xmlns:o="urn:schemas-microsoft-com:office:office" xmlns:r="http://schemas.openxmlformats.org/officeDocument/2006/relationships" xmlns:m="http://schemas.openxmlformats.org/officeDocument/2006/math" xmlns:v="urn:schemas-microsoft-com:vml" xmlns:wp14="http://schemas.microsoft.com/office/word/2010/wordprocessingDrawing" xmlns:wp="http://schemas.openxmlformats.org/drawingml/2006/wordprocessingDrawing" xmlns:w10="urn:schemas-microsoft-com:office:word" xmlns:w="http://schemas.openxmlformats.org/wordprocessingml/2006/main" xmlns:w14="http://schemas.microsoft.com/office/word/2010/wordml" xmlns:w15="http://schemas.microsoft.com/office/word/2012/wordml" xmlns:w16se="http://schemas.microsoft.com/office/word/2015/wordml/symex" xmlns:wpg="http://schemas.microsoft.com/office/word/2010/wordprocessingGroup" xmlns:wpi="http://schemas.microsoft.com/office/word/2010/wordprocessingInk" xmlns:wne="http://schemas.microsoft.com/office/word/2006/wordml" xmlns:wps="http://schemas.microsoft.com/office/word/2010/wordprocessingShape" mc:Ignorable="w14 w15 w16se wp14">
+<w:numbering xmlns:wpc="http://schemas.microsoft.com/office/word/2010/wordprocessingCanvas" xmlns:cx="http://schemas.microsoft.com/office/drawing/2014/chartex" xmlns:cx1="http://schemas.microsoft.com/office/drawing/2015/9/8/chartex" xmlns:cx2="http://schemas.microsoft.com/office/drawing/2015/10/21/chartex" xmlns:cx3="http://schemas.microsoft.com/office/drawing/2016/5/9/chartex" xmlns:cx4="http://schemas.microsoft.com/office/drawing/2016/5/10/chartex" xmlns:cx5="http://schemas.microsoft.com/office/drawing/2016/5/11/chartex" xmlns:cx6="http://schemas.microsoft.com/office/drawing/2016/5/12/chartex" xmlns:cx7="http://schemas.microsoft.com/office/drawing/2016/5/13/chartex" xmlns:cx8="http://schemas.microsoft.com/office/drawing/2016/5/14/chartex" xmlns:mc="http://schemas.openxmlformats.org/markup-compatibility/2006" xmlns:aink="http://schemas.microsoft.com/office/drawing/2016/ink" xmlns:am3d="http://schemas.microsoft.com/office/drawing/2017/model3d" xmlns:o="urn:schemas-microsoft-com:office:office" xmlns:r="http://schemas.openxmlformats.org/officeDocument/2006/relationships" xmlns:m="http://schemas.openxmlformats.org/officeDocument/2006/math" xmlns:v="urn:schemas-microsoft-com:vml" xmlns:wp14="http://schemas.microsoft.com/office/word/2010/wordprocessingDrawing" xmlns:wp="http://schemas.openxmlformats.org/drawingml/2006/wordprocessingDrawing" xmlns:w10="urn:schemas-microsoft-com:office:word" xmlns:w="http://schemas.openxmlformats.org/wordprocessingml/2006/main" xmlns:w14="http://schemas.microsoft.com/office/word/2010/wordml" xmlns:w15="http://schemas.microsoft.com/office/word/2012/wordml" xmlns:w16cid="http://schemas.microsoft.com/office/word/2016/wordml/cid" xmlns:w16se="http://schemas.microsoft.com/office/word/2015/wordml/symex" xmlns:wpg="http://schemas.microsoft.com/office/word/2010/wordprocessingGroup" xmlns:wpi="http://schemas.microsoft.com/office/word/2010/wordprocessingInk" xmlns:wne="http://schemas.microsoft.com/office/word/2006/wordml" xmlns:wps="http://schemas.microsoft.com/office/word/2010/wordprocessingShape" mc:Ignorable="w14 w15 w16se w16cid wp14">
   <w:abstractNum w:abstractNumId="0" w15:restartNumberingAfterBreak="0">
     <w:nsid w:val="1F704BE5"/>
     <w:multiLevelType w:val="hybridMultilevel"/>
@@ -555,7 +617,7 @@
 </file>
 
 <file path=word/styles.xml><?xml version="1.0" encoding="utf-8"?>
-<w:styles xmlns:mc="http://schemas.openxmlformats.org/markup-compatibility/2006" xmlns:r="http://schemas.openxmlformats.org/officeDocument/2006/relationships" xmlns:w="http://schemas.openxmlformats.org/wordprocessingml/2006/main" xmlns:w14="http://schemas.microsoft.com/office/word/2010/wordml" xmlns:w15="http://schemas.microsoft.com/office/word/2012/wordml" xmlns:w16se="http://schemas.microsoft.com/office/word/2015/wordml/symex" mc:Ignorable="w14 w15 w16se">
+<w:styles xmlns:mc="http://schemas.openxmlformats.org/markup-compatibility/2006" xmlns:r="http://schemas.openxmlformats.org/officeDocument/2006/relationships" xmlns:w="http://schemas.openxmlformats.org/wordprocessingml/2006/main" xmlns:w14="http://schemas.microsoft.com/office/word/2010/wordml" xmlns:w15="http://schemas.microsoft.com/office/word/2012/wordml" xmlns:w16cid="http://schemas.microsoft.com/office/word/2016/wordml/cid" xmlns:w16se="http://schemas.microsoft.com/office/word/2015/wordml/symex" mc:Ignorable="w14 w15 w16se w16cid">
   <w:docDefaults>
     <w:rPrDefault>
       <w:rPr>
@@ -571,7 +633,7 @@
       </w:pPr>
     </w:pPrDefault>
   </w:docDefaults>
-  <w:latentStyles w:defLockedState="0" w:defUIPriority="99" w:defSemiHidden="0" w:defUnhideWhenUsed="0" w:defQFormat="0" w:count="374">
+  <w:latentStyles w:defLockedState="0" w:defUIPriority="99" w:defSemiHidden="0" w:defUnhideWhenUsed="0" w:defQFormat="0" w:count="375">
     <w:lsdException w:name="Normal" w:uiPriority="0" w:qFormat="1"/>
     <w:lsdException w:name="heading 1" w:uiPriority="9" w:qFormat="1"/>
     <w:lsdException w:name="heading 2" w:semiHidden="1" w:uiPriority="9" w:unhideWhenUsed="1" w:qFormat="1"/>
@@ -677,7 +739,6 @@
     <w:lsdException w:name="HTML Sample" w:semiHidden="1" w:unhideWhenUsed="1"/>
     <w:lsdException w:name="HTML Typewriter" w:semiHidden="1" w:unhideWhenUsed="1"/>
     <w:lsdException w:name="HTML Variable" w:semiHidden="1" w:unhideWhenUsed="1"/>
-    <w:lsdException w:name="Normal Table" w:semiHidden="1" w:unhideWhenUsed="1"/>
     <w:lsdException w:name="annotation subject" w:semiHidden="1" w:unhideWhenUsed="1"/>
     <w:lsdException w:name="No List" w:semiHidden="1" w:unhideWhenUsed="1"/>
     <w:lsdException w:name="Outline List 1" w:semiHidden="1" w:unhideWhenUsed="1"/>
@@ -724,10 +785,8 @@
     <w:lsdException w:name="Table Subtle 2" w:semiHidden="1" w:unhideWhenUsed="1"/>
     <w:lsdException w:name="Table Web 1" w:semiHidden="1" w:unhideWhenUsed="1"/>
     <w:lsdException w:name="Table Web 2" w:semiHidden="1" w:unhideWhenUsed="1"/>
-    <w:lsdException w:name="Table Web 3" w:semiHidden="1" w:unhideWhenUsed="1"/>
     <w:lsdException w:name="Balloon Text" w:semiHidden="1" w:unhideWhenUsed="1"/>
     <w:lsdException w:name="Table Grid" w:uiPriority="39"/>
-    <w:lsdException w:name="Table Theme" w:semiHidden="1" w:unhideWhenUsed="1"/>
     <w:lsdException w:name="Placeholder Text" w:semiHidden="1"/>
     <w:lsdException w:name="No Spacing" w:uiPriority="1" w:qFormat="1"/>
     <w:lsdException w:name="Light Shading" w:uiPriority="60"/>
@@ -946,18 +1005,19 @@
     <w:lsdException w:name="Mention" w:semiHidden="1" w:unhideWhenUsed="1"/>
     <w:lsdException w:name="Smart Hyperlink" w:semiHidden="1" w:unhideWhenUsed="1"/>
     <w:lsdException w:name="Hashtag" w:semiHidden="1" w:unhideWhenUsed="1"/>
+    <w:lsdException w:name="Unresolved Mention" w:semiHidden="1" w:unhideWhenUsed="1"/>
   </w:latentStyles>
-  <w:style w:type="paragraph" w:default="1" w:styleId="Normal">
+  <w:style w:type="paragraph" w:default="1" w:styleId="Normale">
     <w:name w:val="Normal"/>
     <w:qFormat/>
   </w:style>
-  <w:style w:type="character" w:default="1" w:styleId="DefaultParagraphFont">
+  <w:style w:type="character" w:default="1" w:styleId="Carpredefinitoparagrafo">
     <w:name w:val="Default Paragraph Font"/>
     <w:uiPriority w:val="1"/>
     <w:semiHidden/>
     <w:unhideWhenUsed/>
   </w:style>
-  <w:style w:type="table" w:default="1" w:styleId="TableNormal">
+  <w:style w:type="table" w:default="1" w:styleId="Tabellanormale">
     <w:name w:val="Normal Table"/>
     <w:uiPriority w:val="99"/>
     <w:semiHidden/>
@@ -972,15 +1032,15 @@
       </w:tblCellMar>
     </w:tblPr>
   </w:style>
-  <w:style w:type="numbering" w:default="1" w:styleId="NoList">
+  <w:style w:type="numbering" w:default="1" w:styleId="Nessunelenco">
     <w:name w:val="No List"/>
     <w:uiPriority w:val="99"/>
     <w:semiHidden/>
     <w:unhideWhenUsed/>
   </w:style>
-  <w:style w:type="paragraph" w:styleId="ListParagraph">
+  <w:style w:type="paragraph" w:styleId="Paragrafoelenco">
     <w:name w:val="List Paragraph"/>
-    <w:basedOn w:val="Normal"/>
+    <w:basedOn w:val="Normale"/>
     <w:uiPriority w:val="34"/>
     <w:qFormat/>
     <w:rsid w:val="001A4D26"/>

</xml_diff>

<commit_message>
Committati file per le nuove modifiche, piccole modifiche all'applicazione
</commit_message>
<xml_diff>
--- a/AppuntiPerNuoveModifiche/ModificheDaFare.docx
+++ b/AppuntiPerNuoveModifiche/ModificheDaFare.docx
@@ -1,6 +1,6 @@
 
 <file path=word/document.xml><?xml version="1.0" encoding="utf-8"?>
-<w:document xmlns:wpc="http://schemas.microsoft.com/office/word/2010/wordprocessingCanvas" xmlns:cx="http://schemas.microsoft.com/office/drawing/2014/chartex" xmlns:cx1="http://schemas.microsoft.com/office/drawing/2015/9/8/chartex" xmlns:cx2="http://schemas.microsoft.com/office/drawing/2015/10/21/chartex" xmlns:cx3="http://schemas.microsoft.com/office/drawing/2016/5/9/chartex" xmlns:cx4="http://schemas.microsoft.com/office/drawing/2016/5/10/chartex" xmlns:cx5="http://schemas.microsoft.com/office/drawing/2016/5/11/chartex" xmlns:cx6="http://schemas.microsoft.com/office/drawing/2016/5/12/chartex" xmlns:cx7="http://schemas.microsoft.com/office/drawing/2016/5/13/chartex" xmlns:cx8="http://schemas.microsoft.com/office/drawing/2016/5/14/chartex" xmlns:mc="http://schemas.openxmlformats.org/markup-compatibility/2006" xmlns:aink="http://schemas.microsoft.com/office/drawing/2016/ink" xmlns:am3d="http://schemas.microsoft.com/office/drawing/2017/model3d" xmlns:o="urn:schemas-microsoft-com:office:office" xmlns:r="http://schemas.openxmlformats.org/officeDocument/2006/relationships" xmlns:m="http://schemas.openxmlformats.org/officeDocument/2006/math" xmlns:v="urn:schemas-microsoft-com:vml" xmlns:wp14="http://schemas.microsoft.com/office/word/2010/wordprocessingDrawing" xmlns:wp="http://schemas.openxmlformats.org/drawingml/2006/wordprocessingDrawing" xmlns:w10="urn:schemas-microsoft-com:office:word" xmlns:w="http://schemas.openxmlformats.org/wordprocessingml/2006/main" xmlns:w14="http://schemas.microsoft.com/office/word/2010/wordml" xmlns:w15="http://schemas.microsoft.com/office/word/2012/wordml" xmlns:w16cid="http://schemas.microsoft.com/office/word/2016/wordml/cid" xmlns:w16se="http://schemas.microsoft.com/office/word/2015/wordml/symex" xmlns:wpg="http://schemas.microsoft.com/office/word/2010/wordprocessingGroup" xmlns:wpi="http://schemas.microsoft.com/office/word/2010/wordprocessingInk" xmlns:wne="http://schemas.microsoft.com/office/word/2006/wordml" xmlns:wps="http://schemas.microsoft.com/office/word/2010/wordprocessingShape" mc:Ignorable="w14 w15 w16se w16cid wp14">
+<w:document xmlns:wpc="http://schemas.microsoft.com/office/word/2010/wordprocessingCanvas" xmlns:cx="http://schemas.microsoft.com/office/drawing/2014/chartex" xmlns:cx1="http://schemas.microsoft.com/office/drawing/2015/9/8/chartex" xmlns:cx2="http://schemas.microsoft.com/office/drawing/2015/10/21/chartex" xmlns:cx3="http://schemas.microsoft.com/office/drawing/2016/5/9/chartex" xmlns:cx4="http://schemas.microsoft.com/office/drawing/2016/5/10/chartex" xmlns:cx5="http://schemas.microsoft.com/office/drawing/2016/5/11/chartex" xmlns:cx6="http://schemas.microsoft.com/office/drawing/2016/5/12/chartex" xmlns:cx7="http://schemas.microsoft.com/office/drawing/2016/5/13/chartex" xmlns:cx8="http://schemas.microsoft.com/office/drawing/2016/5/14/chartex" xmlns:mc="http://schemas.openxmlformats.org/markup-compatibility/2006" xmlns:aink="http://schemas.microsoft.com/office/drawing/2016/ink" xmlns:am3d="http://schemas.microsoft.com/office/drawing/2017/model3d" xmlns:o="urn:schemas-microsoft-com:office:office" xmlns:r="http://schemas.openxmlformats.org/officeDocument/2006/relationships" xmlns:m="http://schemas.openxmlformats.org/officeDocument/2006/math" xmlns:v="urn:schemas-microsoft-com:vml" xmlns:wp14="http://schemas.microsoft.com/office/word/2010/wordprocessingDrawing" xmlns:wp="http://schemas.openxmlformats.org/drawingml/2006/wordprocessingDrawing" xmlns:w10="urn:schemas-microsoft-com:office:word" xmlns:w="http://schemas.openxmlformats.org/wordprocessingml/2006/main" xmlns:w14="http://schemas.microsoft.com/office/word/2010/wordml" xmlns:w15="http://schemas.microsoft.com/office/word/2012/wordml" xmlns:w16se="http://schemas.microsoft.com/office/word/2015/wordml/symex" xmlns:wpg="http://schemas.microsoft.com/office/word/2010/wordprocessingGroup" xmlns:wpi="http://schemas.microsoft.com/office/word/2010/wordprocessingInk" xmlns:wne="http://schemas.microsoft.com/office/word/2006/wordml" xmlns:wps="http://schemas.microsoft.com/office/word/2010/wordprocessingShape" mc:Ignorable="w14 w15 w16se wp14">
   <w:body>
     <w:p>
       <w:pPr>
@@ -17,11 +17,47 @@
     </w:p>
     <w:p>
       <w:pPr>
+        <w:ind w:left="708"/>
         <w:rPr>
           <w:i/>
         </w:rPr>
       </w:pPr>
       <w:r>
+        <w:rPr>
+          <w:i/>
+        </w:rPr>
+        <w:t>Clienti:</w:t>
+      </w:r>
+    </w:p>
+    <w:p>
+      <w:pPr>
+        <w:pStyle w:val="ListParagraph"/>
+        <w:numPr>
+          <w:ilvl w:val="0"/>
+          <w:numId w:val="4"/>
+        </w:numPr>
+        <w:rPr>
+          <w:i/>
+        </w:rPr>
+      </w:pPr>
+      <w:r>
+        <w:t>Aggiungere ricerca cliente (Ragione Sociale) -&gt; un campo LIKE ‘%...%’</w:t>
+      </w:r>
+    </w:p>
+    <w:p>
+      <w:pPr>
+        <w:rPr>
+          <w:b/>
+        </w:rPr>
+      </w:pPr>
+    </w:p>
+    <w:p>
+      <w:pPr>
+        <w:rPr>
+          <w:i/>
+        </w:rPr>
+      </w:pPr>
+      <w:r>
         <w:tab/>
       </w:r>
       <w:r>
@@ -33,7 +69,7 @@
     </w:p>
     <w:p>
       <w:pPr>
-        <w:pStyle w:val="Paragrafoelenco"/>
+        <w:pStyle w:val="ListParagraph"/>
         <w:numPr>
           <w:ilvl w:val="0"/>
           <w:numId w:val="3"/>
@@ -51,7 +87,7 @@
     </w:p>
     <w:p>
       <w:pPr>
-        <w:pStyle w:val="Paragrafoelenco"/>
+        <w:pStyle w:val="ListParagraph"/>
         <w:numPr>
           <w:ilvl w:val="0"/>
           <w:numId w:val="3"/>
@@ -69,7 +105,7 @@
     </w:p>
     <w:p>
       <w:pPr>
-        <w:pStyle w:val="Paragrafoelenco"/>
+        <w:pStyle w:val="ListParagraph"/>
         <w:numPr>
           <w:ilvl w:val="0"/>
           <w:numId w:val="3"/>
@@ -87,7 +123,7 @@
     </w:p>
     <w:p>
       <w:pPr>
-        <w:pStyle w:val="Paragrafoelenco"/>
+        <w:pStyle w:val="ListParagraph"/>
         <w:numPr>
           <w:ilvl w:val="0"/>
           <w:numId w:val="3"/>
@@ -105,7 +141,7 @@
     </w:p>
     <w:p>
       <w:pPr>
-        <w:pStyle w:val="Paragrafoelenco"/>
+        <w:pStyle w:val="ListParagraph"/>
         <w:numPr>
           <w:ilvl w:val="0"/>
           <w:numId w:val="4"/>
@@ -123,19 +159,225 @@
     </w:p>
     <w:p>
       <w:pPr>
-        <w:rPr>
-          <w:highlight w:val="green"/>
-        </w:rPr>
-      </w:pPr>
-    </w:p>
-    <w:p>
-      <w:pPr>
-        <w:rPr>
-          <w:highlight w:val="green"/>
-        </w:rPr>
-      </w:pPr>
+        <w:pStyle w:val="ListParagraph"/>
+        <w:numPr>
+          <w:ilvl w:val="0"/>
+          <w:numId w:val="4"/>
+        </w:numPr>
+      </w:pPr>
+      <w:r>
+        <w:t xml:space="preserve">Generazione automatica codice cantiere, </w:t>
+      </w:r>
+      <w:r>
+        <w:t xml:space="preserve">così formato: </w:t>
+      </w:r>
+    </w:p>
+    <w:p>
+      <w:pPr>
+        <w:pStyle w:val="ListParagraph"/>
+        <w:numPr>
+          <w:ilvl w:val="1"/>
+          <w:numId w:val="4"/>
+        </w:numPr>
+      </w:pPr>
+      <w:r>
+        <w:t xml:space="preserve">ultime 2 cifre anno + </w:t>
+      </w:r>
+    </w:p>
+    <w:p>
+      <w:pPr>
+        <w:pStyle w:val="ListParagraph"/>
+        <w:numPr>
+          <w:ilvl w:val="1"/>
+          <w:numId w:val="4"/>
+        </w:numPr>
+        <w:rPr>
+          <w:b/>
+        </w:rPr>
+      </w:pPr>
+      <w:r>
+        <w:t xml:space="preserve">numero scritto nella casella di testo “Numero” </w:t>
+      </w:r>
+      <w:r>
+        <w:br/>
+        <w:t>(proponendo ultimo numero {dell’anno corrente} + 1) [dal terzo al sesto carattere {3 caratteri}]</w:t>
+      </w:r>
+    </w:p>
+    <w:p>
+      <w:pPr>
+        <w:pStyle w:val="ListParagraph"/>
+        <w:numPr>
+          <w:ilvl w:val="1"/>
+          <w:numId w:val="4"/>
+        </w:numPr>
+      </w:pPr>
+      <w:r>
+        <w:t xml:space="preserve">contatenazione “Ma” alla fine </w:t>
+      </w:r>
+      <w:r>
+        <w:t xml:space="preserve">-&gt; </w:t>
+      </w:r>
+      <w:r>
+        <w:rPr>
+          <w:b/>
+        </w:rPr>
+        <w:t>17001Ma</w:t>
+      </w:r>
+    </w:p>
+    <w:p>
+      <w:pPr>
+        <w:pStyle w:val="ListParagraph"/>
+        <w:numPr>
+          <w:ilvl w:val="0"/>
+          <w:numId w:val="4"/>
+        </w:numPr>
+      </w:pPr>
+      <w:r>
+        <w:t>Rendere “Codice cantiere” disabled, e popolarlo al textchanged della casella Numero</w:t>
+      </w:r>
+    </w:p>
+    <w:p>
+      <w:pPr>
+        <w:pStyle w:val="ListParagraph"/>
+        <w:numPr>
+          <w:ilvl w:val="0"/>
+          <w:numId w:val="4"/>
+        </w:numPr>
+      </w:pPr>
+      <w:r>
+        <w:t>Popolare automaticamente la casella anno, con l’anno corrente</w:t>
+      </w:r>
+    </w:p>
+    <w:p>
+      <w:pPr>
+        <w:pStyle w:val="ListParagraph"/>
+        <w:numPr>
+          <w:ilvl w:val="0"/>
+          <w:numId w:val="4"/>
+        </w:numPr>
+      </w:pPr>
+      <w:r>
+        <w:t>Generare “CodRiferCant” come da file excel:</w:t>
+      </w:r>
+    </w:p>
+    <w:p>
+      <w:pPr>
+        <w:pStyle w:val="ListParagraph"/>
+        <w:numPr>
+          <w:ilvl w:val="1"/>
+          <w:numId w:val="4"/>
+        </w:numPr>
+      </w:pPr>
+      <w:r>
+        <w:t xml:space="preserve">Cifra intera -&gt; </w:t>
+      </w:r>
+    </w:p>
+    <w:p>
+      <w:pPr>
+        <w:pStyle w:val="ListParagraph"/>
+        <w:numPr>
+          <w:ilvl w:val="2"/>
+          <w:numId w:val="4"/>
+        </w:numPr>
+      </w:pPr>
+      <w:r>
+        <w:t>Somma caratteri Descr Cant (senza spazi) +</w:t>
+      </w:r>
+    </w:p>
+    <w:p>
+      <w:pPr>
+        <w:pStyle w:val="ListParagraph"/>
+        <w:numPr>
+          <w:ilvl w:val="2"/>
+          <w:numId w:val="4"/>
+        </w:numPr>
+      </w:pPr>
+      <w:r>
+        <w:t>somma dei record su db (per l’anno corrente)</w:t>
+      </w:r>
+    </w:p>
+    <w:p>
+      <w:pPr>
+        <w:pStyle w:val="ListParagraph"/>
+        <w:numPr>
+          <w:ilvl w:val="1"/>
+          <w:numId w:val="4"/>
+        </w:numPr>
+      </w:pPr>
+      <w:r>
+        <w:t>Prima lettera descr cant</w:t>
+      </w:r>
+    </w:p>
+    <w:p>
+      <w:pPr>
+        <w:pStyle w:val="ListParagraph"/>
+        <w:numPr>
+          <w:ilvl w:val="1"/>
+          <w:numId w:val="4"/>
+        </w:numPr>
+      </w:pPr>
+      <w:r>
+        <w:t>Ultime due cifre anno</w:t>
+      </w:r>
+    </w:p>
+    <w:p>
+      <w:pPr>
+        <w:pStyle w:val="ListParagraph"/>
+        <w:numPr>
+          <w:ilvl w:val="1"/>
+          <w:numId w:val="4"/>
+        </w:numPr>
+      </w:pPr>
+      <w:r>
+        <w:t>Ultima lettera Rag Soc Cliente</w:t>
+      </w:r>
+    </w:p>
+    <w:p>
+      <w:pPr>
+        <w:pStyle w:val="ListParagraph"/>
+        <w:numPr>
+          <w:ilvl w:val="1"/>
+          <w:numId w:val="4"/>
+        </w:numPr>
+      </w:pPr>
+      <w:r>
+        <w:t>Giorno dell’anno (in numero intero)</w:t>
+      </w:r>
+    </w:p>
+    <w:p>
       <w:bookmarkStart w:id="0" w:name="_GoBack"/>
       <w:bookmarkEnd w:id="0"/>
+    </w:p>
+    <w:p>
+      <w:pPr>
+        <w:rPr>
+          <w:b/>
+        </w:rPr>
+      </w:pPr>
+      <w:r>
+        <w:rPr>
+          <w:b/>
+        </w:rPr>
+        <w:t>Database:</w:t>
+      </w:r>
+    </w:p>
+    <w:p>
+      <w:pPr>
+        <w:pStyle w:val="ListParagraph"/>
+        <w:numPr>
+          <w:ilvl w:val="0"/>
+          <w:numId w:val="5"/>
+        </w:numPr>
+        <w:rPr>
+          <w:highlight w:val="green"/>
+        </w:rPr>
+      </w:pPr>
+      <w:r>
+        <w:rPr>
+          <w:highlight w:val="green"/>
+        </w:rPr>
+        <w:t>Aggiungere campo su tabelle “Cantieri” per “CodRiferCant”</w:t>
+      </w:r>
     </w:p>
     <w:sectPr>
       <w:pgSz w:w="11906" w:h="16838"/>
@@ -148,8 +390,121 @@
 </file>
 
 <file path=word/numbering.xml><?xml version="1.0" encoding="utf-8"?>
-<w:numbering xmlns:wpc="http://schemas.microsoft.com/office/word/2010/wordprocessingCanvas" xmlns:cx="http://schemas.microsoft.com/office/drawing/2014/chartex" xmlns:cx1="http://schemas.microsoft.com/office/drawing/2015/9/8/chartex" xmlns:cx2="http://schemas.microsoft.com/office/drawing/2015/10/21/chartex" xmlns:cx3="http://schemas.microsoft.com/office/drawing/2016/5/9/chartex" xmlns:cx4="http://schemas.microsoft.com/office/drawing/2016/5/10/chartex" xmlns:cx5="http://schemas.microsoft.com/office/drawing/2016/5/11/chartex" xmlns:cx6="http://schemas.microsoft.com/office/drawing/2016/5/12/chartex" xmlns:cx7="http://schemas.microsoft.com/office/drawing/2016/5/13/chartex" xmlns:cx8="http://schemas.microsoft.com/office/drawing/2016/5/14/chartex" xmlns:mc="http://schemas.openxmlformats.org/markup-compatibility/2006" xmlns:aink="http://schemas.microsoft.com/office/drawing/2016/ink" xmlns:am3d="http://schemas.microsoft.com/office/drawing/2017/model3d" xmlns:o="urn:schemas-microsoft-com:office:office" xmlns:r="http://schemas.openxmlformats.org/officeDocument/2006/relationships" xmlns:m="http://schemas.openxmlformats.org/officeDocument/2006/math" xmlns:v="urn:schemas-microsoft-com:vml" xmlns:wp14="http://schemas.microsoft.com/office/word/2010/wordprocessingDrawing" xmlns:wp="http://schemas.openxmlformats.org/drawingml/2006/wordprocessingDrawing" xmlns:w10="urn:schemas-microsoft-com:office:word" xmlns:w="http://schemas.openxmlformats.org/wordprocessingml/2006/main" xmlns:w14="http://schemas.microsoft.com/office/word/2010/wordml" xmlns:w15="http://schemas.microsoft.com/office/word/2012/wordml" xmlns:w16cid="http://schemas.microsoft.com/office/word/2016/wordml/cid" xmlns:w16se="http://schemas.microsoft.com/office/word/2015/wordml/symex" xmlns:wpg="http://schemas.microsoft.com/office/word/2010/wordprocessingGroup" xmlns:wpi="http://schemas.microsoft.com/office/word/2010/wordprocessingInk" xmlns:wne="http://schemas.microsoft.com/office/word/2006/wordml" xmlns:wps="http://schemas.microsoft.com/office/word/2010/wordprocessingShape" mc:Ignorable="w14 w15 w16se w16cid wp14">
+<w:numbering xmlns:wpc="http://schemas.microsoft.com/office/word/2010/wordprocessingCanvas" xmlns:cx="http://schemas.microsoft.com/office/drawing/2014/chartex" xmlns:cx1="http://schemas.microsoft.com/office/drawing/2015/9/8/chartex" xmlns:cx2="http://schemas.microsoft.com/office/drawing/2015/10/21/chartex" xmlns:cx3="http://schemas.microsoft.com/office/drawing/2016/5/9/chartex" xmlns:cx4="http://schemas.microsoft.com/office/drawing/2016/5/10/chartex" xmlns:cx5="http://schemas.microsoft.com/office/drawing/2016/5/11/chartex" xmlns:cx6="http://schemas.microsoft.com/office/drawing/2016/5/12/chartex" xmlns:cx7="http://schemas.microsoft.com/office/drawing/2016/5/13/chartex" xmlns:cx8="http://schemas.microsoft.com/office/drawing/2016/5/14/chartex" xmlns:mc="http://schemas.openxmlformats.org/markup-compatibility/2006" xmlns:aink="http://schemas.microsoft.com/office/drawing/2016/ink" xmlns:am3d="http://schemas.microsoft.com/office/drawing/2017/model3d" xmlns:o="urn:schemas-microsoft-com:office:office" xmlns:r="http://schemas.openxmlformats.org/officeDocument/2006/relationships" xmlns:m="http://schemas.openxmlformats.org/officeDocument/2006/math" xmlns:v="urn:schemas-microsoft-com:vml" xmlns:wp14="http://schemas.microsoft.com/office/word/2010/wordprocessingDrawing" xmlns:wp="http://schemas.openxmlformats.org/drawingml/2006/wordprocessingDrawing" xmlns:w10="urn:schemas-microsoft-com:office:word" xmlns:w="http://schemas.openxmlformats.org/wordprocessingml/2006/main" xmlns:w14="http://schemas.microsoft.com/office/word/2010/wordml" xmlns:w15="http://schemas.microsoft.com/office/word/2012/wordml" xmlns:w16se="http://schemas.microsoft.com/office/word/2015/wordml/symex" xmlns:wpg="http://schemas.microsoft.com/office/word/2010/wordprocessingGroup" xmlns:wpi="http://schemas.microsoft.com/office/word/2010/wordprocessingInk" xmlns:wne="http://schemas.microsoft.com/office/word/2006/wordml" xmlns:wps="http://schemas.microsoft.com/office/word/2010/wordprocessingShape" mc:Ignorable="w14 w15 w16se wp14">
   <w:abstractNum w:abstractNumId="0" w15:restartNumberingAfterBreak="0">
+    <w:nsid w:val="028A2883"/>
+    <w:multiLevelType w:val="hybridMultilevel"/>
+    <w:tmpl w:val="A4D2A2D2"/>
+    <w:lvl w:ilvl="0" w:tplc="04100001">
+      <w:start w:val="1"/>
+      <w:numFmt w:val="bullet"/>
+      <w:lvlText w:val=""/>
+      <w:lvlJc w:val="left"/>
+      <w:pPr>
+        <w:ind w:left="1426" w:hanging="360"/>
+      </w:pPr>
+      <w:rPr>
+        <w:rFonts w:ascii="Symbol" w:hAnsi="Symbol" w:hint="default"/>
+      </w:rPr>
+    </w:lvl>
+    <w:lvl w:ilvl="1" w:tplc="04100003" w:tentative="1">
+      <w:start w:val="1"/>
+      <w:numFmt w:val="bullet"/>
+      <w:lvlText w:val="o"/>
+      <w:lvlJc w:val="left"/>
+      <w:pPr>
+        <w:ind w:left="2146" w:hanging="360"/>
+      </w:pPr>
+      <w:rPr>
+        <w:rFonts w:ascii="Courier New" w:hAnsi="Courier New" w:cs="Courier New" w:hint="default"/>
+      </w:rPr>
+    </w:lvl>
+    <w:lvl w:ilvl="2" w:tplc="04100005" w:tentative="1">
+      <w:start w:val="1"/>
+      <w:numFmt w:val="bullet"/>
+      <w:lvlText w:val=""/>
+      <w:lvlJc w:val="left"/>
+      <w:pPr>
+        <w:ind w:left="2866" w:hanging="360"/>
+      </w:pPr>
+      <w:rPr>
+        <w:rFonts w:ascii="Wingdings" w:hAnsi="Wingdings" w:hint="default"/>
+      </w:rPr>
+    </w:lvl>
+    <w:lvl w:ilvl="3" w:tplc="04100001" w:tentative="1">
+      <w:start w:val="1"/>
+      <w:numFmt w:val="bullet"/>
+      <w:lvlText w:val=""/>
+      <w:lvlJc w:val="left"/>
+      <w:pPr>
+        <w:ind w:left="3586" w:hanging="360"/>
+      </w:pPr>
+      <w:rPr>
+        <w:rFonts w:ascii="Symbol" w:hAnsi="Symbol" w:hint="default"/>
+      </w:rPr>
+    </w:lvl>
+    <w:lvl w:ilvl="4" w:tplc="04100003" w:tentative="1">
+      <w:start w:val="1"/>
+      <w:numFmt w:val="bullet"/>
+      <w:lvlText w:val="o"/>
+      <w:lvlJc w:val="left"/>
+      <w:pPr>
+        <w:ind w:left="4306" w:hanging="360"/>
+      </w:pPr>
+      <w:rPr>
+        <w:rFonts w:ascii="Courier New" w:hAnsi="Courier New" w:cs="Courier New" w:hint="default"/>
+      </w:rPr>
+    </w:lvl>
+    <w:lvl w:ilvl="5" w:tplc="04100005" w:tentative="1">
+      <w:start w:val="1"/>
+      <w:numFmt w:val="bullet"/>
+      <w:lvlText w:val=""/>
+      <w:lvlJc w:val="left"/>
+      <w:pPr>
+        <w:ind w:left="5026" w:hanging="360"/>
+      </w:pPr>
+      <w:rPr>
+        <w:rFonts w:ascii="Wingdings" w:hAnsi="Wingdings" w:hint="default"/>
+      </w:rPr>
+    </w:lvl>
+    <w:lvl w:ilvl="6" w:tplc="04100001" w:tentative="1">
+      <w:start w:val="1"/>
+      <w:numFmt w:val="bullet"/>
+      <w:lvlText w:val=""/>
+      <w:lvlJc w:val="left"/>
+      <w:pPr>
+        <w:ind w:left="5746" w:hanging="360"/>
+      </w:pPr>
+      <w:rPr>
+        <w:rFonts w:ascii="Symbol" w:hAnsi="Symbol" w:hint="default"/>
+      </w:rPr>
+    </w:lvl>
+    <w:lvl w:ilvl="7" w:tplc="04100003" w:tentative="1">
+      <w:start w:val="1"/>
+      <w:numFmt w:val="bullet"/>
+      <w:lvlText w:val="o"/>
+      <w:lvlJc w:val="left"/>
+      <w:pPr>
+        <w:ind w:left="6466" w:hanging="360"/>
+      </w:pPr>
+      <w:rPr>
+        <w:rFonts w:ascii="Courier New" w:hAnsi="Courier New" w:cs="Courier New" w:hint="default"/>
+      </w:rPr>
+    </w:lvl>
+    <w:lvl w:ilvl="8" w:tplc="04100005" w:tentative="1">
+      <w:start w:val="1"/>
+      <w:numFmt w:val="bullet"/>
+      <w:lvlText w:val=""/>
+      <w:lvlJc w:val="left"/>
+      <w:pPr>
+        <w:ind w:left="7186" w:hanging="360"/>
+      </w:pPr>
+      <w:rPr>
+        <w:rFonts w:ascii="Wingdings" w:hAnsi="Wingdings" w:hint="default"/>
+      </w:rPr>
+    </w:lvl>
+  </w:abstractNum>
+  <w:abstractNum w:abstractNumId="1" w15:restartNumberingAfterBreak="0">
     <w:nsid w:val="1F704BE5"/>
     <w:multiLevelType w:val="hybridMultilevel"/>
     <w:tmpl w:val="C20CDE52"/>
@@ -262,10 +617,10 @@
       </w:rPr>
     </w:lvl>
   </w:abstractNum>
-  <w:abstractNum w:abstractNumId="1" w15:restartNumberingAfterBreak="0">
+  <w:abstractNum w:abstractNumId="2" w15:restartNumberingAfterBreak="0">
     <w:nsid w:val="28033472"/>
     <w:multiLevelType w:val="hybridMultilevel"/>
-    <w:tmpl w:val="8814D31E"/>
+    <w:tmpl w:val="1E6EA826"/>
     <w:lvl w:ilvl="0" w:tplc="04100001">
       <w:start w:val="1"/>
       <w:numFmt w:val="bullet"/>
@@ -278,7 +633,7 @@
         <w:rFonts w:ascii="Symbol" w:hAnsi="Symbol" w:hint="default"/>
       </w:rPr>
     </w:lvl>
-    <w:lvl w:ilvl="1" w:tplc="04100003" w:tentative="1">
+    <w:lvl w:ilvl="1" w:tplc="04100003">
       <w:start w:val="1"/>
       <w:numFmt w:val="bullet"/>
       <w:lvlText w:val="o"/>
@@ -290,7 +645,7 @@
         <w:rFonts w:ascii="Courier New" w:hAnsi="Courier New" w:cs="Courier New" w:hint="default"/>
       </w:rPr>
     </w:lvl>
-    <w:lvl w:ilvl="2" w:tplc="04100005" w:tentative="1">
+    <w:lvl w:ilvl="2" w:tplc="04100005">
       <w:start w:val="1"/>
       <w:numFmt w:val="bullet"/>
       <w:lvlText w:val=""/>
@@ -375,7 +730,7 @@
       </w:rPr>
     </w:lvl>
   </w:abstractNum>
-  <w:abstractNum w:abstractNumId="2" w15:restartNumberingAfterBreak="0">
+  <w:abstractNum w:abstractNumId="3" w15:restartNumberingAfterBreak="0">
     <w:nsid w:val="3F8E60EF"/>
     <w:multiLevelType w:val="hybridMultilevel"/>
     <w:tmpl w:val="1DBC0F58"/>
@@ -488,7 +843,7 @@
       </w:rPr>
     </w:lvl>
   </w:abstractNum>
-  <w:abstractNum w:abstractNumId="3" w15:restartNumberingAfterBreak="0">
+  <w:abstractNum w:abstractNumId="4" w15:restartNumberingAfterBreak="0">
     <w:nsid w:val="7DDC2DEC"/>
     <w:multiLevelType w:val="hybridMultilevel"/>
     <w:tmpl w:val="C01098EC"/>
@@ -602,22 +957,25 @@
     </w:lvl>
   </w:abstractNum>
   <w:num w:numId="1">
-    <w:abstractNumId w:val="0"/>
+    <w:abstractNumId w:val="1"/>
   </w:num>
   <w:num w:numId="2">
+    <w:abstractNumId w:val="3"/>
+  </w:num>
+  <w:num w:numId="3">
+    <w:abstractNumId w:val="4"/>
+  </w:num>
+  <w:num w:numId="4">
     <w:abstractNumId w:val="2"/>
   </w:num>
-  <w:num w:numId="3">
-    <w:abstractNumId w:val="3"/>
-  </w:num>
-  <w:num w:numId="4">
-    <w:abstractNumId w:val="1"/>
+  <w:num w:numId="5">
+    <w:abstractNumId w:val="0"/>
   </w:num>
 </w:numbering>
 </file>
 
 <file path=word/styles.xml><?xml version="1.0" encoding="utf-8"?>
-<w:styles xmlns:mc="http://schemas.openxmlformats.org/markup-compatibility/2006" xmlns:r="http://schemas.openxmlformats.org/officeDocument/2006/relationships" xmlns:w="http://schemas.openxmlformats.org/wordprocessingml/2006/main" xmlns:w14="http://schemas.microsoft.com/office/word/2010/wordml" xmlns:w15="http://schemas.microsoft.com/office/word/2012/wordml" xmlns:w16cid="http://schemas.microsoft.com/office/word/2016/wordml/cid" xmlns:w16se="http://schemas.microsoft.com/office/word/2015/wordml/symex" mc:Ignorable="w14 w15 w16se w16cid">
+<w:styles xmlns:mc="http://schemas.openxmlformats.org/markup-compatibility/2006" xmlns:r="http://schemas.openxmlformats.org/officeDocument/2006/relationships" xmlns:w="http://schemas.openxmlformats.org/wordprocessingml/2006/main" xmlns:w14="http://schemas.microsoft.com/office/word/2010/wordml" xmlns:w15="http://schemas.microsoft.com/office/word/2012/wordml" xmlns:w16se="http://schemas.microsoft.com/office/word/2015/wordml/symex" mc:Ignorable="w14 w15 w16se">
   <w:docDefaults>
     <w:rPrDefault>
       <w:rPr>
@@ -1007,17 +1365,17 @@
     <w:lsdException w:name="Hashtag" w:semiHidden="1" w:unhideWhenUsed="1"/>
     <w:lsdException w:name="Unresolved Mention" w:semiHidden="1" w:unhideWhenUsed="1"/>
   </w:latentStyles>
-  <w:style w:type="paragraph" w:default="1" w:styleId="Normale">
+  <w:style w:type="paragraph" w:default="1" w:styleId="Normal">
     <w:name w:val="Normal"/>
     <w:qFormat/>
   </w:style>
-  <w:style w:type="character" w:default="1" w:styleId="Carpredefinitoparagrafo">
+  <w:style w:type="character" w:default="1" w:styleId="DefaultParagraphFont">
     <w:name w:val="Default Paragraph Font"/>
     <w:uiPriority w:val="1"/>
     <w:semiHidden/>
     <w:unhideWhenUsed/>
   </w:style>
-  <w:style w:type="table" w:default="1" w:styleId="Tabellanormale">
+  <w:style w:type="table" w:default="1" w:styleId="TableNormal">
     <w:name w:val="Normal Table"/>
     <w:uiPriority w:val="99"/>
     <w:semiHidden/>
@@ -1032,15 +1390,15 @@
       </w:tblCellMar>
     </w:tblPr>
   </w:style>
-  <w:style w:type="numbering" w:default="1" w:styleId="Nessunelenco">
+  <w:style w:type="numbering" w:default="1" w:styleId="NoList">
     <w:name w:val="No List"/>
     <w:uiPriority w:val="99"/>
     <w:semiHidden/>
     <w:unhideWhenUsed/>
   </w:style>
-  <w:style w:type="paragraph" w:styleId="Paragrafoelenco">
+  <w:style w:type="paragraph" w:styleId="ListParagraph">
     <w:name w:val="List Paragraph"/>
-    <w:basedOn w:val="Normale"/>
+    <w:basedOn w:val="Normal"/>
     <w:uiPriority w:val="34"/>
     <w:qFormat/>
     <w:rsid w:val="001A4D26"/>

</xml_diff>

<commit_message>
Inizio nuove implementazioni per la gestione dei dati
</commit_message>
<xml_diff>
--- a/AppuntiPerNuoveModifiche/ModificheDaFare.docx
+++ b/AppuntiPerNuoveModifiche/ModificheDaFare.docx
@@ -1,6 +1,6 @@
 
 <file path=word/document.xml><?xml version="1.0" encoding="utf-8"?>
-<w:document xmlns:wpc="http://schemas.microsoft.com/office/word/2010/wordprocessingCanvas" xmlns:cx="http://schemas.microsoft.com/office/drawing/2014/chartex" xmlns:cx1="http://schemas.microsoft.com/office/drawing/2015/9/8/chartex" xmlns:cx2="http://schemas.microsoft.com/office/drawing/2015/10/21/chartex" xmlns:cx3="http://schemas.microsoft.com/office/drawing/2016/5/9/chartex" xmlns:cx4="http://schemas.microsoft.com/office/drawing/2016/5/10/chartex" xmlns:cx5="http://schemas.microsoft.com/office/drawing/2016/5/11/chartex" xmlns:cx6="http://schemas.microsoft.com/office/drawing/2016/5/12/chartex" xmlns:cx7="http://schemas.microsoft.com/office/drawing/2016/5/13/chartex" xmlns:cx8="http://schemas.microsoft.com/office/drawing/2016/5/14/chartex" xmlns:mc="http://schemas.openxmlformats.org/markup-compatibility/2006" xmlns:aink="http://schemas.microsoft.com/office/drawing/2016/ink" xmlns:am3d="http://schemas.microsoft.com/office/drawing/2017/model3d" xmlns:o="urn:schemas-microsoft-com:office:office" xmlns:r="http://schemas.openxmlformats.org/officeDocument/2006/relationships" xmlns:m="http://schemas.openxmlformats.org/officeDocument/2006/math" xmlns:v="urn:schemas-microsoft-com:vml" xmlns:wp14="http://schemas.microsoft.com/office/word/2010/wordprocessingDrawing" xmlns:wp="http://schemas.openxmlformats.org/drawingml/2006/wordprocessingDrawing" xmlns:w10="urn:schemas-microsoft-com:office:word" xmlns:w="http://schemas.openxmlformats.org/wordprocessingml/2006/main" xmlns:w14="http://schemas.microsoft.com/office/word/2010/wordml" xmlns:w15="http://schemas.microsoft.com/office/word/2012/wordml" xmlns:w16se="http://schemas.microsoft.com/office/word/2015/wordml/symex" xmlns:wpg="http://schemas.microsoft.com/office/word/2010/wordprocessingGroup" xmlns:wpi="http://schemas.microsoft.com/office/word/2010/wordprocessingInk" xmlns:wne="http://schemas.microsoft.com/office/word/2006/wordml" xmlns:wps="http://schemas.microsoft.com/office/word/2010/wordprocessingShape" mc:Ignorable="w14 w15 w16se wp14">
+<w:document xmlns:wpc="http://schemas.microsoft.com/office/word/2010/wordprocessingCanvas" xmlns:cx="http://schemas.microsoft.com/office/drawing/2014/chartex" xmlns:cx1="http://schemas.microsoft.com/office/drawing/2015/9/8/chartex" xmlns:cx2="http://schemas.microsoft.com/office/drawing/2015/10/21/chartex" xmlns:cx3="http://schemas.microsoft.com/office/drawing/2016/5/9/chartex" xmlns:cx4="http://schemas.microsoft.com/office/drawing/2016/5/10/chartex" xmlns:cx5="http://schemas.microsoft.com/office/drawing/2016/5/11/chartex" xmlns:cx6="http://schemas.microsoft.com/office/drawing/2016/5/12/chartex" xmlns:cx7="http://schemas.microsoft.com/office/drawing/2016/5/13/chartex" xmlns:cx8="http://schemas.microsoft.com/office/drawing/2016/5/14/chartex" xmlns:mc="http://schemas.openxmlformats.org/markup-compatibility/2006" xmlns:aink="http://schemas.microsoft.com/office/drawing/2016/ink" xmlns:am3d="http://schemas.microsoft.com/office/drawing/2017/model3d" xmlns:o="urn:schemas-microsoft-com:office:office" xmlns:r="http://schemas.openxmlformats.org/officeDocument/2006/relationships" xmlns:m="http://schemas.openxmlformats.org/officeDocument/2006/math" xmlns:v="urn:schemas-microsoft-com:vml" xmlns:wp14="http://schemas.microsoft.com/office/word/2010/wordprocessingDrawing" xmlns:wp="http://schemas.openxmlformats.org/drawingml/2006/wordprocessingDrawing" xmlns:w10="urn:schemas-microsoft-com:office:word" xmlns:w="http://schemas.openxmlformats.org/wordprocessingml/2006/main" xmlns:w14="http://schemas.microsoft.com/office/word/2010/wordml" xmlns:w15="http://schemas.microsoft.com/office/word/2012/wordml" xmlns:w16cid="http://schemas.microsoft.com/office/word/2016/wordml/cid" xmlns:w16se="http://schemas.microsoft.com/office/word/2015/wordml/symex" xmlns:wpg="http://schemas.microsoft.com/office/word/2010/wordprocessingGroup" xmlns:wpi="http://schemas.microsoft.com/office/word/2010/wordprocessingInk" xmlns:wne="http://schemas.microsoft.com/office/word/2006/wordml" xmlns:wps="http://schemas.microsoft.com/office/word/2010/wordprocessingShape" mc:Ignorable="w14 w15 w16se w16cid wp14">
   <w:body>
     <w:p>
       <w:pPr>
@@ -31,7 +31,7 @@
     </w:p>
     <w:p>
       <w:pPr>
-        <w:pStyle w:val="ListParagraph"/>
+        <w:pStyle w:val="Paragrafoelenco"/>
         <w:numPr>
           <w:ilvl w:val="0"/>
           <w:numId w:val="4"/>
@@ -41,6 +41,9 @@
         </w:rPr>
       </w:pPr>
       <w:r>
+        <w:rPr>
+          <w:highlight w:val="green"/>
+        </w:rPr>
         <w:t>Aggiungere ricerca cliente (Ragione Sociale) -&gt; un campo LIKE ‘%...%’</w:t>
       </w:r>
     </w:p>
@@ -69,7 +72,7 @@
     </w:p>
     <w:p>
       <w:pPr>
-        <w:pStyle w:val="ListParagraph"/>
+        <w:pStyle w:val="Paragrafoelenco"/>
         <w:numPr>
           <w:ilvl w:val="0"/>
           <w:numId w:val="3"/>
@@ -87,7 +90,7 @@
     </w:p>
     <w:p>
       <w:pPr>
-        <w:pStyle w:val="ListParagraph"/>
+        <w:pStyle w:val="Paragrafoelenco"/>
         <w:numPr>
           <w:ilvl w:val="0"/>
           <w:numId w:val="3"/>
@@ -105,7 +108,7 @@
     </w:p>
     <w:p>
       <w:pPr>
-        <w:pStyle w:val="ListParagraph"/>
+        <w:pStyle w:val="Paragrafoelenco"/>
         <w:numPr>
           <w:ilvl w:val="0"/>
           <w:numId w:val="3"/>
@@ -123,7 +126,7 @@
     </w:p>
     <w:p>
       <w:pPr>
-        <w:pStyle w:val="ListParagraph"/>
+        <w:pStyle w:val="Paragrafoelenco"/>
         <w:numPr>
           <w:ilvl w:val="0"/>
           <w:numId w:val="3"/>
@@ -141,7 +144,7 @@
     </w:p>
     <w:p>
       <w:pPr>
-        <w:pStyle w:val="ListParagraph"/>
+        <w:pStyle w:val="Paragrafoelenco"/>
         <w:numPr>
           <w:ilvl w:val="0"/>
           <w:numId w:val="4"/>
@@ -159,195 +162,274 @@
     </w:p>
     <w:p>
       <w:pPr>
-        <w:pStyle w:val="ListParagraph"/>
+        <w:pStyle w:val="Paragrafoelenco"/>
         <w:numPr>
           <w:ilvl w:val="0"/>
           <w:numId w:val="4"/>
         </w:numPr>
-      </w:pPr>
-      <w:r>
-        <w:t xml:space="preserve">Generazione automatica codice cantiere, </w:t>
-      </w:r>
-      <w:r>
-        <w:t xml:space="preserve">così formato: </w:t>
-      </w:r>
-    </w:p>
-    <w:p>
-      <w:pPr>
-        <w:pStyle w:val="ListParagraph"/>
+        <w:rPr>
+          <w:highlight w:val="green"/>
+        </w:rPr>
+      </w:pPr>
+      <w:r>
+        <w:rPr>
+          <w:highlight w:val="green"/>
+        </w:rPr>
+        <w:t xml:space="preserve">Generazione automatica codice cantiere, così formato: </w:t>
+      </w:r>
+    </w:p>
+    <w:p>
+      <w:pPr>
+        <w:pStyle w:val="Paragrafoelenco"/>
         <w:numPr>
           <w:ilvl w:val="1"/>
           <w:numId w:val="4"/>
         </w:numPr>
-      </w:pPr>
-      <w:r>
+        <w:rPr>
+          <w:highlight w:val="green"/>
+        </w:rPr>
+      </w:pPr>
+      <w:r>
+        <w:rPr>
+          <w:highlight w:val="green"/>
+        </w:rPr>
         <w:t xml:space="preserve">ultime 2 cifre anno + </w:t>
       </w:r>
     </w:p>
     <w:p>
       <w:pPr>
-        <w:pStyle w:val="ListParagraph"/>
+        <w:pStyle w:val="Paragrafoelenco"/>
         <w:numPr>
           <w:ilvl w:val="1"/>
           <w:numId w:val="4"/>
         </w:numPr>
         <w:rPr>
           <w:b/>
-        </w:rPr>
-      </w:pPr>
-      <w:r>
+          <w:highlight w:val="green"/>
+        </w:rPr>
+      </w:pPr>
+      <w:r>
+        <w:rPr>
+          <w:highlight w:val="green"/>
+        </w:rPr>
         <w:t xml:space="preserve">numero scritto nella casella di testo “Numero” </w:t>
       </w:r>
       <w:r>
+        <w:rPr>
+          <w:highlight w:val="green"/>
+        </w:rPr>
         <w:br/>
         <w:t>(proponendo ultimo numero {dell’anno corrente} + 1) [dal terzo al sesto carattere {3 caratteri}]</w:t>
       </w:r>
     </w:p>
     <w:p>
       <w:pPr>
-        <w:pStyle w:val="ListParagraph"/>
+        <w:pStyle w:val="Paragrafoelenco"/>
         <w:numPr>
           <w:ilvl w:val="1"/>
           <w:numId w:val="4"/>
         </w:numPr>
-      </w:pPr>
-      <w:r>
-        <w:t xml:space="preserve">contatenazione “Ma” alla fine </w:t>
-      </w:r>
-      <w:r>
-        <w:t xml:space="preserve">-&gt; </w:t>
+        <w:rPr>
+          <w:highlight w:val="green"/>
+        </w:rPr>
+      </w:pPr>
+      <w:r>
+        <w:rPr>
+          <w:highlight w:val="green"/>
+        </w:rPr>
+        <w:t xml:space="preserve">contatenazione “Ma” alla fine -&gt; </w:t>
       </w:r>
       <w:r>
         <w:rPr>
           <w:b/>
+          <w:highlight w:val="green"/>
         </w:rPr>
         <w:t>17001Ma</w:t>
       </w:r>
     </w:p>
     <w:p>
       <w:pPr>
-        <w:pStyle w:val="ListParagraph"/>
+        <w:pStyle w:val="Paragrafoelenco"/>
         <w:numPr>
           <w:ilvl w:val="0"/>
           <w:numId w:val="4"/>
         </w:numPr>
-      </w:pPr>
-      <w:r>
+        <w:rPr>
+          <w:highlight w:val="green"/>
+        </w:rPr>
+      </w:pPr>
+      <w:r>
+        <w:rPr>
+          <w:highlight w:val="green"/>
+        </w:rPr>
         <w:t>Rendere “Codice cantiere” disabled, e popolarlo al textchanged della casella Numero</w:t>
       </w:r>
     </w:p>
     <w:p>
       <w:pPr>
-        <w:pStyle w:val="ListParagraph"/>
+        <w:pStyle w:val="Paragrafoelenco"/>
         <w:numPr>
           <w:ilvl w:val="0"/>
           <w:numId w:val="4"/>
         </w:numPr>
-      </w:pPr>
-      <w:r>
+        <w:rPr>
+          <w:highlight w:val="green"/>
+        </w:rPr>
+      </w:pPr>
+      <w:r>
+        <w:rPr>
+          <w:highlight w:val="green"/>
+        </w:rPr>
         <w:t>Popolare automaticamente la casella anno, con l’anno corrente</w:t>
       </w:r>
     </w:p>
     <w:p>
       <w:pPr>
-        <w:pStyle w:val="ListParagraph"/>
+        <w:pStyle w:val="Paragrafoelenco"/>
         <w:numPr>
           <w:ilvl w:val="0"/>
           <w:numId w:val="4"/>
         </w:numPr>
-      </w:pPr>
-      <w:r>
+        <w:rPr>
+          <w:highlight w:val="green"/>
+        </w:rPr>
+      </w:pPr>
+      <w:r>
+        <w:rPr>
+          <w:highlight w:val="green"/>
+        </w:rPr>
         <w:t>Generare “CodRiferCant” come da file excel:</w:t>
       </w:r>
     </w:p>
     <w:p>
       <w:pPr>
-        <w:pStyle w:val="ListParagraph"/>
+        <w:pStyle w:val="Paragrafoelenco"/>
         <w:numPr>
           <w:ilvl w:val="1"/>
           <w:numId w:val="4"/>
         </w:numPr>
-      </w:pPr>
-      <w:r>
+        <w:rPr>
+          <w:highlight w:val="green"/>
+        </w:rPr>
+      </w:pPr>
+      <w:r>
+        <w:rPr>
+          <w:highlight w:val="green"/>
+        </w:rPr>
         <w:t xml:space="preserve">Cifra intera -&gt; </w:t>
       </w:r>
     </w:p>
     <w:p>
       <w:pPr>
-        <w:pStyle w:val="ListParagraph"/>
+        <w:pStyle w:val="Paragrafoelenco"/>
         <w:numPr>
           <w:ilvl w:val="2"/>
           <w:numId w:val="4"/>
         </w:numPr>
-      </w:pPr>
-      <w:r>
+        <w:rPr>
+          <w:highlight w:val="green"/>
+        </w:rPr>
+      </w:pPr>
+      <w:r>
+        <w:rPr>
+          <w:highlight w:val="green"/>
+        </w:rPr>
         <w:t>Somma caratteri Descr Cant (senza spazi) +</w:t>
       </w:r>
     </w:p>
     <w:p>
       <w:pPr>
-        <w:pStyle w:val="ListParagraph"/>
+        <w:pStyle w:val="Paragrafoelenco"/>
         <w:numPr>
           <w:ilvl w:val="2"/>
           <w:numId w:val="4"/>
         </w:numPr>
-      </w:pPr>
-      <w:r>
+        <w:rPr>
+          <w:highlight w:val="green"/>
+        </w:rPr>
+      </w:pPr>
+      <w:r>
+        <w:rPr>
+          <w:highlight w:val="green"/>
+        </w:rPr>
         <w:t>somma dei record su db (per l’anno corrente)</w:t>
       </w:r>
     </w:p>
     <w:p>
       <w:pPr>
-        <w:pStyle w:val="ListParagraph"/>
+        <w:pStyle w:val="Paragrafoelenco"/>
         <w:numPr>
           <w:ilvl w:val="1"/>
           <w:numId w:val="4"/>
         </w:numPr>
-      </w:pPr>
-      <w:r>
+        <w:rPr>
+          <w:highlight w:val="green"/>
+        </w:rPr>
+      </w:pPr>
+      <w:r>
+        <w:rPr>
+          <w:highlight w:val="green"/>
+        </w:rPr>
         <w:t>Prima lettera descr cant</w:t>
       </w:r>
     </w:p>
     <w:p>
       <w:pPr>
-        <w:pStyle w:val="ListParagraph"/>
+        <w:pStyle w:val="Paragrafoelenco"/>
         <w:numPr>
           <w:ilvl w:val="1"/>
           <w:numId w:val="4"/>
         </w:numPr>
-      </w:pPr>
-      <w:r>
+        <w:rPr>
+          <w:highlight w:val="green"/>
+        </w:rPr>
+      </w:pPr>
+      <w:r>
+        <w:rPr>
+          <w:highlight w:val="green"/>
+        </w:rPr>
         <w:t>Ultime due cifre anno</w:t>
       </w:r>
     </w:p>
     <w:p>
       <w:pPr>
-        <w:pStyle w:val="ListParagraph"/>
+        <w:pStyle w:val="Paragrafoelenco"/>
         <w:numPr>
           <w:ilvl w:val="1"/>
           <w:numId w:val="4"/>
         </w:numPr>
-      </w:pPr>
-      <w:r>
+        <w:rPr>
+          <w:highlight w:val="green"/>
+        </w:rPr>
+      </w:pPr>
+      <w:r>
+        <w:rPr>
+          <w:highlight w:val="green"/>
+        </w:rPr>
         <w:t>Ultima lettera Rag Soc Cliente</w:t>
       </w:r>
     </w:p>
     <w:p>
       <w:pPr>
-        <w:pStyle w:val="ListParagraph"/>
+        <w:pStyle w:val="Paragrafoelenco"/>
         <w:numPr>
           <w:ilvl w:val="1"/>
           <w:numId w:val="4"/>
         </w:numPr>
-      </w:pPr>
-      <w:r>
+        <w:rPr>
+          <w:highlight w:val="green"/>
+        </w:rPr>
+      </w:pPr>
+      <w:r>
+        <w:rPr>
+          <w:highlight w:val="green"/>
+        </w:rPr>
         <w:t>Giorno dell’anno (in numero intero)</w:t>
       </w:r>
-    </w:p>
-    <w:p>
       <w:bookmarkStart w:id="0" w:name="_GoBack"/>
       <w:bookmarkEnd w:id="0"/>
     </w:p>
+    <w:p/>
     <w:p>
       <w:pPr>
         <w:rPr>
@@ -363,7 +445,7 @@
     </w:p>
     <w:p>
       <w:pPr>
-        <w:pStyle w:val="ListParagraph"/>
+        <w:pStyle w:val="Paragrafoelenco"/>
         <w:numPr>
           <w:ilvl w:val="0"/>
           <w:numId w:val="5"/>
@@ -390,7 +472,7 @@
 </file>
 
 <file path=word/numbering.xml><?xml version="1.0" encoding="utf-8"?>
-<w:numbering xmlns:wpc="http://schemas.microsoft.com/office/word/2010/wordprocessingCanvas" xmlns:cx="http://schemas.microsoft.com/office/drawing/2014/chartex" xmlns:cx1="http://schemas.microsoft.com/office/drawing/2015/9/8/chartex" xmlns:cx2="http://schemas.microsoft.com/office/drawing/2015/10/21/chartex" xmlns:cx3="http://schemas.microsoft.com/office/drawing/2016/5/9/chartex" xmlns:cx4="http://schemas.microsoft.com/office/drawing/2016/5/10/chartex" xmlns:cx5="http://schemas.microsoft.com/office/drawing/2016/5/11/chartex" xmlns:cx6="http://schemas.microsoft.com/office/drawing/2016/5/12/chartex" xmlns:cx7="http://schemas.microsoft.com/office/drawing/2016/5/13/chartex" xmlns:cx8="http://schemas.microsoft.com/office/drawing/2016/5/14/chartex" xmlns:mc="http://schemas.openxmlformats.org/markup-compatibility/2006" xmlns:aink="http://schemas.microsoft.com/office/drawing/2016/ink" xmlns:am3d="http://schemas.microsoft.com/office/drawing/2017/model3d" xmlns:o="urn:schemas-microsoft-com:office:office" xmlns:r="http://schemas.openxmlformats.org/officeDocument/2006/relationships" xmlns:m="http://schemas.openxmlformats.org/officeDocument/2006/math" xmlns:v="urn:schemas-microsoft-com:vml" xmlns:wp14="http://schemas.microsoft.com/office/word/2010/wordprocessingDrawing" xmlns:wp="http://schemas.openxmlformats.org/drawingml/2006/wordprocessingDrawing" xmlns:w10="urn:schemas-microsoft-com:office:word" xmlns:w="http://schemas.openxmlformats.org/wordprocessingml/2006/main" xmlns:w14="http://schemas.microsoft.com/office/word/2010/wordml" xmlns:w15="http://schemas.microsoft.com/office/word/2012/wordml" xmlns:w16se="http://schemas.microsoft.com/office/word/2015/wordml/symex" xmlns:wpg="http://schemas.microsoft.com/office/word/2010/wordprocessingGroup" xmlns:wpi="http://schemas.microsoft.com/office/word/2010/wordprocessingInk" xmlns:wne="http://schemas.microsoft.com/office/word/2006/wordml" xmlns:wps="http://schemas.microsoft.com/office/word/2010/wordprocessingShape" mc:Ignorable="w14 w15 w16se wp14">
+<w:numbering xmlns:wpc="http://schemas.microsoft.com/office/word/2010/wordprocessingCanvas" xmlns:cx="http://schemas.microsoft.com/office/drawing/2014/chartex" xmlns:cx1="http://schemas.microsoft.com/office/drawing/2015/9/8/chartex" xmlns:cx2="http://schemas.microsoft.com/office/drawing/2015/10/21/chartex" xmlns:cx3="http://schemas.microsoft.com/office/drawing/2016/5/9/chartex" xmlns:cx4="http://schemas.microsoft.com/office/drawing/2016/5/10/chartex" xmlns:cx5="http://schemas.microsoft.com/office/drawing/2016/5/11/chartex" xmlns:cx6="http://schemas.microsoft.com/office/drawing/2016/5/12/chartex" xmlns:cx7="http://schemas.microsoft.com/office/drawing/2016/5/13/chartex" xmlns:cx8="http://schemas.microsoft.com/office/drawing/2016/5/14/chartex" xmlns:mc="http://schemas.openxmlformats.org/markup-compatibility/2006" xmlns:aink="http://schemas.microsoft.com/office/drawing/2016/ink" xmlns:am3d="http://schemas.microsoft.com/office/drawing/2017/model3d" xmlns:o="urn:schemas-microsoft-com:office:office" xmlns:r="http://schemas.openxmlformats.org/officeDocument/2006/relationships" xmlns:m="http://schemas.openxmlformats.org/officeDocument/2006/math" xmlns:v="urn:schemas-microsoft-com:vml" xmlns:wp14="http://schemas.microsoft.com/office/word/2010/wordprocessingDrawing" xmlns:wp="http://schemas.openxmlformats.org/drawingml/2006/wordprocessingDrawing" xmlns:w10="urn:schemas-microsoft-com:office:word" xmlns:w="http://schemas.openxmlformats.org/wordprocessingml/2006/main" xmlns:w14="http://schemas.microsoft.com/office/word/2010/wordml" xmlns:w15="http://schemas.microsoft.com/office/word/2012/wordml" xmlns:w16cid="http://schemas.microsoft.com/office/word/2016/wordml/cid" xmlns:w16se="http://schemas.microsoft.com/office/word/2015/wordml/symex" xmlns:wpg="http://schemas.microsoft.com/office/word/2010/wordprocessingGroup" xmlns:wpi="http://schemas.microsoft.com/office/word/2010/wordprocessingInk" xmlns:wne="http://schemas.microsoft.com/office/word/2006/wordml" xmlns:wps="http://schemas.microsoft.com/office/word/2010/wordprocessingShape" mc:Ignorable="w14 w15 w16se w16cid wp14">
   <w:abstractNum w:abstractNumId="0" w15:restartNumberingAfterBreak="0">
     <w:nsid w:val="028A2883"/>
     <w:multiLevelType w:val="hybridMultilevel"/>
@@ -975,7 +1057,7 @@
 </file>
 
 <file path=word/styles.xml><?xml version="1.0" encoding="utf-8"?>
-<w:styles xmlns:mc="http://schemas.openxmlformats.org/markup-compatibility/2006" xmlns:r="http://schemas.openxmlformats.org/officeDocument/2006/relationships" xmlns:w="http://schemas.openxmlformats.org/wordprocessingml/2006/main" xmlns:w14="http://schemas.microsoft.com/office/word/2010/wordml" xmlns:w15="http://schemas.microsoft.com/office/word/2012/wordml" xmlns:w16se="http://schemas.microsoft.com/office/word/2015/wordml/symex" mc:Ignorable="w14 w15 w16se">
+<w:styles xmlns:mc="http://schemas.openxmlformats.org/markup-compatibility/2006" xmlns:r="http://schemas.openxmlformats.org/officeDocument/2006/relationships" xmlns:w="http://schemas.openxmlformats.org/wordprocessingml/2006/main" xmlns:w14="http://schemas.microsoft.com/office/word/2010/wordml" xmlns:w15="http://schemas.microsoft.com/office/word/2012/wordml" xmlns:w16cid="http://schemas.microsoft.com/office/word/2016/wordml/cid" xmlns:w16se="http://schemas.microsoft.com/office/word/2015/wordml/symex" mc:Ignorable="w14 w15 w16se w16cid">
   <w:docDefaults>
     <w:rPrDefault>
       <w:rPr>
@@ -1097,6 +1179,7 @@
     <w:lsdException w:name="HTML Sample" w:semiHidden="1" w:unhideWhenUsed="1"/>
     <w:lsdException w:name="HTML Typewriter" w:semiHidden="1" w:unhideWhenUsed="1"/>
     <w:lsdException w:name="HTML Variable" w:semiHidden="1" w:unhideWhenUsed="1"/>
+    <w:lsdException w:name="Normal Table" w:semiHidden="1" w:unhideWhenUsed="1"/>
     <w:lsdException w:name="annotation subject" w:semiHidden="1" w:unhideWhenUsed="1"/>
     <w:lsdException w:name="No List" w:semiHidden="1" w:unhideWhenUsed="1"/>
     <w:lsdException w:name="Outline List 1" w:semiHidden="1" w:unhideWhenUsed="1"/>
@@ -1143,8 +1226,10 @@
     <w:lsdException w:name="Table Subtle 2" w:semiHidden="1" w:unhideWhenUsed="1"/>
     <w:lsdException w:name="Table Web 1" w:semiHidden="1" w:unhideWhenUsed="1"/>
     <w:lsdException w:name="Table Web 2" w:semiHidden="1" w:unhideWhenUsed="1"/>
+    <w:lsdException w:name="Table Web 3" w:semiHidden="1" w:unhideWhenUsed="1"/>
     <w:lsdException w:name="Balloon Text" w:semiHidden="1" w:unhideWhenUsed="1"/>
     <w:lsdException w:name="Table Grid" w:uiPriority="39"/>
+    <w:lsdException w:name="Table Theme" w:semiHidden="1" w:unhideWhenUsed="1"/>
     <w:lsdException w:name="Placeholder Text" w:semiHidden="1"/>
     <w:lsdException w:name="No Spacing" w:uiPriority="1" w:qFormat="1"/>
     <w:lsdException w:name="Light Shading" w:uiPriority="60"/>
@@ -1365,17 +1450,17 @@
     <w:lsdException w:name="Hashtag" w:semiHidden="1" w:unhideWhenUsed="1"/>
     <w:lsdException w:name="Unresolved Mention" w:semiHidden="1" w:unhideWhenUsed="1"/>
   </w:latentStyles>
-  <w:style w:type="paragraph" w:default="1" w:styleId="Normal">
+  <w:style w:type="paragraph" w:default="1" w:styleId="Normale">
     <w:name w:val="Normal"/>
     <w:qFormat/>
   </w:style>
-  <w:style w:type="character" w:default="1" w:styleId="DefaultParagraphFont">
+  <w:style w:type="character" w:default="1" w:styleId="Carpredefinitoparagrafo">
     <w:name w:val="Default Paragraph Font"/>
     <w:uiPriority w:val="1"/>
     <w:semiHidden/>
     <w:unhideWhenUsed/>
   </w:style>
-  <w:style w:type="table" w:default="1" w:styleId="TableNormal">
+  <w:style w:type="table" w:default="1" w:styleId="Tabellanormale">
     <w:name w:val="Normal Table"/>
     <w:uiPriority w:val="99"/>
     <w:semiHidden/>
@@ -1390,15 +1475,15 @@
       </w:tblCellMar>
     </w:tblPr>
   </w:style>
-  <w:style w:type="numbering" w:default="1" w:styleId="NoList">
+  <w:style w:type="numbering" w:default="1" w:styleId="Nessunelenco">
     <w:name w:val="No List"/>
     <w:uiPriority w:val="99"/>
     <w:semiHidden/>
     <w:unhideWhenUsed/>
   </w:style>
-  <w:style w:type="paragraph" w:styleId="ListParagraph">
+  <w:style w:type="paragraph" w:styleId="Paragrafoelenco">
     <w:name w:val="List Paragraph"/>
-    <w:basedOn w:val="Normal"/>
+    <w:basedOn w:val="Normale"/>
     <w:uiPriority w:val="34"/>
     <w:qFormat/>
     <w:rsid w:val="001A4D26"/>

</xml_diff>

<commit_message>
Modifiche alla tabella Materiali Cantieri e all'interfaccia, nuove specifiche
</commit_message>
<xml_diff>
--- a/AppuntiPerNuoveModifiche/ModificheDaFare.docx
+++ b/AppuntiPerNuoveModifiche/ModificheDaFare.docx
@@ -3,463 +3,23 @@
 <w:document xmlns:wpc="http://schemas.microsoft.com/office/word/2010/wordprocessingCanvas" xmlns:cx="http://schemas.microsoft.com/office/drawing/2014/chartex" xmlns:cx1="http://schemas.microsoft.com/office/drawing/2015/9/8/chartex" xmlns:cx2="http://schemas.microsoft.com/office/drawing/2015/10/21/chartex" xmlns:cx3="http://schemas.microsoft.com/office/drawing/2016/5/9/chartex" xmlns:cx4="http://schemas.microsoft.com/office/drawing/2016/5/10/chartex" xmlns:cx5="http://schemas.microsoft.com/office/drawing/2016/5/11/chartex" xmlns:cx6="http://schemas.microsoft.com/office/drawing/2016/5/12/chartex" xmlns:cx7="http://schemas.microsoft.com/office/drawing/2016/5/13/chartex" xmlns:cx8="http://schemas.microsoft.com/office/drawing/2016/5/14/chartex" xmlns:mc="http://schemas.openxmlformats.org/markup-compatibility/2006" xmlns:aink="http://schemas.microsoft.com/office/drawing/2016/ink" xmlns:am3d="http://schemas.microsoft.com/office/drawing/2017/model3d" xmlns:o="urn:schemas-microsoft-com:office:office" xmlns:r="http://schemas.openxmlformats.org/officeDocument/2006/relationships" xmlns:m="http://schemas.openxmlformats.org/officeDocument/2006/math" xmlns:v="urn:schemas-microsoft-com:vml" xmlns:wp14="http://schemas.microsoft.com/office/word/2010/wordprocessingDrawing" xmlns:wp="http://schemas.openxmlformats.org/drawingml/2006/wordprocessingDrawing" xmlns:w10="urn:schemas-microsoft-com:office:word" xmlns:w="http://schemas.openxmlformats.org/wordprocessingml/2006/main" xmlns:w14="http://schemas.microsoft.com/office/word/2010/wordml" xmlns:w15="http://schemas.microsoft.com/office/word/2012/wordml" xmlns:w16cid="http://schemas.microsoft.com/office/word/2016/wordml/cid" xmlns:w16se="http://schemas.microsoft.com/office/word/2015/wordml/symex" xmlns:wpg="http://schemas.microsoft.com/office/word/2010/wordprocessingGroup" xmlns:wpi="http://schemas.microsoft.com/office/word/2010/wordprocessingInk" xmlns:wne="http://schemas.microsoft.com/office/word/2006/wordml" xmlns:wps="http://schemas.microsoft.com/office/word/2010/wordprocessingShape" mc:Ignorable="w14 w15 w16se w16cid wp14">
   <w:body>
     <w:p>
-      <w:pPr>
-        <w:rPr>
-          <w:b/>
-        </w:rPr>
-      </w:pPr>
       <w:r>
-        <w:rPr>
-          <w:b/>
-        </w:rPr>
-        <w:t>Inserimento Dati:</w:t>
+        <w:t>Gestione Cantieri:</w:t>
       </w:r>
     </w:p>
     <w:p>
       <w:pPr>
-        <w:ind w:left="708"/>
-        <w:rPr>
-          <w:i/>
-        </w:rPr>
-      </w:pPr>
-      <w:r>
-        <w:rPr>
-          <w:i/>
-        </w:rPr>
-        <w:t>Clienti:</w:t>
-      </w:r>
-    </w:p>
-    <w:p>
-      <w:pPr>
-        <w:pStyle w:val="Paragrafoelenco"/>
+        <w:pStyle w:val="ListParagraph"/>
         <w:numPr>
           <w:ilvl w:val="0"/>
-          <w:numId w:val="4"/>
+          <w:numId w:val="6"/>
         </w:numPr>
-        <w:rPr>
-          <w:i/>
-        </w:rPr>
       </w:pPr>
       <w:r>
-        <w:rPr>
-          <w:highlight w:val="green"/>
-        </w:rPr>
-        <w:t>Aggiungere ricerca cliente (Ragione Sociale) -&gt; un campo LIKE ‘%...%’</w:t>
-      </w:r>
-    </w:p>
-    <w:p>
-      <w:pPr>
-        <w:rPr>
-          <w:b/>
-        </w:rPr>
-      </w:pPr>
-    </w:p>
-    <w:p>
-      <w:pPr>
-        <w:rPr>
-          <w:i/>
-        </w:rPr>
-      </w:pPr>
-      <w:r>
-        <w:tab/>
-      </w:r>
-      <w:r>
-        <w:rPr>
-          <w:i/>
-        </w:rPr>
-        <w:t>Cantieri:</w:t>
-      </w:r>
-    </w:p>
-    <w:p>
-      <w:pPr>
-        <w:pStyle w:val="Paragrafoelenco"/>
-        <w:numPr>
-          <w:ilvl w:val="0"/>
-          <w:numId w:val="3"/>
-        </w:numPr>
-        <w:rPr>
-          <w:highlight w:val="green"/>
-        </w:rPr>
-      </w:pPr>
-      <w:r>
-        <w:rPr>
-          <w:highlight w:val="green"/>
-        </w:rPr>
-        <w:t>Filtri (Anno, CodCant, Descr, Cliente, Chiuso, Riscosso)</w:t>
-      </w:r>
-    </w:p>
-    <w:p>
-      <w:pPr>
-        <w:pStyle w:val="Paragrafoelenco"/>
-        <w:numPr>
-          <w:ilvl w:val="0"/>
-          <w:numId w:val="3"/>
-        </w:numPr>
-        <w:rPr>
-          <w:highlight w:val="green"/>
-        </w:rPr>
-      </w:pPr>
-      <w:r>
-        <w:rPr>
-          <w:highlight w:val="green"/>
-        </w:rPr>
-        <w:t>Aggiungere pulsante “Visualizza” che popola i textbox ma non sono modificabili</w:t>
-      </w:r>
-    </w:p>
-    <w:p>
-      <w:pPr>
-        <w:pStyle w:val="Paragrafoelenco"/>
-        <w:numPr>
-          <w:ilvl w:val="0"/>
-          <w:numId w:val="3"/>
-        </w:numPr>
-        <w:rPr>
-          <w:highlight w:val="green"/>
-        </w:rPr>
-      </w:pPr>
-      <w:r>
-        <w:rPr>
-          <w:highlight w:val="green"/>
-        </w:rPr>
-        <w:t>Popolare campi sul click del bottone modifica e dare la possibilità di fare l’update del record</w:t>
-      </w:r>
-    </w:p>
-    <w:p>
-      <w:pPr>
-        <w:pStyle w:val="Paragrafoelenco"/>
-        <w:numPr>
-          <w:ilvl w:val="0"/>
-          <w:numId w:val="3"/>
-        </w:numPr>
-        <w:rPr>
-          <w:highlight w:val="green"/>
-        </w:rPr>
-      </w:pPr>
-      <w:r>
-        <w:rPr>
-          <w:highlight w:val="green"/>
-        </w:rPr>
-        <w:t>Aggiungere pulsante “Elimina” ed eliminare cantiere al click del bottone (con Conferma)</w:t>
-      </w:r>
-    </w:p>
-    <w:p>
-      <w:pPr>
-        <w:pStyle w:val="Paragrafoelenco"/>
-        <w:numPr>
-          <w:ilvl w:val="0"/>
-          <w:numId w:val="4"/>
-        </w:numPr>
-        <w:rPr>
-          <w:highlight w:val="green"/>
-        </w:rPr>
-      </w:pPr>
-      <w:r>
-        <w:rPr>
-          <w:highlight w:val="green"/>
-        </w:rPr>
-        <w:t>Rendere inseribile/modificabile il campo “Data inserimento” senza popolarlo a priori</w:t>
-      </w:r>
-    </w:p>
-    <w:p>
-      <w:pPr>
-        <w:pStyle w:val="Paragrafoelenco"/>
-        <w:numPr>
-          <w:ilvl w:val="0"/>
-          <w:numId w:val="4"/>
-        </w:numPr>
-        <w:rPr>
-          <w:highlight w:val="green"/>
-        </w:rPr>
-      </w:pPr>
-      <w:r>
-        <w:rPr>
-          <w:highlight w:val="green"/>
-        </w:rPr>
-        <w:t xml:space="preserve">Generazione automatica codice cantiere, così formato: </w:t>
-      </w:r>
-    </w:p>
-    <w:p>
-      <w:pPr>
-        <w:pStyle w:val="Paragrafoelenco"/>
-        <w:numPr>
-          <w:ilvl w:val="1"/>
-          <w:numId w:val="4"/>
-        </w:numPr>
-        <w:rPr>
-          <w:highlight w:val="green"/>
-        </w:rPr>
-      </w:pPr>
-      <w:r>
-        <w:rPr>
-          <w:highlight w:val="green"/>
-        </w:rPr>
-        <w:t xml:space="preserve">ultime 2 cifre anno + </w:t>
-      </w:r>
-    </w:p>
-    <w:p>
-      <w:pPr>
-        <w:pStyle w:val="Paragrafoelenco"/>
-        <w:numPr>
-          <w:ilvl w:val="1"/>
-          <w:numId w:val="4"/>
-        </w:numPr>
-        <w:rPr>
-          <w:b/>
-          <w:highlight w:val="green"/>
-        </w:rPr>
-      </w:pPr>
-      <w:r>
-        <w:rPr>
-          <w:highlight w:val="green"/>
-        </w:rPr>
-        <w:t xml:space="preserve">numero scritto nella casella di testo “Numero” </w:t>
-      </w:r>
-      <w:r>
-        <w:rPr>
-          <w:highlight w:val="green"/>
-        </w:rPr>
-        <w:br/>
-        <w:t>(proponendo ultimo numero {dell’anno corrente} + 1) [dal terzo al sesto carattere {3 caratteri}]</w:t>
-      </w:r>
-    </w:p>
-    <w:p>
-      <w:pPr>
-        <w:pStyle w:val="Paragrafoelenco"/>
-        <w:numPr>
-          <w:ilvl w:val="1"/>
-          <w:numId w:val="4"/>
-        </w:numPr>
-        <w:rPr>
-          <w:highlight w:val="green"/>
-        </w:rPr>
-      </w:pPr>
-      <w:r>
-        <w:rPr>
-          <w:highlight w:val="green"/>
-        </w:rPr>
-        <w:t xml:space="preserve">contatenazione “Ma” alla fine -&gt; </w:t>
-      </w:r>
-      <w:r>
-        <w:rPr>
-          <w:b/>
-          <w:highlight w:val="green"/>
-        </w:rPr>
-        <w:t>17001Ma</w:t>
-      </w:r>
-    </w:p>
-    <w:p>
-      <w:pPr>
-        <w:pStyle w:val="Paragrafoelenco"/>
-        <w:numPr>
-          <w:ilvl w:val="0"/>
-          <w:numId w:val="4"/>
-        </w:numPr>
-        <w:rPr>
-          <w:highlight w:val="green"/>
-        </w:rPr>
-      </w:pPr>
-      <w:r>
-        <w:rPr>
-          <w:highlight w:val="green"/>
-        </w:rPr>
-        <w:t>Rendere “Codice cantiere” disabled, e popolarlo al textchanged della casella Numero</w:t>
-      </w:r>
-    </w:p>
-    <w:p>
-      <w:pPr>
-        <w:pStyle w:val="Paragrafoelenco"/>
-        <w:numPr>
-          <w:ilvl w:val="0"/>
-          <w:numId w:val="4"/>
-        </w:numPr>
-        <w:rPr>
-          <w:highlight w:val="green"/>
-        </w:rPr>
-      </w:pPr>
-      <w:r>
-        <w:rPr>
-          <w:highlight w:val="green"/>
-        </w:rPr>
-        <w:t>Popolare automaticamente la casella anno, con l’anno corrente</w:t>
-      </w:r>
-    </w:p>
-    <w:p>
-      <w:pPr>
-        <w:pStyle w:val="Paragrafoelenco"/>
-        <w:numPr>
-          <w:ilvl w:val="0"/>
-          <w:numId w:val="4"/>
-        </w:numPr>
-        <w:rPr>
-          <w:highlight w:val="green"/>
-        </w:rPr>
-      </w:pPr>
-      <w:r>
-        <w:rPr>
-          <w:highlight w:val="green"/>
-        </w:rPr>
-        <w:t>Generare “CodRiferCant” come da file excel:</w:t>
-      </w:r>
-    </w:p>
-    <w:p>
-      <w:pPr>
-        <w:pStyle w:val="Paragrafoelenco"/>
-        <w:numPr>
-          <w:ilvl w:val="1"/>
-          <w:numId w:val="4"/>
-        </w:numPr>
-        <w:rPr>
-          <w:highlight w:val="green"/>
-        </w:rPr>
-      </w:pPr>
-      <w:r>
-        <w:rPr>
-          <w:highlight w:val="green"/>
-        </w:rPr>
-        <w:t xml:space="preserve">Cifra intera -&gt; </w:t>
-      </w:r>
-    </w:p>
-    <w:p>
-      <w:pPr>
-        <w:pStyle w:val="Paragrafoelenco"/>
-        <w:numPr>
-          <w:ilvl w:val="2"/>
-          <w:numId w:val="4"/>
-        </w:numPr>
-        <w:rPr>
-          <w:highlight w:val="green"/>
-        </w:rPr>
-      </w:pPr>
-      <w:r>
-        <w:rPr>
-          <w:highlight w:val="green"/>
-        </w:rPr>
-        <w:t>Somma caratteri Descr Cant (senza spazi) +</w:t>
-      </w:r>
-    </w:p>
-    <w:p>
-      <w:pPr>
-        <w:pStyle w:val="Paragrafoelenco"/>
-        <w:numPr>
-          <w:ilvl w:val="2"/>
-          <w:numId w:val="4"/>
-        </w:numPr>
-        <w:rPr>
-          <w:highlight w:val="green"/>
-        </w:rPr>
-      </w:pPr>
-      <w:r>
-        <w:rPr>
-          <w:highlight w:val="green"/>
-        </w:rPr>
-        <w:t>somma dei record su db (per l’anno corrente)</w:t>
-      </w:r>
-    </w:p>
-    <w:p>
-      <w:pPr>
-        <w:pStyle w:val="Paragrafoelenco"/>
-        <w:numPr>
-          <w:ilvl w:val="1"/>
-          <w:numId w:val="4"/>
-        </w:numPr>
-        <w:rPr>
-          <w:highlight w:val="green"/>
-        </w:rPr>
-      </w:pPr>
-      <w:r>
-        <w:rPr>
-          <w:highlight w:val="green"/>
-        </w:rPr>
-        <w:t>Prima lettera descr cant</w:t>
-      </w:r>
-    </w:p>
-    <w:p>
-      <w:pPr>
-        <w:pStyle w:val="Paragrafoelenco"/>
-        <w:numPr>
-          <w:ilvl w:val="1"/>
-          <w:numId w:val="4"/>
-        </w:numPr>
-        <w:rPr>
-          <w:highlight w:val="green"/>
-        </w:rPr>
-      </w:pPr>
-      <w:r>
-        <w:rPr>
-          <w:highlight w:val="green"/>
-        </w:rPr>
-        <w:t>Ultime due cifre anno</w:t>
-      </w:r>
-    </w:p>
-    <w:p>
-      <w:pPr>
-        <w:pStyle w:val="Paragrafoelenco"/>
-        <w:numPr>
-          <w:ilvl w:val="1"/>
-          <w:numId w:val="4"/>
-        </w:numPr>
-        <w:rPr>
-          <w:highlight w:val="green"/>
-        </w:rPr>
-      </w:pPr>
-      <w:r>
-        <w:rPr>
-          <w:highlight w:val="green"/>
-        </w:rPr>
-        <w:t>Ultima lettera Rag Soc Cliente</w:t>
-      </w:r>
-    </w:p>
-    <w:p>
-      <w:pPr>
-        <w:pStyle w:val="Paragrafoelenco"/>
-        <w:numPr>
-          <w:ilvl w:val="1"/>
-          <w:numId w:val="4"/>
-        </w:numPr>
-        <w:rPr>
-          <w:highlight w:val="green"/>
-        </w:rPr>
-      </w:pPr>
-      <w:r>
-        <w:rPr>
-          <w:highlight w:val="green"/>
-        </w:rPr>
-        <w:t>Giorno dell’anno (in numero intero)</w:t>
+        <w:t>Mostrare tutti i pannelli alla scelta del cantiere, non vincolare sulla scelta del DDT</w:t>
       </w:r>
       <w:bookmarkStart w:id="0" w:name="_GoBack"/>
       <w:bookmarkEnd w:id="0"/>
-    </w:p>
-    <w:p/>
-    <w:p>
-      <w:pPr>
-        <w:rPr>
-          <w:b/>
-        </w:rPr>
-      </w:pPr>
-      <w:r>
-        <w:rPr>
-          <w:b/>
-        </w:rPr>
-        <w:t>Database:</w:t>
-      </w:r>
-    </w:p>
-    <w:p>
-      <w:pPr>
-        <w:pStyle w:val="Paragrafoelenco"/>
-        <w:numPr>
-          <w:ilvl w:val="0"/>
-          <w:numId w:val="5"/>
-        </w:numPr>
-        <w:rPr>
-          <w:highlight w:val="green"/>
-        </w:rPr>
-      </w:pPr>
-      <w:r>
-        <w:rPr>
-          <w:highlight w:val="green"/>
-        </w:rPr>
-        <w:t>Aggiungere campo su tabelle “Cantieri” per “CodRiferCant”</w:t>
-      </w:r>
     </w:p>
     <w:sectPr>
       <w:pgSz w:w="11906" w:h="16838"/>
@@ -926,6 +486,119 @@
     </w:lvl>
   </w:abstractNum>
   <w:abstractNum w:abstractNumId="4" w15:restartNumberingAfterBreak="0">
+    <w:nsid w:val="6B572B6B"/>
+    <w:multiLevelType w:val="hybridMultilevel"/>
+    <w:tmpl w:val="A06AB40C"/>
+    <w:lvl w:ilvl="0" w:tplc="04100001">
+      <w:start w:val="1"/>
+      <w:numFmt w:val="bullet"/>
+      <w:lvlText w:val=""/>
+      <w:lvlJc w:val="left"/>
+      <w:pPr>
+        <w:ind w:left="720" w:hanging="360"/>
+      </w:pPr>
+      <w:rPr>
+        <w:rFonts w:ascii="Symbol" w:hAnsi="Symbol" w:hint="default"/>
+      </w:rPr>
+    </w:lvl>
+    <w:lvl w:ilvl="1" w:tplc="04100003">
+      <w:start w:val="1"/>
+      <w:numFmt w:val="bullet"/>
+      <w:lvlText w:val="o"/>
+      <w:lvlJc w:val="left"/>
+      <w:pPr>
+        <w:ind w:left="1440" w:hanging="360"/>
+      </w:pPr>
+      <w:rPr>
+        <w:rFonts w:ascii="Courier New" w:hAnsi="Courier New" w:cs="Courier New" w:hint="default"/>
+      </w:rPr>
+    </w:lvl>
+    <w:lvl w:ilvl="2" w:tplc="04100005" w:tentative="1">
+      <w:start w:val="1"/>
+      <w:numFmt w:val="bullet"/>
+      <w:lvlText w:val=""/>
+      <w:lvlJc w:val="left"/>
+      <w:pPr>
+        <w:ind w:left="2160" w:hanging="360"/>
+      </w:pPr>
+      <w:rPr>
+        <w:rFonts w:ascii="Wingdings" w:hAnsi="Wingdings" w:hint="default"/>
+      </w:rPr>
+    </w:lvl>
+    <w:lvl w:ilvl="3" w:tplc="04100001" w:tentative="1">
+      <w:start w:val="1"/>
+      <w:numFmt w:val="bullet"/>
+      <w:lvlText w:val=""/>
+      <w:lvlJc w:val="left"/>
+      <w:pPr>
+        <w:ind w:left="2880" w:hanging="360"/>
+      </w:pPr>
+      <w:rPr>
+        <w:rFonts w:ascii="Symbol" w:hAnsi="Symbol" w:hint="default"/>
+      </w:rPr>
+    </w:lvl>
+    <w:lvl w:ilvl="4" w:tplc="04100003" w:tentative="1">
+      <w:start w:val="1"/>
+      <w:numFmt w:val="bullet"/>
+      <w:lvlText w:val="o"/>
+      <w:lvlJc w:val="left"/>
+      <w:pPr>
+        <w:ind w:left="3600" w:hanging="360"/>
+      </w:pPr>
+      <w:rPr>
+        <w:rFonts w:ascii="Courier New" w:hAnsi="Courier New" w:cs="Courier New" w:hint="default"/>
+      </w:rPr>
+    </w:lvl>
+    <w:lvl w:ilvl="5" w:tplc="04100005" w:tentative="1">
+      <w:start w:val="1"/>
+      <w:numFmt w:val="bullet"/>
+      <w:lvlText w:val=""/>
+      <w:lvlJc w:val="left"/>
+      <w:pPr>
+        <w:ind w:left="4320" w:hanging="360"/>
+      </w:pPr>
+      <w:rPr>
+        <w:rFonts w:ascii="Wingdings" w:hAnsi="Wingdings" w:hint="default"/>
+      </w:rPr>
+    </w:lvl>
+    <w:lvl w:ilvl="6" w:tplc="04100001" w:tentative="1">
+      <w:start w:val="1"/>
+      <w:numFmt w:val="bullet"/>
+      <w:lvlText w:val=""/>
+      <w:lvlJc w:val="left"/>
+      <w:pPr>
+        <w:ind w:left="5040" w:hanging="360"/>
+      </w:pPr>
+      <w:rPr>
+        <w:rFonts w:ascii="Symbol" w:hAnsi="Symbol" w:hint="default"/>
+      </w:rPr>
+    </w:lvl>
+    <w:lvl w:ilvl="7" w:tplc="04100003" w:tentative="1">
+      <w:start w:val="1"/>
+      <w:numFmt w:val="bullet"/>
+      <w:lvlText w:val="o"/>
+      <w:lvlJc w:val="left"/>
+      <w:pPr>
+        <w:ind w:left="5760" w:hanging="360"/>
+      </w:pPr>
+      <w:rPr>
+        <w:rFonts w:ascii="Courier New" w:hAnsi="Courier New" w:cs="Courier New" w:hint="default"/>
+      </w:rPr>
+    </w:lvl>
+    <w:lvl w:ilvl="8" w:tplc="04100005" w:tentative="1">
+      <w:start w:val="1"/>
+      <w:numFmt w:val="bullet"/>
+      <w:lvlText w:val=""/>
+      <w:lvlJc w:val="left"/>
+      <w:pPr>
+        <w:ind w:left="6480" w:hanging="360"/>
+      </w:pPr>
+      <w:rPr>
+        <w:rFonts w:ascii="Wingdings" w:hAnsi="Wingdings" w:hint="default"/>
+      </w:rPr>
+    </w:lvl>
+  </w:abstractNum>
+  <w:abstractNum w:abstractNumId="5" w15:restartNumberingAfterBreak="0">
     <w:nsid w:val="7DDC2DEC"/>
     <w:multiLevelType w:val="hybridMultilevel"/>
     <w:tmpl w:val="C01098EC"/>
@@ -1045,13 +718,16 @@
     <w:abstractNumId w:val="3"/>
   </w:num>
   <w:num w:numId="3">
-    <w:abstractNumId w:val="4"/>
+    <w:abstractNumId w:val="5"/>
   </w:num>
   <w:num w:numId="4">
     <w:abstractNumId w:val="2"/>
   </w:num>
   <w:num w:numId="5">
     <w:abstractNumId w:val="0"/>
+  </w:num>
+  <w:num w:numId="6">
+    <w:abstractNumId w:val="4"/>
   </w:num>
 </w:numbering>
 </file>
@@ -1450,17 +1126,17 @@
     <w:lsdException w:name="Hashtag" w:semiHidden="1" w:unhideWhenUsed="1"/>
     <w:lsdException w:name="Unresolved Mention" w:semiHidden="1" w:unhideWhenUsed="1"/>
   </w:latentStyles>
-  <w:style w:type="paragraph" w:default="1" w:styleId="Normale">
+  <w:style w:type="paragraph" w:default="1" w:styleId="Normal">
     <w:name w:val="Normal"/>
     <w:qFormat/>
   </w:style>
-  <w:style w:type="character" w:default="1" w:styleId="Carpredefinitoparagrafo">
+  <w:style w:type="character" w:default="1" w:styleId="DefaultParagraphFont">
     <w:name w:val="Default Paragraph Font"/>
     <w:uiPriority w:val="1"/>
     <w:semiHidden/>
     <w:unhideWhenUsed/>
   </w:style>
-  <w:style w:type="table" w:default="1" w:styleId="Tabellanormale">
+  <w:style w:type="table" w:default="1" w:styleId="TableNormal">
     <w:name w:val="Normal Table"/>
     <w:uiPriority w:val="99"/>
     <w:semiHidden/>
@@ -1475,15 +1151,15 @@
       </w:tblCellMar>
     </w:tblPr>
   </w:style>
-  <w:style w:type="numbering" w:default="1" w:styleId="Nessunelenco">
+  <w:style w:type="numbering" w:default="1" w:styleId="NoList">
     <w:name w:val="No List"/>
     <w:uiPriority w:val="99"/>
     <w:semiHidden/>
     <w:unhideWhenUsed/>
   </w:style>
-  <w:style w:type="paragraph" w:styleId="Paragrafoelenco">
+  <w:style w:type="paragraph" w:styleId="ListParagraph">
     <w:name w:val="List Paragraph"/>
-    <w:basedOn w:val="Normale"/>
+    <w:basedOn w:val="Normal"/>
     <w:uiPriority w:val="34"/>
     <w:qFormat/>
     <w:rsid w:val="001A4D26"/>

</xml_diff>

<commit_message>
Aggiunte nuove pagine di visualizzazione, gestiti eventuali errori all'inserimento, il DDL per il DDTMEF non preclude l'inserimento del record
</commit_message>
<xml_diff>
--- a/AppuntiPerNuoveModifiche/ModificheDaFare.docx
+++ b/AppuntiPerNuoveModifiche/ModificheDaFare.docx
@@ -3,21 +3,6 @@
 <w:document xmlns:wpc="http://schemas.microsoft.com/office/word/2010/wordprocessingCanvas" xmlns:cx="http://schemas.microsoft.com/office/drawing/2014/chartex" xmlns:cx1="http://schemas.microsoft.com/office/drawing/2015/9/8/chartex" xmlns:cx2="http://schemas.microsoft.com/office/drawing/2015/10/21/chartex" xmlns:cx3="http://schemas.microsoft.com/office/drawing/2016/5/9/chartex" xmlns:cx4="http://schemas.microsoft.com/office/drawing/2016/5/10/chartex" xmlns:cx5="http://schemas.microsoft.com/office/drawing/2016/5/11/chartex" xmlns:cx6="http://schemas.microsoft.com/office/drawing/2016/5/12/chartex" xmlns:cx7="http://schemas.microsoft.com/office/drawing/2016/5/13/chartex" xmlns:cx8="http://schemas.microsoft.com/office/drawing/2016/5/14/chartex" xmlns:mc="http://schemas.openxmlformats.org/markup-compatibility/2006" xmlns:aink="http://schemas.microsoft.com/office/drawing/2016/ink" xmlns:am3d="http://schemas.microsoft.com/office/drawing/2017/model3d" xmlns:o="urn:schemas-microsoft-com:office:office" xmlns:r="http://schemas.openxmlformats.org/officeDocument/2006/relationships" xmlns:m="http://schemas.openxmlformats.org/officeDocument/2006/math" xmlns:v="urn:schemas-microsoft-com:vml" xmlns:wp14="http://schemas.microsoft.com/office/word/2010/wordprocessingDrawing" xmlns:wp="http://schemas.openxmlformats.org/drawingml/2006/wordprocessingDrawing" xmlns:w10="urn:schemas-microsoft-com:office:word" xmlns:w="http://schemas.openxmlformats.org/wordprocessingml/2006/main" xmlns:w14="http://schemas.microsoft.com/office/word/2010/wordml" xmlns:w15="http://schemas.microsoft.com/office/word/2012/wordml" xmlns:w16cid="http://schemas.microsoft.com/office/word/2016/wordml/cid" xmlns:w16se="http://schemas.microsoft.com/office/word/2015/wordml/symex" xmlns:wpg="http://schemas.microsoft.com/office/word/2010/wordprocessingGroup" xmlns:wpi="http://schemas.microsoft.com/office/word/2010/wordprocessingInk" xmlns:wne="http://schemas.microsoft.com/office/word/2006/wordml" xmlns:wps="http://schemas.microsoft.com/office/word/2010/wordprocessingShape" mc:Ignorable="w14 w15 w16se w16cid wp14">
   <w:body>
     <w:p>
-      <w:r>
-        <w:t>Gestione Cantieri:</w:t>
-      </w:r>
-    </w:p>
-    <w:p>
-      <w:pPr>
-        <w:pStyle w:val="ListParagraph"/>
-        <w:numPr>
-          <w:ilvl w:val="0"/>
-          <w:numId w:val="6"/>
-        </w:numPr>
-      </w:pPr>
-      <w:r>
-        <w:t>Mostrare tutti i pannelli alla scelta del cantiere, non vincolare sulla scelta del DDT</w:t>
-      </w:r>
       <w:bookmarkStart w:id="0" w:name="_GoBack"/>
       <w:bookmarkEnd w:id="0"/>
     </w:p>
@@ -1126,17 +1111,17 @@
     <w:lsdException w:name="Hashtag" w:semiHidden="1" w:unhideWhenUsed="1"/>
     <w:lsdException w:name="Unresolved Mention" w:semiHidden="1" w:unhideWhenUsed="1"/>
   </w:latentStyles>
-  <w:style w:type="paragraph" w:default="1" w:styleId="Normal">
+  <w:style w:type="paragraph" w:default="1" w:styleId="Normale">
     <w:name w:val="Normal"/>
     <w:qFormat/>
   </w:style>
-  <w:style w:type="character" w:default="1" w:styleId="DefaultParagraphFont">
+  <w:style w:type="character" w:default="1" w:styleId="Carpredefinitoparagrafo">
     <w:name w:val="Default Paragraph Font"/>
     <w:uiPriority w:val="1"/>
     <w:semiHidden/>
     <w:unhideWhenUsed/>
   </w:style>
-  <w:style w:type="table" w:default="1" w:styleId="TableNormal">
+  <w:style w:type="table" w:default="1" w:styleId="Tabellanormale">
     <w:name w:val="Normal Table"/>
     <w:uiPriority w:val="99"/>
     <w:semiHidden/>
@@ -1151,15 +1136,15 @@
       </w:tblCellMar>
     </w:tblPr>
   </w:style>
-  <w:style w:type="numbering" w:default="1" w:styleId="NoList">
+  <w:style w:type="numbering" w:default="1" w:styleId="Nessunelenco">
     <w:name w:val="No List"/>
     <w:uiPriority w:val="99"/>
     <w:semiHidden/>
     <w:unhideWhenUsed/>
   </w:style>
-  <w:style w:type="paragraph" w:styleId="ListParagraph">
+  <w:style w:type="paragraph" w:styleId="Paragrafoelenco">
     <w:name w:val="List Paragraph"/>
-    <w:basedOn w:val="Normal"/>
+    <w:basedOn w:val="Normale"/>
     <w:uiPriority w:val="34"/>
     <w:qFormat/>
     <w:rsid w:val="001A4D26"/>

</xml_diff>

<commit_message>
Accorpate maschere di "Gestione materiali cantiere". Bug fixes
</commit_message>
<xml_diff>
--- a/AppuntiPerNuoveModifiche/ModificheDaFare.docx
+++ b/AppuntiPerNuoveModifiche/ModificheDaFare.docx
@@ -3,8 +3,114 @@
 <w:document xmlns:wpc="http://schemas.microsoft.com/office/word/2010/wordprocessingCanvas" xmlns:cx="http://schemas.microsoft.com/office/drawing/2014/chartex" xmlns:cx1="http://schemas.microsoft.com/office/drawing/2015/9/8/chartex" xmlns:cx2="http://schemas.microsoft.com/office/drawing/2015/10/21/chartex" xmlns:cx3="http://schemas.microsoft.com/office/drawing/2016/5/9/chartex" xmlns:cx4="http://schemas.microsoft.com/office/drawing/2016/5/10/chartex" xmlns:cx5="http://schemas.microsoft.com/office/drawing/2016/5/11/chartex" xmlns:cx6="http://schemas.microsoft.com/office/drawing/2016/5/12/chartex" xmlns:cx7="http://schemas.microsoft.com/office/drawing/2016/5/13/chartex" xmlns:cx8="http://schemas.microsoft.com/office/drawing/2016/5/14/chartex" xmlns:mc="http://schemas.openxmlformats.org/markup-compatibility/2006" xmlns:aink="http://schemas.microsoft.com/office/drawing/2016/ink" xmlns:am3d="http://schemas.microsoft.com/office/drawing/2017/model3d" xmlns:o="urn:schemas-microsoft-com:office:office" xmlns:r="http://schemas.openxmlformats.org/officeDocument/2006/relationships" xmlns:m="http://schemas.openxmlformats.org/officeDocument/2006/math" xmlns:v="urn:schemas-microsoft-com:vml" xmlns:wp14="http://schemas.microsoft.com/office/word/2010/wordprocessingDrawing" xmlns:wp="http://schemas.openxmlformats.org/drawingml/2006/wordprocessingDrawing" xmlns:w10="urn:schemas-microsoft-com:office:word" xmlns:w="http://schemas.openxmlformats.org/wordprocessingml/2006/main" xmlns:w14="http://schemas.microsoft.com/office/word/2010/wordml" xmlns:w15="http://schemas.microsoft.com/office/word/2012/wordml" xmlns:w16cid="http://schemas.microsoft.com/office/word/2016/wordml/cid" xmlns:w16se="http://schemas.microsoft.com/office/word/2015/wordml/symex" xmlns:wpg="http://schemas.microsoft.com/office/word/2010/wordprocessingGroup" xmlns:wpi="http://schemas.microsoft.com/office/word/2010/wordprocessingInk" xmlns:wne="http://schemas.microsoft.com/office/word/2006/wordml" xmlns:wps="http://schemas.microsoft.com/office/word/2010/wordprocessingShape" mc:Ignorable="w14 w15 w16se w16cid wp14">
   <w:body>
     <w:p>
+      <w:r>
+        <w:t>Gestione Cantieri – Materiali di cantiere</w:t>
+      </w:r>
+    </w:p>
+    <w:p/>
+    <w:p>
+      <w:pPr>
+        <w:rPr>
+          <w:b/>
+        </w:rPr>
+      </w:pPr>
+      <w:r>
+        <w:rPr>
+          <w:b/>
+        </w:rPr>
+        <w:t>Campi Obbligatori</w:t>
+      </w:r>
+      <w:r>
+        <w:rPr>
+          <w:b/>
+        </w:rPr>
+        <w:t>:</w:t>
+      </w:r>
+    </w:p>
+    <w:p>
+      <w:pPr>
+        <w:pStyle w:val="ListParagraph"/>
+        <w:numPr>
+          <w:ilvl w:val="0"/>
+          <w:numId w:val="7"/>
+        </w:numPr>
+      </w:pPr>
+      <w:r>
+        <w:t>Cantiere</w:t>
+      </w:r>
+    </w:p>
+    <w:p>
+      <w:pPr>
+        <w:pStyle w:val="ListParagraph"/>
+        <w:numPr>
+          <w:ilvl w:val="0"/>
+          <w:numId w:val="7"/>
+        </w:numPr>
+      </w:pPr>
+      <w:r>
+        <w:t>Acquirente -&gt; Default “Mau”</w:t>
+      </w:r>
+    </w:p>
+    <w:p>
+      <w:pPr>
+        <w:pStyle w:val="ListParagraph"/>
+        <w:numPr>
+          <w:ilvl w:val="0"/>
+          <w:numId w:val="7"/>
+        </w:numPr>
+      </w:pPr>
+      <w:r>
+        <w:t>Fornitore</w:t>
+      </w:r>
+    </w:p>
+    <w:p>
+      <w:pPr>
+        <w:pStyle w:val="ListParagraph"/>
+        <w:numPr>
+          <w:ilvl w:val="0"/>
+          <w:numId w:val="7"/>
+        </w:numPr>
+      </w:pPr>
+      <w:r>
+        <w:t>DDT o Num Bolla (1 dei 2)</w:t>
+      </w:r>
+    </w:p>
+    <w:p>
+      <w:pPr>
+        <w:pStyle w:val="ListParagraph"/>
+        <w:numPr>
+          <w:ilvl w:val="0"/>
+          <w:numId w:val="7"/>
+        </w:numPr>
+      </w:pPr>
+      <w:r>
+        <w:t>Fascia</w:t>
+      </w:r>
+    </w:p>
+    <w:p>
+      <w:pPr>
+        <w:pStyle w:val="ListParagraph"/>
+        <w:numPr>
+          <w:ilvl w:val="0"/>
+          <w:numId w:val="7"/>
+        </w:numPr>
+      </w:pPr>
+      <w:r>
+        <w:t>Protocollo</w:t>
+      </w:r>
+    </w:p>
+    <w:p/>
+    <w:p>
+      <w:r>
+        <w:t>Accorpare tutte le pagine della voce di menù “Gestione Cantieri” con delle Tab per mantenere sempre la stessa intestazione</w:t>
+      </w:r>
       <w:bookmarkStart w:id="0" w:name="_GoBack"/>
       <w:bookmarkEnd w:id="0"/>
+    </w:p>
+    <w:p>
+      <w:r>
+        <w:t>Se nel prezzo netto mef c’è il “.” Invece della “,” sostituire con una “,”</w:t>
+      </w:r>
     </w:p>
     <w:sectPr>
       <w:pgSz w:w="11906" w:h="16838"/>
@@ -358,6 +464,119 @@
     </w:lvl>
   </w:abstractNum>
   <w:abstractNum w:abstractNumId="3" w15:restartNumberingAfterBreak="0">
+    <w:nsid w:val="30C70BD6"/>
+    <w:multiLevelType w:val="hybridMultilevel"/>
+    <w:tmpl w:val="79D08DA2"/>
+    <w:lvl w:ilvl="0" w:tplc="04100001">
+      <w:start w:val="1"/>
+      <w:numFmt w:val="bullet"/>
+      <w:lvlText w:val=""/>
+      <w:lvlJc w:val="left"/>
+      <w:pPr>
+        <w:ind w:left="720" w:hanging="360"/>
+      </w:pPr>
+      <w:rPr>
+        <w:rFonts w:ascii="Symbol" w:hAnsi="Symbol" w:hint="default"/>
+      </w:rPr>
+    </w:lvl>
+    <w:lvl w:ilvl="1" w:tplc="04100003" w:tentative="1">
+      <w:start w:val="1"/>
+      <w:numFmt w:val="bullet"/>
+      <w:lvlText w:val="o"/>
+      <w:lvlJc w:val="left"/>
+      <w:pPr>
+        <w:ind w:left="1440" w:hanging="360"/>
+      </w:pPr>
+      <w:rPr>
+        <w:rFonts w:ascii="Courier New" w:hAnsi="Courier New" w:cs="Courier New" w:hint="default"/>
+      </w:rPr>
+    </w:lvl>
+    <w:lvl w:ilvl="2" w:tplc="04100005" w:tentative="1">
+      <w:start w:val="1"/>
+      <w:numFmt w:val="bullet"/>
+      <w:lvlText w:val=""/>
+      <w:lvlJc w:val="left"/>
+      <w:pPr>
+        <w:ind w:left="2160" w:hanging="360"/>
+      </w:pPr>
+      <w:rPr>
+        <w:rFonts w:ascii="Wingdings" w:hAnsi="Wingdings" w:hint="default"/>
+      </w:rPr>
+    </w:lvl>
+    <w:lvl w:ilvl="3" w:tplc="04100001" w:tentative="1">
+      <w:start w:val="1"/>
+      <w:numFmt w:val="bullet"/>
+      <w:lvlText w:val=""/>
+      <w:lvlJc w:val="left"/>
+      <w:pPr>
+        <w:ind w:left="2880" w:hanging="360"/>
+      </w:pPr>
+      <w:rPr>
+        <w:rFonts w:ascii="Symbol" w:hAnsi="Symbol" w:hint="default"/>
+      </w:rPr>
+    </w:lvl>
+    <w:lvl w:ilvl="4" w:tplc="04100003" w:tentative="1">
+      <w:start w:val="1"/>
+      <w:numFmt w:val="bullet"/>
+      <w:lvlText w:val="o"/>
+      <w:lvlJc w:val="left"/>
+      <w:pPr>
+        <w:ind w:left="3600" w:hanging="360"/>
+      </w:pPr>
+      <w:rPr>
+        <w:rFonts w:ascii="Courier New" w:hAnsi="Courier New" w:cs="Courier New" w:hint="default"/>
+      </w:rPr>
+    </w:lvl>
+    <w:lvl w:ilvl="5" w:tplc="04100005" w:tentative="1">
+      <w:start w:val="1"/>
+      <w:numFmt w:val="bullet"/>
+      <w:lvlText w:val=""/>
+      <w:lvlJc w:val="left"/>
+      <w:pPr>
+        <w:ind w:left="4320" w:hanging="360"/>
+      </w:pPr>
+      <w:rPr>
+        <w:rFonts w:ascii="Wingdings" w:hAnsi="Wingdings" w:hint="default"/>
+      </w:rPr>
+    </w:lvl>
+    <w:lvl w:ilvl="6" w:tplc="04100001" w:tentative="1">
+      <w:start w:val="1"/>
+      <w:numFmt w:val="bullet"/>
+      <w:lvlText w:val=""/>
+      <w:lvlJc w:val="left"/>
+      <w:pPr>
+        <w:ind w:left="5040" w:hanging="360"/>
+      </w:pPr>
+      <w:rPr>
+        <w:rFonts w:ascii="Symbol" w:hAnsi="Symbol" w:hint="default"/>
+      </w:rPr>
+    </w:lvl>
+    <w:lvl w:ilvl="7" w:tplc="04100003" w:tentative="1">
+      <w:start w:val="1"/>
+      <w:numFmt w:val="bullet"/>
+      <w:lvlText w:val="o"/>
+      <w:lvlJc w:val="left"/>
+      <w:pPr>
+        <w:ind w:left="5760" w:hanging="360"/>
+      </w:pPr>
+      <w:rPr>
+        <w:rFonts w:ascii="Courier New" w:hAnsi="Courier New" w:cs="Courier New" w:hint="default"/>
+      </w:rPr>
+    </w:lvl>
+    <w:lvl w:ilvl="8" w:tplc="04100005" w:tentative="1">
+      <w:start w:val="1"/>
+      <w:numFmt w:val="bullet"/>
+      <w:lvlText w:val=""/>
+      <w:lvlJc w:val="left"/>
+      <w:pPr>
+        <w:ind w:left="6480" w:hanging="360"/>
+      </w:pPr>
+      <w:rPr>
+        <w:rFonts w:ascii="Wingdings" w:hAnsi="Wingdings" w:hint="default"/>
+      </w:rPr>
+    </w:lvl>
+  </w:abstractNum>
+  <w:abstractNum w:abstractNumId="4" w15:restartNumberingAfterBreak="0">
     <w:nsid w:val="3F8E60EF"/>
     <w:multiLevelType w:val="hybridMultilevel"/>
     <w:tmpl w:val="1DBC0F58"/>
@@ -470,7 +689,7 @@
       </w:rPr>
     </w:lvl>
   </w:abstractNum>
-  <w:abstractNum w:abstractNumId="4" w15:restartNumberingAfterBreak="0">
+  <w:abstractNum w:abstractNumId="5" w15:restartNumberingAfterBreak="0">
     <w:nsid w:val="6B572B6B"/>
     <w:multiLevelType w:val="hybridMultilevel"/>
     <w:tmpl w:val="A06AB40C"/>
@@ -583,7 +802,7 @@
       </w:rPr>
     </w:lvl>
   </w:abstractNum>
-  <w:abstractNum w:abstractNumId="5" w15:restartNumberingAfterBreak="0">
+  <w:abstractNum w:abstractNumId="6" w15:restartNumberingAfterBreak="0">
     <w:nsid w:val="7DDC2DEC"/>
     <w:multiLevelType w:val="hybridMultilevel"/>
     <w:tmpl w:val="C01098EC"/>
@@ -700,10 +919,10 @@
     <w:abstractNumId w:val="1"/>
   </w:num>
   <w:num w:numId="2">
-    <w:abstractNumId w:val="3"/>
+    <w:abstractNumId w:val="4"/>
   </w:num>
   <w:num w:numId="3">
-    <w:abstractNumId w:val="5"/>
+    <w:abstractNumId w:val="6"/>
   </w:num>
   <w:num w:numId="4">
     <w:abstractNumId w:val="2"/>
@@ -712,7 +931,10 @@
     <w:abstractNumId w:val="0"/>
   </w:num>
   <w:num w:numId="6">
-    <w:abstractNumId w:val="4"/>
+    <w:abstractNumId w:val="5"/>
+  </w:num>
+  <w:num w:numId="7">
+    <w:abstractNumId w:val="3"/>
   </w:num>
 </w:numbering>
 </file>
@@ -1111,17 +1333,17 @@
     <w:lsdException w:name="Hashtag" w:semiHidden="1" w:unhideWhenUsed="1"/>
     <w:lsdException w:name="Unresolved Mention" w:semiHidden="1" w:unhideWhenUsed="1"/>
   </w:latentStyles>
-  <w:style w:type="paragraph" w:default="1" w:styleId="Normale">
+  <w:style w:type="paragraph" w:default="1" w:styleId="Normal">
     <w:name w:val="Normal"/>
     <w:qFormat/>
   </w:style>
-  <w:style w:type="character" w:default="1" w:styleId="Carpredefinitoparagrafo">
+  <w:style w:type="character" w:default="1" w:styleId="DefaultParagraphFont">
     <w:name w:val="Default Paragraph Font"/>
     <w:uiPriority w:val="1"/>
     <w:semiHidden/>
     <w:unhideWhenUsed/>
   </w:style>
-  <w:style w:type="table" w:default="1" w:styleId="Tabellanormale">
+  <w:style w:type="table" w:default="1" w:styleId="TableNormal">
     <w:name w:val="Normal Table"/>
     <w:uiPriority w:val="99"/>
     <w:semiHidden/>
@@ -1136,15 +1358,15 @@
       </w:tblCellMar>
     </w:tblPr>
   </w:style>
-  <w:style w:type="numbering" w:default="1" w:styleId="Nessunelenco">
+  <w:style w:type="numbering" w:default="1" w:styleId="NoList">
     <w:name w:val="No List"/>
     <w:uiPriority w:val="99"/>
     <w:semiHidden/>
     <w:unhideWhenUsed/>
   </w:style>
-  <w:style w:type="paragraph" w:styleId="Paragrafoelenco">
+  <w:style w:type="paragraph" w:styleId="ListParagraph">
     <w:name w:val="List Paragraph"/>
-    <w:basedOn w:val="Normale"/>
+    <w:basedOn w:val="Normal"/>
     <w:uiPriority w:val="34"/>
     <w:qFormat/>
     <w:rsid w:val="001A4D26"/>

</xml_diff>

<commit_message>
Refactoring sezione "Gestione Cantieri", aggiunta pagina per le stampe
</commit_message>
<xml_diff>
--- a/AppuntiPerNuoveModifiche/ModificheDaFare.docx
+++ b/AppuntiPerNuoveModifiche/ModificheDaFare.docx
@@ -3,28 +3,18 @@
 <w:document xmlns:wpc="http://schemas.microsoft.com/office/word/2010/wordprocessingCanvas" xmlns:cx="http://schemas.microsoft.com/office/drawing/2014/chartex" xmlns:cx1="http://schemas.microsoft.com/office/drawing/2015/9/8/chartex" xmlns:cx2="http://schemas.microsoft.com/office/drawing/2015/10/21/chartex" xmlns:cx3="http://schemas.microsoft.com/office/drawing/2016/5/9/chartex" xmlns:cx4="http://schemas.microsoft.com/office/drawing/2016/5/10/chartex" xmlns:cx5="http://schemas.microsoft.com/office/drawing/2016/5/11/chartex" xmlns:cx6="http://schemas.microsoft.com/office/drawing/2016/5/12/chartex" xmlns:cx7="http://schemas.microsoft.com/office/drawing/2016/5/13/chartex" xmlns:cx8="http://schemas.microsoft.com/office/drawing/2016/5/14/chartex" xmlns:mc="http://schemas.openxmlformats.org/markup-compatibility/2006" xmlns:aink="http://schemas.microsoft.com/office/drawing/2016/ink" xmlns:am3d="http://schemas.microsoft.com/office/drawing/2017/model3d" xmlns:o="urn:schemas-microsoft-com:office:office" xmlns:r="http://schemas.openxmlformats.org/officeDocument/2006/relationships" xmlns:m="http://schemas.openxmlformats.org/officeDocument/2006/math" xmlns:v="urn:schemas-microsoft-com:vml" xmlns:wp14="http://schemas.microsoft.com/office/word/2010/wordprocessingDrawing" xmlns:wp="http://schemas.openxmlformats.org/drawingml/2006/wordprocessingDrawing" xmlns:w10="urn:schemas-microsoft-com:office:word" xmlns:w="http://schemas.openxmlformats.org/wordprocessingml/2006/main" xmlns:w14="http://schemas.microsoft.com/office/word/2010/wordml" xmlns:w15="http://schemas.microsoft.com/office/word/2012/wordml" xmlns:w16cid="http://schemas.microsoft.com/office/word/2016/wordml/cid" xmlns:w16se="http://schemas.microsoft.com/office/word/2015/wordml/symex" xmlns:wpg="http://schemas.microsoft.com/office/word/2010/wordprocessingGroup" xmlns:wpi="http://schemas.microsoft.com/office/word/2010/wordprocessingInk" xmlns:wne="http://schemas.microsoft.com/office/word/2006/wordml" xmlns:wps="http://schemas.microsoft.com/office/word/2010/wordprocessingShape" mc:Ignorable="w14 w15 w16se w16cid wp14">
   <w:body>
     <w:p>
-      <w:r>
-        <w:t>Gestione Cantieri – Materiali di cantiere</w:t>
-      </w:r>
-    </w:p>
-    <w:p/>
-    <w:p>
       <w:pPr>
         <w:rPr>
           <w:b/>
         </w:rPr>
       </w:pPr>
+      <w:bookmarkStart w:id="0" w:name="_GoBack"/>
+      <w:bookmarkEnd w:id="0"/>
       <w:r>
         <w:rPr>
           <w:b/>
         </w:rPr>
-        <w:t>Campi Obbligatori</w:t>
-      </w:r>
-      <w:r>
-        <w:rPr>
-          <w:b/>
-        </w:rPr>
-        <w:t>:</w:t>
+        <w:t>STAMPE VARIE</w:t>
       </w:r>
     </w:p>
     <w:p>
@@ -32,11 +22,17 @@
         <w:pStyle w:val="ListParagraph"/>
         <w:numPr>
           <w:ilvl w:val="0"/>
-          <w:numId w:val="7"/>
+          <w:numId w:val="13"/>
         </w:numPr>
+        <w:rPr>
+          <w:highlight w:val="green"/>
+        </w:rPr>
       </w:pPr>
       <w:r>
-        <w:t>Cantiere</w:t>
+        <w:rPr>
+          <w:highlight w:val="green"/>
+        </w:rPr>
+        <w:t>Impostare il campo “data da” al 01/01/2010 e il campo “data a” al giorno corrente</w:t>
       </w:r>
     </w:p>
     <w:p>
@@ -44,11 +40,14 @@
         <w:pStyle w:val="ListParagraph"/>
         <w:numPr>
           <w:ilvl w:val="0"/>
-          <w:numId w:val="7"/>
+          <w:numId w:val="13"/>
         </w:numPr>
       </w:pPr>
       <w:r>
-        <w:t>Acquirente -&gt; Default “Mau”</w:t>
+        <w:t>Aggiungere “Nome File” (come titolo h1) in cima al file</w:t>
+      </w:r>
+      <w:r>
+        <w:t xml:space="preserve"> PDF</w:t>
       </w:r>
     </w:p>
     <w:p>
@@ -56,60 +55,14 @@
         <w:pStyle w:val="ListParagraph"/>
         <w:numPr>
           <w:ilvl w:val="0"/>
-          <w:numId w:val="7"/>
+          <w:numId w:val="13"/>
         </w:numPr>
       </w:pPr>
       <w:r>
-        <w:t>Fornitore</w:t>
+        <w:t xml:space="preserve">Cercare di rispettare il layout del file </w:t>
       </w:r>
-    </w:p>
-    <w:p>
-      <w:pPr>
-        <w:pStyle w:val="ListParagraph"/>
-        <w:numPr>
-          <w:ilvl w:val="0"/>
-          <w:numId w:val="7"/>
-        </w:numPr>
-      </w:pPr>
       <w:r>
-        <w:t>DDT o Num Bolla (1 dei 2)</w:t>
-      </w:r>
-    </w:p>
-    <w:p>
-      <w:pPr>
-        <w:pStyle w:val="ListParagraph"/>
-        <w:numPr>
-          <w:ilvl w:val="0"/>
-          <w:numId w:val="7"/>
-        </w:numPr>
-      </w:pPr>
-      <w:r>
-        <w:t>Fascia</w:t>
-      </w:r>
-    </w:p>
-    <w:p>
-      <w:pPr>
-        <w:pStyle w:val="ListParagraph"/>
-        <w:numPr>
-          <w:ilvl w:val="0"/>
-          <w:numId w:val="7"/>
-        </w:numPr>
-      </w:pPr>
-      <w:r>
-        <w:t>Protocollo</w:t>
-      </w:r>
-    </w:p>
-    <w:p/>
-    <w:p>
-      <w:r>
-        <w:t>Accorpare tutte le pagine della voce di menù “Gestione Cantieri” con delle Tab per mantenere sempre la stessa intestazione</w:t>
-      </w:r>
-      <w:bookmarkStart w:id="0" w:name="_GoBack"/>
-      <w:bookmarkEnd w:id="0"/>
-    </w:p>
-    <w:p>
-      <w:r>
-        <w:t>Se nel prezzo netto mef c’è il “.” Invece della “,” sostituire con una “,”</w:t>
+        <w:t>“17030Ma” nella cartella “AppuntiNuoveModifiche”</w:t>
       </w:r>
     </w:p>
     <w:sectPr>
@@ -125,6 +78,119 @@
 <file path=word/numbering.xml><?xml version="1.0" encoding="utf-8"?>
 <w:numbering xmlns:wpc="http://schemas.microsoft.com/office/word/2010/wordprocessingCanvas" xmlns:cx="http://schemas.microsoft.com/office/drawing/2014/chartex" xmlns:cx1="http://schemas.microsoft.com/office/drawing/2015/9/8/chartex" xmlns:cx2="http://schemas.microsoft.com/office/drawing/2015/10/21/chartex" xmlns:cx3="http://schemas.microsoft.com/office/drawing/2016/5/9/chartex" xmlns:cx4="http://schemas.microsoft.com/office/drawing/2016/5/10/chartex" xmlns:cx5="http://schemas.microsoft.com/office/drawing/2016/5/11/chartex" xmlns:cx6="http://schemas.microsoft.com/office/drawing/2016/5/12/chartex" xmlns:cx7="http://schemas.microsoft.com/office/drawing/2016/5/13/chartex" xmlns:cx8="http://schemas.microsoft.com/office/drawing/2016/5/14/chartex" xmlns:mc="http://schemas.openxmlformats.org/markup-compatibility/2006" xmlns:aink="http://schemas.microsoft.com/office/drawing/2016/ink" xmlns:am3d="http://schemas.microsoft.com/office/drawing/2017/model3d" xmlns:o="urn:schemas-microsoft-com:office:office" xmlns:r="http://schemas.openxmlformats.org/officeDocument/2006/relationships" xmlns:m="http://schemas.openxmlformats.org/officeDocument/2006/math" xmlns:v="urn:schemas-microsoft-com:vml" xmlns:wp14="http://schemas.microsoft.com/office/word/2010/wordprocessingDrawing" xmlns:wp="http://schemas.openxmlformats.org/drawingml/2006/wordprocessingDrawing" xmlns:w10="urn:schemas-microsoft-com:office:word" xmlns:w="http://schemas.openxmlformats.org/wordprocessingml/2006/main" xmlns:w14="http://schemas.microsoft.com/office/word/2010/wordml" xmlns:w15="http://schemas.microsoft.com/office/word/2012/wordml" xmlns:w16cid="http://schemas.microsoft.com/office/word/2016/wordml/cid" xmlns:w16se="http://schemas.microsoft.com/office/word/2015/wordml/symex" xmlns:wpg="http://schemas.microsoft.com/office/word/2010/wordprocessingGroup" xmlns:wpi="http://schemas.microsoft.com/office/word/2010/wordprocessingInk" xmlns:wne="http://schemas.microsoft.com/office/word/2006/wordml" xmlns:wps="http://schemas.microsoft.com/office/word/2010/wordprocessingShape" mc:Ignorable="w14 w15 w16se w16cid wp14">
   <w:abstractNum w:abstractNumId="0" w15:restartNumberingAfterBreak="0">
+    <w:nsid w:val="010F39D0"/>
+    <w:multiLevelType w:val="hybridMultilevel"/>
+    <w:tmpl w:val="61F0CDDE"/>
+    <w:lvl w:ilvl="0" w:tplc="04100001">
+      <w:start w:val="1"/>
+      <w:numFmt w:val="bullet"/>
+      <w:lvlText w:val=""/>
+      <w:lvlJc w:val="left"/>
+      <w:pPr>
+        <w:ind w:left="720" w:hanging="360"/>
+      </w:pPr>
+      <w:rPr>
+        <w:rFonts w:ascii="Symbol" w:hAnsi="Symbol" w:hint="default"/>
+      </w:rPr>
+    </w:lvl>
+    <w:lvl w:ilvl="1" w:tplc="04100003" w:tentative="1">
+      <w:start w:val="1"/>
+      <w:numFmt w:val="bullet"/>
+      <w:lvlText w:val="o"/>
+      <w:lvlJc w:val="left"/>
+      <w:pPr>
+        <w:ind w:left="1440" w:hanging="360"/>
+      </w:pPr>
+      <w:rPr>
+        <w:rFonts w:ascii="Courier New" w:hAnsi="Courier New" w:cs="Courier New" w:hint="default"/>
+      </w:rPr>
+    </w:lvl>
+    <w:lvl w:ilvl="2" w:tplc="04100005" w:tentative="1">
+      <w:start w:val="1"/>
+      <w:numFmt w:val="bullet"/>
+      <w:lvlText w:val=""/>
+      <w:lvlJc w:val="left"/>
+      <w:pPr>
+        <w:ind w:left="2160" w:hanging="360"/>
+      </w:pPr>
+      <w:rPr>
+        <w:rFonts w:ascii="Wingdings" w:hAnsi="Wingdings" w:hint="default"/>
+      </w:rPr>
+    </w:lvl>
+    <w:lvl w:ilvl="3" w:tplc="04100001" w:tentative="1">
+      <w:start w:val="1"/>
+      <w:numFmt w:val="bullet"/>
+      <w:lvlText w:val=""/>
+      <w:lvlJc w:val="left"/>
+      <w:pPr>
+        <w:ind w:left="2880" w:hanging="360"/>
+      </w:pPr>
+      <w:rPr>
+        <w:rFonts w:ascii="Symbol" w:hAnsi="Symbol" w:hint="default"/>
+      </w:rPr>
+    </w:lvl>
+    <w:lvl w:ilvl="4" w:tplc="04100003" w:tentative="1">
+      <w:start w:val="1"/>
+      <w:numFmt w:val="bullet"/>
+      <w:lvlText w:val="o"/>
+      <w:lvlJc w:val="left"/>
+      <w:pPr>
+        <w:ind w:left="3600" w:hanging="360"/>
+      </w:pPr>
+      <w:rPr>
+        <w:rFonts w:ascii="Courier New" w:hAnsi="Courier New" w:cs="Courier New" w:hint="default"/>
+      </w:rPr>
+    </w:lvl>
+    <w:lvl w:ilvl="5" w:tplc="04100005" w:tentative="1">
+      <w:start w:val="1"/>
+      <w:numFmt w:val="bullet"/>
+      <w:lvlText w:val=""/>
+      <w:lvlJc w:val="left"/>
+      <w:pPr>
+        <w:ind w:left="4320" w:hanging="360"/>
+      </w:pPr>
+      <w:rPr>
+        <w:rFonts w:ascii="Wingdings" w:hAnsi="Wingdings" w:hint="default"/>
+      </w:rPr>
+    </w:lvl>
+    <w:lvl w:ilvl="6" w:tplc="04100001" w:tentative="1">
+      <w:start w:val="1"/>
+      <w:numFmt w:val="bullet"/>
+      <w:lvlText w:val=""/>
+      <w:lvlJc w:val="left"/>
+      <w:pPr>
+        <w:ind w:left="5040" w:hanging="360"/>
+      </w:pPr>
+      <w:rPr>
+        <w:rFonts w:ascii="Symbol" w:hAnsi="Symbol" w:hint="default"/>
+      </w:rPr>
+    </w:lvl>
+    <w:lvl w:ilvl="7" w:tplc="04100003" w:tentative="1">
+      <w:start w:val="1"/>
+      <w:numFmt w:val="bullet"/>
+      <w:lvlText w:val="o"/>
+      <w:lvlJc w:val="left"/>
+      <w:pPr>
+        <w:ind w:left="5760" w:hanging="360"/>
+      </w:pPr>
+      <w:rPr>
+        <w:rFonts w:ascii="Courier New" w:hAnsi="Courier New" w:cs="Courier New" w:hint="default"/>
+      </w:rPr>
+    </w:lvl>
+    <w:lvl w:ilvl="8" w:tplc="04100005" w:tentative="1">
+      <w:start w:val="1"/>
+      <w:numFmt w:val="bullet"/>
+      <w:lvlText w:val=""/>
+      <w:lvlJc w:val="left"/>
+      <w:pPr>
+        <w:ind w:left="6480" w:hanging="360"/>
+      </w:pPr>
+      <w:rPr>
+        <w:rFonts w:ascii="Wingdings" w:hAnsi="Wingdings" w:hint="default"/>
+      </w:rPr>
+    </w:lvl>
+  </w:abstractNum>
+  <w:abstractNum w:abstractNumId="1" w15:restartNumberingAfterBreak="0">
     <w:nsid w:val="028A2883"/>
     <w:multiLevelType w:val="hybridMultilevel"/>
     <w:tmpl w:val="A4D2A2D2"/>
@@ -237,7 +303,233 @@
       </w:rPr>
     </w:lvl>
   </w:abstractNum>
-  <w:abstractNum w:abstractNumId="1" w15:restartNumberingAfterBreak="0">
+  <w:abstractNum w:abstractNumId="2" w15:restartNumberingAfterBreak="0">
+    <w:nsid w:val="03AF0839"/>
+    <w:multiLevelType w:val="hybridMultilevel"/>
+    <w:tmpl w:val="41503020"/>
+    <w:lvl w:ilvl="0" w:tplc="04100001">
+      <w:start w:val="1"/>
+      <w:numFmt w:val="bullet"/>
+      <w:lvlText w:val=""/>
+      <w:lvlJc w:val="left"/>
+      <w:pPr>
+        <w:ind w:left="720" w:hanging="360"/>
+      </w:pPr>
+      <w:rPr>
+        <w:rFonts w:ascii="Symbol" w:hAnsi="Symbol" w:hint="default"/>
+      </w:rPr>
+    </w:lvl>
+    <w:lvl w:ilvl="1" w:tplc="04100003" w:tentative="1">
+      <w:start w:val="1"/>
+      <w:numFmt w:val="bullet"/>
+      <w:lvlText w:val="o"/>
+      <w:lvlJc w:val="left"/>
+      <w:pPr>
+        <w:ind w:left="1440" w:hanging="360"/>
+      </w:pPr>
+      <w:rPr>
+        <w:rFonts w:ascii="Courier New" w:hAnsi="Courier New" w:cs="Courier New" w:hint="default"/>
+      </w:rPr>
+    </w:lvl>
+    <w:lvl w:ilvl="2" w:tplc="04100005" w:tentative="1">
+      <w:start w:val="1"/>
+      <w:numFmt w:val="bullet"/>
+      <w:lvlText w:val=""/>
+      <w:lvlJc w:val="left"/>
+      <w:pPr>
+        <w:ind w:left="2160" w:hanging="360"/>
+      </w:pPr>
+      <w:rPr>
+        <w:rFonts w:ascii="Wingdings" w:hAnsi="Wingdings" w:hint="default"/>
+      </w:rPr>
+    </w:lvl>
+    <w:lvl w:ilvl="3" w:tplc="04100001" w:tentative="1">
+      <w:start w:val="1"/>
+      <w:numFmt w:val="bullet"/>
+      <w:lvlText w:val=""/>
+      <w:lvlJc w:val="left"/>
+      <w:pPr>
+        <w:ind w:left="2880" w:hanging="360"/>
+      </w:pPr>
+      <w:rPr>
+        <w:rFonts w:ascii="Symbol" w:hAnsi="Symbol" w:hint="default"/>
+      </w:rPr>
+    </w:lvl>
+    <w:lvl w:ilvl="4" w:tplc="04100003" w:tentative="1">
+      <w:start w:val="1"/>
+      <w:numFmt w:val="bullet"/>
+      <w:lvlText w:val="o"/>
+      <w:lvlJc w:val="left"/>
+      <w:pPr>
+        <w:ind w:left="3600" w:hanging="360"/>
+      </w:pPr>
+      <w:rPr>
+        <w:rFonts w:ascii="Courier New" w:hAnsi="Courier New" w:cs="Courier New" w:hint="default"/>
+      </w:rPr>
+    </w:lvl>
+    <w:lvl w:ilvl="5" w:tplc="04100005" w:tentative="1">
+      <w:start w:val="1"/>
+      <w:numFmt w:val="bullet"/>
+      <w:lvlText w:val=""/>
+      <w:lvlJc w:val="left"/>
+      <w:pPr>
+        <w:ind w:left="4320" w:hanging="360"/>
+      </w:pPr>
+      <w:rPr>
+        <w:rFonts w:ascii="Wingdings" w:hAnsi="Wingdings" w:hint="default"/>
+      </w:rPr>
+    </w:lvl>
+    <w:lvl w:ilvl="6" w:tplc="04100001" w:tentative="1">
+      <w:start w:val="1"/>
+      <w:numFmt w:val="bullet"/>
+      <w:lvlText w:val=""/>
+      <w:lvlJc w:val="left"/>
+      <w:pPr>
+        <w:ind w:left="5040" w:hanging="360"/>
+      </w:pPr>
+      <w:rPr>
+        <w:rFonts w:ascii="Symbol" w:hAnsi="Symbol" w:hint="default"/>
+      </w:rPr>
+    </w:lvl>
+    <w:lvl w:ilvl="7" w:tplc="04100003" w:tentative="1">
+      <w:start w:val="1"/>
+      <w:numFmt w:val="bullet"/>
+      <w:lvlText w:val="o"/>
+      <w:lvlJc w:val="left"/>
+      <w:pPr>
+        <w:ind w:left="5760" w:hanging="360"/>
+      </w:pPr>
+      <w:rPr>
+        <w:rFonts w:ascii="Courier New" w:hAnsi="Courier New" w:cs="Courier New" w:hint="default"/>
+      </w:rPr>
+    </w:lvl>
+    <w:lvl w:ilvl="8" w:tplc="04100005" w:tentative="1">
+      <w:start w:val="1"/>
+      <w:numFmt w:val="bullet"/>
+      <w:lvlText w:val=""/>
+      <w:lvlJc w:val="left"/>
+      <w:pPr>
+        <w:ind w:left="6480" w:hanging="360"/>
+      </w:pPr>
+      <w:rPr>
+        <w:rFonts w:ascii="Wingdings" w:hAnsi="Wingdings" w:hint="default"/>
+      </w:rPr>
+    </w:lvl>
+  </w:abstractNum>
+  <w:abstractNum w:abstractNumId="3" w15:restartNumberingAfterBreak="0">
+    <w:nsid w:val="05CB757C"/>
+    <w:multiLevelType w:val="hybridMultilevel"/>
+    <w:tmpl w:val="C1068914"/>
+    <w:lvl w:ilvl="0" w:tplc="04100001">
+      <w:start w:val="1"/>
+      <w:numFmt w:val="bullet"/>
+      <w:lvlText w:val=""/>
+      <w:lvlJc w:val="left"/>
+      <w:pPr>
+        <w:ind w:left="720" w:hanging="360"/>
+      </w:pPr>
+      <w:rPr>
+        <w:rFonts w:ascii="Symbol" w:hAnsi="Symbol" w:hint="default"/>
+      </w:rPr>
+    </w:lvl>
+    <w:lvl w:ilvl="1" w:tplc="04100003">
+      <w:start w:val="1"/>
+      <w:numFmt w:val="bullet"/>
+      <w:lvlText w:val="o"/>
+      <w:lvlJc w:val="left"/>
+      <w:pPr>
+        <w:ind w:left="1440" w:hanging="360"/>
+      </w:pPr>
+      <w:rPr>
+        <w:rFonts w:ascii="Courier New" w:hAnsi="Courier New" w:cs="Courier New" w:hint="default"/>
+      </w:rPr>
+    </w:lvl>
+    <w:lvl w:ilvl="2" w:tplc="04100005" w:tentative="1">
+      <w:start w:val="1"/>
+      <w:numFmt w:val="bullet"/>
+      <w:lvlText w:val=""/>
+      <w:lvlJc w:val="left"/>
+      <w:pPr>
+        <w:ind w:left="2160" w:hanging="360"/>
+      </w:pPr>
+      <w:rPr>
+        <w:rFonts w:ascii="Wingdings" w:hAnsi="Wingdings" w:hint="default"/>
+      </w:rPr>
+    </w:lvl>
+    <w:lvl w:ilvl="3" w:tplc="04100001" w:tentative="1">
+      <w:start w:val="1"/>
+      <w:numFmt w:val="bullet"/>
+      <w:lvlText w:val=""/>
+      <w:lvlJc w:val="left"/>
+      <w:pPr>
+        <w:ind w:left="2880" w:hanging="360"/>
+      </w:pPr>
+      <w:rPr>
+        <w:rFonts w:ascii="Symbol" w:hAnsi="Symbol" w:hint="default"/>
+      </w:rPr>
+    </w:lvl>
+    <w:lvl w:ilvl="4" w:tplc="04100003" w:tentative="1">
+      <w:start w:val="1"/>
+      <w:numFmt w:val="bullet"/>
+      <w:lvlText w:val="o"/>
+      <w:lvlJc w:val="left"/>
+      <w:pPr>
+        <w:ind w:left="3600" w:hanging="360"/>
+      </w:pPr>
+      <w:rPr>
+        <w:rFonts w:ascii="Courier New" w:hAnsi="Courier New" w:cs="Courier New" w:hint="default"/>
+      </w:rPr>
+    </w:lvl>
+    <w:lvl w:ilvl="5" w:tplc="04100005" w:tentative="1">
+      <w:start w:val="1"/>
+      <w:numFmt w:val="bullet"/>
+      <w:lvlText w:val=""/>
+      <w:lvlJc w:val="left"/>
+      <w:pPr>
+        <w:ind w:left="4320" w:hanging="360"/>
+      </w:pPr>
+      <w:rPr>
+        <w:rFonts w:ascii="Wingdings" w:hAnsi="Wingdings" w:hint="default"/>
+      </w:rPr>
+    </w:lvl>
+    <w:lvl w:ilvl="6" w:tplc="04100001" w:tentative="1">
+      <w:start w:val="1"/>
+      <w:numFmt w:val="bullet"/>
+      <w:lvlText w:val=""/>
+      <w:lvlJc w:val="left"/>
+      <w:pPr>
+        <w:ind w:left="5040" w:hanging="360"/>
+      </w:pPr>
+      <w:rPr>
+        <w:rFonts w:ascii="Symbol" w:hAnsi="Symbol" w:hint="default"/>
+      </w:rPr>
+    </w:lvl>
+    <w:lvl w:ilvl="7" w:tplc="04100003" w:tentative="1">
+      <w:start w:val="1"/>
+      <w:numFmt w:val="bullet"/>
+      <w:lvlText w:val="o"/>
+      <w:lvlJc w:val="left"/>
+      <w:pPr>
+        <w:ind w:left="5760" w:hanging="360"/>
+      </w:pPr>
+      <w:rPr>
+        <w:rFonts w:ascii="Courier New" w:hAnsi="Courier New" w:cs="Courier New" w:hint="default"/>
+      </w:rPr>
+    </w:lvl>
+    <w:lvl w:ilvl="8" w:tplc="04100005" w:tentative="1">
+      <w:start w:val="1"/>
+      <w:numFmt w:val="bullet"/>
+      <w:lvlText w:val=""/>
+      <w:lvlJc w:val="left"/>
+      <w:pPr>
+        <w:ind w:left="6480" w:hanging="360"/>
+      </w:pPr>
+      <w:rPr>
+        <w:rFonts w:ascii="Wingdings" w:hAnsi="Wingdings" w:hint="default"/>
+      </w:rPr>
+    </w:lvl>
+  </w:abstractNum>
+  <w:abstractNum w:abstractNumId="4" w15:restartNumberingAfterBreak="0">
     <w:nsid w:val="1F704BE5"/>
     <w:multiLevelType w:val="hybridMultilevel"/>
     <w:tmpl w:val="C20CDE52"/>
@@ -350,7 +642,7 @@
       </w:rPr>
     </w:lvl>
   </w:abstractNum>
-  <w:abstractNum w:abstractNumId="2" w15:restartNumberingAfterBreak="0">
+  <w:abstractNum w:abstractNumId="5" w15:restartNumberingAfterBreak="0">
     <w:nsid w:val="28033472"/>
     <w:multiLevelType w:val="hybridMultilevel"/>
     <w:tmpl w:val="1E6EA826"/>
@@ -463,7 +755,120 @@
       </w:rPr>
     </w:lvl>
   </w:abstractNum>
-  <w:abstractNum w:abstractNumId="3" w15:restartNumberingAfterBreak="0">
+  <w:abstractNum w:abstractNumId="6" w15:restartNumberingAfterBreak="0">
+    <w:nsid w:val="2C625D4F"/>
+    <w:multiLevelType w:val="hybridMultilevel"/>
+    <w:tmpl w:val="8286BF74"/>
+    <w:lvl w:ilvl="0" w:tplc="04100001">
+      <w:start w:val="1"/>
+      <w:numFmt w:val="bullet"/>
+      <w:lvlText w:val=""/>
+      <w:lvlJc w:val="left"/>
+      <w:pPr>
+        <w:ind w:left="720" w:hanging="360"/>
+      </w:pPr>
+      <w:rPr>
+        <w:rFonts w:ascii="Symbol" w:hAnsi="Symbol" w:hint="default"/>
+      </w:rPr>
+    </w:lvl>
+    <w:lvl w:ilvl="1" w:tplc="04100003" w:tentative="1">
+      <w:start w:val="1"/>
+      <w:numFmt w:val="bullet"/>
+      <w:lvlText w:val="o"/>
+      <w:lvlJc w:val="left"/>
+      <w:pPr>
+        <w:ind w:left="1440" w:hanging="360"/>
+      </w:pPr>
+      <w:rPr>
+        <w:rFonts w:ascii="Courier New" w:hAnsi="Courier New" w:cs="Courier New" w:hint="default"/>
+      </w:rPr>
+    </w:lvl>
+    <w:lvl w:ilvl="2" w:tplc="04100005" w:tentative="1">
+      <w:start w:val="1"/>
+      <w:numFmt w:val="bullet"/>
+      <w:lvlText w:val=""/>
+      <w:lvlJc w:val="left"/>
+      <w:pPr>
+        <w:ind w:left="2160" w:hanging="360"/>
+      </w:pPr>
+      <w:rPr>
+        <w:rFonts w:ascii="Wingdings" w:hAnsi="Wingdings" w:hint="default"/>
+      </w:rPr>
+    </w:lvl>
+    <w:lvl w:ilvl="3" w:tplc="04100001" w:tentative="1">
+      <w:start w:val="1"/>
+      <w:numFmt w:val="bullet"/>
+      <w:lvlText w:val=""/>
+      <w:lvlJc w:val="left"/>
+      <w:pPr>
+        <w:ind w:left="2880" w:hanging="360"/>
+      </w:pPr>
+      <w:rPr>
+        <w:rFonts w:ascii="Symbol" w:hAnsi="Symbol" w:hint="default"/>
+      </w:rPr>
+    </w:lvl>
+    <w:lvl w:ilvl="4" w:tplc="04100003" w:tentative="1">
+      <w:start w:val="1"/>
+      <w:numFmt w:val="bullet"/>
+      <w:lvlText w:val="o"/>
+      <w:lvlJc w:val="left"/>
+      <w:pPr>
+        <w:ind w:left="3600" w:hanging="360"/>
+      </w:pPr>
+      <w:rPr>
+        <w:rFonts w:ascii="Courier New" w:hAnsi="Courier New" w:cs="Courier New" w:hint="default"/>
+      </w:rPr>
+    </w:lvl>
+    <w:lvl w:ilvl="5" w:tplc="04100005" w:tentative="1">
+      <w:start w:val="1"/>
+      <w:numFmt w:val="bullet"/>
+      <w:lvlText w:val=""/>
+      <w:lvlJc w:val="left"/>
+      <w:pPr>
+        <w:ind w:left="4320" w:hanging="360"/>
+      </w:pPr>
+      <w:rPr>
+        <w:rFonts w:ascii="Wingdings" w:hAnsi="Wingdings" w:hint="default"/>
+      </w:rPr>
+    </w:lvl>
+    <w:lvl w:ilvl="6" w:tplc="04100001" w:tentative="1">
+      <w:start w:val="1"/>
+      <w:numFmt w:val="bullet"/>
+      <w:lvlText w:val=""/>
+      <w:lvlJc w:val="left"/>
+      <w:pPr>
+        <w:ind w:left="5040" w:hanging="360"/>
+      </w:pPr>
+      <w:rPr>
+        <w:rFonts w:ascii="Symbol" w:hAnsi="Symbol" w:hint="default"/>
+      </w:rPr>
+    </w:lvl>
+    <w:lvl w:ilvl="7" w:tplc="04100003" w:tentative="1">
+      <w:start w:val="1"/>
+      <w:numFmt w:val="bullet"/>
+      <w:lvlText w:val="o"/>
+      <w:lvlJc w:val="left"/>
+      <w:pPr>
+        <w:ind w:left="5760" w:hanging="360"/>
+      </w:pPr>
+      <w:rPr>
+        <w:rFonts w:ascii="Courier New" w:hAnsi="Courier New" w:cs="Courier New" w:hint="default"/>
+      </w:rPr>
+    </w:lvl>
+    <w:lvl w:ilvl="8" w:tplc="04100005" w:tentative="1">
+      <w:start w:val="1"/>
+      <w:numFmt w:val="bullet"/>
+      <w:lvlText w:val=""/>
+      <w:lvlJc w:val="left"/>
+      <w:pPr>
+        <w:ind w:left="6480" w:hanging="360"/>
+      </w:pPr>
+      <w:rPr>
+        <w:rFonts w:ascii="Wingdings" w:hAnsi="Wingdings" w:hint="default"/>
+      </w:rPr>
+    </w:lvl>
+  </w:abstractNum>
+  <w:abstractNum w:abstractNumId="7" w15:restartNumberingAfterBreak="0">
     <w:nsid w:val="30C70BD6"/>
     <w:multiLevelType w:val="hybridMultilevel"/>
     <w:tmpl w:val="79D08DA2"/>
@@ -576,7 +981,7 @@
       </w:rPr>
     </w:lvl>
   </w:abstractNum>
-  <w:abstractNum w:abstractNumId="4" w15:restartNumberingAfterBreak="0">
+  <w:abstractNum w:abstractNumId="8" w15:restartNumberingAfterBreak="0">
     <w:nsid w:val="3F8E60EF"/>
     <w:multiLevelType w:val="hybridMultilevel"/>
     <w:tmpl w:val="1DBC0F58"/>
@@ -689,7 +1094,120 @@
       </w:rPr>
     </w:lvl>
   </w:abstractNum>
-  <w:abstractNum w:abstractNumId="5" w15:restartNumberingAfterBreak="0">
+  <w:abstractNum w:abstractNumId="9" w15:restartNumberingAfterBreak="0">
+    <w:nsid w:val="5CA906C2"/>
+    <w:multiLevelType w:val="hybridMultilevel"/>
+    <w:tmpl w:val="053C07D6"/>
+    <w:lvl w:ilvl="0" w:tplc="04100001">
+      <w:start w:val="1"/>
+      <w:numFmt w:val="bullet"/>
+      <w:lvlText w:val=""/>
+      <w:lvlJc w:val="left"/>
+      <w:pPr>
+        <w:ind w:left="720" w:hanging="360"/>
+      </w:pPr>
+      <w:rPr>
+        <w:rFonts w:ascii="Symbol" w:hAnsi="Symbol" w:hint="default"/>
+      </w:rPr>
+    </w:lvl>
+    <w:lvl w:ilvl="1" w:tplc="04100003" w:tentative="1">
+      <w:start w:val="1"/>
+      <w:numFmt w:val="bullet"/>
+      <w:lvlText w:val="o"/>
+      <w:lvlJc w:val="left"/>
+      <w:pPr>
+        <w:ind w:left="1440" w:hanging="360"/>
+      </w:pPr>
+      <w:rPr>
+        <w:rFonts w:ascii="Courier New" w:hAnsi="Courier New" w:cs="Courier New" w:hint="default"/>
+      </w:rPr>
+    </w:lvl>
+    <w:lvl w:ilvl="2" w:tplc="04100005" w:tentative="1">
+      <w:start w:val="1"/>
+      <w:numFmt w:val="bullet"/>
+      <w:lvlText w:val=""/>
+      <w:lvlJc w:val="left"/>
+      <w:pPr>
+        <w:ind w:left="2160" w:hanging="360"/>
+      </w:pPr>
+      <w:rPr>
+        <w:rFonts w:ascii="Wingdings" w:hAnsi="Wingdings" w:hint="default"/>
+      </w:rPr>
+    </w:lvl>
+    <w:lvl w:ilvl="3" w:tplc="04100001" w:tentative="1">
+      <w:start w:val="1"/>
+      <w:numFmt w:val="bullet"/>
+      <w:lvlText w:val=""/>
+      <w:lvlJc w:val="left"/>
+      <w:pPr>
+        <w:ind w:left="2880" w:hanging="360"/>
+      </w:pPr>
+      <w:rPr>
+        <w:rFonts w:ascii="Symbol" w:hAnsi="Symbol" w:hint="default"/>
+      </w:rPr>
+    </w:lvl>
+    <w:lvl w:ilvl="4" w:tplc="04100003" w:tentative="1">
+      <w:start w:val="1"/>
+      <w:numFmt w:val="bullet"/>
+      <w:lvlText w:val="o"/>
+      <w:lvlJc w:val="left"/>
+      <w:pPr>
+        <w:ind w:left="3600" w:hanging="360"/>
+      </w:pPr>
+      <w:rPr>
+        <w:rFonts w:ascii="Courier New" w:hAnsi="Courier New" w:cs="Courier New" w:hint="default"/>
+      </w:rPr>
+    </w:lvl>
+    <w:lvl w:ilvl="5" w:tplc="04100005" w:tentative="1">
+      <w:start w:val="1"/>
+      <w:numFmt w:val="bullet"/>
+      <w:lvlText w:val=""/>
+      <w:lvlJc w:val="left"/>
+      <w:pPr>
+        <w:ind w:left="4320" w:hanging="360"/>
+      </w:pPr>
+      <w:rPr>
+        <w:rFonts w:ascii="Wingdings" w:hAnsi="Wingdings" w:hint="default"/>
+      </w:rPr>
+    </w:lvl>
+    <w:lvl w:ilvl="6" w:tplc="04100001" w:tentative="1">
+      <w:start w:val="1"/>
+      <w:numFmt w:val="bullet"/>
+      <w:lvlText w:val=""/>
+      <w:lvlJc w:val="left"/>
+      <w:pPr>
+        <w:ind w:left="5040" w:hanging="360"/>
+      </w:pPr>
+      <w:rPr>
+        <w:rFonts w:ascii="Symbol" w:hAnsi="Symbol" w:hint="default"/>
+      </w:rPr>
+    </w:lvl>
+    <w:lvl w:ilvl="7" w:tplc="04100003" w:tentative="1">
+      <w:start w:val="1"/>
+      <w:numFmt w:val="bullet"/>
+      <w:lvlText w:val="o"/>
+      <w:lvlJc w:val="left"/>
+      <w:pPr>
+        <w:ind w:left="5760" w:hanging="360"/>
+      </w:pPr>
+      <w:rPr>
+        <w:rFonts w:ascii="Courier New" w:hAnsi="Courier New" w:cs="Courier New" w:hint="default"/>
+      </w:rPr>
+    </w:lvl>
+    <w:lvl w:ilvl="8" w:tplc="04100005" w:tentative="1">
+      <w:start w:val="1"/>
+      <w:numFmt w:val="bullet"/>
+      <w:lvlText w:val=""/>
+      <w:lvlJc w:val="left"/>
+      <w:pPr>
+        <w:ind w:left="6480" w:hanging="360"/>
+      </w:pPr>
+      <w:rPr>
+        <w:rFonts w:ascii="Wingdings" w:hAnsi="Wingdings" w:hint="default"/>
+      </w:rPr>
+    </w:lvl>
+  </w:abstractNum>
+  <w:abstractNum w:abstractNumId="10" w15:restartNumberingAfterBreak="0">
     <w:nsid w:val="6B572B6B"/>
     <w:multiLevelType w:val="hybridMultilevel"/>
     <w:tmpl w:val="A06AB40C"/>
@@ -802,7 +1320,120 @@
       </w:rPr>
     </w:lvl>
   </w:abstractNum>
-  <w:abstractNum w:abstractNumId="6" w15:restartNumberingAfterBreak="0">
+  <w:abstractNum w:abstractNumId="11" w15:restartNumberingAfterBreak="0">
+    <w:nsid w:val="6E643281"/>
+    <w:multiLevelType w:val="hybridMultilevel"/>
+    <w:tmpl w:val="68E240B6"/>
+    <w:lvl w:ilvl="0" w:tplc="04100001">
+      <w:start w:val="1"/>
+      <w:numFmt w:val="bullet"/>
+      <w:lvlText w:val=""/>
+      <w:lvlJc w:val="left"/>
+      <w:pPr>
+        <w:ind w:left="720" w:hanging="360"/>
+      </w:pPr>
+      <w:rPr>
+        <w:rFonts w:ascii="Symbol" w:hAnsi="Symbol" w:hint="default"/>
+      </w:rPr>
+    </w:lvl>
+    <w:lvl w:ilvl="1" w:tplc="04100003" w:tentative="1">
+      <w:start w:val="1"/>
+      <w:numFmt w:val="bullet"/>
+      <w:lvlText w:val="o"/>
+      <w:lvlJc w:val="left"/>
+      <w:pPr>
+        <w:ind w:left="1440" w:hanging="360"/>
+      </w:pPr>
+      <w:rPr>
+        <w:rFonts w:ascii="Courier New" w:hAnsi="Courier New" w:cs="Courier New" w:hint="default"/>
+      </w:rPr>
+    </w:lvl>
+    <w:lvl w:ilvl="2" w:tplc="04100005" w:tentative="1">
+      <w:start w:val="1"/>
+      <w:numFmt w:val="bullet"/>
+      <w:lvlText w:val=""/>
+      <w:lvlJc w:val="left"/>
+      <w:pPr>
+        <w:ind w:left="2160" w:hanging="360"/>
+      </w:pPr>
+      <w:rPr>
+        <w:rFonts w:ascii="Wingdings" w:hAnsi="Wingdings" w:hint="default"/>
+      </w:rPr>
+    </w:lvl>
+    <w:lvl w:ilvl="3" w:tplc="04100001" w:tentative="1">
+      <w:start w:val="1"/>
+      <w:numFmt w:val="bullet"/>
+      <w:lvlText w:val=""/>
+      <w:lvlJc w:val="left"/>
+      <w:pPr>
+        <w:ind w:left="2880" w:hanging="360"/>
+      </w:pPr>
+      <w:rPr>
+        <w:rFonts w:ascii="Symbol" w:hAnsi="Symbol" w:hint="default"/>
+      </w:rPr>
+    </w:lvl>
+    <w:lvl w:ilvl="4" w:tplc="04100003" w:tentative="1">
+      <w:start w:val="1"/>
+      <w:numFmt w:val="bullet"/>
+      <w:lvlText w:val="o"/>
+      <w:lvlJc w:val="left"/>
+      <w:pPr>
+        <w:ind w:left="3600" w:hanging="360"/>
+      </w:pPr>
+      <w:rPr>
+        <w:rFonts w:ascii="Courier New" w:hAnsi="Courier New" w:cs="Courier New" w:hint="default"/>
+      </w:rPr>
+    </w:lvl>
+    <w:lvl w:ilvl="5" w:tplc="04100005" w:tentative="1">
+      <w:start w:val="1"/>
+      <w:numFmt w:val="bullet"/>
+      <w:lvlText w:val=""/>
+      <w:lvlJc w:val="left"/>
+      <w:pPr>
+        <w:ind w:left="4320" w:hanging="360"/>
+      </w:pPr>
+      <w:rPr>
+        <w:rFonts w:ascii="Wingdings" w:hAnsi="Wingdings" w:hint="default"/>
+      </w:rPr>
+    </w:lvl>
+    <w:lvl w:ilvl="6" w:tplc="04100001" w:tentative="1">
+      <w:start w:val="1"/>
+      <w:numFmt w:val="bullet"/>
+      <w:lvlText w:val=""/>
+      <w:lvlJc w:val="left"/>
+      <w:pPr>
+        <w:ind w:left="5040" w:hanging="360"/>
+      </w:pPr>
+      <w:rPr>
+        <w:rFonts w:ascii="Symbol" w:hAnsi="Symbol" w:hint="default"/>
+      </w:rPr>
+    </w:lvl>
+    <w:lvl w:ilvl="7" w:tplc="04100003" w:tentative="1">
+      <w:start w:val="1"/>
+      <w:numFmt w:val="bullet"/>
+      <w:lvlText w:val="o"/>
+      <w:lvlJc w:val="left"/>
+      <w:pPr>
+        <w:ind w:left="5760" w:hanging="360"/>
+      </w:pPr>
+      <w:rPr>
+        <w:rFonts w:ascii="Courier New" w:hAnsi="Courier New" w:cs="Courier New" w:hint="default"/>
+      </w:rPr>
+    </w:lvl>
+    <w:lvl w:ilvl="8" w:tplc="04100005" w:tentative="1">
+      <w:start w:val="1"/>
+      <w:numFmt w:val="bullet"/>
+      <w:lvlText w:val=""/>
+      <w:lvlJc w:val="left"/>
+      <w:pPr>
+        <w:ind w:left="6480" w:hanging="360"/>
+      </w:pPr>
+      <w:rPr>
+        <w:rFonts w:ascii="Wingdings" w:hAnsi="Wingdings" w:hint="default"/>
+      </w:rPr>
+    </w:lvl>
+  </w:abstractNum>
+  <w:abstractNum w:abstractNumId="12" w15:restartNumberingAfterBreak="0">
     <w:nsid w:val="7DDC2DEC"/>
     <w:multiLevelType w:val="hybridMultilevel"/>
     <w:tmpl w:val="C01098EC"/>
@@ -916,25 +1547,43 @@
     </w:lvl>
   </w:abstractNum>
   <w:num w:numId="1">
+    <w:abstractNumId w:val="4"/>
+  </w:num>
+  <w:num w:numId="2">
+    <w:abstractNumId w:val="8"/>
+  </w:num>
+  <w:num w:numId="3">
+    <w:abstractNumId w:val="12"/>
+  </w:num>
+  <w:num w:numId="4">
+    <w:abstractNumId w:val="5"/>
+  </w:num>
+  <w:num w:numId="5">
     <w:abstractNumId w:val="1"/>
   </w:num>
-  <w:num w:numId="2">
-    <w:abstractNumId w:val="4"/>
+  <w:num w:numId="6">
+    <w:abstractNumId w:val="10"/>
   </w:num>
-  <w:num w:numId="3">
-    <w:abstractNumId w:val="6"/>
+  <w:num w:numId="7">
+    <w:abstractNumId w:val="7"/>
   </w:num>
-  <w:num w:numId="4">
+  <w:num w:numId="8">
     <w:abstractNumId w:val="2"/>
   </w:num>
-  <w:num w:numId="5">
+  <w:num w:numId="9">
     <w:abstractNumId w:val="0"/>
   </w:num>
-  <w:num w:numId="6">
-    <w:abstractNumId w:val="5"/>
+  <w:num w:numId="10">
+    <w:abstractNumId w:val="9"/>
   </w:num>
-  <w:num w:numId="7">
+  <w:num w:numId="11">
     <w:abstractNumId w:val="3"/>
+  </w:num>
+  <w:num w:numId="12">
+    <w:abstractNumId w:val="11"/>
+  </w:num>
+  <w:num w:numId="13">
+    <w:abstractNumId w:val="6"/>
   </w:num>
 </w:numbering>
 </file>

</xml_diff>

<commit_message>
Aggiunta funzionalità per la stampa DDT
</commit_message>
<xml_diff>
--- a/AppuntiPerNuoveModifiche/ModificheDaFare.docx
+++ b/AppuntiPerNuoveModifiche/ModificheDaFare.docx
@@ -3,13 +3,23 @@
 <w:document xmlns:wpc="http://schemas.microsoft.com/office/word/2010/wordprocessingCanvas" xmlns:cx="http://schemas.microsoft.com/office/drawing/2014/chartex" xmlns:cx1="http://schemas.microsoft.com/office/drawing/2015/9/8/chartex" xmlns:cx2="http://schemas.microsoft.com/office/drawing/2015/10/21/chartex" xmlns:cx3="http://schemas.microsoft.com/office/drawing/2016/5/9/chartex" xmlns:cx4="http://schemas.microsoft.com/office/drawing/2016/5/10/chartex" xmlns:cx5="http://schemas.microsoft.com/office/drawing/2016/5/11/chartex" xmlns:cx6="http://schemas.microsoft.com/office/drawing/2016/5/12/chartex" xmlns:cx7="http://schemas.microsoft.com/office/drawing/2016/5/13/chartex" xmlns:cx8="http://schemas.microsoft.com/office/drawing/2016/5/14/chartex" xmlns:mc="http://schemas.openxmlformats.org/markup-compatibility/2006" xmlns:aink="http://schemas.microsoft.com/office/drawing/2016/ink" xmlns:am3d="http://schemas.microsoft.com/office/drawing/2017/model3d" xmlns:o="urn:schemas-microsoft-com:office:office" xmlns:r="http://schemas.openxmlformats.org/officeDocument/2006/relationships" xmlns:m="http://schemas.openxmlformats.org/officeDocument/2006/math" xmlns:v="urn:schemas-microsoft-com:vml" xmlns:wp14="http://schemas.microsoft.com/office/word/2010/wordprocessingDrawing" xmlns:wp="http://schemas.openxmlformats.org/drawingml/2006/wordprocessingDrawing" xmlns:w10="urn:schemas-microsoft-com:office:word" xmlns:w="http://schemas.openxmlformats.org/wordprocessingml/2006/main" xmlns:w14="http://schemas.microsoft.com/office/word/2010/wordml" xmlns:w15="http://schemas.microsoft.com/office/word/2012/wordml" xmlns:w16cid="http://schemas.microsoft.com/office/word/2016/wordml/cid" xmlns:w16se="http://schemas.microsoft.com/office/word/2015/wordml/symex" xmlns:wpg="http://schemas.microsoft.com/office/word/2010/wordprocessingGroup" xmlns:wpi="http://schemas.microsoft.com/office/word/2010/wordprocessingInk" xmlns:wne="http://schemas.microsoft.com/office/word/2006/wordml" xmlns:wps="http://schemas.microsoft.com/office/word/2010/wordprocessingShape" mc:Ignorable="w14 w15 w16se w16cid wp14">
   <w:body>
     <w:p>
+      <w:r>
+        <w:t>Aggiungere pulsante per l’aggiornamento del prezzo manodopera nella scheda Gestione Manodopera.</w:t>
+      </w:r>
+    </w:p>
+    <w:p>
       <w:pPr>
         <w:rPr>
           <w:b/>
         </w:rPr>
       </w:pPr>
-      <w:bookmarkStart w:id="0" w:name="_GoBack"/>
-      <w:bookmarkEnd w:id="0"/>
+    </w:p>
+    <w:p>
+      <w:pPr>
+        <w:rPr>
+          <w:b/>
+        </w:rPr>
+      </w:pPr>
       <w:r>
         <w:rPr>
           <w:b/>
@@ -42,11 +52,20 @@
           <w:ilvl w:val="0"/>
           <w:numId w:val="13"/>
         </w:numPr>
+        <w:rPr>
+          <w:highlight w:val="green"/>
+        </w:rPr>
       </w:pPr>
       <w:r>
+        <w:rPr>
+          <w:highlight w:val="green"/>
+        </w:rPr>
         <w:t>Aggiungere “Nome File” (come titolo h1) in cima al file</w:t>
       </w:r>
       <w:r>
+        <w:rPr>
+          <w:highlight w:val="green"/>
+        </w:rPr>
         <w:t xml:space="preserve"> PDF</w:t>
       </w:r>
     </w:p>
@@ -57,13 +76,18 @@
           <w:ilvl w:val="0"/>
           <w:numId w:val="13"/>
         </w:numPr>
+        <w:rPr>
+          <w:highlight w:val="green"/>
+        </w:rPr>
       </w:pPr>
       <w:r>
-        <w:t xml:space="preserve">Cercare di rispettare il layout del file </w:t>
+        <w:rPr>
+          <w:highlight w:val="green"/>
+        </w:rPr>
+        <w:t>Cercare di rispettare il layout del file “17030Ma” nella cartella “AppuntiNuoveModifiche”</w:t>
       </w:r>
-      <w:r>
-        <w:t>“17030Ma” nella cartella “AppuntiNuoveModifiche”</w:t>
-      </w:r>
+      <w:bookmarkStart w:id="0" w:name="_GoBack"/>
+      <w:bookmarkEnd w:id="0"/>
     </w:p>
     <w:sectPr>
       <w:pgSz w:w="11906" w:h="16838"/>

</xml_diff>

<commit_message>
Aggiunta Stampa Per Cliente
</commit_message>
<xml_diff>
--- a/AppuntiPerNuoveModifiche/ModificheDaFare.docx
+++ b/AppuntiPerNuoveModifiche/ModificheDaFare.docx
@@ -86,8 +86,57 @@
         </w:rPr>
         <w:t>Cercare di rispettare il layout del file “17030Ma” nella cartella “AppuntiNuoveModifiche”</w:t>
       </w:r>
+    </w:p>
+    <w:p>
+      <w:pPr>
+        <w:pStyle w:val="ListParagraph"/>
+        <w:numPr>
+          <w:ilvl w:val="0"/>
+          <w:numId w:val="13"/>
+        </w:numPr>
+        <w:rPr>
+          <w:highlight w:val="green"/>
+        </w:rPr>
+      </w:pPr>
+      <w:r>
+        <w:rPr>
+          <w:highlight w:val="green"/>
+        </w:rPr>
+        <w:t>Lasciare “IVA” e “Totale con IVA” solo in fondo, facendo la somma dei vari totali e poi sommandoci il prezzo (facendo vedere il numero a due cifre decimali) dell’iva.</w:t>
+      </w:r>
       <w:bookmarkStart w:id="0" w:name="_GoBack"/>
       <w:bookmarkEnd w:id="0"/>
+    </w:p>
+    <w:p/>
+    <w:p>
+      <w:pPr>
+        <w:rPr>
+          <w:b/>
+        </w:rPr>
+      </w:pPr>
+      <w:r>
+        <w:rPr>
+          <w:b/>
+        </w:rPr>
+        <w:t>TABELLA DDT MEF:</w:t>
+      </w:r>
+    </w:p>
+    <w:p>
+      <w:pPr>
+        <w:pStyle w:val="ListParagraph"/>
+        <w:numPr>
+          <w:ilvl w:val="0"/>
+          <w:numId w:val="14"/>
+        </w:numPr>
+      </w:pPr>
+      <w:r>
+        <w:t>Aggiungere campo (stringa 50 caratteri) nominato “Fornitore”</w:t>
+      </w:r>
+    </w:p>
+    <w:p>
+      <w:pPr>
+        <w:ind w:left="360"/>
+      </w:pPr>
     </w:p>
     <w:sectPr>
       <w:pgSz w:w="11906" w:h="16838"/>
@@ -1119,6 +1168,119 @@
     </w:lvl>
   </w:abstractNum>
   <w:abstractNum w:abstractNumId="9" w15:restartNumberingAfterBreak="0">
+    <w:nsid w:val="54D94EFD"/>
+    <w:multiLevelType w:val="hybridMultilevel"/>
+    <w:tmpl w:val="F5E886A0"/>
+    <w:lvl w:ilvl="0" w:tplc="04100001">
+      <w:start w:val="1"/>
+      <w:numFmt w:val="bullet"/>
+      <w:lvlText w:val=""/>
+      <w:lvlJc w:val="left"/>
+      <w:pPr>
+        <w:ind w:left="720" w:hanging="360"/>
+      </w:pPr>
+      <w:rPr>
+        <w:rFonts w:ascii="Symbol" w:hAnsi="Symbol" w:hint="default"/>
+      </w:rPr>
+    </w:lvl>
+    <w:lvl w:ilvl="1" w:tplc="04100003" w:tentative="1">
+      <w:start w:val="1"/>
+      <w:numFmt w:val="bullet"/>
+      <w:lvlText w:val="o"/>
+      <w:lvlJc w:val="left"/>
+      <w:pPr>
+        <w:ind w:left="1440" w:hanging="360"/>
+      </w:pPr>
+      <w:rPr>
+        <w:rFonts w:ascii="Courier New" w:hAnsi="Courier New" w:cs="Courier New" w:hint="default"/>
+      </w:rPr>
+    </w:lvl>
+    <w:lvl w:ilvl="2" w:tplc="04100005" w:tentative="1">
+      <w:start w:val="1"/>
+      <w:numFmt w:val="bullet"/>
+      <w:lvlText w:val=""/>
+      <w:lvlJc w:val="left"/>
+      <w:pPr>
+        <w:ind w:left="2160" w:hanging="360"/>
+      </w:pPr>
+      <w:rPr>
+        <w:rFonts w:ascii="Wingdings" w:hAnsi="Wingdings" w:hint="default"/>
+      </w:rPr>
+    </w:lvl>
+    <w:lvl w:ilvl="3" w:tplc="04100001" w:tentative="1">
+      <w:start w:val="1"/>
+      <w:numFmt w:val="bullet"/>
+      <w:lvlText w:val=""/>
+      <w:lvlJc w:val="left"/>
+      <w:pPr>
+        <w:ind w:left="2880" w:hanging="360"/>
+      </w:pPr>
+      <w:rPr>
+        <w:rFonts w:ascii="Symbol" w:hAnsi="Symbol" w:hint="default"/>
+      </w:rPr>
+    </w:lvl>
+    <w:lvl w:ilvl="4" w:tplc="04100003" w:tentative="1">
+      <w:start w:val="1"/>
+      <w:numFmt w:val="bullet"/>
+      <w:lvlText w:val="o"/>
+      <w:lvlJc w:val="left"/>
+      <w:pPr>
+        <w:ind w:left="3600" w:hanging="360"/>
+      </w:pPr>
+      <w:rPr>
+        <w:rFonts w:ascii="Courier New" w:hAnsi="Courier New" w:cs="Courier New" w:hint="default"/>
+      </w:rPr>
+    </w:lvl>
+    <w:lvl w:ilvl="5" w:tplc="04100005" w:tentative="1">
+      <w:start w:val="1"/>
+      <w:numFmt w:val="bullet"/>
+      <w:lvlText w:val=""/>
+      <w:lvlJc w:val="left"/>
+      <w:pPr>
+        <w:ind w:left="4320" w:hanging="360"/>
+      </w:pPr>
+      <w:rPr>
+        <w:rFonts w:ascii="Wingdings" w:hAnsi="Wingdings" w:hint="default"/>
+      </w:rPr>
+    </w:lvl>
+    <w:lvl w:ilvl="6" w:tplc="04100001" w:tentative="1">
+      <w:start w:val="1"/>
+      <w:numFmt w:val="bullet"/>
+      <w:lvlText w:val=""/>
+      <w:lvlJc w:val="left"/>
+      <w:pPr>
+        <w:ind w:left="5040" w:hanging="360"/>
+      </w:pPr>
+      <w:rPr>
+        <w:rFonts w:ascii="Symbol" w:hAnsi="Symbol" w:hint="default"/>
+      </w:rPr>
+    </w:lvl>
+    <w:lvl w:ilvl="7" w:tplc="04100003" w:tentative="1">
+      <w:start w:val="1"/>
+      <w:numFmt w:val="bullet"/>
+      <w:lvlText w:val="o"/>
+      <w:lvlJc w:val="left"/>
+      <w:pPr>
+        <w:ind w:left="5760" w:hanging="360"/>
+      </w:pPr>
+      <w:rPr>
+        <w:rFonts w:ascii="Courier New" w:hAnsi="Courier New" w:cs="Courier New" w:hint="default"/>
+      </w:rPr>
+    </w:lvl>
+    <w:lvl w:ilvl="8" w:tplc="04100005" w:tentative="1">
+      <w:start w:val="1"/>
+      <w:numFmt w:val="bullet"/>
+      <w:lvlText w:val=""/>
+      <w:lvlJc w:val="left"/>
+      <w:pPr>
+        <w:ind w:left="6480" w:hanging="360"/>
+      </w:pPr>
+      <w:rPr>
+        <w:rFonts w:ascii="Wingdings" w:hAnsi="Wingdings" w:hint="default"/>
+      </w:rPr>
+    </w:lvl>
+  </w:abstractNum>
+  <w:abstractNum w:abstractNumId="10" w15:restartNumberingAfterBreak="0">
     <w:nsid w:val="5CA906C2"/>
     <w:multiLevelType w:val="hybridMultilevel"/>
     <w:tmpl w:val="053C07D6"/>
@@ -1231,7 +1393,7 @@
       </w:rPr>
     </w:lvl>
   </w:abstractNum>
-  <w:abstractNum w:abstractNumId="10" w15:restartNumberingAfterBreak="0">
+  <w:abstractNum w:abstractNumId="11" w15:restartNumberingAfterBreak="0">
     <w:nsid w:val="6B572B6B"/>
     <w:multiLevelType w:val="hybridMultilevel"/>
     <w:tmpl w:val="A06AB40C"/>
@@ -1344,7 +1506,7 @@
       </w:rPr>
     </w:lvl>
   </w:abstractNum>
-  <w:abstractNum w:abstractNumId="11" w15:restartNumberingAfterBreak="0">
+  <w:abstractNum w:abstractNumId="12" w15:restartNumberingAfterBreak="0">
     <w:nsid w:val="6E643281"/>
     <w:multiLevelType w:val="hybridMultilevel"/>
     <w:tmpl w:val="68E240B6"/>
@@ -1457,7 +1619,7 @@
       </w:rPr>
     </w:lvl>
   </w:abstractNum>
-  <w:abstractNum w:abstractNumId="12" w15:restartNumberingAfterBreak="0">
+  <w:abstractNum w:abstractNumId="13" w15:restartNumberingAfterBreak="0">
     <w:nsid w:val="7DDC2DEC"/>
     <w:multiLevelType w:val="hybridMultilevel"/>
     <w:tmpl w:val="C01098EC"/>
@@ -1577,7 +1739,7 @@
     <w:abstractNumId w:val="8"/>
   </w:num>
   <w:num w:numId="3">
-    <w:abstractNumId w:val="12"/>
+    <w:abstractNumId w:val="13"/>
   </w:num>
   <w:num w:numId="4">
     <w:abstractNumId w:val="5"/>
@@ -1586,7 +1748,7 @@
     <w:abstractNumId w:val="1"/>
   </w:num>
   <w:num w:numId="6">
-    <w:abstractNumId w:val="10"/>
+    <w:abstractNumId w:val="11"/>
   </w:num>
   <w:num w:numId="7">
     <w:abstractNumId w:val="7"/>
@@ -1598,16 +1760,19 @@
     <w:abstractNumId w:val="0"/>
   </w:num>
   <w:num w:numId="10">
-    <w:abstractNumId w:val="9"/>
+    <w:abstractNumId w:val="10"/>
   </w:num>
   <w:num w:numId="11">
     <w:abstractNumId w:val="3"/>
   </w:num>
   <w:num w:numId="12">
-    <w:abstractNumId w:val="11"/>
+    <w:abstractNumId w:val="12"/>
   </w:num>
   <w:num w:numId="13">
     <w:abstractNumId w:val="6"/>
+  </w:num>
+  <w:num w:numId="14">
+    <w:abstractNumId w:val="9"/>
   </w:num>
 </w:numbering>
 </file>

</xml_diff>

<commit_message>
Aggiunte le ultime stampe richieste: Ricalcolo Conti, Verifica Cantiere, Valori Cantieri
</commit_message>
<xml_diff>
--- a/AppuntiPerNuoveModifiche/ModificheDaFare.docx
+++ b/AppuntiPerNuoveModifiche/ModificheDaFare.docx
@@ -104,10 +104,429 @@
         </w:rPr>
         <w:t>Lasciare “IVA” e “Totale con IVA” solo in fondo, facendo la somma dei vari totali e poi sommandoci il prezzo (facendo vedere il numero a due cifre decimali) dell’iva.</w:t>
       </w:r>
+    </w:p>
+    <w:p>
+      <w:pPr>
+        <w:pStyle w:val="ListParagraph"/>
+        <w:numPr>
+          <w:ilvl w:val="0"/>
+          <w:numId w:val="13"/>
+        </w:numPr>
+        <w:rPr>
+          <w:highlight w:val="green"/>
+        </w:rPr>
+      </w:pPr>
+      <w:r>
+        <w:rPr>
+          <w:highlight w:val="green"/>
+        </w:rPr>
+        <w:t>Creare una stampa (gridview) prendendo i dati sulla tblMatCant con filtri (data da-a, ddl sugli operai) -&gt; Da visualizzare sulla gridview: Data,</w:t>
+      </w:r>
+      <w:r>
+        <w:rPr>
+          <w:highlight w:val="green"/>
+        </w:rPr>
+        <w:t xml:space="preserve"> </w:t>
+      </w:r>
+      <w:r>
+        <w:rPr>
+          <w:highlight w:val="green"/>
+        </w:rPr>
+        <w:t>NomeOperaio,</w:t>
+      </w:r>
+      <w:r>
+        <w:rPr>
+          <w:highlight w:val="green"/>
+        </w:rPr>
+        <w:t xml:space="preserve"> </w:t>
+      </w:r>
+      <w:r>
+        <w:rPr>
+          <w:highlight w:val="green"/>
+        </w:rPr>
+        <w:t>CodCant,</w:t>
+      </w:r>
+      <w:r>
+        <w:rPr>
+          <w:highlight w:val="green"/>
+        </w:rPr>
+        <w:t xml:space="preserve"> </w:t>
+      </w:r>
+      <w:r>
+        <w:rPr>
+          <w:highlight w:val="green"/>
+        </w:rPr>
+        <w:t>DescrCodCant,</w:t>
+      </w:r>
+      <w:r>
+        <w:rPr>
+          <w:highlight w:val="green"/>
+        </w:rPr>
+        <w:t xml:space="preserve"> Qta, PzzoOperaio, Valore (PzzoOperaio*Qta), OperaioPagato (booleano).</w:t>
+      </w:r>
+    </w:p>
+    <w:p>
+      <w:pPr>
+        <w:pStyle w:val="ListParagraph"/>
+        <w:numPr>
+          <w:ilvl w:val="0"/>
+          <w:numId w:val="13"/>
+        </w:numPr>
+        <w:rPr>
+          <w:highlight w:val="green"/>
+        </w:rPr>
+      </w:pPr>
+      <w:r>
+        <w:rPr>
+          <w:highlight w:val="green"/>
+        </w:rPr>
+        <w:t>Mostrare in fondo il “Totale Ore” e “Totale Valore”</w:t>
+      </w:r>
+    </w:p>
+    <w:p>
+      <w:pPr>
+        <w:pStyle w:val="ListParagraph"/>
+        <w:numPr>
+          <w:ilvl w:val="0"/>
+          <w:numId w:val="13"/>
+        </w:numPr>
+        <w:rPr>
+          <w:highlight w:val="green"/>
+        </w:rPr>
+      </w:pPr>
+      <w:r>
+        <w:rPr>
+          <w:highlight w:val="green"/>
+        </w:rPr>
+        <w:t>Aggiungere un pulsante alla stampa sopra che setta il campo OperaioPagato di tutte le righe interessate a “True” (con conferma)</w:t>
+      </w:r>
+    </w:p>
+    <w:p>
+      <w:pPr>
+        <w:pStyle w:val="ListParagraph"/>
+        <w:numPr>
+          <w:ilvl w:val="0"/>
+          <w:numId w:val="13"/>
+        </w:numPr>
+        <w:rPr>
+          <w:highlight w:val="green"/>
+        </w:rPr>
+      </w:pPr>
+      <w:r>
+        <w:rPr>
+          <w:highlight w:val="green"/>
+        </w:rPr>
+        <w:t>Aggiungere il “.” Separatore delle migliaia sul PzzoUnit e Valore per le stampe PDF</w:t>
+      </w:r>
+    </w:p>
+    <w:p>
+      <w:pPr>
+        <w:pStyle w:val="ListParagraph"/>
+        <w:numPr>
+          <w:ilvl w:val="0"/>
+          <w:numId w:val="13"/>
+        </w:numPr>
+        <w:rPr>
+          <w:highlight w:val="green"/>
+        </w:rPr>
+      </w:pPr>
+      <w:r>
+        <w:rPr>
+          <w:highlight w:val="green"/>
+        </w:rPr>
+        <w:t>Al cambiare del DDLScegliStampa nascondere il pannello per la stampa Cliente</w:t>
+      </w:r>
+    </w:p>
+    <w:p>
+      <w:pPr>
+        <w:pStyle w:val="ListParagraph"/>
+        <w:numPr>
+          <w:ilvl w:val="0"/>
+          <w:numId w:val="13"/>
+        </w:numPr>
+        <w:rPr>
+          <w:highlight w:val="green"/>
+        </w:rPr>
+      </w:pPr>
+      <w:r>
+        <w:rPr>
+          <w:highlight w:val="green"/>
+        </w:rPr>
+        <w:t>Controllare funzionamento Filtri su Stampa Conto Finale Cliente</w:t>
+      </w:r>
+    </w:p>
+    <w:p>
+      <w:pPr>
+        <w:pStyle w:val="ListParagraph"/>
+        <w:numPr>
+          <w:ilvl w:val="0"/>
+          <w:numId w:val="13"/>
+        </w:numPr>
+        <w:rPr>
+          <w:highlight w:val="green"/>
+        </w:rPr>
+      </w:pPr>
+      <w:r>
+        <w:rPr>
+          <w:highlight w:val="green"/>
+        </w:rPr>
+        <w:t>Controllare la stampa DDT</w:t>
+      </w:r>
+    </w:p>
+    <w:p>
+      <w:pPr>
+        <w:spacing w:before="100" w:beforeAutospacing="1" w:after="100" w:afterAutospacing="1" w:line="240" w:lineRule="auto"/>
+        <w:ind w:left="360"/>
+        <w:rPr>
+          <w:rFonts w:ascii="Arial" w:eastAsia="Times New Roman" w:hAnsi="Arial" w:cs="Arial"/>
+          <w:i/>
+          <w:color w:val="000000"/>
+          <w:sz w:val="21"/>
+          <w:szCs w:val="21"/>
+          <w:lang w:eastAsia="it-IT"/>
+        </w:rPr>
+      </w:pPr>
+      <w:r>
+        <w:rPr>
+          <w:rFonts w:ascii="Arial" w:eastAsia="Times New Roman" w:hAnsi="Arial" w:cs="Arial"/>
+          <w:i/>
+          <w:color w:val="000000"/>
+          <w:sz w:val="21"/>
+          <w:szCs w:val="21"/>
+          <w:lang w:eastAsia="it-IT"/>
+        </w:rPr>
+        <w:t>Ricalcolo conti (</w:t>
+      </w:r>
+      <w:r>
+        <w:rPr>
+          <w:rFonts w:ascii="Arial" w:eastAsia="Times New Roman" w:hAnsi="Arial" w:cs="Arial"/>
+          <w:i/>
+          <w:color w:val="000000"/>
+          <w:sz w:val="21"/>
+          <w:szCs w:val="21"/>
+          <w:lang w:eastAsia="it-IT"/>
+        </w:rPr>
+        <w:t>Stampa conto Finale Cliente)</w:t>
+      </w:r>
+    </w:p>
+    <w:p>
+      <w:pPr>
+        <w:pStyle w:val="ListParagraph"/>
+        <w:numPr>
+          <w:ilvl w:val="0"/>
+          <w:numId w:val="15"/>
+        </w:numPr>
+        <w:spacing w:before="100" w:beforeAutospacing="1" w:after="100" w:afterAutospacing="1" w:line="240" w:lineRule="auto"/>
+        <w:rPr>
+          <w:rFonts w:ascii="Arial" w:eastAsia="Times New Roman" w:hAnsi="Arial" w:cs="Arial"/>
+          <w:color w:val="000000"/>
+          <w:sz w:val="21"/>
+          <w:szCs w:val="21"/>
+          <w:highlight w:val="green"/>
+          <w:lang w:eastAsia="it-IT"/>
+        </w:rPr>
+      </w:pPr>
+      <w:r>
+        <w:rPr>
+          <w:rFonts w:ascii="Arial" w:eastAsia="Times New Roman" w:hAnsi="Arial" w:cs="Arial"/>
+          <w:color w:val="000000"/>
+          <w:sz w:val="21"/>
+          <w:szCs w:val="21"/>
+          <w:highlight w:val="green"/>
+          <w:lang w:eastAsia="it-IT"/>
+        </w:rPr>
+        <w:t>Calcolare il valore totale del materiale Visibile</w:t>
+      </w:r>
+    </w:p>
+    <w:p>
+      <w:pPr>
+        <w:pStyle w:val="ListParagraph"/>
+        <w:numPr>
+          <w:ilvl w:val="0"/>
+          <w:numId w:val="15"/>
+        </w:numPr>
+        <w:spacing w:before="100" w:beforeAutospacing="1" w:after="100" w:afterAutospacing="1" w:line="240" w:lineRule="auto"/>
+        <w:rPr>
+          <w:rFonts w:ascii="Arial" w:eastAsia="Times New Roman" w:hAnsi="Arial" w:cs="Arial"/>
+          <w:color w:val="000000"/>
+          <w:sz w:val="21"/>
+          <w:szCs w:val="21"/>
+          <w:highlight w:val="green"/>
+          <w:lang w:eastAsia="it-IT"/>
+        </w:rPr>
+      </w:pPr>
+      <w:r>
+        <w:rPr>
+          <w:rFonts w:ascii="Arial" w:eastAsia="Times New Roman" w:hAnsi="Arial" w:cs="Arial"/>
+          <w:color w:val="000000"/>
+          <w:sz w:val="21"/>
+          <w:szCs w:val="21"/>
+          <w:highlight w:val="green"/>
+          <w:lang w:eastAsia="it-IT"/>
+        </w:rPr>
+        <w:t>Calcolare il valore totale del materiale non visibile</w:t>
+      </w:r>
+    </w:p>
+    <w:p>
+      <w:pPr>
+        <w:pStyle w:val="ListParagraph"/>
+        <w:numPr>
+          <w:ilvl w:val="0"/>
+          <w:numId w:val="15"/>
+        </w:numPr>
+        <w:spacing w:before="100" w:beforeAutospacing="1" w:after="100" w:afterAutospacing="1" w:line="240" w:lineRule="auto"/>
+        <w:rPr>
+          <w:rFonts w:ascii="Arial" w:eastAsia="Times New Roman" w:hAnsi="Arial" w:cs="Arial"/>
+          <w:color w:val="000000"/>
+          <w:sz w:val="21"/>
+          <w:szCs w:val="21"/>
+          <w:highlight w:val="green"/>
+          <w:lang w:eastAsia="it-IT"/>
+        </w:rPr>
+      </w:pPr>
+      <w:r>
+        <w:rPr>
+          <w:rFonts w:ascii="Arial" w:eastAsia="Times New Roman" w:hAnsi="Arial" w:cs="Arial"/>
+          <w:color w:val="000000"/>
+          <w:sz w:val="21"/>
+          <w:szCs w:val="21"/>
+          <w:highlight w:val="green"/>
+          <w:lang w:eastAsia="it-IT"/>
+        </w:rPr>
+        <w:t xml:space="preserve">Calcolare la percentuale </w:t>
+      </w:r>
       <w:bookmarkStart w:id="0" w:name="_GoBack"/>
       <w:bookmarkEnd w:id="0"/>
+      <w:r>
+        <w:rPr>
+          <w:rFonts w:ascii="Arial" w:eastAsia="Times New Roman" w:hAnsi="Arial" w:cs="Arial"/>
+          <w:color w:val="000000"/>
+          <w:sz w:val="21"/>
+          <w:szCs w:val="21"/>
+          <w:highlight w:val="green"/>
+          <w:lang w:eastAsia="it-IT"/>
+        </w:rPr>
+        <w:t>tra i due valori</w:t>
+      </w:r>
+    </w:p>
+    <w:p>
+      <w:pPr>
+        <w:pStyle w:val="ListParagraph"/>
+        <w:numPr>
+          <w:ilvl w:val="0"/>
+          <w:numId w:val="15"/>
+        </w:numPr>
+        <w:spacing w:before="100" w:beforeAutospacing="1" w:after="100" w:afterAutospacing="1" w:line="240" w:lineRule="auto"/>
+        <w:rPr>
+          <w:rFonts w:ascii="Arial" w:eastAsia="Times New Roman" w:hAnsi="Arial" w:cs="Arial"/>
+          <w:color w:val="000000"/>
+          <w:sz w:val="21"/>
+          <w:szCs w:val="21"/>
+          <w:highlight w:val="green"/>
+          <w:lang w:eastAsia="it-IT"/>
+        </w:rPr>
+      </w:pPr>
+      <w:r>
+        <w:rPr>
+          <w:rFonts w:ascii="Arial" w:eastAsia="Times New Roman" w:hAnsi="Arial" w:cs="Arial"/>
+          <w:color w:val="000000"/>
+          <w:sz w:val="21"/>
+          <w:szCs w:val="21"/>
+          <w:highlight w:val="green"/>
+          <w:lang w:eastAsia="it-IT"/>
+        </w:rPr>
+        <w:t>Applicare questa percentuale sul prezzo unitario del materiale con spuntato ricalcolo</w:t>
+      </w:r>
+    </w:p>
+    <w:p>
+      <w:pPr>
+        <w:pStyle w:val="ListParagraph"/>
+        <w:numPr>
+          <w:ilvl w:val="0"/>
+          <w:numId w:val="15"/>
+        </w:numPr>
+        <w:spacing w:before="100" w:beforeAutospacing="1" w:after="100" w:afterAutospacing="1" w:line="240" w:lineRule="auto"/>
+        <w:rPr>
+          <w:rFonts w:ascii="Arial" w:eastAsia="Times New Roman" w:hAnsi="Arial" w:cs="Arial"/>
+          <w:color w:val="000000"/>
+          <w:sz w:val="21"/>
+          <w:szCs w:val="21"/>
+          <w:highlight w:val="green"/>
+          <w:lang w:eastAsia="it-IT"/>
+        </w:rPr>
+      </w:pPr>
+      <w:r>
+        <w:rPr>
+          <w:rFonts w:ascii="Arial" w:eastAsia="Times New Roman" w:hAnsi="Arial" w:cs="Arial"/>
+          <w:color w:val="000000"/>
+          <w:sz w:val="21"/>
+          <w:szCs w:val="21"/>
+          <w:highlight w:val="green"/>
+          <w:lang w:eastAsia="it-IT"/>
+        </w:rPr>
+        <w:t>Dopo di che aggiungere il ricarico a tutto quello con la spunta ricarico</w:t>
+      </w:r>
+    </w:p>
+    <w:p>
+      <w:pPr>
+        <w:pStyle w:val="ListParagraph"/>
+        <w:numPr>
+          <w:ilvl w:val="0"/>
+          <w:numId w:val="15"/>
+        </w:numPr>
+        <w:spacing w:before="100" w:beforeAutospacing="1" w:after="100" w:afterAutospacing="1" w:line="240" w:lineRule="auto"/>
+        <w:rPr>
+          <w:rFonts w:ascii="Arial" w:eastAsia="Times New Roman" w:hAnsi="Arial" w:cs="Arial"/>
+          <w:color w:val="000000"/>
+          <w:sz w:val="21"/>
+          <w:szCs w:val="21"/>
+          <w:highlight w:val="green"/>
+          <w:lang w:eastAsia="it-IT"/>
+        </w:rPr>
+      </w:pPr>
+      <w:r>
+        <w:rPr>
+          <w:rFonts w:ascii="Arial" w:eastAsia="Times New Roman" w:hAnsi="Arial" w:cs="Arial"/>
+          <w:color w:val="000000"/>
+          <w:sz w:val="21"/>
+          <w:szCs w:val="21"/>
+          <w:highlight w:val="green"/>
+          <w:lang w:eastAsia="it-IT"/>
+        </w:rPr>
+        <w:t>F</w:t>
+      </w:r>
+      <w:r>
+        <w:rPr>
+          <w:rFonts w:ascii="Arial" w:eastAsia="Times New Roman" w:hAnsi="Arial" w:cs="Arial"/>
+          <w:color w:val="000000"/>
+          <w:sz w:val="21"/>
+          <w:szCs w:val="21"/>
+          <w:highlight w:val="green"/>
+          <w:lang w:eastAsia="it-IT"/>
+        </w:rPr>
+        <w:t>are una stampa con tutto il materiale visibile la manodopera operaio ecc tutto quello che è visibile in ordine di data come quella che ti ho mandato</w:t>
+      </w:r>
     </w:p>
     <w:p/>
+    <w:p/>
+    <w:p>
+      <w:pPr>
+        <w:jc w:val="center"/>
+        <w:rPr>
+          <w:b/>
+          <w:sz w:val="56"/>
+          <w:szCs w:val="56"/>
+        </w:rPr>
+      </w:pPr>
+      <w:r>
+        <w:rPr>
+          <w:b/>
+          <w:sz w:val="56"/>
+          <w:szCs w:val="56"/>
+        </w:rPr>
+        <w:t>AGGIUNTA CAMPI TABELLE SQL</w:t>
+      </w:r>
+    </w:p>
     <w:p>
       <w:pPr>
         <w:rPr>
@@ -131,6 +550,37 @@
       </w:pPr>
       <w:r>
         <w:t>Aggiungere campo (stringa 50 caratteri) nominato “Fornitore”</w:t>
+      </w:r>
+    </w:p>
+    <w:p>
+      <w:pPr>
+        <w:rPr>
+          <w:b/>
+        </w:rPr>
+      </w:pPr>
+      <w:r>
+        <w:rPr>
+          <w:b/>
+        </w:rPr>
+        <w:t>Tabella MatCant</w:t>
+      </w:r>
+    </w:p>
+    <w:p>
+      <w:pPr>
+        <w:pStyle w:val="ListParagraph"/>
+        <w:numPr>
+          <w:ilvl w:val="0"/>
+          <w:numId w:val="14"/>
+        </w:numPr>
+        <w:rPr>
+          <w:highlight w:val="green"/>
+        </w:rPr>
+      </w:pPr>
+      <w:r>
+        <w:rPr>
+          <w:highlight w:val="green"/>
+        </w:rPr>
+        <w:t>Aggiungere campo sulla tabella MatCant “OperaioPagato” (booleano)</w:t>
       </w:r>
     </w:p>
     <w:p>
@@ -829,6 +1279,119 @@
     </w:lvl>
   </w:abstractNum>
   <w:abstractNum w:abstractNumId="6" w15:restartNumberingAfterBreak="0">
+    <w:nsid w:val="2A802037"/>
+    <w:multiLevelType w:val="hybridMultilevel"/>
+    <w:tmpl w:val="46A6B9B4"/>
+    <w:lvl w:ilvl="0" w:tplc="04100001">
+      <w:start w:val="1"/>
+      <w:numFmt w:val="bullet"/>
+      <w:lvlText w:val=""/>
+      <w:lvlJc w:val="left"/>
+      <w:pPr>
+        <w:ind w:left="1068" w:hanging="360"/>
+      </w:pPr>
+      <w:rPr>
+        <w:rFonts w:ascii="Symbol" w:hAnsi="Symbol" w:hint="default"/>
+      </w:rPr>
+    </w:lvl>
+    <w:lvl w:ilvl="1" w:tplc="04100003" w:tentative="1">
+      <w:start w:val="1"/>
+      <w:numFmt w:val="bullet"/>
+      <w:lvlText w:val="o"/>
+      <w:lvlJc w:val="left"/>
+      <w:pPr>
+        <w:ind w:left="1788" w:hanging="360"/>
+      </w:pPr>
+      <w:rPr>
+        <w:rFonts w:ascii="Courier New" w:hAnsi="Courier New" w:cs="Courier New" w:hint="default"/>
+      </w:rPr>
+    </w:lvl>
+    <w:lvl w:ilvl="2" w:tplc="04100005" w:tentative="1">
+      <w:start w:val="1"/>
+      <w:numFmt w:val="bullet"/>
+      <w:lvlText w:val=""/>
+      <w:lvlJc w:val="left"/>
+      <w:pPr>
+        <w:ind w:left="2508" w:hanging="360"/>
+      </w:pPr>
+      <w:rPr>
+        <w:rFonts w:ascii="Wingdings" w:hAnsi="Wingdings" w:hint="default"/>
+      </w:rPr>
+    </w:lvl>
+    <w:lvl w:ilvl="3" w:tplc="04100001" w:tentative="1">
+      <w:start w:val="1"/>
+      <w:numFmt w:val="bullet"/>
+      <w:lvlText w:val=""/>
+      <w:lvlJc w:val="left"/>
+      <w:pPr>
+        <w:ind w:left="3228" w:hanging="360"/>
+      </w:pPr>
+      <w:rPr>
+        <w:rFonts w:ascii="Symbol" w:hAnsi="Symbol" w:hint="default"/>
+      </w:rPr>
+    </w:lvl>
+    <w:lvl w:ilvl="4" w:tplc="04100003" w:tentative="1">
+      <w:start w:val="1"/>
+      <w:numFmt w:val="bullet"/>
+      <w:lvlText w:val="o"/>
+      <w:lvlJc w:val="left"/>
+      <w:pPr>
+        <w:ind w:left="3948" w:hanging="360"/>
+      </w:pPr>
+      <w:rPr>
+        <w:rFonts w:ascii="Courier New" w:hAnsi="Courier New" w:cs="Courier New" w:hint="default"/>
+      </w:rPr>
+    </w:lvl>
+    <w:lvl w:ilvl="5" w:tplc="04100005" w:tentative="1">
+      <w:start w:val="1"/>
+      <w:numFmt w:val="bullet"/>
+      <w:lvlText w:val=""/>
+      <w:lvlJc w:val="left"/>
+      <w:pPr>
+        <w:ind w:left="4668" w:hanging="360"/>
+      </w:pPr>
+      <w:rPr>
+        <w:rFonts w:ascii="Wingdings" w:hAnsi="Wingdings" w:hint="default"/>
+      </w:rPr>
+    </w:lvl>
+    <w:lvl w:ilvl="6" w:tplc="04100001" w:tentative="1">
+      <w:start w:val="1"/>
+      <w:numFmt w:val="bullet"/>
+      <w:lvlText w:val=""/>
+      <w:lvlJc w:val="left"/>
+      <w:pPr>
+        <w:ind w:left="5388" w:hanging="360"/>
+      </w:pPr>
+      <w:rPr>
+        <w:rFonts w:ascii="Symbol" w:hAnsi="Symbol" w:hint="default"/>
+      </w:rPr>
+    </w:lvl>
+    <w:lvl w:ilvl="7" w:tplc="04100003" w:tentative="1">
+      <w:start w:val="1"/>
+      <w:numFmt w:val="bullet"/>
+      <w:lvlText w:val="o"/>
+      <w:lvlJc w:val="left"/>
+      <w:pPr>
+        <w:ind w:left="6108" w:hanging="360"/>
+      </w:pPr>
+      <w:rPr>
+        <w:rFonts w:ascii="Courier New" w:hAnsi="Courier New" w:cs="Courier New" w:hint="default"/>
+      </w:rPr>
+    </w:lvl>
+    <w:lvl w:ilvl="8" w:tplc="04100005" w:tentative="1">
+      <w:start w:val="1"/>
+      <w:numFmt w:val="bullet"/>
+      <w:lvlText w:val=""/>
+      <w:lvlJc w:val="left"/>
+      <w:pPr>
+        <w:ind w:left="6828" w:hanging="360"/>
+      </w:pPr>
+      <w:rPr>
+        <w:rFonts w:ascii="Wingdings" w:hAnsi="Wingdings" w:hint="default"/>
+      </w:rPr>
+    </w:lvl>
+  </w:abstractNum>
+  <w:abstractNum w:abstractNumId="7" w15:restartNumberingAfterBreak="0">
     <w:nsid w:val="2C625D4F"/>
     <w:multiLevelType w:val="hybridMultilevel"/>
     <w:tmpl w:val="8286BF74"/>
@@ -941,7 +1504,7 @@
       </w:rPr>
     </w:lvl>
   </w:abstractNum>
-  <w:abstractNum w:abstractNumId="7" w15:restartNumberingAfterBreak="0">
+  <w:abstractNum w:abstractNumId="8" w15:restartNumberingAfterBreak="0">
     <w:nsid w:val="30C70BD6"/>
     <w:multiLevelType w:val="hybridMultilevel"/>
     <w:tmpl w:val="79D08DA2"/>
@@ -1054,7 +1617,7 @@
       </w:rPr>
     </w:lvl>
   </w:abstractNum>
-  <w:abstractNum w:abstractNumId="8" w15:restartNumberingAfterBreak="0">
+  <w:abstractNum w:abstractNumId="9" w15:restartNumberingAfterBreak="0">
     <w:nsid w:val="3F8E60EF"/>
     <w:multiLevelType w:val="hybridMultilevel"/>
     <w:tmpl w:val="1DBC0F58"/>
@@ -1167,10 +1730,10 @@
       </w:rPr>
     </w:lvl>
   </w:abstractNum>
-  <w:abstractNum w:abstractNumId="9" w15:restartNumberingAfterBreak="0">
+  <w:abstractNum w:abstractNumId="10" w15:restartNumberingAfterBreak="0">
     <w:nsid w:val="54D94EFD"/>
     <w:multiLevelType w:val="hybridMultilevel"/>
-    <w:tmpl w:val="F5E886A0"/>
+    <w:tmpl w:val="37121F96"/>
     <w:lvl w:ilvl="0" w:tplc="04100001">
       <w:start w:val="1"/>
       <w:numFmt w:val="bullet"/>
@@ -1280,7 +1843,7 @@
       </w:rPr>
     </w:lvl>
   </w:abstractNum>
-  <w:abstractNum w:abstractNumId="10" w15:restartNumberingAfterBreak="0">
+  <w:abstractNum w:abstractNumId="11" w15:restartNumberingAfterBreak="0">
     <w:nsid w:val="5CA906C2"/>
     <w:multiLevelType w:val="hybridMultilevel"/>
     <w:tmpl w:val="053C07D6"/>
@@ -1393,7 +1956,7 @@
       </w:rPr>
     </w:lvl>
   </w:abstractNum>
-  <w:abstractNum w:abstractNumId="11" w15:restartNumberingAfterBreak="0">
+  <w:abstractNum w:abstractNumId="12" w15:restartNumberingAfterBreak="0">
     <w:nsid w:val="6B572B6B"/>
     <w:multiLevelType w:val="hybridMultilevel"/>
     <w:tmpl w:val="A06AB40C"/>
@@ -1506,7 +2069,7 @@
       </w:rPr>
     </w:lvl>
   </w:abstractNum>
-  <w:abstractNum w:abstractNumId="12" w15:restartNumberingAfterBreak="0">
+  <w:abstractNum w:abstractNumId="13" w15:restartNumberingAfterBreak="0">
     <w:nsid w:val="6E643281"/>
     <w:multiLevelType w:val="hybridMultilevel"/>
     <w:tmpl w:val="68E240B6"/>
@@ -1619,7 +2182,7 @@
       </w:rPr>
     </w:lvl>
   </w:abstractNum>
-  <w:abstractNum w:abstractNumId="13" w15:restartNumberingAfterBreak="0">
+  <w:abstractNum w:abstractNumId="14" w15:restartNumberingAfterBreak="0">
     <w:nsid w:val="7DDC2DEC"/>
     <w:multiLevelType w:val="hybridMultilevel"/>
     <w:tmpl w:val="C01098EC"/>
@@ -1736,10 +2299,10 @@
     <w:abstractNumId w:val="4"/>
   </w:num>
   <w:num w:numId="2">
-    <w:abstractNumId w:val="8"/>
+    <w:abstractNumId w:val="9"/>
   </w:num>
   <w:num w:numId="3">
-    <w:abstractNumId w:val="13"/>
+    <w:abstractNumId w:val="14"/>
   </w:num>
   <w:num w:numId="4">
     <w:abstractNumId w:val="5"/>
@@ -1748,10 +2311,10 @@
     <w:abstractNumId w:val="1"/>
   </w:num>
   <w:num w:numId="6">
-    <w:abstractNumId w:val="11"/>
+    <w:abstractNumId w:val="12"/>
   </w:num>
   <w:num w:numId="7">
-    <w:abstractNumId w:val="7"/>
+    <w:abstractNumId w:val="8"/>
   </w:num>
   <w:num w:numId="8">
     <w:abstractNumId w:val="2"/>
@@ -1760,19 +2323,22 @@
     <w:abstractNumId w:val="0"/>
   </w:num>
   <w:num w:numId="10">
-    <w:abstractNumId w:val="10"/>
+    <w:abstractNumId w:val="11"/>
   </w:num>
   <w:num w:numId="11">
     <w:abstractNumId w:val="3"/>
   </w:num>
   <w:num w:numId="12">
-    <w:abstractNumId w:val="12"/>
+    <w:abstractNumId w:val="13"/>
   </w:num>
   <w:num w:numId="13">
-    <w:abstractNumId w:val="6"/>
+    <w:abstractNumId w:val="7"/>
   </w:num>
   <w:num w:numId="14">
-    <w:abstractNumId w:val="9"/>
+    <w:abstractNumId w:val="10"/>
+  </w:num>
+  <w:num w:numId="15">
+    <w:abstractNumId w:val="6"/>
   </w:num>
 </w:numbering>
 </file>

</xml_diff>

<commit_message>
Grande Risoluzione di Bug. Controllo generale di funzionamento. Ancora da risolvere vari bug specificati nel file .docx
</commit_message>
<xml_diff>
--- a/AppuntiPerNuoveModifiche/ModificheDaFare.docx
+++ b/AppuntiPerNuoveModifiche/ModificheDaFare.docx
@@ -2,18 +2,6 @@
 <file path=word/document.xml><?xml version="1.0" encoding="utf-8"?>
 <w:document xmlns:wpc="http://schemas.microsoft.com/office/word/2010/wordprocessingCanvas" xmlns:cx="http://schemas.microsoft.com/office/drawing/2014/chartex" xmlns:cx1="http://schemas.microsoft.com/office/drawing/2015/9/8/chartex" xmlns:cx2="http://schemas.microsoft.com/office/drawing/2015/10/21/chartex" xmlns:cx3="http://schemas.microsoft.com/office/drawing/2016/5/9/chartex" xmlns:cx4="http://schemas.microsoft.com/office/drawing/2016/5/10/chartex" xmlns:cx5="http://schemas.microsoft.com/office/drawing/2016/5/11/chartex" xmlns:cx6="http://schemas.microsoft.com/office/drawing/2016/5/12/chartex" xmlns:cx7="http://schemas.microsoft.com/office/drawing/2016/5/13/chartex" xmlns:cx8="http://schemas.microsoft.com/office/drawing/2016/5/14/chartex" xmlns:mc="http://schemas.openxmlformats.org/markup-compatibility/2006" xmlns:aink="http://schemas.microsoft.com/office/drawing/2016/ink" xmlns:am3d="http://schemas.microsoft.com/office/drawing/2017/model3d" xmlns:o="urn:schemas-microsoft-com:office:office" xmlns:r="http://schemas.openxmlformats.org/officeDocument/2006/relationships" xmlns:m="http://schemas.openxmlformats.org/officeDocument/2006/math" xmlns:v="urn:schemas-microsoft-com:vml" xmlns:wp14="http://schemas.microsoft.com/office/word/2010/wordprocessingDrawing" xmlns:wp="http://schemas.openxmlformats.org/drawingml/2006/wordprocessingDrawing" xmlns:w10="urn:schemas-microsoft-com:office:word" xmlns:w="http://schemas.openxmlformats.org/wordprocessingml/2006/main" xmlns:w14="http://schemas.microsoft.com/office/word/2010/wordml" xmlns:w15="http://schemas.microsoft.com/office/word/2012/wordml" xmlns:w16cid="http://schemas.microsoft.com/office/word/2016/wordml/cid" xmlns:w16se="http://schemas.microsoft.com/office/word/2015/wordml/symex" xmlns:wpg="http://schemas.microsoft.com/office/word/2010/wordprocessingGroup" xmlns:wpi="http://schemas.microsoft.com/office/word/2010/wordprocessingInk" xmlns:wne="http://schemas.microsoft.com/office/word/2006/wordml" xmlns:wps="http://schemas.microsoft.com/office/word/2010/wordprocessingShape" mc:Ignorable="w14 w15 w16se w16cid wp14">
   <w:body>
-    <w:p>
-      <w:r>
-        <w:t>Aggiungere pulsante per l’aggiornamento del prezzo manodopera nella scheda Gestione Manodopera.</w:t>
-      </w:r>
-    </w:p>
-    <w:p>
-      <w:pPr>
-        <w:rPr>
-          <w:b/>
-        </w:rPr>
-      </w:pPr>
-    </w:p>
     <w:p>
       <w:pPr>
         <w:rPr>
@@ -395,8 +383,6 @@
         </w:rPr>
         <w:t xml:space="preserve">Calcolare la percentuale </w:t>
       </w:r>
-      <w:bookmarkStart w:id="0" w:name="_GoBack"/>
-      <w:bookmarkEnd w:id="0"/>
       <w:r>
         <w:rPr>
           <w:rFonts w:ascii="Arial" w:eastAsia="Times New Roman" w:hAnsi="Arial" w:cs="Arial"/>
@@ -508,6 +494,620 @@
       </w:r>
     </w:p>
     <w:p/>
+    <w:p>
+      <w:r>
+        <w:t>DDT MEF:</w:t>
+      </w:r>
+    </w:p>
+    <w:p>
+      <w:pPr>
+        <w:pStyle w:val="ListParagraph"/>
+        <w:numPr>
+          <w:ilvl w:val="0"/>
+          <w:numId w:val="17"/>
+        </w:numPr>
+        <w:rPr>
+          <w:highlight w:val="green"/>
+        </w:rPr>
+      </w:pPr>
+      <w:r>
+        <w:rPr>
+          <w:highlight w:val="green"/>
+        </w:rPr>
+        <w:t>Controllare funzionamento data</w:t>
+      </w:r>
+    </w:p>
+    <w:p/>
+    <w:p>
+      <w:r>
+        <w:t>Gestione Cantieri</w:t>
+      </w:r>
+    </w:p>
+    <w:p>
+      <w:r>
+        <w:tab/>
+        <w:t>Manodopera:</w:t>
+      </w:r>
+    </w:p>
+    <w:p>
+      <w:pPr>
+        <w:pStyle w:val="ListParagraph"/>
+        <w:numPr>
+          <w:ilvl w:val="0"/>
+          <w:numId w:val="16"/>
+        </w:numPr>
+        <w:rPr>
+          <w:highlight w:val="green"/>
+        </w:rPr>
+      </w:pPr>
+      <w:r>
+        <w:rPr>
+          <w:highlight w:val="green"/>
+        </w:rPr>
+        <w:t>Inserire Note2 nel campo “Note2” della tabella TblMaterialiCantieri, non più sommandolo a Note1</w:t>
+      </w:r>
+    </w:p>
+    <w:p>
+      <w:pPr>
+        <w:ind w:left="708"/>
+      </w:pPr>
+      <w:r>
+        <w:rPr>
+          <w:highlight w:val="green"/>
+        </w:rPr>
+        <w:t>Creare stampa (gridview stile “Inserimento dati”) filtrata per cantiere, dando la possibilità di visualizzare, modificare ed eliminare un record. (Data,NumBolla,Qta,PzzUni[PzzoManodop])</w:t>
+      </w:r>
+    </w:p>
+    <w:p>
+      <w:pPr>
+        <w:ind w:left="708"/>
+      </w:pPr>
+      <w:r>
+        <w:rPr>
+          <w:highlight w:val="green"/>
+        </w:rPr>
+        <w:t>Sbloccare tutti i checkbox (per tutte le tipologie), lasciandoli checked dove serve, ma sempre editabili (togliere enabled=false)</w:t>
+      </w:r>
+    </w:p>
+    <w:p>
+      <w:pPr>
+        <w:ind w:left="708"/>
+      </w:pPr>
+      <w:r>
+        <w:t>Rientro:</w:t>
+      </w:r>
+    </w:p>
+    <w:p>
+      <w:pPr>
+        <w:pStyle w:val="ListParagraph"/>
+        <w:numPr>
+          <w:ilvl w:val="0"/>
+          <w:numId w:val="16"/>
+        </w:numPr>
+        <w:rPr>
+          <w:highlight w:val="green"/>
+        </w:rPr>
+      </w:pPr>
+      <w:r>
+        <w:rPr>
+          <w:highlight w:val="green"/>
+        </w:rPr>
+        <w:t>Aggiungere filtro al ddlSCegliMatCant per “CodArt” e “DescriCodArt”</w:t>
+      </w:r>
+    </w:p>
+    <w:p/>
+    <w:p>
+      <w:pPr>
+        <w:rPr>
+          <w:b/>
+        </w:rPr>
+      </w:pPr>
+      <w:r>
+        <w:rPr>
+          <w:b/>
+        </w:rPr>
+        <w:lastRenderedPageBreak/>
+        <w:t>Stampa Resoconto Operaio</w:t>
+      </w:r>
+      <w:r>
+        <w:rPr>
+          <w:b/>
+        </w:rPr>
+        <w:t>:</w:t>
+      </w:r>
+    </w:p>
+    <w:p>
+      <w:pPr>
+        <w:pStyle w:val="ListParagraph"/>
+        <w:numPr>
+          <w:ilvl w:val="0"/>
+          <w:numId w:val="16"/>
+        </w:numPr>
+        <w:rPr>
+          <w:highlight w:val="green"/>
+        </w:rPr>
+      </w:pPr>
+      <w:r>
+        <w:rPr>
+          <w:highlight w:val="green"/>
+        </w:rPr>
+        <w:t>Controllare eccezione</w:t>
+      </w:r>
+    </w:p>
+    <w:p>
+      <w:pPr>
+        <w:rPr>
+          <w:highlight w:val="green"/>
+        </w:rPr>
+      </w:pPr>
+    </w:p>
+    <w:p>
+      <w:pPr>
+        <w:rPr>
+          <w:b/>
+        </w:rPr>
+      </w:pPr>
+      <w:r>
+        <w:rPr>
+          <w:b/>
+        </w:rPr>
+        <w:t>Gestione Cantieri</w:t>
+      </w:r>
+      <w:r>
+        <w:rPr>
+          <w:b/>
+        </w:rPr>
+        <w:t>:</w:t>
+      </w:r>
+    </w:p>
+    <w:p>
+      <w:pPr>
+        <w:pStyle w:val="ListParagraph"/>
+        <w:numPr>
+          <w:ilvl w:val="0"/>
+          <w:numId w:val="16"/>
+        </w:numPr>
+        <w:rPr>
+          <w:highlight w:val="green"/>
+        </w:rPr>
+      </w:pPr>
+      <w:r>
+        <w:rPr>
+          <w:highlight w:val="green"/>
+        </w:rPr>
+        <w:t>Filtrare le GridView sul cantiere scelto</w:t>
+      </w:r>
+    </w:p>
+    <w:p>
+      <w:pPr>
+        <w:pStyle w:val="ListParagraph"/>
+        <w:numPr>
+          <w:ilvl w:val="0"/>
+          <w:numId w:val="16"/>
+        </w:numPr>
+        <w:rPr>
+          <w:highlight w:val="green"/>
+        </w:rPr>
+      </w:pPr>
+      <w:r>
+        <w:rPr>
+          <w:highlight w:val="green"/>
+        </w:rPr>
+        <w:t>Togliere CodCant, DescriCodCant e Acquirente -&gt; Mettere CodArt, DescriCodArt e Protocollo</w:t>
+      </w:r>
+    </w:p>
+    <w:p>
+      <w:pPr>
+        <w:pStyle w:val="ListParagraph"/>
+        <w:numPr>
+          <w:ilvl w:val="0"/>
+          <w:numId w:val="16"/>
+        </w:numPr>
+        <w:rPr>
+          <w:highlight w:val="green"/>
+        </w:rPr>
+      </w:pPr>
+      <w:r>
+        <w:rPr>
+          <w:highlight w:val="green"/>
+        </w:rPr>
+        <w:t>Sequenza -&gt; Data, Protocollo, Fornitore, CodArt, DescriCodArt, Qta, PzzoUnit</w:t>
+      </w:r>
+    </w:p>
+    <w:p>
+      <w:pPr>
+        <w:pStyle w:val="ListParagraph"/>
+        <w:numPr>
+          <w:ilvl w:val="0"/>
+          <w:numId w:val="16"/>
+        </w:numPr>
+        <w:rPr>
+          <w:highlight w:val="green"/>
+        </w:rPr>
+      </w:pPr>
+      <w:r>
+        <w:rPr>
+          <w:highlight w:val="green"/>
+        </w:rPr>
+        <w:t>Filtri (CodArt, DescriCodArt)</w:t>
+      </w:r>
+    </w:p>
+    <w:p>
+      <w:pPr>
+        <w:pStyle w:val="ListParagraph"/>
+        <w:numPr>
+          <w:ilvl w:val="0"/>
+          <w:numId w:val="16"/>
+        </w:numPr>
+        <w:rPr>
+          <w:highlight w:val="green"/>
+        </w:rPr>
+      </w:pPr>
+      <w:r>
+        <w:rPr>
+          <w:highlight w:val="green"/>
+        </w:rPr>
+        <w:t>Nascondere Filtri “Cod Art” e “Descri Cod Art” da “Materiali Cantieri” Sotto “Listino”</w:t>
+      </w:r>
+    </w:p>
+    <w:p>
+      <w:pPr>
+        <w:pStyle w:val="ListParagraph"/>
+        <w:ind w:left="1776"/>
+      </w:pPr>
+    </w:p>
+    <w:p>
+      <w:pPr>
+        <w:pStyle w:val="ListParagraph"/>
+        <w:ind w:left="1776"/>
+      </w:pPr>
+    </w:p>
+    <w:p>
+      <w:pPr>
+        <w:pStyle w:val="ListParagraph"/>
+        <w:numPr>
+          <w:ilvl w:val="0"/>
+          <w:numId w:val="16"/>
+        </w:numPr>
+        <w:rPr>
+          <w:highlight w:val="green"/>
+        </w:rPr>
+      </w:pPr>
+      <w:r>
+        <w:rPr>
+          <w:highlight w:val="green"/>
+        </w:rPr>
+        <w:t xml:space="preserve">Aggiungere un nuovo pulsante (A chiamata), dopo “Gestione Arrotondamenti” </w:t>
+      </w:r>
+      <w:r>
+        <w:rPr>
+          <w:highlight w:val="green"/>
+        </w:rPr>
+        <w:t>con campi uguali a “Materiali Cantiere” senza il DDL del Listino e i relativi filtri</w:t>
+      </w:r>
+    </w:p>
+    <w:p>
+      <w:pPr>
+        <w:pStyle w:val="ListParagraph"/>
+        <w:numPr>
+          <w:ilvl w:val="0"/>
+          <w:numId w:val="16"/>
+        </w:numPr>
+        <w:rPr>
+          <w:highlight w:val="green"/>
+        </w:rPr>
+      </w:pPr>
+      <w:r>
+        <w:rPr>
+          <w:highlight w:val="green"/>
+        </w:rPr>
+        <w:t>Settare il campo Tipologia con “A CHIAMATA”</w:t>
+      </w:r>
+    </w:p>
+    <w:p>
+      <w:pPr>
+        <w:pStyle w:val="ListParagraph"/>
+        <w:numPr>
+          <w:ilvl w:val="0"/>
+          <w:numId w:val="16"/>
+        </w:numPr>
+      </w:pPr>
+      <w:r>
+        <w:t>Cancellare contenuto campi quando si deve inserire un nuovo record dopo aver cliccato “Visualizza” o “Modifica”</w:t>
+      </w:r>
+    </w:p>
+    <w:p>
+      <w:pPr>
+        <w:pStyle w:val="ListParagraph"/>
+        <w:numPr>
+          <w:ilvl w:val="0"/>
+          <w:numId w:val="16"/>
+        </w:numPr>
+      </w:pPr>
+      <w:r>
+        <w:t>Aggiungere pulsante per l’aggiornamento del prezzo manodopera</w:t>
+      </w:r>
+      <w:r>
+        <w:t>,</w:t>
+      </w:r>
+      <w:r>
+        <w:t xml:space="preserve"> </w:t>
+      </w:r>
+      <w:r>
+        <w:t xml:space="preserve">del cantiere scelto, </w:t>
+      </w:r>
+      <w:r>
+        <w:t>nella scheda Gestione Manodopera</w:t>
+      </w:r>
+      <w:r>
+        <w:t xml:space="preserve"> (Nuova TextBox e bottone di fianco ai Checkbox)</w:t>
+      </w:r>
+    </w:p>
+    <w:p>
+      <w:pPr>
+        <w:pStyle w:val="ListParagraph"/>
+        <w:numPr>
+          <w:ilvl w:val="0"/>
+          <w:numId w:val="16"/>
+        </w:numPr>
+      </w:pPr>
+      <w:r>
+        <w:t>Fare la stessa cosa per l’operaio, fitlrando la Query anche sul valore del DDL “Scegli Operaio” (Sotto al titolo della scheda, NON quello dell’intestazione)</w:t>
+      </w:r>
+    </w:p>
+    <w:p>
+      <w:pPr>
+        <w:pStyle w:val="ListParagraph"/>
+        <w:numPr>
+          <w:ilvl w:val="0"/>
+          <w:numId w:val="16"/>
+        </w:numPr>
+      </w:pPr>
+      <w:r>
+        <w:t>Raggruppare record del DDL Scegli DDT per NumDDT, mostrando Data, NumDDT</w:t>
+      </w:r>
+    </w:p>
+    <w:p>
+      <w:pPr>
+        <w:pStyle w:val="ListParagraph"/>
+        <w:numPr>
+          <w:ilvl w:val="0"/>
+          <w:numId w:val="16"/>
+        </w:numPr>
+      </w:pPr>
+      <w:r>
+        <w:t>Proporre nel campo di testo “Fascia” il valore del cantiere</w:t>
+      </w:r>
+    </w:p>
+    <w:p>
+      <w:pPr>
+        <w:pStyle w:val="ListParagraph"/>
+        <w:numPr>
+          <w:ilvl w:val="0"/>
+          <w:numId w:val="16"/>
+        </w:numPr>
+      </w:pPr>
+      <w:r>
+        <w:t>Stringere la grafica per farla entrare in 1920x1080</w:t>
+      </w:r>
+    </w:p>
+    <w:p>
+      <w:pPr>
+        <w:pStyle w:val="ListParagraph"/>
+        <w:numPr>
+          <w:ilvl w:val="0"/>
+          <w:numId w:val="16"/>
+        </w:numPr>
+      </w:pPr>
+      <w:r>
+        <w:t>Fare i “BindGrid” al click dell’inserisci record e svuotare i campi e al “modifica” e “Elimina”</w:t>
+      </w:r>
+    </w:p>
+    <w:p>
+      <w:pPr>
+        <w:pStyle w:val="ListParagraph"/>
+        <w:numPr>
+          <w:ilvl w:val="0"/>
+          <w:numId w:val="16"/>
+        </w:numPr>
+        <w:rPr>
+          <w:b/>
+          <w:i/>
+          <w:u w:val="single"/>
+        </w:rPr>
+      </w:pPr>
+      <w:r>
+        <w:t>Proporre Fornitore “Manodopera” al click del bottone “Manodopera”</w:t>
+      </w:r>
+      <w:r>
+        <w:t>, per tutte le tipologie tranne Materiali Cantieri</w:t>
+      </w:r>
+    </w:p>
+    <w:p>
+      <w:pPr>
+        <w:pStyle w:val="ListParagraph"/>
+        <w:numPr>
+          <w:ilvl w:val="0"/>
+          <w:numId w:val="16"/>
+        </w:numPr>
+        <w:rPr>
+          <w:b/>
+          <w:i/>
+          <w:u w:val="single"/>
+        </w:rPr>
+      </w:pPr>
+      <w:r>
+        <w:t xml:space="preserve">Rendere la casella di testo “Tipologia” non editabile </w:t>
+      </w:r>
+      <w:r>
+        <w:rPr>
+          <w:b/>
+          <w:i/>
+          <w:u w:val="single"/>
+        </w:rPr>
+        <w:t>SEMPRE</w:t>
+      </w:r>
+    </w:p>
+    <w:p>
+      <w:pPr>
+        <w:pStyle w:val="ListParagraph"/>
+        <w:numPr>
+          <w:ilvl w:val="0"/>
+          <w:numId w:val="16"/>
+        </w:numPr>
+      </w:pPr>
+      <w:r>
+        <w:t>Controllare inserimento operaio</w:t>
+      </w:r>
+    </w:p>
+    <w:p>
+      <w:pPr>
+        <w:pStyle w:val="ListParagraph"/>
+        <w:numPr>
+          <w:ilvl w:val="0"/>
+          <w:numId w:val="16"/>
+        </w:numPr>
+      </w:pPr>
+      <w:r>
+        <w:t>Controllare Modifica, da verificare l’id</w:t>
+      </w:r>
+    </w:p>
+    <w:p>
+      <w:pPr>
+        <w:pStyle w:val="ListParagraph"/>
+        <w:numPr>
+          <w:ilvl w:val="0"/>
+          <w:numId w:val="16"/>
+        </w:numPr>
+      </w:pPr>
+      <w:r>
+        <w:t>All’inserimento della manodopera scrivere in DescriCodArt “Manodopera” + il contenuto del campo “Operaio” dell’acquirente scelto</w:t>
+      </w:r>
+      <w:bookmarkStart w:id="0" w:name="_GoBack"/>
+      <w:bookmarkEnd w:id="0"/>
+    </w:p>
+    <w:p/>
+    <w:p>
+      <w:pPr>
+        <w:rPr>
+          <w:b/>
+        </w:rPr>
+      </w:pPr>
+      <w:r>
+        <w:rPr>
+          <w:b/>
+        </w:rPr>
+        <w:t>Stampe Varie:</w:t>
+      </w:r>
+    </w:p>
+    <w:p>
+      <w:pPr>
+        <w:pStyle w:val="ListParagraph"/>
+        <w:numPr>
+          <w:ilvl w:val="0"/>
+          <w:numId w:val="20"/>
+        </w:numPr>
+      </w:pPr>
+      <w:r>
+        <w:t>In tutte le stampe inserire, in ogni pagina, intestazione e “numero pagina/numero tot. pagine”</w:t>
+      </w:r>
+      <w:r>
+        <w:br/>
+        <w:t>(Es. Pag. 1/6)</w:t>
+      </w:r>
+    </w:p>
+    <w:p>
+      <w:pPr>
+        <w:rPr>
+          <w:b/>
+        </w:rPr>
+      </w:pPr>
+      <w:r>
+        <w:rPr>
+          <w:b/>
+        </w:rPr>
+        <w:t>Stampa Verifica Cantiere:</w:t>
+      </w:r>
+    </w:p>
+    <w:p>
+      <w:pPr>
+        <w:pStyle w:val="ListParagraph"/>
+        <w:numPr>
+          <w:ilvl w:val="0"/>
+          <w:numId w:val="20"/>
+        </w:numPr>
+        <w:rPr>
+          <w:highlight w:val="green"/>
+        </w:rPr>
+      </w:pPr>
+      <w:r>
+        <w:rPr>
+          <w:highlight w:val="green"/>
+        </w:rPr>
+        <w:t>Creare un nuovo “Totale” da visualizzare a destra di “Tot. Arrotondamento”, chiamato “Tot. A Chiamata”, che andrà sommato al valore del totale guadagno.</w:t>
+      </w:r>
+    </w:p>
+    <w:p>
+      <w:pPr>
+        <w:pStyle w:val="ListParagraph"/>
+        <w:numPr>
+          <w:ilvl w:val="0"/>
+          <w:numId w:val="20"/>
+        </w:numPr>
+        <w:rPr>
+          <w:highlight w:val="green"/>
+        </w:rPr>
+      </w:pPr>
+      <w:r>
+        <w:rPr>
+          <w:highlight w:val="green"/>
+        </w:rPr>
+        <w:t>Aggiungere “Valore orario Manodopera” facendo “Tot. Guad+Manodop / Tot. Ore Manodop”</w:t>
+      </w:r>
+    </w:p>
+    <w:p>
+      <w:pPr>
+        <w:rPr>
+          <w:b/>
+        </w:rPr>
+      </w:pPr>
+      <w:r>
+        <w:rPr>
+          <w:b/>
+        </w:rPr>
+        <w:t>Stampa Ricalcolo Conti:</w:t>
+      </w:r>
+    </w:p>
+    <w:p>
+      <w:pPr>
+        <w:pStyle w:val="ListParagraph"/>
+        <w:numPr>
+          <w:ilvl w:val="0"/>
+          <w:numId w:val="19"/>
+        </w:numPr>
+      </w:pPr>
+      <w:r>
+        <w:lastRenderedPageBreak/>
+        <w:t>Aggiungere il campo “Note” (Senza Note2)</w:t>
+      </w:r>
+    </w:p>
+    <w:p>
+      <w:pPr>
+        <w:pStyle w:val="ListParagraph"/>
+        <w:numPr>
+          <w:ilvl w:val="0"/>
+          <w:numId w:val="19"/>
+        </w:numPr>
+      </w:pPr>
+      <w:r>
+        <w:t>Se possibile inserirlo nel rigo successivo a quello inserito (Se non è compilato non va inserito)</w:t>
+      </w:r>
+    </w:p>
+    <w:p>
+      <w:pPr>
+        <w:ind w:left="708"/>
+      </w:pPr>
+    </w:p>
     <w:p/>
     <w:p>
       <w:pPr>
@@ -524,7 +1124,7 @@
           <w:sz w:val="56"/>
           <w:szCs w:val="56"/>
         </w:rPr>
-        <w:t>AGGIUNTA CAMPI TABELLE SQL</w:t>
+        <w:t>TABELLE SQL</w:t>
       </w:r>
     </w:p>
     <w:p>
@@ -585,8 +1185,52 @@
     </w:p>
     <w:p>
       <w:pPr>
-        <w:ind w:left="360"/>
-      </w:pPr>
+        <w:pStyle w:val="ListParagraph"/>
+        <w:numPr>
+          <w:ilvl w:val="0"/>
+          <w:numId w:val="14"/>
+        </w:numPr>
+        <w:rPr>
+          <w:highlight w:val="green"/>
+        </w:rPr>
+      </w:pPr>
+      <w:r>
+        <w:rPr>
+          <w:highlight w:val="green"/>
+        </w:rPr>
+        <w:t>Aggiornare il campo “Operaio Pagato” con il valore 0</w:t>
+      </w:r>
+    </w:p>
+    <w:p>
+      <w:pPr>
+        <w:rPr>
+          <w:b/>
+        </w:rPr>
+      </w:pPr>
+      <w:r>
+        <w:rPr>
+          <w:b/>
+        </w:rPr>
+        <w:t>Tabella Operaio</w:t>
+      </w:r>
+    </w:p>
+    <w:p>
+      <w:pPr>
+        <w:pStyle w:val="ListParagraph"/>
+        <w:numPr>
+          <w:ilvl w:val="0"/>
+          <w:numId w:val="18"/>
+        </w:numPr>
+        <w:rPr>
+          <w:highlight w:val="green"/>
+        </w:rPr>
+      </w:pPr>
+      <w:r>
+        <w:rPr>
+          <w:highlight w:val="green"/>
+        </w:rPr>
+        <w:t>Inserire un “CostoOperaio”</w:t>
+      </w:r>
     </w:p>
     <w:sectPr>
       <w:pgSz w:w="11906" w:h="16838"/>
@@ -1053,6 +1697,345 @@
     </w:lvl>
   </w:abstractNum>
   <w:abstractNum w:abstractNumId="4" w15:restartNumberingAfterBreak="0">
+    <w:nsid w:val="070B5CA4"/>
+    <w:multiLevelType w:val="hybridMultilevel"/>
+    <w:tmpl w:val="4894E31E"/>
+    <w:lvl w:ilvl="0" w:tplc="04100001">
+      <w:start w:val="1"/>
+      <w:numFmt w:val="bullet"/>
+      <w:lvlText w:val=""/>
+      <w:lvlJc w:val="left"/>
+      <w:pPr>
+        <w:ind w:left="1776" w:hanging="360"/>
+      </w:pPr>
+      <w:rPr>
+        <w:rFonts w:ascii="Symbol" w:hAnsi="Symbol" w:hint="default"/>
+      </w:rPr>
+    </w:lvl>
+    <w:lvl w:ilvl="1" w:tplc="04100003" w:tentative="1">
+      <w:start w:val="1"/>
+      <w:numFmt w:val="bullet"/>
+      <w:lvlText w:val="o"/>
+      <w:lvlJc w:val="left"/>
+      <w:pPr>
+        <w:ind w:left="2496" w:hanging="360"/>
+      </w:pPr>
+      <w:rPr>
+        <w:rFonts w:ascii="Courier New" w:hAnsi="Courier New" w:cs="Courier New" w:hint="default"/>
+      </w:rPr>
+    </w:lvl>
+    <w:lvl w:ilvl="2" w:tplc="04100005" w:tentative="1">
+      <w:start w:val="1"/>
+      <w:numFmt w:val="bullet"/>
+      <w:lvlText w:val=""/>
+      <w:lvlJc w:val="left"/>
+      <w:pPr>
+        <w:ind w:left="3216" w:hanging="360"/>
+      </w:pPr>
+      <w:rPr>
+        <w:rFonts w:ascii="Wingdings" w:hAnsi="Wingdings" w:hint="default"/>
+      </w:rPr>
+    </w:lvl>
+    <w:lvl w:ilvl="3" w:tplc="04100001" w:tentative="1">
+      <w:start w:val="1"/>
+      <w:numFmt w:val="bullet"/>
+      <w:lvlText w:val=""/>
+      <w:lvlJc w:val="left"/>
+      <w:pPr>
+        <w:ind w:left="3936" w:hanging="360"/>
+      </w:pPr>
+      <w:rPr>
+        <w:rFonts w:ascii="Symbol" w:hAnsi="Symbol" w:hint="default"/>
+      </w:rPr>
+    </w:lvl>
+    <w:lvl w:ilvl="4" w:tplc="04100003" w:tentative="1">
+      <w:start w:val="1"/>
+      <w:numFmt w:val="bullet"/>
+      <w:lvlText w:val="o"/>
+      <w:lvlJc w:val="left"/>
+      <w:pPr>
+        <w:ind w:left="4656" w:hanging="360"/>
+      </w:pPr>
+      <w:rPr>
+        <w:rFonts w:ascii="Courier New" w:hAnsi="Courier New" w:cs="Courier New" w:hint="default"/>
+      </w:rPr>
+    </w:lvl>
+    <w:lvl w:ilvl="5" w:tplc="04100005" w:tentative="1">
+      <w:start w:val="1"/>
+      <w:numFmt w:val="bullet"/>
+      <w:lvlText w:val=""/>
+      <w:lvlJc w:val="left"/>
+      <w:pPr>
+        <w:ind w:left="5376" w:hanging="360"/>
+      </w:pPr>
+      <w:rPr>
+        <w:rFonts w:ascii="Wingdings" w:hAnsi="Wingdings" w:hint="default"/>
+      </w:rPr>
+    </w:lvl>
+    <w:lvl w:ilvl="6" w:tplc="04100001" w:tentative="1">
+      <w:start w:val="1"/>
+      <w:numFmt w:val="bullet"/>
+      <w:lvlText w:val=""/>
+      <w:lvlJc w:val="left"/>
+      <w:pPr>
+        <w:ind w:left="6096" w:hanging="360"/>
+      </w:pPr>
+      <w:rPr>
+        <w:rFonts w:ascii="Symbol" w:hAnsi="Symbol" w:hint="default"/>
+      </w:rPr>
+    </w:lvl>
+    <w:lvl w:ilvl="7" w:tplc="04100003" w:tentative="1">
+      <w:start w:val="1"/>
+      <w:numFmt w:val="bullet"/>
+      <w:lvlText w:val="o"/>
+      <w:lvlJc w:val="left"/>
+      <w:pPr>
+        <w:ind w:left="6816" w:hanging="360"/>
+      </w:pPr>
+      <w:rPr>
+        <w:rFonts w:ascii="Courier New" w:hAnsi="Courier New" w:cs="Courier New" w:hint="default"/>
+      </w:rPr>
+    </w:lvl>
+    <w:lvl w:ilvl="8" w:tplc="04100005" w:tentative="1">
+      <w:start w:val="1"/>
+      <w:numFmt w:val="bullet"/>
+      <w:lvlText w:val=""/>
+      <w:lvlJc w:val="left"/>
+      <w:pPr>
+        <w:ind w:left="7536" w:hanging="360"/>
+      </w:pPr>
+      <w:rPr>
+        <w:rFonts w:ascii="Wingdings" w:hAnsi="Wingdings" w:hint="default"/>
+      </w:rPr>
+    </w:lvl>
+  </w:abstractNum>
+  <w:abstractNum w:abstractNumId="5" w15:restartNumberingAfterBreak="0">
+    <w:nsid w:val="0BC3762C"/>
+    <w:multiLevelType w:val="hybridMultilevel"/>
+    <w:tmpl w:val="70CE0A22"/>
+    <w:lvl w:ilvl="0" w:tplc="04100001">
+      <w:start w:val="1"/>
+      <w:numFmt w:val="bullet"/>
+      <w:lvlText w:val=""/>
+      <w:lvlJc w:val="left"/>
+      <w:pPr>
+        <w:ind w:left="720" w:hanging="360"/>
+      </w:pPr>
+      <w:rPr>
+        <w:rFonts w:ascii="Symbol" w:hAnsi="Symbol" w:hint="default"/>
+      </w:rPr>
+    </w:lvl>
+    <w:lvl w:ilvl="1" w:tplc="04100003" w:tentative="1">
+      <w:start w:val="1"/>
+      <w:numFmt w:val="bullet"/>
+      <w:lvlText w:val="o"/>
+      <w:lvlJc w:val="left"/>
+      <w:pPr>
+        <w:ind w:left="1440" w:hanging="360"/>
+      </w:pPr>
+      <w:rPr>
+        <w:rFonts w:ascii="Courier New" w:hAnsi="Courier New" w:cs="Courier New" w:hint="default"/>
+      </w:rPr>
+    </w:lvl>
+    <w:lvl w:ilvl="2" w:tplc="04100005" w:tentative="1">
+      <w:start w:val="1"/>
+      <w:numFmt w:val="bullet"/>
+      <w:lvlText w:val=""/>
+      <w:lvlJc w:val="left"/>
+      <w:pPr>
+        <w:ind w:left="2160" w:hanging="360"/>
+      </w:pPr>
+      <w:rPr>
+        <w:rFonts w:ascii="Wingdings" w:hAnsi="Wingdings" w:hint="default"/>
+      </w:rPr>
+    </w:lvl>
+    <w:lvl w:ilvl="3" w:tplc="04100001" w:tentative="1">
+      <w:start w:val="1"/>
+      <w:numFmt w:val="bullet"/>
+      <w:lvlText w:val=""/>
+      <w:lvlJc w:val="left"/>
+      <w:pPr>
+        <w:ind w:left="2880" w:hanging="360"/>
+      </w:pPr>
+      <w:rPr>
+        <w:rFonts w:ascii="Symbol" w:hAnsi="Symbol" w:hint="default"/>
+      </w:rPr>
+    </w:lvl>
+    <w:lvl w:ilvl="4" w:tplc="04100003" w:tentative="1">
+      <w:start w:val="1"/>
+      <w:numFmt w:val="bullet"/>
+      <w:lvlText w:val="o"/>
+      <w:lvlJc w:val="left"/>
+      <w:pPr>
+        <w:ind w:left="3600" w:hanging="360"/>
+      </w:pPr>
+      <w:rPr>
+        <w:rFonts w:ascii="Courier New" w:hAnsi="Courier New" w:cs="Courier New" w:hint="default"/>
+      </w:rPr>
+    </w:lvl>
+    <w:lvl w:ilvl="5" w:tplc="04100005" w:tentative="1">
+      <w:start w:val="1"/>
+      <w:numFmt w:val="bullet"/>
+      <w:lvlText w:val=""/>
+      <w:lvlJc w:val="left"/>
+      <w:pPr>
+        <w:ind w:left="4320" w:hanging="360"/>
+      </w:pPr>
+      <w:rPr>
+        <w:rFonts w:ascii="Wingdings" w:hAnsi="Wingdings" w:hint="default"/>
+      </w:rPr>
+    </w:lvl>
+    <w:lvl w:ilvl="6" w:tplc="04100001" w:tentative="1">
+      <w:start w:val="1"/>
+      <w:numFmt w:val="bullet"/>
+      <w:lvlText w:val=""/>
+      <w:lvlJc w:val="left"/>
+      <w:pPr>
+        <w:ind w:left="5040" w:hanging="360"/>
+      </w:pPr>
+      <w:rPr>
+        <w:rFonts w:ascii="Symbol" w:hAnsi="Symbol" w:hint="default"/>
+      </w:rPr>
+    </w:lvl>
+    <w:lvl w:ilvl="7" w:tplc="04100003" w:tentative="1">
+      <w:start w:val="1"/>
+      <w:numFmt w:val="bullet"/>
+      <w:lvlText w:val="o"/>
+      <w:lvlJc w:val="left"/>
+      <w:pPr>
+        <w:ind w:left="5760" w:hanging="360"/>
+      </w:pPr>
+      <w:rPr>
+        <w:rFonts w:ascii="Courier New" w:hAnsi="Courier New" w:cs="Courier New" w:hint="default"/>
+      </w:rPr>
+    </w:lvl>
+    <w:lvl w:ilvl="8" w:tplc="04100005" w:tentative="1">
+      <w:start w:val="1"/>
+      <w:numFmt w:val="bullet"/>
+      <w:lvlText w:val=""/>
+      <w:lvlJc w:val="left"/>
+      <w:pPr>
+        <w:ind w:left="6480" w:hanging="360"/>
+      </w:pPr>
+      <w:rPr>
+        <w:rFonts w:ascii="Wingdings" w:hAnsi="Wingdings" w:hint="default"/>
+      </w:rPr>
+    </w:lvl>
+  </w:abstractNum>
+  <w:abstractNum w:abstractNumId="6" w15:restartNumberingAfterBreak="0">
+    <w:nsid w:val="0CE2627A"/>
+    <w:multiLevelType w:val="hybridMultilevel"/>
+    <w:tmpl w:val="400A0D70"/>
+    <w:lvl w:ilvl="0" w:tplc="04100001">
+      <w:start w:val="1"/>
+      <w:numFmt w:val="bullet"/>
+      <w:lvlText w:val=""/>
+      <w:lvlJc w:val="left"/>
+      <w:pPr>
+        <w:ind w:left="720" w:hanging="360"/>
+      </w:pPr>
+      <w:rPr>
+        <w:rFonts w:ascii="Symbol" w:hAnsi="Symbol" w:hint="default"/>
+      </w:rPr>
+    </w:lvl>
+    <w:lvl w:ilvl="1" w:tplc="04100003" w:tentative="1">
+      <w:start w:val="1"/>
+      <w:numFmt w:val="bullet"/>
+      <w:lvlText w:val="o"/>
+      <w:lvlJc w:val="left"/>
+      <w:pPr>
+        <w:ind w:left="1440" w:hanging="360"/>
+      </w:pPr>
+      <w:rPr>
+        <w:rFonts w:ascii="Courier New" w:hAnsi="Courier New" w:cs="Courier New" w:hint="default"/>
+      </w:rPr>
+    </w:lvl>
+    <w:lvl w:ilvl="2" w:tplc="04100005" w:tentative="1">
+      <w:start w:val="1"/>
+      <w:numFmt w:val="bullet"/>
+      <w:lvlText w:val=""/>
+      <w:lvlJc w:val="left"/>
+      <w:pPr>
+        <w:ind w:left="2160" w:hanging="360"/>
+      </w:pPr>
+      <w:rPr>
+        <w:rFonts w:ascii="Wingdings" w:hAnsi="Wingdings" w:hint="default"/>
+      </w:rPr>
+    </w:lvl>
+    <w:lvl w:ilvl="3" w:tplc="04100001" w:tentative="1">
+      <w:start w:val="1"/>
+      <w:numFmt w:val="bullet"/>
+      <w:lvlText w:val=""/>
+      <w:lvlJc w:val="left"/>
+      <w:pPr>
+        <w:ind w:left="2880" w:hanging="360"/>
+      </w:pPr>
+      <w:rPr>
+        <w:rFonts w:ascii="Symbol" w:hAnsi="Symbol" w:hint="default"/>
+      </w:rPr>
+    </w:lvl>
+    <w:lvl w:ilvl="4" w:tplc="04100003" w:tentative="1">
+      <w:start w:val="1"/>
+      <w:numFmt w:val="bullet"/>
+      <w:lvlText w:val="o"/>
+      <w:lvlJc w:val="left"/>
+      <w:pPr>
+        <w:ind w:left="3600" w:hanging="360"/>
+      </w:pPr>
+      <w:rPr>
+        <w:rFonts w:ascii="Courier New" w:hAnsi="Courier New" w:cs="Courier New" w:hint="default"/>
+      </w:rPr>
+    </w:lvl>
+    <w:lvl w:ilvl="5" w:tplc="04100005" w:tentative="1">
+      <w:start w:val="1"/>
+      <w:numFmt w:val="bullet"/>
+      <w:lvlText w:val=""/>
+      <w:lvlJc w:val="left"/>
+      <w:pPr>
+        <w:ind w:left="4320" w:hanging="360"/>
+      </w:pPr>
+      <w:rPr>
+        <w:rFonts w:ascii="Wingdings" w:hAnsi="Wingdings" w:hint="default"/>
+      </w:rPr>
+    </w:lvl>
+    <w:lvl w:ilvl="6" w:tplc="04100001" w:tentative="1">
+      <w:start w:val="1"/>
+      <w:numFmt w:val="bullet"/>
+      <w:lvlText w:val=""/>
+      <w:lvlJc w:val="left"/>
+      <w:pPr>
+        <w:ind w:left="5040" w:hanging="360"/>
+      </w:pPr>
+      <w:rPr>
+        <w:rFonts w:ascii="Symbol" w:hAnsi="Symbol" w:hint="default"/>
+      </w:rPr>
+    </w:lvl>
+    <w:lvl w:ilvl="7" w:tplc="04100003" w:tentative="1">
+      <w:start w:val="1"/>
+      <w:numFmt w:val="bullet"/>
+      <w:lvlText w:val="o"/>
+      <w:lvlJc w:val="left"/>
+      <w:pPr>
+        <w:ind w:left="5760" w:hanging="360"/>
+      </w:pPr>
+      <w:rPr>
+        <w:rFonts w:ascii="Courier New" w:hAnsi="Courier New" w:cs="Courier New" w:hint="default"/>
+      </w:rPr>
+    </w:lvl>
+    <w:lvl w:ilvl="8" w:tplc="04100005" w:tentative="1">
+      <w:start w:val="1"/>
+      <w:numFmt w:val="bullet"/>
+      <w:lvlText w:val=""/>
+      <w:lvlJc w:val="left"/>
+      <w:pPr>
+        <w:ind w:left="6480" w:hanging="360"/>
+      </w:pPr>
+      <w:rPr>
+        <w:rFonts w:ascii="Wingdings" w:hAnsi="Wingdings" w:hint="default"/>
+      </w:rPr>
+    </w:lvl>
+  </w:abstractNum>
+  <w:abstractNum w:abstractNumId="7" w15:restartNumberingAfterBreak="0">
     <w:nsid w:val="1F704BE5"/>
     <w:multiLevelType w:val="hybridMultilevel"/>
     <w:tmpl w:val="C20CDE52"/>
@@ -1165,7 +2148,7 @@
       </w:rPr>
     </w:lvl>
   </w:abstractNum>
-  <w:abstractNum w:abstractNumId="5" w15:restartNumberingAfterBreak="0">
+  <w:abstractNum w:abstractNumId="8" w15:restartNumberingAfterBreak="0">
     <w:nsid w:val="28033472"/>
     <w:multiLevelType w:val="hybridMultilevel"/>
     <w:tmpl w:val="1E6EA826"/>
@@ -1278,7 +2261,7 @@
       </w:rPr>
     </w:lvl>
   </w:abstractNum>
-  <w:abstractNum w:abstractNumId="6" w15:restartNumberingAfterBreak="0">
+  <w:abstractNum w:abstractNumId="9" w15:restartNumberingAfterBreak="0">
     <w:nsid w:val="2A802037"/>
     <w:multiLevelType w:val="hybridMultilevel"/>
     <w:tmpl w:val="46A6B9B4"/>
@@ -1391,7 +2374,7 @@
       </w:rPr>
     </w:lvl>
   </w:abstractNum>
-  <w:abstractNum w:abstractNumId="7" w15:restartNumberingAfterBreak="0">
+  <w:abstractNum w:abstractNumId="10" w15:restartNumberingAfterBreak="0">
     <w:nsid w:val="2C625D4F"/>
     <w:multiLevelType w:val="hybridMultilevel"/>
     <w:tmpl w:val="8286BF74"/>
@@ -1504,7 +2487,7 @@
       </w:rPr>
     </w:lvl>
   </w:abstractNum>
-  <w:abstractNum w:abstractNumId="8" w15:restartNumberingAfterBreak="0">
+  <w:abstractNum w:abstractNumId="11" w15:restartNumberingAfterBreak="0">
     <w:nsid w:val="30C70BD6"/>
     <w:multiLevelType w:val="hybridMultilevel"/>
     <w:tmpl w:val="79D08DA2"/>
@@ -1617,7 +2600,7 @@
       </w:rPr>
     </w:lvl>
   </w:abstractNum>
-  <w:abstractNum w:abstractNumId="9" w15:restartNumberingAfterBreak="0">
+  <w:abstractNum w:abstractNumId="12" w15:restartNumberingAfterBreak="0">
     <w:nsid w:val="3F8E60EF"/>
     <w:multiLevelType w:val="hybridMultilevel"/>
     <w:tmpl w:val="1DBC0F58"/>
@@ -1730,7 +2713,120 @@
       </w:rPr>
     </w:lvl>
   </w:abstractNum>
-  <w:abstractNum w:abstractNumId="10" w15:restartNumberingAfterBreak="0">
+  <w:abstractNum w:abstractNumId="13" w15:restartNumberingAfterBreak="0">
+    <w:nsid w:val="489133B8"/>
+    <w:multiLevelType w:val="hybridMultilevel"/>
+    <w:tmpl w:val="8FDC7B18"/>
+    <w:lvl w:ilvl="0" w:tplc="04100001">
+      <w:start w:val="1"/>
+      <w:numFmt w:val="bullet"/>
+      <w:lvlText w:val=""/>
+      <w:lvlJc w:val="left"/>
+      <w:pPr>
+        <w:ind w:left="720" w:hanging="360"/>
+      </w:pPr>
+      <w:rPr>
+        <w:rFonts w:ascii="Symbol" w:hAnsi="Symbol" w:hint="default"/>
+      </w:rPr>
+    </w:lvl>
+    <w:lvl w:ilvl="1" w:tplc="04100003" w:tentative="1">
+      <w:start w:val="1"/>
+      <w:numFmt w:val="bullet"/>
+      <w:lvlText w:val="o"/>
+      <w:lvlJc w:val="left"/>
+      <w:pPr>
+        <w:ind w:left="1440" w:hanging="360"/>
+      </w:pPr>
+      <w:rPr>
+        <w:rFonts w:ascii="Courier New" w:hAnsi="Courier New" w:cs="Courier New" w:hint="default"/>
+      </w:rPr>
+    </w:lvl>
+    <w:lvl w:ilvl="2" w:tplc="04100005" w:tentative="1">
+      <w:start w:val="1"/>
+      <w:numFmt w:val="bullet"/>
+      <w:lvlText w:val=""/>
+      <w:lvlJc w:val="left"/>
+      <w:pPr>
+        <w:ind w:left="2160" w:hanging="360"/>
+      </w:pPr>
+      <w:rPr>
+        <w:rFonts w:ascii="Wingdings" w:hAnsi="Wingdings" w:hint="default"/>
+      </w:rPr>
+    </w:lvl>
+    <w:lvl w:ilvl="3" w:tplc="04100001" w:tentative="1">
+      <w:start w:val="1"/>
+      <w:numFmt w:val="bullet"/>
+      <w:lvlText w:val=""/>
+      <w:lvlJc w:val="left"/>
+      <w:pPr>
+        <w:ind w:left="2880" w:hanging="360"/>
+      </w:pPr>
+      <w:rPr>
+        <w:rFonts w:ascii="Symbol" w:hAnsi="Symbol" w:hint="default"/>
+      </w:rPr>
+    </w:lvl>
+    <w:lvl w:ilvl="4" w:tplc="04100003" w:tentative="1">
+      <w:start w:val="1"/>
+      <w:numFmt w:val="bullet"/>
+      <w:lvlText w:val="o"/>
+      <w:lvlJc w:val="left"/>
+      <w:pPr>
+        <w:ind w:left="3600" w:hanging="360"/>
+      </w:pPr>
+      <w:rPr>
+        <w:rFonts w:ascii="Courier New" w:hAnsi="Courier New" w:cs="Courier New" w:hint="default"/>
+      </w:rPr>
+    </w:lvl>
+    <w:lvl w:ilvl="5" w:tplc="04100005" w:tentative="1">
+      <w:start w:val="1"/>
+      <w:numFmt w:val="bullet"/>
+      <w:lvlText w:val=""/>
+      <w:lvlJc w:val="left"/>
+      <w:pPr>
+        <w:ind w:left="4320" w:hanging="360"/>
+      </w:pPr>
+      <w:rPr>
+        <w:rFonts w:ascii="Wingdings" w:hAnsi="Wingdings" w:hint="default"/>
+      </w:rPr>
+    </w:lvl>
+    <w:lvl w:ilvl="6" w:tplc="04100001" w:tentative="1">
+      <w:start w:val="1"/>
+      <w:numFmt w:val="bullet"/>
+      <w:lvlText w:val=""/>
+      <w:lvlJc w:val="left"/>
+      <w:pPr>
+        <w:ind w:left="5040" w:hanging="360"/>
+      </w:pPr>
+      <w:rPr>
+        <w:rFonts w:ascii="Symbol" w:hAnsi="Symbol" w:hint="default"/>
+      </w:rPr>
+    </w:lvl>
+    <w:lvl w:ilvl="7" w:tplc="04100003" w:tentative="1">
+      <w:start w:val="1"/>
+      <w:numFmt w:val="bullet"/>
+      <w:lvlText w:val="o"/>
+      <w:lvlJc w:val="left"/>
+      <w:pPr>
+        <w:ind w:left="5760" w:hanging="360"/>
+      </w:pPr>
+      <w:rPr>
+        <w:rFonts w:ascii="Courier New" w:hAnsi="Courier New" w:cs="Courier New" w:hint="default"/>
+      </w:rPr>
+    </w:lvl>
+    <w:lvl w:ilvl="8" w:tplc="04100005" w:tentative="1">
+      <w:start w:val="1"/>
+      <w:numFmt w:val="bullet"/>
+      <w:lvlText w:val=""/>
+      <w:lvlJc w:val="left"/>
+      <w:pPr>
+        <w:ind w:left="6480" w:hanging="360"/>
+      </w:pPr>
+      <w:rPr>
+        <w:rFonts w:ascii="Wingdings" w:hAnsi="Wingdings" w:hint="default"/>
+      </w:rPr>
+    </w:lvl>
+  </w:abstractNum>
+  <w:abstractNum w:abstractNumId="14" w15:restartNumberingAfterBreak="0">
     <w:nsid w:val="54D94EFD"/>
     <w:multiLevelType w:val="hybridMultilevel"/>
     <w:tmpl w:val="37121F96"/>
@@ -1843,7 +2939,7 @@
       </w:rPr>
     </w:lvl>
   </w:abstractNum>
-  <w:abstractNum w:abstractNumId="11" w15:restartNumberingAfterBreak="0">
+  <w:abstractNum w:abstractNumId="15" w15:restartNumberingAfterBreak="0">
     <w:nsid w:val="5CA906C2"/>
     <w:multiLevelType w:val="hybridMultilevel"/>
     <w:tmpl w:val="053C07D6"/>
@@ -1956,7 +3052,7 @@
       </w:rPr>
     </w:lvl>
   </w:abstractNum>
-  <w:abstractNum w:abstractNumId="12" w15:restartNumberingAfterBreak="0">
+  <w:abstractNum w:abstractNumId="16" w15:restartNumberingAfterBreak="0">
     <w:nsid w:val="6B572B6B"/>
     <w:multiLevelType w:val="hybridMultilevel"/>
     <w:tmpl w:val="A06AB40C"/>
@@ -2069,7 +3165,7 @@
       </w:rPr>
     </w:lvl>
   </w:abstractNum>
-  <w:abstractNum w:abstractNumId="13" w15:restartNumberingAfterBreak="0">
+  <w:abstractNum w:abstractNumId="17" w15:restartNumberingAfterBreak="0">
     <w:nsid w:val="6E643281"/>
     <w:multiLevelType w:val="hybridMultilevel"/>
     <w:tmpl w:val="68E240B6"/>
@@ -2182,7 +3278,120 @@
       </w:rPr>
     </w:lvl>
   </w:abstractNum>
-  <w:abstractNum w:abstractNumId="14" w15:restartNumberingAfterBreak="0">
+  <w:abstractNum w:abstractNumId="18" w15:restartNumberingAfterBreak="0">
+    <w:nsid w:val="6E9D426E"/>
+    <w:multiLevelType w:val="hybridMultilevel"/>
+    <w:tmpl w:val="8E165418"/>
+    <w:lvl w:ilvl="0" w:tplc="04100001">
+      <w:start w:val="1"/>
+      <w:numFmt w:val="bullet"/>
+      <w:lvlText w:val=""/>
+      <w:lvlJc w:val="left"/>
+      <w:pPr>
+        <w:ind w:left="720" w:hanging="360"/>
+      </w:pPr>
+      <w:rPr>
+        <w:rFonts w:ascii="Symbol" w:hAnsi="Symbol" w:hint="default"/>
+      </w:rPr>
+    </w:lvl>
+    <w:lvl w:ilvl="1" w:tplc="04100003" w:tentative="1">
+      <w:start w:val="1"/>
+      <w:numFmt w:val="bullet"/>
+      <w:lvlText w:val="o"/>
+      <w:lvlJc w:val="left"/>
+      <w:pPr>
+        <w:ind w:left="1440" w:hanging="360"/>
+      </w:pPr>
+      <w:rPr>
+        <w:rFonts w:ascii="Courier New" w:hAnsi="Courier New" w:cs="Courier New" w:hint="default"/>
+      </w:rPr>
+    </w:lvl>
+    <w:lvl w:ilvl="2" w:tplc="04100005" w:tentative="1">
+      <w:start w:val="1"/>
+      <w:numFmt w:val="bullet"/>
+      <w:lvlText w:val=""/>
+      <w:lvlJc w:val="left"/>
+      <w:pPr>
+        <w:ind w:left="2160" w:hanging="360"/>
+      </w:pPr>
+      <w:rPr>
+        <w:rFonts w:ascii="Wingdings" w:hAnsi="Wingdings" w:hint="default"/>
+      </w:rPr>
+    </w:lvl>
+    <w:lvl w:ilvl="3" w:tplc="04100001" w:tentative="1">
+      <w:start w:val="1"/>
+      <w:numFmt w:val="bullet"/>
+      <w:lvlText w:val=""/>
+      <w:lvlJc w:val="left"/>
+      <w:pPr>
+        <w:ind w:left="2880" w:hanging="360"/>
+      </w:pPr>
+      <w:rPr>
+        <w:rFonts w:ascii="Symbol" w:hAnsi="Symbol" w:hint="default"/>
+      </w:rPr>
+    </w:lvl>
+    <w:lvl w:ilvl="4" w:tplc="04100003" w:tentative="1">
+      <w:start w:val="1"/>
+      <w:numFmt w:val="bullet"/>
+      <w:lvlText w:val="o"/>
+      <w:lvlJc w:val="left"/>
+      <w:pPr>
+        <w:ind w:left="3600" w:hanging="360"/>
+      </w:pPr>
+      <w:rPr>
+        <w:rFonts w:ascii="Courier New" w:hAnsi="Courier New" w:cs="Courier New" w:hint="default"/>
+      </w:rPr>
+    </w:lvl>
+    <w:lvl w:ilvl="5" w:tplc="04100005" w:tentative="1">
+      <w:start w:val="1"/>
+      <w:numFmt w:val="bullet"/>
+      <w:lvlText w:val=""/>
+      <w:lvlJc w:val="left"/>
+      <w:pPr>
+        <w:ind w:left="4320" w:hanging="360"/>
+      </w:pPr>
+      <w:rPr>
+        <w:rFonts w:ascii="Wingdings" w:hAnsi="Wingdings" w:hint="default"/>
+      </w:rPr>
+    </w:lvl>
+    <w:lvl w:ilvl="6" w:tplc="04100001" w:tentative="1">
+      <w:start w:val="1"/>
+      <w:numFmt w:val="bullet"/>
+      <w:lvlText w:val=""/>
+      <w:lvlJc w:val="left"/>
+      <w:pPr>
+        <w:ind w:left="5040" w:hanging="360"/>
+      </w:pPr>
+      <w:rPr>
+        <w:rFonts w:ascii="Symbol" w:hAnsi="Symbol" w:hint="default"/>
+      </w:rPr>
+    </w:lvl>
+    <w:lvl w:ilvl="7" w:tplc="04100003" w:tentative="1">
+      <w:start w:val="1"/>
+      <w:numFmt w:val="bullet"/>
+      <w:lvlText w:val="o"/>
+      <w:lvlJc w:val="left"/>
+      <w:pPr>
+        <w:ind w:left="5760" w:hanging="360"/>
+      </w:pPr>
+      <w:rPr>
+        <w:rFonts w:ascii="Courier New" w:hAnsi="Courier New" w:cs="Courier New" w:hint="default"/>
+      </w:rPr>
+    </w:lvl>
+    <w:lvl w:ilvl="8" w:tplc="04100005" w:tentative="1">
+      <w:start w:val="1"/>
+      <w:numFmt w:val="bullet"/>
+      <w:lvlText w:val=""/>
+      <w:lvlJc w:val="left"/>
+      <w:pPr>
+        <w:ind w:left="6480" w:hanging="360"/>
+      </w:pPr>
+      <w:rPr>
+        <w:rFonts w:ascii="Wingdings" w:hAnsi="Wingdings" w:hint="default"/>
+      </w:rPr>
+    </w:lvl>
+  </w:abstractNum>
+  <w:abstractNum w:abstractNumId="19" w15:restartNumberingAfterBreak="0">
     <w:nsid w:val="7DDC2DEC"/>
     <w:multiLevelType w:val="hybridMultilevel"/>
     <w:tmpl w:val="C01098EC"/>
@@ -2296,25 +3505,25 @@
     </w:lvl>
   </w:abstractNum>
   <w:num w:numId="1">
-    <w:abstractNumId w:val="4"/>
+    <w:abstractNumId w:val="7"/>
   </w:num>
   <w:num w:numId="2">
-    <w:abstractNumId w:val="9"/>
+    <w:abstractNumId w:val="12"/>
   </w:num>
   <w:num w:numId="3">
-    <w:abstractNumId w:val="14"/>
+    <w:abstractNumId w:val="19"/>
   </w:num>
   <w:num w:numId="4">
-    <w:abstractNumId w:val="5"/>
+    <w:abstractNumId w:val="8"/>
   </w:num>
   <w:num w:numId="5">
     <w:abstractNumId w:val="1"/>
   </w:num>
   <w:num w:numId="6">
-    <w:abstractNumId w:val="12"/>
+    <w:abstractNumId w:val="16"/>
   </w:num>
   <w:num w:numId="7">
-    <w:abstractNumId w:val="8"/>
+    <w:abstractNumId w:val="11"/>
   </w:num>
   <w:num w:numId="8">
     <w:abstractNumId w:val="2"/>
@@ -2323,22 +3532,37 @@
     <w:abstractNumId w:val="0"/>
   </w:num>
   <w:num w:numId="10">
-    <w:abstractNumId w:val="11"/>
+    <w:abstractNumId w:val="15"/>
   </w:num>
   <w:num w:numId="11">
     <w:abstractNumId w:val="3"/>
   </w:num>
   <w:num w:numId="12">
+    <w:abstractNumId w:val="17"/>
+  </w:num>
+  <w:num w:numId="13">
+    <w:abstractNumId w:val="10"/>
+  </w:num>
+  <w:num w:numId="14">
+    <w:abstractNumId w:val="14"/>
+  </w:num>
+  <w:num w:numId="15">
+    <w:abstractNumId w:val="9"/>
+  </w:num>
+  <w:num w:numId="16">
+    <w:abstractNumId w:val="4"/>
+  </w:num>
+  <w:num w:numId="17">
+    <w:abstractNumId w:val="6"/>
+  </w:num>
+  <w:num w:numId="18">
+    <w:abstractNumId w:val="5"/>
+  </w:num>
+  <w:num w:numId="19">
     <w:abstractNumId w:val="13"/>
   </w:num>
-  <w:num w:numId="13">
-    <w:abstractNumId w:val="7"/>
-  </w:num>
-  <w:num w:numId="14">
-    <w:abstractNumId w:val="10"/>
-  </w:num>
-  <w:num w:numId="15">
-    <w:abstractNumId w:val="6"/>
+  <w:num w:numId="20">
+    <w:abstractNumId w:val="18"/>
   </w:num>
 </w:numbering>
 </file>

</xml_diff>

<commit_message>
Spostamento "Gestione Pagamenti" in pagina a parte. Nuove piccole implementazioni
</commit_message>
<xml_diff>
--- a/AppuntiPerNuoveModifiche/ModificheDaFare.docx
+++ b/AppuntiPerNuoveModifiche/ModificheDaFare.docx
@@ -830,15 +830,35 @@
           <w:numId w:val="16"/>
         </w:numPr>
         <w:rPr>
+          <w:highlight w:val="green"/>
+        </w:rPr>
+      </w:pPr>
+      <w:r>
+        <w:rPr>
+          <w:highlight w:val="green"/>
+        </w:rPr>
+        <w:t>Aggiungere pulsante per l’aggiornamento del prezzo manodopera, del cantiere scelto, nella scheda Gestione Manodopera (Nuova TextBox e bottone di fianco ai Checkbox)</w:t>
+      </w:r>
+    </w:p>
+    <w:p>
+      <w:pPr>
+        <w:pStyle w:val="ListParagraph"/>
+        <w:numPr>
+          <w:ilvl w:val="0"/>
+          <w:numId w:val="16"/>
+        </w:numPr>
+        <w:rPr>
+          <w:highlight w:val="green"/>
+        </w:rPr>
+      </w:pPr>
+      <w:r>
+        <w:rPr>
           <w:highlight w:val="cyan"/>
         </w:rPr>
-      </w:pPr>
-      <w:r>
-        <w:rPr>
-          <w:highlight w:val="cyan"/>
-        </w:rPr>
-        <w:t>Aggiungere pulsante per l’aggiornamento del prezzo manodopera, del cantiere scelto, nella scheda Gestione Manodopera (Nuova TextBox e bottone di fianco ai Checkbox)</w:t>
-      </w:r>
+        <w:t>Fare la stessa cosa per l’operaio, fitlrando la Query anche sul valore del DDL “Scegli Operaio” (Sotto al titolo della scheda, NON quello dell’intestazione)</w:t>
+      </w:r>
+      <w:bookmarkStart w:id="0" w:name="_GoBack"/>
+      <w:bookmarkEnd w:id="0"/>
     </w:p>
     <w:p>
       <w:pPr>
@@ -848,14 +868,14 @@
           <w:numId w:val="16"/>
         </w:numPr>
         <w:rPr>
-          <w:highlight w:val="cyan"/>
-        </w:rPr>
-      </w:pPr>
-      <w:r>
-        <w:rPr>
-          <w:highlight w:val="cyan"/>
-        </w:rPr>
-        <w:t>Fare la stessa cosa per l’operaio, fitlrando la Query anche sul valore del DDL “Scegli Operaio” (Sotto al titolo della scheda, NON quello dell’intestazione)</w:t>
+          <w:highlight w:val="green"/>
+        </w:rPr>
+      </w:pPr>
+      <w:r>
+        <w:rPr>
+          <w:highlight w:val="green"/>
+        </w:rPr>
+        <w:t>Raggruppare record del DDL Scegli DDT per NumDDT, mostrando Data, NumDDT</w:t>
       </w:r>
     </w:p>
     <w:p>
@@ -866,30 +886,12 @@
           <w:numId w:val="16"/>
         </w:numPr>
         <w:rPr>
-          <w:highlight w:val="cyan"/>
-        </w:rPr>
-      </w:pPr>
-      <w:r>
-        <w:rPr>
-          <w:highlight w:val="cyan"/>
-        </w:rPr>
-        <w:t>Raggruppare record del DDL Scegli DDT per NumDDT, mostrando Data, NumDDT</w:t>
-      </w:r>
-    </w:p>
-    <w:p>
-      <w:pPr>
-        <w:pStyle w:val="ListParagraph"/>
-        <w:numPr>
-          <w:ilvl w:val="0"/>
-          <w:numId w:val="16"/>
-        </w:numPr>
-        <w:rPr>
-          <w:highlight w:val="cyan"/>
-        </w:rPr>
-      </w:pPr>
-      <w:r>
-        <w:rPr>
-          <w:highlight w:val="cyan"/>
+          <w:highlight w:val="green"/>
+        </w:rPr>
+      </w:pPr>
+      <w:r>
+        <w:rPr>
+          <w:highlight w:val="green"/>
         </w:rPr>
         <w:t>Proporre nel campo di testo “Fascia” il valore del cantiere</w:t>
       </w:r>
@@ -940,19 +942,19 @@
         <w:rPr>
           <w:b/>
           <w:i/>
-          <w:highlight w:val="cyan"/>
+          <w:highlight w:val="green"/>
           <w:u w:val="single"/>
         </w:rPr>
       </w:pPr>
       <w:r>
         <w:rPr>
-          <w:highlight w:val="cyan"/>
+          <w:highlight w:val="green"/>
         </w:rPr>
         <w:t>Proporre Fornitore “Manodopera” al click del bottone “Manodopera”</w:t>
       </w:r>
       <w:r>
         <w:rPr>
-          <w:highlight w:val="cyan"/>
+          <w:highlight w:val="green"/>
         </w:rPr>
         <w:t>, per tutte le tipologie tranne Materiali Cantieri</w:t>
       </w:r>
@@ -967,13 +969,13 @@
         <w:rPr>
           <w:b/>
           <w:i/>
-          <w:highlight w:val="cyan"/>
+          <w:highlight w:val="green"/>
           <w:u w:val="single"/>
         </w:rPr>
       </w:pPr>
       <w:r>
         <w:rPr>
-          <w:highlight w:val="cyan"/>
+          <w:highlight w:val="green"/>
         </w:rPr>
         <w:t xml:space="preserve">Rendere la casella di testo “Tipologia” non editabile </w:t>
       </w:r>
@@ -981,7 +983,7 @@
         <w:rPr>
           <w:b/>
           <w:i/>
-          <w:highlight w:val="cyan"/>
+          <w:highlight w:val="green"/>
           <w:u w:val="single"/>
         </w:rPr>
         <w:t>SEMPRE</w:t>
@@ -1031,41 +1033,41 @@
           <w:numId w:val="16"/>
         </w:numPr>
         <w:rPr>
-          <w:highlight w:val="cyan"/>
-        </w:rPr>
-      </w:pPr>
-      <w:bookmarkStart w:id="0" w:name="_Hlk491504300"/>
-      <w:r>
-        <w:rPr>
-          <w:highlight w:val="cyan"/>
+          <w:highlight w:val="green"/>
+        </w:rPr>
+      </w:pPr>
+      <w:bookmarkStart w:id="1" w:name="_Hlk491504300"/>
+      <w:r>
+        <w:rPr>
+          <w:highlight w:val="green"/>
         </w:rPr>
         <w:t>All’inserimento della manodopera</w:t>
       </w:r>
       <w:r>
         <w:rPr>
-          <w:highlight w:val="cyan"/>
+          <w:highlight w:val="green"/>
         </w:rPr>
         <w:t xml:space="preserve"> </w:t>
       </w:r>
       <w:r>
         <w:rPr>
-          <w:highlight w:val="cyan"/>
+          <w:highlight w:val="green"/>
         </w:rPr>
         <w:t>scrivere in</w:t>
       </w:r>
       <w:r>
         <w:rPr>
-          <w:highlight w:val="cyan"/>
+          <w:highlight w:val="green"/>
         </w:rPr>
         <w:t xml:space="preserve"> CodArt e</w:t>
       </w:r>
       <w:r>
         <w:rPr>
-          <w:highlight w:val="cyan"/>
+          <w:highlight w:val="green"/>
         </w:rPr>
         <w:t xml:space="preserve"> DescriCodArt “Manodopera” + il contenuto del campo “Operaio” dell’acquirente scelto</w:t>
       </w:r>
-      <w:bookmarkEnd w:id="0"/>
+      <w:bookmarkEnd w:id="1"/>
     </w:p>
     <w:p>
       <w:pPr>
@@ -1075,68 +1077,20 @@
           <w:numId w:val="16"/>
         </w:numPr>
         <w:rPr>
-          <w:highlight w:val="cyan"/>
-        </w:rPr>
-      </w:pPr>
-      <w:r>
-        <w:rPr>
-          <w:highlight w:val="cyan"/>
-        </w:rPr>
-        <w:t>All’inserimento dell</w:t>
-      </w:r>
-      <w:r>
-        <w:rPr>
-          <w:highlight w:val="cyan"/>
-        </w:rPr>
-        <w:t>’operaio</w:t>
-      </w:r>
-      <w:r>
-        <w:rPr>
-          <w:highlight w:val="cyan"/>
-        </w:rPr>
-        <w:t xml:space="preserve"> scrivere in CodArt e DescriCodArt</w:t>
-      </w:r>
-      <w:r>
-        <w:rPr>
-          <w:highlight w:val="cyan"/>
-        </w:rPr>
-        <w:t xml:space="preserve"> “Manodopera”</w:t>
-      </w:r>
-      <w:r>
-        <w:rPr>
-          <w:highlight w:val="cyan"/>
-        </w:rPr>
-        <w:t xml:space="preserve"> </w:t>
-      </w:r>
-      <w:r>
-        <w:rPr>
-          <w:highlight w:val="cyan"/>
-        </w:rPr>
-        <w:t xml:space="preserve">+ </w:t>
-      </w:r>
-      <w:r>
-        <w:rPr>
-          <w:highlight w:val="cyan"/>
-        </w:rPr>
-        <w:t>il con</w:t>
-      </w:r>
-      <w:r>
-        <w:rPr>
-          <w:highlight w:val="cyan"/>
-        </w:rPr>
-        <w:t xml:space="preserve">tenuto del campo “Operaio” del </w:t>
-      </w:r>
-      <w:r>
-        <w:rPr>
-          <w:highlight w:val="cyan"/>
-        </w:rPr>
-        <w:t xml:space="preserve">valore scelto nel </w:t>
-      </w:r>
-      <w:r>
-        <w:rPr>
-          <w:highlight w:val="cyan"/>
-        </w:rPr>
-        <w:t>DDL “Scegli Operaio”</w:t>
+          <w:highlight w:val="green"/>
+        </w:rPr>
+      </w:pPr>
+      <w:r>
+        <w:rPr>
+          <w:highlight w:val="green"/>
+        </w:rPr>
+        <w:t xml:space="preserve">All’inserimento dell’operaio scrivere in CodArt e DescriCodArt “Manodopera” + il </w:t>
+      </w:r>
+      <w:r>
+        <w:rPr>
+          <w:highlight w:val="green"/>
+        </w:rPr>
+        <w:t>contenuto del campo “Operaio” del valore scelto nel DDL “Scegli Operaio”</w:t>
       </w:r>
     </w:p>
     <w:p>
@@ -1147,12 +1101,12 @@
           <w:numId w:val="16"/>
         </w:numPr>
         <w:rPr>
-          <w:highlight w:val="cyan"/>
-        </w:rPr>
-      </w:pPr>
-      <w:r>
-        <w:rPr>
-          <w:highlight w:val="cyan"/>
+          <w:highlight w:val="green"/>
+        </w:rPr>
+      </w:pPr>
+      <w:r>
+        <w:rPr>
+          <w:highlight w:val="green"/>
         </w:rPr>
         <w:t>Togliere Fornitore da “Arrotondamento”,“Manodopera”,”Operaio”</w:t>
       </w:r>
@@ -1165,12 +1119,12 @@
           <w:numId w:val="16"/>
         </w:numPr>
         <w:rPr>
-          <w:highlight w:val="cyan"/>
-        </w:rPr>
-      </w:pPr>
-      <w:r>
-        <w:rPr>
-          <w:highlight w:val="cyan"/>
+          <w:highlight w:val="green"/>
+        </w:rPr>
+      </w:pPr>
+      <w:r>
+        <w:rPr>
+          <w:highlight w:val="green"/>
         </w:rPr>
         <w:t>Aggiungere Bottone a destra di “Filtra”  del DdlScegliCantieri per svuotare l’intestazione</w:t>
       </w:r>
@@ -1183,12 +1137,12 @@
           <w:numId w:val="16"/>
         </w:numPr>
         <w:rPr>
-          <w:highlight w:val="cyan"/>
-        </w:rPr>
-      </w:pPr>
-      <w:r>
-        <w:rPr>
-          <w:highlight w:val="cyan"/>
+          <w:highlight w:val="green"/>
+        </w:rPr>
+      </w:pPr>
+      <w:r>
+        <w:rPr>
+          <w:highlight w:val="green"/>
         </w:rPr>
         <w:t>Controllare messaggi dopo la “modifica” di manodopera</w:t>
       </w:r>
@@ -1201,18 +1155,18 @@
           <w:numId w:val="16"/>
         </w:numPr>
         <w:rPr>
-          <w:highlight w:val="cyan"/>
-        </w:rPr>
-      </w:pPr>
-      <w:r>
-        <w:rPr>
-          <w:highlight w:val="cyan"/>
+          <w:highlight w:val="green"/>
+        </w:rPr>
+      </w:pPr>
+      <w:r>
+        <w:rPr>
+          <w:highlight w:val="green"/>
         </w:rPr>
         <w:t xml:space="preserve">Spostare “Gestione Pagamenti” in una pagina a parte, </w:t>
       </w:r>
       <w:r>
         <w:rPr>
-          <w:highlight w:val="cyan"/>
+          <w:highlight w:val="green"/>
         </w:rPr>
         <w:t>togliendo i campi dell’intestazione (Lasciando solo Scegli Cantiere e Data)</w:t>
       </w:r>
@@ -1258,6 +1212,25 @@
     </w:p>
     <w:p>
       <w:pPr>
+        <w:pStyle w:val="ListParagraph"/>
+        <w:numPr>
+          <w:ilvl w:val="0"/>
+          <w:numId w:val="20"/>
+        </w:numPr>
+        <w:rPr>
+          <w:highlight w:val="cyan"/>
+        </w:rPr>
+      </w:pPr>
+      <w:r>
+        <w:rPr>
+          <w:highlight w:val="cyan"/>
+        </w:rPr>
+        <w:lastRenderedPageBreak/>
+        <w:t>Controllare che venga preso il totale finale (Quello a cui non sono stati sottratti gli acconti) così chge non vengano valori negativi</w:t>
+      </w:r>
+    </w:p>
+    <w:p>
+      <w:pPr>
         <w:rPr>
           <w:b/>
         </w:rPr>
@@ -1266,7 +1239,6 @@
         <w:rPr>
           <w:b/>
         </w:rPr>
-        <w:lastRenderedPageBreak/>
         <w:t>Stampa Verifica Cantiere:</w:t>
       </w:r>
     </w:p>
@@ -1358,11 +1330,13 @@
     <w:p>
       <w:pPr>
         <w:rPr>
+          <w:b/>
           <w:highlight w:val="cyan"/>
         </w:rPr>
       </w:pPr>
       <w:r>
         <w:rPr>
+          <w:b/>
           <w:highlight w:val="cyan"/>
         </w:rPr>
         <w:t>Stampa Tipologia:</w:t>
@@ -1405,8 +1379,6 @@
         </w:rPr>
         <w:t>Aggiungere il totale Qta di fianco al totale Finale</w:t>
       </w:r>
-      <w:bookmarkStart w:id="1" w:name="_GoBack"/>
-      <w:bookmarkEnd w:id="1"/>
     </w:p>
     <w:p/>
     <w:p>

</xml_diff>

<commit_message>
Risolto bug per inserimento Manodopera. Cambio valore manodopera gestito in maniera corretta. Svuotamento campi a inserimento e modifica
</commit_message>
<xml_diff>
--- a/AppuntiPerNuoveModifiche/ModificheDaFare.docx
+++ b/AppuntiPerNuoveModifiche/ModificheDaFare.docx
@@ -857,8 +857,6 @@
         </w:rPr>
         <w:t>Fare la stessa cosa per l’operaio, fitlrando la Query anche sul valore del DDL “Scegli Operaio” (Sotto al titolo della scheda, NON quello dell’intestazione)</w:t>
       </w:r>
-      <w:bookmarkStart w:id="0" w:name="_GoBack"/>
-      <w:bookmarkEnd w:id="0"/>
     </w:p>
     <w:p>
       <w:pPr>
@@ -1036,7 +1034,7 @@
           <w:highlight w:val="green"/>
         </w:rPr>
       </w:pPr>
-      <w:bookmarkStart w:id="1" w:name="_Hlk491504300"/>
+      <w:bookmarkStart w:id="0" w:name="_Hlk491504300"/>
       <w:r>
         <w:rPr>
           <w:highlight w:val="green"/>
@@ -1067,110 +1065,130 @@
         </w:rPr>
         <w:t xml:space="preserve"> DescriCodArt “Manodopera” + il contenuto del campo “Operaio” dell’acquirente scelto</w:t>
       </w:r>
+      <w:bookmarkEnd w:id="0"/>
+    </w:p>
+    <w:p>
+      <w:pPr>
+        <w:pStyle w:val="ListParagraph"/>
+        <w:numPr>
+          <w:ilvl w:val="0"/>
+          <w:numId w:val="16"/>
+        </w:numPr>
+        <w:rPr>
+          <w:highlight w:val="green"/>
+        </w:rPr>
+      </w:pPr>
+      <w:r>
+        <w:rPr>
+          <w:highlight w:val="green"/>
+        </w:rPr>
+        <w:t xml:space="preserve">All’inserimento dell’operaio scrivere in CodArt e DescriCodArt “Manodopera” + il </w:t>
+      </w:r>
+      <w:r>
+        <w:rPr>
+          <w:highlight w:val="green"/>
+        </w:rPr>
+        <w:t>contenuto del campo “Operaio” del valore scelto nel DDL “Scegli Operaio”</w:t>
+      </w:r>
+    </w:p>
+    <w:p>
+      <w:pPr>
+        <w:pStyle w:val="ListParagraph"/>
+        <w:numPr>
+          <w:ilvl w:val="0"/>
+          <w:numId w:val="16"/>
+        </w:numPr>
+        <w:rPr>
+          <w:highlight w:val="green"/>
+        </w:rPr>
+      </w:pPr>
+      <w:r>
+        <w:rPr>
+          <w:highlight w:val="green"/>
+        </w:rPr>
+        <w:t>Togliere Fornitore da “Arrotondamento”,“Manodopera”,”Operaio”</w:t>
+      </w:r>
+    </w:p>
+    <w:p>
+      <w:pPr>
+        <w:pStyle w:val="ListParagraph"/>
+        <w:numPr>
+          <w:ilvl w:val="0"/>
+          <w:numId w:val="16"/>
+        </w:numPr>
+        <w:rPr>
+          <w:highlight w:val="green"/>
+        </w:rPr>
+      </w:pPr>
+      <w:r>
+        <w:rPr>
+          <w:highlight w:val="green"/>
+        </w:rPr>
+        <w:t>Aggiungere Bottone a destra di “Filtra”  del DdlScegliCantieri per svuotare l’intestazione</w:t>
+      </w:r>
+    </w:p>
+    <w:p>
+      <w:pPr>
+        <w:pStyle w:val="ListParagraph"/>
+        <w:numPr>
+          <w:ilvl w:val="0"/>
+          <w:numId w:val="16"/>
+        </w:numPr>
+        <w:rPr>
+          <w:highlight w:val="green"/>
+        </w:rPr>
+      </w:pPr>
+      <w:r>
+        <w:rPr>
+          <w:highlight w:val="green"/>
+        </w:rPr>
+        <w:t>Controllare messaggi dopo la “modifica” di manodopera</w:t>
+      </w:r>
+    </w:p>
+    <w:p>
+      <w:pPr>
+        <w:pStyle w:val="ListParagraph"/>
+        <w:numPr>
+          <w:ilvl w:val="0"/>
+          <w:numId w:val="16"/>
+        </w:numPr>
+        <w:rPr>
+          <w:highlight w:val="green"/>
+        </w:rPr>
+      </w:pPr>
+      <w:r>
+        <w:rPr>
+          <w:highlight w:val="green"/>
+        </w:rPr>
+        <w:t xml:space="preserve">Spostare “Gestione Pagamenti” in una pagina a parte, </w:t>
+      </w:r>
+      <w:r>
+        <w:rPr>
+          <w:highlight w:val="green"/>
+        </w:rPr>
+        <w:t>togliendo i campi dell’intestazione (Lasciando solo Scegli Cantiere e Data)</w:t>
+      </w:r>
+    </w:p>
+    <w:p>
+      <w:pPr>
+        <w:pStyle w:val="ListParagraph"/>
+        <w:numPr>
+          <w:ilvl w:val="0"/>
+          <w:numId w:val="16"/>
+        </w:numPr>
+        <w:rPr>
+          <w:highlight w:val="cyan"/>
+        </w:rPr>
+      </w:pPr>
+      <w:r>
+        <w:rPr>
+          <w:highlight w:val="cyan"/>
+        </w:rPr>
+        <w:t>Aggiungere Sezione “Gestione Spese” con Tipologia Spese. DDL con i nomi delle spese presi dalla tabella “Spese”, CodArt e DescriCodArt verranno compilati con il testo della spesa scelta, due textbox per il calcolo del prezzo (Come per MatCant) e txtQta.</w:t>
+      </w:r>
+      <w:bookmarkStart w:id="1" w:name="_GoBack"/>
       <w:bookmarkEnd w:id="1"/>
     </w:p>
-    <w:p>
-      <w:pPr>
-        <w:pStyle w:val="ListParagraph"/>
-        <w:numPr>
-          <w:ilvl w:val="0"/>
-          <w:numId w:val="16"/>
-        </w:numPr>
-        <w:rPr>
-          <w:highlight w:val="green"/>
-        </w:rPr>
-      </w:pPr>
-      <w:r>
-        <w:rPr>
-          <w:highlight w:val="green"/>
-        </w:rPr>
-        <w:t xml:space="preserve">All’inserimento dell’operaio scrivere in CodArt e DescriCodArt “Manodopera” + il </w:t>
-      </w:r>
-      <w:r>
-        <w:rPr>
-          <w:highlight w:val="green"/>
-        </w:rPr>
-        <w:t>contenuto del campo “Operaio” del valore scelto nel DDL “Scegli Operaio”</w:t>
-      </w:r>
-    </w:p>
-    <w:p>
-      <w:pPr>
-        <w:pStyle w:val="ListParagraph"/>
-        <w:numPr>
-          <w:ilvl w:val="0"/>
-          <w:numId w:val="16"/>
-        </w:numPr>
-        <w:rPr>
-          <w:highlight w:val="green"/>
-        </w:rPr>
-      </w:pPr>
-      <w:r>
-        <w:rPr>
-          <w:highlight w:val="green"/>
-        </w:rPr>
-        <w:t>Togliere Fornitore da “Arrotondamento”,“Manodopera”,”Operaio”</w:t>
-      </w:r>
-    </w:p>
-    <w:p>
-      <w:pPr>
-        <w:pStyle w:val="ListParagraph"/>
-        <w:numPr>
-          <w:ilvl w:val="0"/>
-          <w:numId w:val="16"/>
-        </w:numPr>
-        <w:rPr>
-          <w:highlight w:val="green"/>
-        </w:rPr>
-      </w:pPr>
-      <w:r>
-        <w:rPr>
-          <w:highlight w:val="green"/>
-        </w:rPr>
-        <w:t>Aggiungere Bottone a destra di “Filtra”  del DdlScegliCantieri per svuotare l’intestazione</w:t>
-      </w:r>
-    </w:p>
-    <w:p>
-      <w:pPr>
-        <w:pStyle w:val="ListParagraph"/>
-        <w:numPr>
-          <w:ilvl w:val="0"/>
-          <w:numId w:val="16"/>
-        </w:numPr>
-        <w:rPr>
-          <w:highlight w:val="green"/>
-        </w:rPr>
-      </w:pPr>
-      <w:r>
-        <w:rPr>
-          <w:highlight w:val="green"/>
-        </w:rPr>
-        <w:t>Controllare messaggi dopo la “modifica” di manodopera</w:t>
-      </w:r>
-    </w:p>
-    <w:p>
-      <w:pPr>
-        <w:pStyle w:val="ListParagraph"/>
-        <w:numPr>
-          <w:ilvl w:val="0"/>
-          <w:numId w:val="16"/>
-        </w:numPr>
-        <w:rPr>
-          <w:highlight w:val="green"/>
-        </w:rPr>
-      </w:pPr>
-      <w:r>
-        <w:rPr>
-          <w:highlight w:val="green"/>
-        </w:rPr>
-        <w:t xml:space="preserve">Spostare “Gestione Pagamenti” in una pagina a parte, </w:t>
-      </w:r>
-      <w:r>
-        <w:rPr>
-          <w:highlight w:val="green"/>
-        </w:rPr>
-        <w:t>togliendo i campi dell’intestazione (Lasciando solo Scegli Cantiere e Data)</w:t>
-      </w:r>
-    </w:p>
     <w:p/>
     <w:p>
       <w:pPr>
@@ -1200,6 +1218,7 @@
         <w:rPr>
           <w:highlight w:val="cyan"/>
         </w:rPr>
+        <w:lastRenderedPageBreak/>
         <w:t>In tutte le stampe inserire, in ogni pagina, intestazione e “numero pagina/numero tot. pagine”</w:t>
       </w:r>
       <w:r>
@@ -1218,14 +1237,13 @@
           <w:numId w:val="20"/>
         </w:numPr>
         <w:rPr>
-          <w:highlight w:val="cyan"/>
-        </w:rPr>
-      </w:pPr>
-      <w:r>
-        <w:rPr>
-          <w:highlight w:val="cyan"/>
-        </w:rPr>
-        <w:lastRenderedPageBreak/>
+          <w:highlight w:val="green"/>
+        </w:rPr>
+      </w:pPr>
+      <w:r>
+        <w:rPr>
+          <w:highlight w:val="green"/>
+        </w:rPr>
         <w:t>Controllare che venga preso il totale finale (Quello a cui non sono stati sottratti gli acconti) così chge non vengano valori negativi</w:t>
       </w:r>
     </w:p>

</xml_diff>

<commit_message>
Inserita "Gestione Spese". Adesso al cambiare del cantiere le griglie si aggiornano
</commit_message>
<xml_diff>
--- a/AppuntiPerNuoveModifiche/ModificheDaFare.docx
+++ b/AppuntiPerNuoveModifiche/ModificheDaFare.docx
@@ -739,9 +739,6 @@
           <w:ilvl w:val="0"/>
           <w:numId w:val="16"/>
         </w:numPr>
-        <w:rPr>
-          <w:highlight w:val="green"/>
-        </w:rPr>
       </w:pPr>
       <w:r>
         <w:rPr>
@@ -749,18 +746,6 @@
         </w:rPr>
         <w:t>Nascondere Filtri “Cod Art” e “Descri Cod Art” da “Materiali Cantieri” Sotto “Listino”</w:t>
       </w:r>
-    </w:p>
-    <w:p>
-      <w:pPr>
-        <w:pStyle w:val="ListParagraph"/>
-        <w:ind w:left="1776"/>
-      </w:pPr>
-    </w:p>
-    <w:p>
-      <w:pPr>
-        <w:pStyle w:val="ListParagraph"/>
-        <w:ind w:left="1776"/>
-      </w:pPr>
     </w:p>
     <w:p>
       <w:pPr>
@@ -1177,6 +1162,24 @@
           <w:numId w:val="16"/>
         </w:numPr>
         <w:rPr>
+          <w:highlight w:val="green"/>
+        </w:rPr>
+      </w:pPr>
+      <w:r>
+        <w:rPr>
+          <w:highlight w:val="green"/>
+        </w:rPr>
+        <w:t>Aggiungere Sezione “Gestione Spese” con Tipologia Spese. DDL con i nomi delle spese presi dalla tabella “Spese”, CodArt e DescriCodArt verranno compilati con il testo della spesa scelta, due textbox per il calcolo del prezzo (Come per MatCant) e txtQta.</w:t>
+      </w:r>
+    </w:p>
+    <w:p>
+      <w:pPr>
+        <w:pStyle w:val="ListParagraph"/>
+        <w:numPr>
+          <w:ilvl w:val="0"/>
+          <w:numId w:val="16"/>
+        </w:numPr>
+        <w:rPr>
           <w:highlight w:val="cyan"/>
         </w:rPr>
       </w:pPr>
@@ -1184,10 +1187,46 @@
         <w:rPr>
           <w:highlight w:val="cyan"/>
         </w:rPr>
-        <w:t>Aggiungere Sezione “Gestione Spese” con Tipologia Spese. DDL con i nomi delle spese presi dalla tabella “Spese”, CodArt e DescriCodArt verranno compilati con il testo della spesa scelta, due textbox per il calcolo del prezzo (Come per MatCant) e txtQta.</w:t>
-      </w:r>
+        <w:t>Spostare i campi in base alla disposizione ricevuta via mail</w:t>
+      </w:r>
+    </w:p>
+    <w:p>
+      <w:pPr>
+        <w:pStyle w:val="ListParagraph"/>
+        <w:numPr>
+          <w:ilvl w:val="0"/>
+          <w:numId w:val="16"/>
+        </w:numPr>
+        <w:rPr>
+          <w:highlight w:val="cyan"/>
+        </w:rPr>
+      </w:pPr>
       <w:bookmarkStart w:id="1" w:name="_GoBack"/>
       <w:bookmarkEnd w:id="1"/>
+      <w:r>
+        <w:rPr>
+          <w:highlight w:val="cyan"/>
+        </w:rPr>
+        <w:t>Ingrandire font dei campi</w:t>
+      </w:r>
+    </w:p>
+    <w:p>
+      <w:pPr>
+        <w:pStyle w:val="ListParagraph"/>
+        <w:numPr>
+          <w:ilvl w:val="0"/>
+          <w:numId w:val="16"/>
+        </w:numPr>
+        <w:rPr>
+          <w:highlight w:val="green"/>
+        </w:rPr>
+      </w:pPr>
+      <w:r>
+        <w:rPr>
+          <w:highlight w:val="green"/>
+        </w:rPr>
+        <w:t>Fare BindGrid di tutte le categorie al change cantiere</w:t>
+      </w:r>
     </w:p>
     <w:p/>
     <w:p>
@@ -1200,6 +1239,7 @@
         <w:rPr>
           <w:b/>
         </w:rPr>
+        <w:lastRenderedPageBreak/>
         <w:t>Stampe Varie:</w:t>
       </w:r>
     </w:p>
@@ -1218,7 +1258,6 @@
         <w:rPr>
           <w:highlight w:val="cyan"/>
         </w:rPr>
-        <w:lastRenderedPageBreak/>
         <w:t>In tutte le stampe inserire, in ogni pagina, intestazione e “numero pagina/numero tot. pagine”</w:t>
       </w:r>
       <w:r>
@@ -1349,13 +1388,11 @@
       <w:pPr>
         <w:rPr>
           <w:b/>
-          <w:highlight w:val="cyan"/>
         </w:rPr>
       </w:pPr>
       <w:r>
         <w:rPr>
           <w:b/>
-          <w:highlight w:val="cyan"/>
         </w:rPr>
         <w:t>Stampa Tipologia:</w:t>
       </w:r>
@@ -1369,14 +1406,20 @@
         </w:numPr>
         <w:ind w:left="708"/>
         <w:rPr>
-          <w:highlight w:val="cyan"/>
-        </w:rPr>
-      </w:pPr>
-      <w:r>
-        <w:rPr>
-          <w:highlight w:val="cyan"/>
-        </w:rPr>
-        <w:t>Se non è stato scelto alcun cantiere, filtrare i record con data DA-A (BETWEEN) [Aggiungere 2 TextBox Mode=”Date”]</w:t>
+          <w:highlight w:val="green"/>
+        </w:rPr>
+      </w:pPr>
+      <w:r>
+        <w:rPr>
+          <w:highlight w:val="green"/>
+        </w:rPr>
+        <w:t xml:space="preserve">Se non è stato scelto </w:t>
+      </w:r>
+      <w:r>
+        <w:rPr>
+          <w:highlight w:val="green"/>
+        </w:rPr>
+        <w:t>alcun cantiere, filtrare i record con data DA-A (BETWEEN) [Aggiungere 2 TextBox Mode=”Date”]</w:t>
       </w:r>
     </w:p>
     <w:p>
@@ -1388,12 +1431,12 @@
         </w:numPr>
         <w:ind w:left="708"/>
         <w:rPr>
-          <w:highlight w:val="cyan"/>
-        </w:rPr>
-      </w:pPr>
-      <w:r>
-        <w:rPr>
-          <w:highlight w:val="cyan"/>
+          <w:highlight w:val="green"/>
+        </w:rPr>
+      </w:pPr>
+      <w:r>
+        <w:rPr>
+          <w:highlight w:val="green"/>
         </w:rPr>
         <w:t>Aggiungere il totale Qta di fianco al totale Finale</w:t>
       </w:r>

</xml_diff>

<commit_message>
Aggiustata grafica Gestione Cantieri e Gestione Pagamenti
</commit_message>
<xml_diff>
--- a/AppuntiPerNuoveModifiche/ModificheDaFare.docx
+++ b/AppuntiPerNuoveModifiche/ModificheDaFare.docx
@@ -804,7 +804,13 @@
         <w:rPr>
           <w:highlight w:val="green"/>
         </w:rPr>
-        <w:t>Cancellare contenuto campi quando si deve inserire un nuovo record dopo aver cliccato “Visualizza” o “Modifica”</w:t>
+        <w:t xml:space="preserve">Cancellare contenuto campi quando si deve inserire un nuovo record dopo aver cliccato </w:t>
+      </w:r>
+      <w:r>
+        <w:rPr>
+          <w:highlight w:val="green"/>
+        </w:rPr>
+        <w:t>“Visualizza” o “Modifica”</w:t>
       </w:r>
     </w:p>
     <w:p>
@@ -822,7 +828,13 @@
         <w:rPr>
           <w:highlight w:val="green"/>
         </w:rPr>
-        <w:t>Aggiungere pulsante per l’aggiornamento del prezzo manodopera, del cantiere scelto, nella scheda Gestione Manodopera (Nuova TextBox e bottone di fianco ai Checkbox)</w:t>
+        <w:t xml:space="preserve">Aggiungere pulsante per l’aggiornamento del prezzo manodopera, del cantiere scelto, </w:t>
+      </w:r>
+      <w:r>
+        <w:rPr>
+          <w:highlight w:val="green"/>
+        </w:rPr>
+        <w:t>nella scheda Gestione Manodopera (Nuova TextBox e bottone di fianco ai Checkbox)</w:t>
       </w:r>
     </w:p>
     <w:p>
@@ -838,7 +850,7 @@
       </w:pPr>
       <w:r>
         <w:rPr>
-          <w:highlight w:val="cyan"/>
+          <w:highlight w:val="green"/>
         </w:rPr>
         <w:t>Fare la stessa cosa per l’operaio, fitlrando la Query anche sul valore del DDL “Scegli Operaio” (Sotto al titolo della scheda, NON quello dell’intestazione)</w:t>
       </w:r>
@@ -887,12 +899,12 @@
           <w:numId w:val="16"/>
         </w:numPr>
         <w:rPr>
-          <w:highlight w:val="cyan"/>
-        </w:rPr>
-      </w:pPr>
-      <w:r>
-        <w:rPr>
-          <w:highlight w:val="cyan"/>
+          <w:highlight w:val="green"/>
+        </w:rPr>
+      </w:pPr>
+      <w:r>
+        <w:rPr>
+          <w:highlight w:val="green"/>
         </w:rPr>
         <w:t>Stringere la grafica per farla entrare in 1920x1080</w:t>
       </w:r>
@@ -1091,7 +1103,13 @@
         <w:rPr>
           <w:highlight w:val="green"/>
         </w:rPr>
-        <w:t>Togliere Fornitore da “Arrotondamento”,“Manodopera”,”Operaio”</w:t>
+        <w:t xml:space="preserve">Togliere </w:t>
+      </w:r>
+      <w:r>
+        <w:rPr>
+          <w:highlight w:val="green"/>
+        </w:rPr>
+        <w:t>Fornitore da “Arrotondamento”,“Manodopera”,”Operaio”</w:t>
       </w:r>
     </w:p>
     <w:p>
@@ -1180,12 +1198,12 @@
           <w:numId w:val="16"/>
         </w:numPr>
         <w:rPr>
-          <w:highlight w:val="cyan"/>
-        </w:rPr>
-      </w:pPr>
-      <w:r>
-        <w:rPr>
-          <w:highlight w:val="cyan"/>
+          <w:highlight w:val="green"/>
+        </w:rPr>
+      </w:pPr>
+      <w:r>
+        <w:rPr>
+          <w:highlight w:val="green"/>
         </w:rPr>
         <w:t>Spostare i campi in base alla disposizione ricevuta via mail</w:t>
       </w:r>
@@ -1198,17 +1216,17 @@
           <w:numId w:val="16"/>
         </w:numPr>
         <w:rPr>
-          <w:highlight w:val="cyan"/>
-        </w:rPr>
-      </w:pPr>
+          <w:highlight w:val="green"/>
+        </w:rPr>
+      </w:pPr>
+      <w:r>
+        <w:rPr>
+          <w:highlight w:val="green"/>
+        </w:rPr>
+        <w:t>Ingrandire font dei campi</w:t>
+      </w:r>
       <w:bookmarkStart w:id="1" w:name="_GoBack"/>
       <w:bookmarkEnd w:id="1"/>
-      <w:r>
-        <w:rPr>
-          <w:highlight w:val="cyan"/>
-        </w:rPr>
-        <w:t>Ingrandire font dei campi</w:t>
-      </w:r>
     </w:p>
     <w:p>
       <w:pPr>

</xml_diff>

<commit_message>
Corretti bug inserimento dati
</commit_message>
<xml_diff>
--- a/AppuntiPerNuoveModifiche/ModificheDaFare.docx
+++ b/AppuntiPerNuoveModifiche/ModificheDaFare.docx
@@ -635,6 +635,67 @@
       </w:r>
     </w:p>
     <w:p>
+      <w:r>
+        <w:t>Inserimento Dati:</w:t>
+      </w:r>
+    </w:p>
+    <w:p>
+      <w:pPr>
+        <w:pStyle w:val="ListParagraph"/>
+        <w:numPr>
+          <w:ilvl w:val="0"/>
+          <w:numId w:val="16"/>
+        </w:numPr>
+        <w:rPr>
+          <w:highlight w:val="green"/>
+        </w:rPr>
+      </w:pPr>
+      <w:bookmarkStart w:id="0" w:name="_GoBack"/>
+      <w:bookmarkEnd w:id="0"/>
+      <w:r>
+        <w:rPr>
+          <w:highlight w:val="green"/>
+        </w:rPr>
+        <w:t>Controllare il funzionamento della data durante la modifica dei cantieri</w:t>
+      </w:r>
+    </w:p>
+    <w:p>
+      <w:pPr>
+        <w:pStyle w:val="ListParagraph"/>
+        <w:numPr>
+          <w:ilvl w:val="0"/>
+          <w:numId w:val="16"/>
+        </w:numPr>
+        <w:rPr>
+          <w:highlight w:val="green"/>
+        </w:rPr>
+      </w:pPr>
+      <w:r>
+        <w:rPr>
+          <w:highlight w:val="green"/>
+        </w:rPr>
+        <w:t>Controllare il funzionamento della prezzo manodopera durante la modifica dei cantieri</w:t>
+      </w:r>
+    </w:p>
+    <w:p>
+      <w:pPr>
+        <w:pStyle w:val="ListParagraph"/>
+        <w:numPr>
+          <w:ilvl w:val="0"/>
+          <w:numId w:val="16"/>
+        </w:numPr>
+        <w:rPr>
+          <w:highlight w:val="green"/>
+        </w:rPr>
+      </w:pPr>
+      <w:r>
+        <w:rPr>
+          <w:highlight w:val="green"/>
+        </w:rPr>
+        <w:t>Controllare il funzionamento della valore preventivo durante la modifica dei cantieri</w:t>
+      </w:r>
+    </w:p>
+    <w:p>
       <w:pPr>
         <w:rPr>
           <w:highlight w:val="green"/>
@@ -1031,7 +1092,7 @@
           <w:highlight w:val="green"/>
         </w:rPr>
       </w:pPr>
-      <w:bookmarkStart w:id="0" w:name="_Hlk491504300"/>
+      <w:bookmarkStart w:id="1" w:name="_Hlk491504300"/>
       <w:r>
         <w:rPr>
           <w:highlight w:val="green"/>
@@ -1062,7 +1123,7 @@
         </w:rPr>
         <w:t xml:space="preserve"> DescriCodArt “Manodopera” + il contenuto del campo “Operaio” dell’acquirente scelto</w:t>
       </w:r>
-      <w:bookmarkEnd w:id="0"/>
+      <w:bookmarkEnd w:id="1"/>
     </w:p>
     <w:p>
       <w:pPr>
@@ -1187,6 +1248,7 @@
         <w:rPr>
           <w:highlight w:val="green"/>
         </w:rPr>
+        <w:lastRenderedPageBreak/>
         <w:t>Aggiungere Sezione “Gestione Spese” con Tipologia Spese. DDL con i nomi delle spese presi dalla tabella “Spese”, CodArt e DescriCodArt verranno compilati con il testo della spesa scelta, due textbox per il calcolo del prezzo (Come per MatCant) e txtQta.</w:t>
       </w:r>
     </w:p>
@@ -1225,8 +1287,6 @@
         </w:rPr>
         <w:t>Ingrandire font dei campi</w:t>
       </w:r>
-      <w:bookmarkStart w:id="1" w:name="_GoBack"/>
-      <w:bookmarkEnd w:id="1"/>
     </w:p>
     <w:p>
       <w:pPr>
@@ -1246,6 +1306,24 @@
         <w:t>Fare BindGrid di tutte le categorie al change cantiere</w:t>
       </w:r>
     </w:p>
+    <w:p>
+      <w:pPr>
+        <w:pStyle w:val="ListParagraph"/>
+        <w:numPr>
+          <w:ilvl w:val="0"/>
+          <w:numId w:val="16"/>
+        </w:numPr>
+        <w:rPr>
+          <w:highlight w:val="green"/>
+        </w:rPr>
+      </w:pPr>
+      <w:r>
+        <w:rPr>
+          <w:highlight w:val="green"/>
+        </w:rPr>
+        <w:t>Nascondere le label di messaggio (lblisRecordInserito) al click di tutti i bottoni (inserisci, visual, modif., elimina)</w:t>
+      </w:r>
+    </w:p>
     <w:p/>
     <w:p>
       <w:pPr>
@@ -1257,7 +1335,6 @@
         <w:rPr>
           <w:b/>
         </w:rPr>
-        <w:lastRenderedPageBreak/>
         <w:t>Stampe Varie:</w:t>
       </w:r>
     </w:p>
@@ -2056,7 +2133,7 @@
   <w:abstractNum w:abstractNumId="4" w15:restartNumberingAfterBreak="0">
     <w:nsid w:val="070B5CA4"/>
     <w:multiLevelType w:val="hybridMultilevel"/>
-    <w:tmpl w:val="4894E31E"/>
+    <w:tmpl w:val="45EE2802"/>
     <w:lvl w:ilvl="0" w:tplc="04100001">
       <w:start w:val="1"/>
       <w:numFmt w:val="bullet"/>

</xml_diff>

<commit_message>
Risolti nuovi bug segnalati, da uniformare vista elementi DDL
</commit_message>
<xml_diff>
--- a/AppuntiPerNuoveModifiche/ModificheDaFare.docx
+++ b/AppuntiPerNuoveModifiche/ModificheDaFare.docx
@@ -650,8 +650,6 @@
           <w:highlight w:val="green"/>
         </w:rPr>
       </w:pPr>
-      <w:bookmarkStart w:id="0" w:name="_GoBack"/>
-      <w:bookmarkEnd w:id="0"/>
       <w:r>
         <w:rPr>
           <w:highlight w:val="green"/>
@@ -1092,7 +1090,7 @@
           <w:highlight w:val="green"/>
         </w:rPr>
       </w:pPr>
-      <w:bookmarkStart w:id="1" w:name="_Hlk491504300"/>
+      <w:bookmarkStart w:id="0" w:name="_Hlk491504300"/>
       <w:r>
         <w:rPr>
           <w:highlight w:val="green"/>
@@ -1123,7 +1121,7 @@
         </w:rPr>
         <w:t xml:space="preserve"> DescriCodArt “Manodopera” + il contenuto del campo “Operaio” dell’acquirente scelto</w:t>
       </w:r>
-      <w:bookmarkEnd w:id="1"/>
+      <w:bookmarkEnd w:id="0"/>
     </w:p>
     <w:p>
       <w:pPr>
@@ -1362,6 +1360,8 @@
         <w:br/>
         <w:t>(Es. Pag. 1/6)</w:t>
       </w:r>
+      <w:bookmarkStart w:id="1" w:name="_GoBack"/>
+      <w:bookmarkEnd w:id="1"/>
     </w:p>
     <w:p>
       <w:pPr>
@@ -1576,12 +1576,12 @@
           <w:numId w:val="14"/>
         </w:numPr>
         <w:rPr>
-          <w:highlight w:val="cyan"/>
-        </w:rPr>
-      </w:pPr>
-      <w:r>
-        <w:rPr>
-          <w:highlight w:val="cyan"/>
+          <w:highlight w:val="yellow"/>
+        </w:rPr>
+      </w:pPr>
+      <w:r>
+        <w:rPr>
+          <w:highlight w:val="yellow"/>
         </w:rPr>
         <w:t>Aggiungere campo (stringa 50 caratteri) nominato “Fornitore”</w:t>
       </w:r>

</xml_diff>

<commit_message>
Aggiunta sezione per inserimento/modifica/eliminazione spese, adesso viene proposto il prezzo della spesa alla scelta dal menù a tendina
</commit_message>
<xml_diff>
--- a/AppuntiPerNuoveModifiche/ModificheDaFare.docx
+++ b/AppuntiPerNuoveModifiche/ModificheDaFare.docx
@@ -1343,25 +1343,16 @@
           <w:ilvl w:val="0"/>
           <w:numId w:val="20"/>
         </w:numPr>
-        <w:rPr>
-          <w:highlight w:val="cyan"/>
-        </w:rPr>
-      </w:pPr>
-      <w:r>
-        <w:rPr>
-          <w:highlight w:val="cyan"/>
-        </w:rPr>
+      </w:pPr>
+      <w:bookmarkStart w:id="1" w:name="_GoBack"/>
+      <w:bookmarkEnd w:id="1"/>
+      <w:r>
         <w:t>In tutte le stampe inserire, in ogni pagina, intestazione e “numero pagina/numero tot. pagine”</w:t>
       </w:r>
       <w:r>
-        <w:rPr>
-          <w:highlight w:val="cyan"/>
-        </w:rPr>
         <w:br/>
         <w:t>(Es. Pag. 1/6)</w:t>
       </w:r>
-      <w:bookmarkStart w:id="1" w:name="_GoBack"/>
-      <w:bookmarkEnd w:id="1"/>
     </w:p>
     <w:p>
       <w:pPr>
@@ -1450,14 +1441,8 @@
           <w:ilvl w:val="0"/>
           <w:numId w:val="19"/>
         </w:numPr>
-        <w:rPr>
-          <w:highlight w:val="cyan"/>
-        </w:rPr>
-      </w:pPr>
-      <w:r>
-        <w:rPr>
-          <w:highlight w:val="cyan"/>
-        </w:rPr>
+      </w:pPr>
+      <w:r>
         <w:t>Aggiungere il campo “Note” (Senza Note2)</w:t>
       </w:r>
     </w:p>
@@ -1468,14 +1453,8 @@
           <w:ilvl w:val="0"/>
           <w:numId w:val="19"/>
         </w:numPr>
-        <w:rPr>
-          <w:highlight w:val="cyan"/>
-        </w:rPr>
-      </w:pPr>
-      <w:r>
-        <w:rPr>
-          <w:highlight w:val="cyan"/>
-        </w:rPr>
+      </w:pPr>
+      <w:r>
         <w:t>Se possibile inserirlo nel rigo successivo a quello inserito (Se non è compilato non va inserito)</w:t>
       </w:r>
     </w:p>
@@ -1534,6 +1513,30 @@
           <w:highlight w:val="green"/>
         </w:rPr>
         <w:t>Aggiungere il totale Qta di fianco al totale Finale</w:t>
+      </w:r>
+    </w:p>
+    <w:p>
+      <w:pPr>
+        <w:rPr>
+          <w:highlight w:val="green"/>
+        </w:rPr>
+      </w:pPr>
+    </w:p>
+    <w:p>
+      <w:r>
+        <w:t>Ordine Gruppi Frutti:</w:t>
+      </w:r>
+    </w:p>
+    <w:p>
+      <w:pPr>
+        <w:pStyle w:val="ListParagraph"/>
+        <w:numPr>
+          <w:ilvl w:val="0"/>
+          <w:numId w:val="22"/>
+        </w:numPr>
+      </w:pPr>
+      <w:r>
+        <w:t>Aggiungere possibilità di poter inserire in un ordine un frutto (specificandone la quantità) anche se non fa parte di alcun gruppo.</w:t>
       </w:r>
     </w:p>
     <w:p/>
@@ -1645,6 +1648,7 @@
         <w:rPr>
           <w:b/>
         </w:rPr>
+        <w:lastRenderedPageBreak/>
         <w:t>Tabella Operaio</w:t>
       </w:r>
     </w:p>
@@ -2583,6 +2587,119 @@
     </w:lvl>
   </w:abstractNum>
   <w:abstractNum w:abstractNumId="8" w15:restartNumberingAfterBreak="0">
+    <w:nsid w:val="22205C11"/>
+    <w:multiLevelType w:val="hybridMultilevel"/>
+    <w:tmpl w:val="65AA9B4A"/>
+    <w:lvl w:ilvl="0" w:tplc="04100001">
+      <w:start w:val="1"/>
+      <w:numFmt w:val="bullet"/>
+      <w:lvlText w:val=""/>
+      <w:lvlJc w:val="left"/>
+      <w:pPr>
+        <w:ind w:left="720" w:hanging="360"/>
+      </w:pPr>
+      <w:rPr>
+        <w:rFonts w:ascii="Symbol" w:hAnsi="Symbol" w:hint="default"/>
+      </w:rPr>
+    </w:lvl>
+    <w:lvl w:ilvl="1" w:tplc="04100003" w:tentative="1">
+      <w:start w:val="1"/>
+      <w:numFmt w:val="bullet"/>
+      <w:lvlText w:val="o"/>
+      <w:lvlJc w:val="left"/>
+      <w:pPr>
+        <w:ind w:left="1440" w:hanging="360"/>
+      </w:pPr>
+      <w:rPr>
+        <w:rFonts w:ascii="Courier New" w:hAnsi="Courier New" w:cs="Courier New" w:hint="default"/>
+      </w:rPr>
+    </w:lvl>
+    <w:lvl w:ilvl="2" w:tplc="04100005" w:tentative="1">
+      <w:start w:val="1"/>
+      <w:numFmt w:val="bullet"/>
+      <w:lvlText w:val=""/>
+      <w:lvlJc w:val="left"/>
+      <w:pPr>
+        <w:ind w:left="2160" w:hanging="360"/>
+      </w:pPr>
+      <w:rPr>
+        <w:rFonts w:ascii="Wingdings" w:hAnsi="Wingdings" w:hint="default"/>
+      </w:rPr>
+    </w:lvl>
+    <w:lvl w:ilvl="3" w:tplc="04100001" w:tentative="1">
+      <w:start w:val="1"/>
+      <w:numFmt w:val="bullet"/>
+      <w:lvlText w:val=""/>
+      <w:lvlJc w:val="left"/>
+      <w:pPr>
+        <w:ind w:left="2880" w:hanging="360"/>
+      </w:pPr>
+      <w:rPr>
+        <w:rFonts w:ascii="Symbol" w:hAnsi="Symbol" w:hint="default"/>
+      </w:rPr>
+    </w:lvl>
+    <w:lvl w:ilvl="4" w:tplc="04100003" w:tentative="1">
+      <w:start w:val="1"/>
+      <w:numFmt w:val="bullet"/>
+      <w:lvlText w:val="o"/>
+      <w:lvlJc w:val="left"/>
+      <w:pPr>
+        <w:ind w:left="3600" w:hanging="360"/>
+      </w:pPr>
+      <w:rPr>
+        <w:rFonts w:ascii="Courier New" w:hAnsi="Courier New" w:cs="Courier New" w:hint="default"/>
+      </w:rPr>
+    </w:lvl>
+    <w:lvl w:ilvl="5" w:tplc="04100005" w:tentative="1">
+      <w:start w:val="1"/>
+      <w:numFmt w:val="bullet"/>
+      <w:lvlText w:val=""/>
+      <w:lvlJc w:val="left"/>
+      <w:pPr>
+        <w:ind w:left="4320" w:hanging="360"/>
+      </w:pPr>
+      <w:rPr>
+        <w:rFonts w:ascii="Wingdings" w:hAnsi="Wingdings" w:hint="default"/>
+      </w:rPr>
+    </w:lvl>
+    <w:lvl w:ilvl="6" w:tplc="04100001" w:tentative="1">
+      <w:start w:val="1"/>
+      <w:numFmt w:val="bullet"/>
+      <w:lvlText w:val=""/>
+      <w:lvlJc w:val="left"/>
+      <w:pPr>
+        <w:ind w:left="5040" w:hanging="360"/>
+      </w:pPr>
+      <w:rPr>
+        <w:rFonts w:ascii="Symbol" w:hAnsi="Symbol" w:hint="default"/>
+      </w:rPr>
+    </w:lvl>
+    <w:lvl w:ilvl="7" w:tplc="04100003" w:tentative="1">
+      <w:start w:val="1"/>
+      <w:numFmt w:val="bullet"/>
+      <w:lvlText w:val="o"/>
+      <w:lvlJc w:val="left"/>
+      <w:pPr>
+        <w:ind w:left="5760" w:hanging="360"/>
+      </w:pPr>
+      <w:rPr>
+        <w:rFonts w:ascii="Courier New" w:hAnsi="Courier New" w:cs="Courier New" w:hint="default"/>
+      </w:rPr>
+    </w:lvl>
+    <w:lvl w:ilvl="8" w:tplc="04100005" w:tentative="1">
+      <w:start w:val="1"/>
+      <w:numFmt w:val="bullet"/>
+      <w:lvlText w:val=""/>
+      <w:lvlJc w:val="left"/>
+      <w:pPr>
+        <w:ind w:left="6480" w:hanging="360"/>
+      </w:pPr>
+      <w:rPr>
+        <w:rFonts w:ascii="Wingdings" w:hAnsi="Wingdings" w:hint="default"/>
+      </w:rPr>
+    </w:lvl>
+  </w:abstractNum>
+  <w:abstractNum w:abstractNumId="9" w15:restartNumberingAfterBreak="0">
     <w:nsid w:val="28033472"/>
     <w:multiLevelType w:val="hybridMultilevel"/>
     <w:tmpl w:val="1E6EA826"/>
@@ -2695,7 +2812,7 @@
       </w:rPr>
     </w:lvl>
   </w:abstractNum>
-  <w:abstractNum w:abstractNumId="9" w15:restartNumberingAfterBreak="0">
+  <w:abstractNum w:abstractNumId="10" w15:restartNumberingAfterBreak="0">
     <w:nsid w:val="2A802037"/>
     <w:multiLevelType w:val="hybridMultilevel"/>
     <w:tmpl w:val="46A6B9B4"/>
@@ -2808,7 +2925,7 @@
       </w:rPr>
     </w:lvl>
   </w:abstractNum>
-  <w:abstractNum w:abstractNumId="10" w15:restartNumberingAfterBreak="0">
+  <w:abstractNum w:abstractNumId="11" w15:restartNumberingAfterBreak="0">
     <w:nsid w:val="2C625D4F"/>
     <w:multiLevelType w:val="hybridMultilevel"/>
     <w:tmpl w:val="8286BF74"/>
@@ -2921,7 +3038,7 @@
       </w:rPr>
     </w:lvl>
   </w:abstractNum>
-  <w:abstractNum w:abstractNumId="11" w15:restartNumberingAfterBreak="0">
+  <w:abstractNum w:abstractNumId="12" w15:restartNumberingAfterBreak="0">
     <w:nsid w:val="30C70BD6"/>
     <w:multiLevelType w:val="hybridMultilevel"/>
     <w:tmpl w:val="79D08DA2"/>
@@ -3034,7 +3151,7 @@
       </w:rPr>
     </w:lvl>
   </w:abstractNum>
-  <w:abstractNum w:abstractNumId="12" w15:restartNumberingAfterBreak="0">
+  <w:abstractNum w:abstractNumId="13" w15:restartNumberingAfterBreak="0">
     <w:nsid w:val="3F8E60EF"/>
     <w:multiLevelType w:val="hybridMultilevel"/>
     <w:tmpl w:val="1DBC0F58"/>
@@ -3147,7 +3264,7 @@
       </w:rPr>
     </w:lvl>
   </w:abstractNum>
-  <w:abstractNum w:abstractNumId="13" w15:restartNumberingAfterBreak="0">
+  <w:abstractNum w:abstractNumId="14" w15:restartNumberingAfterBreak="0">
     <w:nsid w:val="489133B8"/>
     <w:multiLevelType w:val="hybridMultilevel"/>
     <w:tmpl w:val="8FDC7B18"/>
@@ -3260,7 +3377,7 @@
       </w:rPr>
     </w:lvl>
   </w:abstractNum>
-  <w:abstractNum w:abstractNumId="14" w15:restartNumberingAfterBreak="0">
+  <w:abstractNum w:abstractNumId="15" w15:restartNumberingAfterBreak="0">
     <w:nsid w:val="54D94EFD"/>
     <w:multiLevelType w:val="hybridMultilevel"/>
     <w:tmpl w:val="37121F96"/>
@@ -3373,7 +3490,7 @@
       </w:rPr>
     </w:lvl>
   </w:abstractNum>
-  <w:abstractNum w:abstractNumId="15" w15:restartNumberingAfterBreak="0">
+  <w:abstractNum w:abstractNumId="16" w15:restartNumberingAfterBreak="0">
     <w:nsid w:val="56511A24"/>
     <w:multiLevelType w:val="hybridMultilevel"/>
     <w:tmpl w:val="01822AD2"/>
@@ -3486,7 +3603,7 @@
       </w:rPr>
     </w:lvl>
   </w:abstractNum>
-  <w:abstractNum w:abstractNumId="16" w15:restartNumberingAfterBreak="0">
+  <w:abstractNum w:abstractNumId="17" w15:restartNumberingAfterBreak="0">
     <w:nsid w:val="5CA906C2"/>
     <w:multiLevelType w:val="hybridMultilevel"/>
     <w:tmpl w:val="053C07D6"/>
@@ -3599,7 +3716,7 @@
       </w:rPr>
     </w:lvl>
   </w:abstractNum>
-  <w:abstractNum w:abstractNumId="17" w15:restartNumberingAfterBreak="0">
+  <w:abstractNum w:abstractNumId="18" w15:restartNumberingAfterBreak="0">
     <w:nsid w:val="6B572B6B"/>
     <w:multiLevelType w:val="hybridMultilevel"/>
     <w:tmpl w:val="A06AB40C"/>
@@ -3712,7 +3829,7 @@
       </w:rPr>
     </w:lvl>
   </w:abstractNum>
-  <w:abstractNum w:abstractNumId="18" w15:restartNumberingAfterBreak="0">
+  <w:abstractNum w:abstractNumId="19" w15:restartNumberingAfterBreak="0">
     <w:nsid w:val="6E643281"/>
     <w:multiLevelType w:val="hybridMultilevel"/>
     <w:tmpl w:val="68E240B6"/>
@@ -3825,7 +3942,7 @@
       </w:rPr>
     </w:lvl>
   </w:abstractNum>
-  <w:abstractNum w:abstractNumId="19" w15:restartNumberingAfterBreak="0">
+  <w:abstractNum w:abstractNumId="20" w15:restartNumberingAfterBreak="0">
     <w:nsid w:val="6E9D426E"/>
     <w:multiLevelType w:val="hybridMultilevel"/>
     <w:tmpl w:val="8E165418"/>
@@ -3938,7 +4055,7 @@
       </w:rPr>
     </w:lvl>
   </w:abstractNum>
-  <w:abstractNum w:abstractNumId="20" w15:restartNumberingAfterBreak="0">
+  <w:abstractNum w:abstractNumId="21" w15:restartNumberingAfterBreak="0">
     <w:nsid w:val="7DDC2DEC"/>
     <w:multiLevelType w:val="hybridMultilevel"/>
     <w:tmpl w:val="C01098EC"/>
@@ -4055,22 +4172,22 @@
     <w:abstractNumId w:val="7"/>
   </w:num>
   <w:num w:numId="2">
-    <w:abstractNumId w:val="12"/>
+    <w:abstractNumId w:val="13"/>
   </w:num>
   <w:num w:numId="3">
-    <w:abstractNumId w:val="20"/>
+    <w:abstractNumId w:val="21"/>
   </w:num>
   <w:num w:numId="4">
-    <w:abstractNumId w:val="8"/>
+    <w:abstractNumId w:val="9"/>
   </w:num>
   <w:num w:numId="5">
     <w:abstractNumId w:val="1"/>
   </w:num>
   <w:num w:numId="6">
-    <w:abstractNumId w:val="17"/>
+    <w:abstractNumId w:val="18"/>
   </w:num>
   <w:num w:numId="7">
-    <w:abstractNumId w:val="11"/>
+    <w:abstractNumId w:val="12"/>
   </w:num>
   <w:num w:numId="8">
     <w:abstractNumId w:val="2"/>
@@ -4079,22 +4196,22 @@
     <w:abstractNumId w:val="0"/>
   </w:num>
   <w:num w:numId="10">
-    <w:abstractNumId w:val="16"/>
+    <w:abstractNumId w:val="17"/>
   </w:num>
   <w:num w:numId="11">
     <w:abstractNumId w:val="3"/>
   </w:num>
   <w:num w:numId="12">
-    <w:abstractNumId w:val="18"/>
+    <w:abstractNumId w:val="19"/>
   </w:num>
   <w:num w:numId="13">
-    <w:abstractNumId w:val="10"/>
+    <w:abstractNumId w:val="11"/>
   </w:num>
   <w:num w:numId="14">
-    <w:abstractNumId w:val="14"/>
+    <w:abstractNumId w:val="15"/>
   </w:num>
   <w:num w:numId="15">
-    <w:abstractNumId w:val="9"/>
+    <w:abstractNumId w:val="10"/>
   </w:num>
   <w:num w:numId="16">
     <w:abstractNumId w:val="4"/>
@@ -4106,13 +4223,16 @@
     <w:abstractNumId w:val="5"/>
   </w:num>
   <w:num w:numId="19">
-    <w:abstractNumId w:val="13"/>
+    <w:abstractNumId w:val="14"/>
   </w:num>
   <w:num w:numId="20">
-    <w:abstractNumId w:val="19"/>
+    <w:abstractNumId w:val="20"/>
   </w:num>
   <w:num w:numId="21">
-    <w:abstractNumId w:val="15"/>
+    <w:abstractNumId w:val="16"/>
+  </w:num>
+  <w:num w:numId="22">
+    <w:abstractNumId w:val="8"/>
   </w:num>
 </w:numbering>
 </file>

</xml_diff>

<commit_message>
Risoluzione bug e implementazioni richieste su Ordine Frutti e Gestione Cantieri. Da sistemare StampaOrdFrutLocale
</commit_message>
<xml_diff>
--- a/AppuntiPerNuoveModifiche/ModificheDaFare.docx
+++ b/AppuntiPerNuoveModifiche/ModificheDaFare.docx
@@ -1344,15 +1344,15 @@
           <w:numId w:val="20"/>
         </w:numPr>
       </w:pPr>
+      <w:r>
+        <w:t>In tutte le stampe inserire, in ogni pagina, intestazione e “numero pagina/numero tot. pagine”</w:t>
+      </w:r>
+      <w:r>
+        <w:br/>
+        <w:t>(Es. Pag. 1/6)</w:t>
+      </w:r>
       <w:bookmarkStart w:id="1" w:name="_GoBack"/>
       <w:bookmarkEnd w:id="1"/>
-      <w:r>
-        <w:t>In tutte le stampe inserire, in ogni pagina, intestazione e “numero pagina/numero tot. pagine”</w:t>
-      </w:r>
-      <w:r>
-        <w:br/>
-        <w:t>(Es. Pag. 1/6)</w:t>
-      </w:r>
     </w:p>
     <w:p>
       <w:pPr>
@@ -1523,7 +1523,15 @@
       </w:pPr>
     </w:p>
     <w:p>
-      <w:r>
+      <w:pPr>
+        <w:rPr>
+          <w:highlight w:val="green"/>
+        </w:rPr>
+      </w:pPr>
+      <w:r>
+        <w:rPr>
+          <w:highlight w:val="green"/>
+        </w:rPr>
         <w:t>Ordine Gruppi Frutti:</w:t>
       </w:r>
     </w:p>
@@ -1534,8 +1542,14 @@
           <w:ilvl w:val="0"/>
           <w:numId w:val="22"/>
         </w:numPr>
-      </w:pPr>
-      <w:r>
+        <w:rPr>
+          <w:highlight w:val="green"/>
+        </w:rPr>
+      </w:pPr>
+      <w:r>
+        <w:rPr>
+          <w:highlight w:val="green"/>
+        </w:rPr>
         <w:t>Aggiungere possibilità di poter inserire in un ordine un frutto (specificandone la quantità) anche se non fa parte di alcun gruppo.</w:t>
       </w:r>
     </w:p>

</xml_diff>

<commit_message>
Ora la sezione "Gestione Pagamenti" svuota i campi dopo la modifica di un record
</commit_message>
<xml_diff>
--- a/AppuntiPerNuoveModifiche/ModificheDaFare.docx
+++ b/AppuntiPerNuoveModifiche/ModificheDaFare.docx
@@ -12,1333 +12,18 @@
         <w:rPr>
           <w:b/>
         </w:rPr>
-        <w:t>STAMPE VARIE</w:t>
-      </w:r>
-    </w:p>
-    <w:p>
-      <w:pPr>
-        <w:pStyle w:val="ListParagraph"/>
-        <w:numPr>
-          <w:ilvl w:val="0"/>
-          <w:numId w:val="13"/>
-        </w:numPr>
-        <w:rPr>
-          <w:highlight w:val="green"/>
-        </w:rPr>
-      </w:pPr>
-      <w:r>
-        <w:rPr>
-          <w:highlight w:val="green"/>
-        </w:rPr>
-        <w:t>Impostare il campo “data da” al 01/01/2010 e il campo “data a” al giorno corrente</w:t>
-      </w:r>
-    </w:p>
-    <w:p>
-      <w:pPr>
-        <w:pStyle w:val="ListParagraph"/>
-        <w:numPr>
-          <w:ilvl w:val="0"/>
-          <w:numId w:val="13"/>
-        </w:numPr>
-        <w:rPr>
-          <w:highlight w:val="green"/>
-        </w:rPr>
-      </w:pPr>
-      <w:r>
-        <w:rPr>
-          <w:highlight w:val="green"/>
-        </w:rPr>
-        <w:t>Aggiungere “Nome File” (come titolo h1) in cima al file</w:t>
-      </w:r>
-      <w:r>
-        <w:rPr>
-          <w:highlight w:val="green"/>
-        </w:rPr>
-        <w:t xml:space="preserve"> PDF</w:t>
-      </w:r>
-    </w:p>
-    <w:p>
-      <w:pPr>
-        <w:pStyle w:val="ListParagraph"/>
-        <w:numPr>
-          <w:ilvl w:val="0"/>
-          <w:numId w:val="13"/>
-        </w:numPr>
-        <w:rPr>
-          <w:highlight w:val="green"/>
-        </w:rPr>
-      </w:pPr>
-      <w:r>
-        <w:rPr>
-          <w:highlight w:val="green"/>
-        </w:rPr>
-        <w:t>Cercare di rispettare il layout del file “17030Ma” nella cartella “AppuntiNuoveModifiche”</w:t>
-      </w:r>
-    </w:p>
-    <w:p>
-      <w:pPr>
-        <w:pStyle w:val="ListParagraph"/>
-        <w:numPr>
-          <w:ilvl w:val="0"/>
-          <w:numId w:val="13"/>
-        </w:numPr>
-        <w:rPr>
-          <w:highlight w:val="green"/>
-        </w:rPr>
-      </w:pPr>
-      <w:r>
-        <w:rPr>
-          <w:highlight w:val="green"/>
-        </w:rPr>
-        <w:t>Lasciare “IVA” e “Totale con IVA” solo in fondo, facendo la somma dei vari totali e poi sommandoci il prezzo (facendo vedere il numero a due cifre decimali) dell’iva.</w:t>
-      </w:r>
-    </w:p>
-    <w:p>
-      <w:pPr>
-        <w:pStyle w:val="ListParagraph"/>
-        <w:numPr>
-          <w:ilvl w:val="0"/>
-          <w:numId w:val="13"/>
-        </w:numPr>
-        <w:rPr>
-          <w:highlight w:val="green"/>
-        </w:rPr>
-      </w:pPr>
-      <w:r>
-        <w:rPr>
-          <w:highlight w:val="green"/>
-        </w:rPr>
-        <w:t>Creare una stampa (gridview) prendendo i dati sulla tblMatCant con filtri (data da-a, ddl sugli operai) -&gt; Da visualizzare sulla gridview: Data,</w:t>
-      </w:r>
-      <w:r>
-        <w:rPr>
-          <w:highlight w:val="green"/>
-        </w:rPr>
-        <w:t xml:space="preserve"> </w:t>
-      </w:r>
-      <w:r>
-        <w:rPr>
-          <w:highlight w:val="green"/>
-        </w:rPr>
-        <w:t>NomeOperaio,</w:t>
-      </w:r>
-      <w:r>
-        <w:rPr>
-          <w:highlight w:val="green"/>
-        </w:rPr>
-        <w:t xml:space="preserve"> </w:t>
-      </w:r>
-      <w:r>
-        <w:rPr>
-          <w:highlight w:val="green"/>
-        </w:rPr>
-        <w:t>CodCant,</w:t>
-      </w:r>
-      <w:r>
-        <w:rPr>
-          <w:highlight w:val="green"/>
-        </w:rPr>
-        <w:t xml:space="preserve"> </w:t>
-      </w:r>
-      <w:r>
-        <w:rPr>
-          <w:highlight w:val="green"/>
-        </w:rPr>
-        <w:t>DescrCodCant,</w:t>
-      </w:r>
-      <w:r>
-        <w:rPr>
-          <w:highlight w:val="green"/>
-        </w:rPr>
-        <w:t xml:space="preserve"> Qta, PzzoOperaio, Valore (PzzoOperaio*Qta), OperaioPagato (booleano).</w:t>
-      </w:r>
-    </w:p>
-    <w:p>
-      <w:pPr>
-        <w:pStyle w:val="ListParagraph"/>
-        <w:numPr>
-          <w:ilvl w:val="0"/>
-          <w:numId w:val="13"/>
-        </w:numPr>
-        <w:rPr>
-          <w:highlight w:val="green"/>
-        </w:rPr>
-      </w:pPr>
-      <w:r>
-        <w:rPr>
-          <w:highlight w:val="green"/>
-        </w:rPr>
-        <w:t>Mostrare in fondo il “Totale Ore” e “Totale Valore”</w:t>
-      </w:r>
-    </w:p>
-    <w:p>
-      <w:pPr>
-        <w:pStyle w:val="ListParagraph"/>
-        <w:numPr>
-          <w:ilvl w:val="0"/>
-          <w:numId w:val="13"/>
-        </w:numPr>
-        <w:rPr>
-          <w:highlight w:val="green"/>
-        </w:rPr>
-      </w:pPr>
-      <w:r>
-        <w:rPr>
-          <w:highlight w:val="green"/>
-        </w:rPr>
-        <w:t>Aggiungere un pulsante alla stampa sopra che setta il campo OperaioPagato di tutte le righe interessate a “True” (con conferma)</w:t>
-      </w:r>
-    </w:p>
-    <w:p>
-      <w:pPr>
-        <w:pStyle w:val="ListParagraph"/>
-        <w:numPr>
-          <w:ilvl w:val="0"/>
-          <w:numId w:val="13"/>
-        </w:numPr>
-        <w:rPr>
-          <w:highlight w:val="green"/>
-        </w:rPr>
-      </w:pPr>
-      <w:r>
-        <w:rPr>
-          <w:highlight w:val="green"/>
-        </w:rPr>
-        <w:t>Aggiungere il “.” Separatore delle migliaia sul PzzoUnit e Valore per le stampe PDF</w:t>
-      </w:r>
-    </w:p>
-    <w:p>
-      <w:pPr>
-        <w:pStyle w:val="ListParagraph"/>
-        <w:numPr>
-          <w:ilvl w:val="0"/>
-          <w:numId w:val="13"/>
-        </w:numPr>
-        <w:rPr>
-          <w:highlight w:val="green"/>
-        </w:rPr>
-      </w:pPr>
-      <w:r>
-        <w:rPr>
-          <w:highlight w:val="green"/>
-        </w:rPr>
-        <w:t>Al cambiare del DDLScegliStampa nascondere il pannello per la stampa Cliente</w:t>
-      </w:r>
-    </w:p>
-    <w:p>
-      <w:pPr>
-        <w:pStyle w:val="ListParagraph"/>
-        <w:numPr>
-          <w:ilvl w:val="0"/>
-          <w:numId w:val="13"/>
-        </w:numPr>
-        <w:rPr>
-          <w:highlight w:val="green"/>
-        </w:rPr>
-      </w:pPr>
-      <w:r>
-        <w:rPr>
-          <w:highlight w:val="green"/>
-        </w:rPr>
-        <w:t>Controllare funzionamento Filtri su Stampa Conto Finale Cliente</w:t>
-      </w:r>
-    </w:p>
-    <w:p>
-      <w:pPr>
-        <w:pStyle w:val="ListParagraph"/>
-        <w:numPr>
-          <w:ilvl w:val="0"/>
-          <w:numId w:val="13"/>
-        </w:numPr>
-        <w:rPr>
-          <w:highlight w:val="green"/>
-        </w:rPr>
-      </w:pPr>
-      <w:r>
-        <w:rPr>
-          <w:highlight w:val="green"/>
-        </w:rPr>
-        <w:t>Controllare la stampa DDT</w:t>
-      </w:r>
-    </w:p>
-    <w:p>
-      <w:pPr>
-        <w:spacing w:before="100" w:beforeAutospacing="1" w:after="100" w:afterAutospacing="1" w:line="240" w:lineRule="auto"/>
-        <w:ind w:left="360"/>
-        <w:rPr>
-          <w:rFonts w:ascii="Arial" w:eastAsia="Times New Roman" w:hAnsi="Arial" w:cs="Arial"/>
-          <w:i/>
-          <w:color w:val="000000"/>
-          <w:sz w:val="21"/>
-          <w:szCs w:val="21"/>
-          <w:lang w:eastAsia="it-IT"/>
-        </w:rPr>
-      </w:pPr>
-      <w:r>
-        <w:rPr>
-          <w:rFonts w:ascii="Arial" w:eastAsia="Times New Roman" w:hAnsi="Arial" w:cs="Arial"/>
-          <w:i/>
-          <w:color w:val="000000"/>
-          <w:sz w:val="21"/>
-          <w:szCs w:val="21"/>
-          <w:lang w:eastAsia="it-IT"/>
-        </w:rPr>
-        <w:t>Ricalcolo conti (</w:t>
-      </w:r>
-      <w:r>
-        <w:rPr>
-          <w:rFonts w:ascii="Arial" w:eastAsia="Times New Roman" w:hAnsi="Arial" w:cs="Arial"/>
-          <w:i/>
-          <w:color w:val="000000"/>
-          <w:sz w:val="21"/>
-          <w:szCs w:val="21"/>
-          <w:lang w:eastAsia="it-IT"/>
-        </w:rPr>
-        <w:t>Stampa conto Finale Cliente)</w:t>
-      </w:r>
-    </w:p>
-    <w:p>
-      <w:pPr>
-        <w:pStyle w:val="ListParagraph"/>
-        <w:numPr>
-          <w:ilvl w:val="0"/>
-          <w:numId w:val="15"/>
-        </w:numPr>
-        <w:spacing w:before="100" w:beforeAutospacing="1" w:after="100" w:afterAutospacing="1" w:line="240" w:lineRule="auto"/>
-        <w:rPr>
-          <w:rFonts w:ascii="Arial" w:eastAsia="Times New Roman" w:hAnsi="Arial" w:cs="Arial"/>
-          <w:color w:val="000000"/>
-          <w:sz w:val="21"/>
-          <w:szCs w:val="21"/>
-          <w:highlight w:val="green"/>
-          <w:lang w:eastAsia="it-IT"/>
-        </w:rPr>
-      </w:pPr>
-      <w:r>
-        <w:rPr>
-          <w:rFonts w:ascii="Arial" w:eastAsia="Times New Roman" w:hAnsi="Arial" w:cs="Arial"/>
-          <w:color w:val="000000"/>
-          <w:sz w:val="21"/>
-          <w:szCs w:val="21"/>
-          <w:highlight w:val="green"/>
-          <w:lang w:eastAsia="it-IT"/>
-        </w:rPr>
-        <w:t>Calcolare il valore totale del materiale Visibile</w:t>
-      </w:r>
-    </w:p>
-    <w:p>
-      <w:pPr>
-        <w:pStyle w:val="ListParagraph"/>
-        <w:numPr>
-          <w:ilvl w:val="0"/>
-          <w:numId w:val="15"/>
-        </w:numPr>
-        <w:spacing w:before="100" w:beforeAutospacing="1" w:after="100" w:afterAutospacing="1" w:line="240" w:lineRule="auto"/>
-        <w:rPr>
-          <w:rFonts w:ascii="Arial" w:eastAsia="Times New Roman" w:hAnsi="Arial" w:cs="Arial"/>
-          <w:color w:val="000000"/>
-          <w:sz w:val="21"/>
-          <w:szCs w:val="21"/>
-          <w:highlight w:val="green"/>
-          <w:lang w:eastAsia="it-IT"/>
-        </w:rPr>
-      </w:pPr>
-      <w:r>
-        <w:rPr>
-          <w:rFonts w:ascii="Arial" w:eastAsia="Times New Roman" w:hAnsi="Arial" w:cs="Arial"/>
-          <w:color w:val="000000"/>
-          <w:sz w:val="21"/>
-          <w:szCs w:val="21"/>
-          <w:highlight w:val="green"/>
-          <w:lang w:eastAsia="it-IT"/>
-        </w:rPr>
-        <w:t>Calcolare il valore totale del materiale non visibile</w:t>
-      </w:r>
-    </w:p>
-    <w:p>
-      <w:pPr>
-        <w:pStyle w:val="ListParagraph"/>
-        <w:numPr>
-          <w:ilvl w:val="0"/>
-          <w:numId w:val="15"/>
-        </w:numPr>
-        <w:spacing w:before="100" w:beforeAutospacing="1" w:after="100" w:afterAutospacing="1" w:line="240" w:lineRule="auto"/>
-        <w:rPr>
-          <w:rFonts w:ascii="Arial" w:eastAsia="Times New Roman" w:hAnsi="Arial" w:cs="Arial"/>
-          <w:color w:val="000000"/>
-          <w:sz w:val="21"/>
-          <w:szCs w:val="21"/>
-          <w:highlight w:val="green"/>
-          <w:lang w:eastAsia="it-IT"/>
-        </w:rPr>
-      </w:pPr>
-      <w:r>
-        <w:rPr>
-          <w:rFonts w:ascii="Arial" w:eastAsia="Times New Roman" w:hAnsi="Arial" w:cs="Arial"/>
-          <w:color w:val="000000"/>
-          <w:sz w:val="21"/>
-          <w:szCs w:val="21"/>
-          <w:highlight w:val="green"/>
-          <w:lang w:eastAsia="it-IT"/>
-        </w:rPr>
-        <w:t xml:space="preserve">Calcolare la percentuale </w:t>
-      </w:r>
-      <w:r>
-        <w:rPr>
-          <w:rFonts w:ascii="Arial" w:eastAsia="Times New Roman" w:hAnsi="Arial" w:cs="Arial"/>
-          <w:color w:val="000000"/>
-          <w:sz w:val="21"/>
-          <w:szCs w:val="21"/>
-          <w:highlight w:val="green"/>
-          <w:lang w:eastAsia="it-IT"/>
-        </w:rPr>
-        <w:t>tra i due valori</w:t>
-      </w:r>
-    </w:p>
-    <w:p>
-      <w:pPr>
-        <w:pStyle w:val="ListParagraph"/>
-        <w:numPr>
-          <w:ilvl w:val="0"/>
-          <w:numId w:val="15"/>
-        </w:numPr>
-        <w:spacing w:before="100" w:beforeAutospacing="1" w:after="100" w:afterAutospacing="1" w:line="240" w:lineRule="auto"/>
-        <w:rPr>
-          <w:rFonts w:ascii="Arial" w:eastAsia="Times New Roman" w:hAnsi="Arial" w:cs="Arial"/>
-          <w:color w:val="000000"/>
-          <w:sz w:val="21"/>
-          <w:szCs w:val="21"/>
-          <w:highlight w:val="green"/>
-          <w:lang w:eastAsia="it-IT"/>
-        </w:rPr>
-      </w:pPr>
-      <w:r>
-        <w:rPr>
-          <w:rFonts w:ascii="Arial" w:eastAsia="Times New Roman" w:hAnsi="Arial" w:cs="Arial"/>
-          <w:color w:val="000000"/>
-          <w:sz w:val="21"/>
-          <w:szCs w:val="21"/>
-          <w:highlight w:val="green"/>
-          <w:lang w:eastAsia="it-IT"/>
-        </w:rPr>
-        <w:t>Applicare questa percentuale sul prezzo unitario del materiale con spuntato ricalcolo</w:t>
-      </w:r>
-    </w:p>
-    <w:p>
-      <w:pPr>
-        <w:pStyle w:val="ListParagraph"/>
-        <w:numPr>
-          <w:ilvl w:val="0"/>
-          <w:numId w:val="15"/>
-        </w:numPr>
-        <w:spacing w:before="100" w:beforeAutospacing="1" w:after="100" w:afterAutospacing="1" w:line="240" w:lineRule="auto"/>
-        <w:rPr>
-          <w:rFonts w:ascii="Arial" w:eastAsia="Times New Roman" w:hAnsi="Arial" w:cs="Arial"/>
-          <w:color w:val="000000"/>
-          <w:sz w:val="21"/>
-          <w:szCs w:val="21"/>
-          <w:highlight w:val="green"/>
-          <w:lang w:eastAsia="it-IT"/>
-        </w:rPr>
-      </w:pPr>
-      <w:r>
-        <w:rPr>
-          <w:rFonts w:ascii="Arial" w:eastAsia="Times New Roman" w:hAnsi="Arial" w:cs="Arial"/>
-          <w:color w:val="000000"/>
-          <w:sz w:val="21"/>
-          <w:szCs w:val="21"/>
-          <w:highlight w:val="green"/>
-          <w:lang w:eastAsia="it-IT"/>
-        </w:rPr>
-        <w:t>Dopo di che aggiungere il ricarico a tutto quello con la spunta ricarico</w:t>
-      </w:r>
-    </w:p>
-    <w:p>
-      <w:pPr>
-        <w:pStyle w:val="ListParagraph"/>
-        <w:numPr>
-          <w:ilvl w:val="0"/>
-          <w:numId w:val="15"/>
-        </w:numPr>
-        <w:spacing w:before="100" w:beforeAutospacing="1" w:after="100" w:afterAutospacing="1" w:line="240" w:lineRule="auto"/>
-        <w:rPr>
-          <w:rFonts w:ascii="Arial" w:eastAsia="Times New Roman" w:hAnsi="Arial" w:cs="Arial"/>
-          <w:color w:val="000000"/>
-          <w:sz w:val="21"/>
-          <w:szCs w:val="21"/>
-          <w:highlight w:val="green"/>
-          <w:lang w:eastAsia="it-IT"/>
-        </w:rPr>
-      </w:pPr>
-      <w:r>
-        <w:rPr>
-          <w:rFonts w:ascii="Arial" w:eastAsia="Times New Roman" w:hAnsi="Arial" w:cs="Arial"/>
-          <w:color w:val="000000"/>
-          <w:sz w:val="21"/>
-          <w:szCs w:val="21"/>
-          <w:highlight w:val="green"/>
-          <w:lang w:eastAsia="it-IT"/>
-        </w:rPr>
-        <w:t>F</w:t>
-      </w:r>
-      <w:r>
-        <w:rPr>
-          <w:rFonts w:ascii="Arial" w:eastAsia="Times New Roman" w:hAnsi="Arial" w:cs="Arial"/>
-          <w:color w:val="000000"/>
-          <w:sz w:val="21"/>
-          <w:szCs w:val="21"/>
-          <w:highlight w:val="green"/>
-          <w:lang w:eastAsia="it-IT"/>
-        </w:rPr>
-        <w:t>are una stampa con tutto il materiale visibile la manodopera operaio ecc tutto quello che è visibile in ordine di data come quella che ti ho mandato</w:t>
-      </w:r>
-    </w:p>
-    <w:p/>
-    <w:p>
-      <w:r>
-        <w:t>DDT MEF:</w:t>
-      </w:r>
-    </w:p>
-    <w:p>
-      <w:pPr>
-        <w:pStyle w:val="ListParagraph"/>
-        <w:numPr>
-          <w:ilvl w:val="0"/>
-          <w:numId w:val="17"/>
-        </w:numPr>
-        <w:rPr>
-          <w:highlight w:val="green"/>
-        </w:rPr>
-      </w:pPr>
-      <w:r>
-        <w:rPr>
-          <w:highlight w:val="green"/>
-        </w:rPr>
-        <w:t>Controllare funzionamento data</w:t>
-      </w:r>
-    </w:p>
-    <w:p/>
-    <w:p>
-      <w:r>
-        <w:t>Gestione Cantieri</w:t>
-      </w:r>
-    </w:p>
-    <w:p>
-      <w:r>
-        <w:tab/>
-        <w:t>Manodopera:</w:t>
-      </w:r>
-    </w:p>
-    <w:p>
-      <w:pPr>
-        <w:pStyle w:val="ListParagraph"/>
-        <w:numPr>
-          <w:ilvl w:val="0"/>
-          <w:numId w:val="16"/>
-        </w:numPr>
-        <w:rPr>
-          <w:highlight w:val="green"/>
-        </w:rPr>
-      </w:pPr>
-      <w:r>
-        <w:rPr>
-          <w:highlight w:val="green"/>
-        </w:rPr>
-        <w:t>Inserire Note2 nel campo “Note2” della tabella TblMaterialiCantieri, non più sommandolo a Note1</w:t>
-      </w:r>
-    </w:p>
-    <w:p>
-      <w:pPr>
-        <w:ind w:left="708"/>
-      </w:pPr>
-      <w:r>
-        <w:rPr>
-          <w:highlight w:val="green"/>
-        </w:rPr>
-        <w:t>Creare stampa (gridview stile “Inserimento dati”) filtrata per cantiere, dando la possibilità di visualizzare, modificare ed eliminare un record. (Data,NumBolla,Qta,PzzUni[PzzoManodop])</w:t>
-      </w:r>
-    </w:p>
-    <w:p>
-      <w:pPr>
-        <w:ind w:left="708"/>
-      </w:pPr>
-      <w:r>
-        <w:rPr>
-          <w:highlight w:val="green"/>
-        </w:rPr>
-        <w:t>Sbloccare tutti i checkbox (per tutte le tipologie), lasciandoli checked dove serve, ma sempre editabili (togliere enabled=false)</w:t>
-      </w:r>
-    </w:p>
-    <w:p>
-      <w:pPr>
-        <w:ind w:left="708"/>
-      </w:pPr>
-      <w:r>
-        <w:t>Rientro:</w:t>
-      </w:r>
-    </w:p>
-    <w:p>
-      <w:pPr>
-        <w:pStyle w:val="ListParagraph"/>
-        <w:numPr>
-          <w:ilvl w:val="0"/>
-          <w:numId w:val="16"/>
-        </w:numPr>
-        <w:rPr>
-          <w:highlight w:val="green"/>
-        </w:rPr>
-      </w:pPr>
-      <w:r>
-        <w:rPr>
-          <w:highlight w:val="green"/>
-        </w:rPr>
-        <w:t>Aggiungere filtro al ddlSCegliMatCant per “CodArt” e “DescriCodArt”</w:t>
-      </w:r>
-    </w:p>
-    <w:p/>
-    <w:p>
-      <w:pPr>
-        <w:rPr>
-          <w:b/>
-        </w:rPr>
-      </w:pPr>
-      <w:r>
-        <w:rPr>
-          <w:b/>
-        </w:rPr>
-        <w:lastRenderedPageBreak/>
-        <w:t>Stampa Resoconto Operaio</w:t>
+        <w:t>S</w:t>
       </w:r>
       <w:r>
         <w:rPr>
           <w:b/>
         </w:rPr>
-        <w:t>:</w:t>
+        <w:t>tampe Varie:</w:t>
       </w:r>
     </w:p>
     <w:p>
       <w:pPr>
-        <w:pStyle w:val="ListParagraph"/>
-        <w:numPr>
-          <w:ilvl w:val="0"/>
-          <w:numId w:val="16"/>
-        </w:numPr>
-        <w:rPr>
-          <w:highlight w:val="green"/>
-        </w:rPr>
-      </w:pPr>
-      <w:r>
-        <w:rPr>
-          <w:highlight w:val="green"/>
-        </w:rPr>
-        <w:t>Controllare eccezione</w:t>
-      </w:r>
-    </w:p>
-    <w:p>
-      <w:r>
-        <w:t>Inserimento Dati:</w:t>
-      </w:r>
-    </w:p>
-    <w:p>
-      <w:pPr>
-        <w:pStyle w:val="ListParagraph"/>
-        <w:numPr>
-          <w:ilvl w:val="0"/>
-          <w:numId w:val="16"/>
-        </w:numPr>
-        <w:rPr>
-          <w:highlight w:val="green"/>
-        </w:rPr>
-      </w:pPr>
-      <w:r>
-        <w:rPr>
-          <w:highlight w:val="green"/>
-        </w:rPr>
-        <w:t>Controllare il funzionamento della data durante la modifica dei cantieri</w:t>
-      </w:r>
-    </w:p>
-    <w:p>
-      <w:pPr>
-        <w:pStyle w:val="ListParagraph"/>
-        <w:numPr>
-          <w:ilvl w:val="0"/>
-          <w:numId w:val="16"/>
-        </w:numPr>
-        <w:rPr>
-          <w:highlight w:val="green"/>
-        </w:rPr>
-      </w:pPr>
-      <w:r>
-        <w:rPr>
-          <w:highlight w:val="green"/>
-        </w:rPr>
-        <w:t>Controllare il funzionamento della prezzo manodopera durante la modifica dei cantieri</w:t>
-      </w:r>
-    </w:p>
-    <w:p>
-      <w:pPr>
-        <w:pStyle w:val="ListParagraph"/>
-        <w:numPr>
-          <w:ilvl w:val="0"/>
-          <w:numId w:val="16"/>
-        </w:numPr>
-        <w:rPr>
-          <w:highlight w:val="green"/>
-        </w:rPr>
-      </w:pPr>
-      <w:r>
-        <w:rPr>
-          <w:highlight w:val="green"/>
-        </w:rPr>
-        <w:t>Controllare il funzionamento della valore preventivo durante la modifica dei cantieri</w:t>
-      </w:r>
-    </w:p>
-    <w:p>
-      <w:pPr>
-        <w:rPr>
-          <w:highlight w:val="green"/>
-        </w:rPr>
-      </w:pPr>
-    </w:p>
-    <w:p>
-      <w:pPr>
-        <w:rPr>
-          <w:b/>
-        </w:rPr>
-      </w:pPr>
-      <w:r>
-        <w:rPr>
-          <w:b/>
-        </w:rPr>
-        <w:t>Gestione Cantieri</w:t>
-      </w:r>
-      <w:r>
-        <w:rPr>
-          <w:b/>
-        </w:rPr>
-        <w:t>:</w:t>
-      </w:r>
-    </w:p>
-    <w:p>
-      <w:pPr>
-        <w:pStyle w:val="ListParagraph"/>
-        <w:numPr>
-          <w:ilvl w:val="0"/>
-          <w:numId w:val="16"/>
-        </w:numPr>
-        <w:rPr>
-          <w:highlight w:val="green"/>
-        </w:rPr>
-      </w:pPr>
-      <w:r>
-        <w:rPr>
-          <w:highlight w:val="green"/>
-        </w:rPr>
-        <w:t>Filtrare le GridView sul cantiere scelto</w:t>
-      </w:r>
-    </w:p>
-    <w:p>
-      <w:pPr>
-        <w:pStyle w:val="ListParagraph"/>
-        <w:numPr>
-          <w:ilvl w:val="0"/>
-          <w:numId w:val="16"/>
-        </w:numPr>
-        <w:rPr>
-          <w:highlight w:val="green"/>
-        </w:rPr>
-      </w:pPr>
-      <w:r>
-        <w:rPr>
-          <w:highlight w:val="green"/>
-        </w:rPr>
-        <w:t>Togliere CodCant, DescriCodCant e Acquirente -&gt; Mettere CodArt, DescriCodArt e Protocollo</w:t>
-      </w:r>
-    </w:p>
-    <w:p>
-      <w:pPr>
-        <w:pStyle w:val="ListParagraph"/>
-        <w:numPr>
-          <w:ilvl w:val="0"/>
-          <w:numId w:val="16"/>
-        </w:numPr>
-        <w:rPr>
-          <w:highlight w:val="green"/>
-        </w:rPr>
-      </w:pPr>
-      <w:r>
-        <w:rPr>
-          <w:highlight w:val="green"/>
-        </w:rPr>
-        <w:t>Sequenza -&gt; Data, Protocollo, Fornitore, CodArt, DescriCodArt, Qta, PzzoUnit</w:t>
-      </w:r>
-    </w:p>
-    <w:p>
-      <w:pPr>
-        <w:pStyle w:val="ListParagraph"/>
-        <w:numPr>
-          <w:ilvl w:val="0"/>
-          <w:numId w:val="16"/>
-        </w:numPr>
-        <w:rPr>
-          <w:highlight w:val="green"/>
-        </w:rPr>
-      </w:pPr>
-      <w:r>
-        <w:rPr>
-          <w:highlight w:val="green"/>
-        </w:rPr>
-        <w:t>Filtri (CodArt, DescriCodArt)</w:t>
-      </w:r>
-    </w:p>
-    <w:p>
-      <w:pPr>
-        <w:pStyle w:val="ListParagraph"/>
-        <w:numPr>
-          <w:ilvl w:val="0"/>
-          <w:numId w:val="16"/>
-        </w:numPr>
-      </w:pPr>
-      <w:r>
-        <w:rPr>
-          <w:highlight w:val="green"/>
-        </w:rPr>
-        <w:t>Nascondere Filtri “Cod Art” e “Descri Cod Art” da “Materiali Cantieri” Sotto “Listino”</w:t>
-      </w:r>
-    </w:p>
-    <w:p>
-      <w:pPr>
-        <w:pStyle w:val="ListParagraph"/>
-        <w:numPr>
-          <w:ilvl w:val="0"/>
-          <w:numId w:val="16"/>
-        </w:numPr>
-        <w:rPr>
-          <w:highlight w:val="green"/>
-        </w:rPr>
-      </w:pPr>
-      <w:r>
-        <w:rPr>
-          <w:highlight w:val="green"/>
-        </w:rPr>
-        <w:t xml:space="preserve">Aggiungere un nuovo pulsante (A chiamata), dopo “Gestione Arrotondamenti” </w:t>
-      </w:r>
-      <w:r>
-        <w:rPr>
-          <w:highlight w:val="green"/>
-        </w:rPr>
-        <w:t>con campi uguali a “Materiali Cantiere” senza il DDL del Listino e i relativi filtri</w:t>
-      </w:r>
-    </w:p>
-    <w:p>
-      <w:pPr>
-        <w:pStyle w:val="ListParagraph"/>
-        <w:numPr>
-          <w:ilvl w:val="0"/>
-          <w:numId w:val="16"/>
-        </w:numPr>
-        <w:rPr>
-          <w:highlight w:val="green"/>
-        </w:rPr>
-      </w:pPr>
-      <w:r>
-        <w:rPr>
-          <w:highlight w:val="green"/>
-        </w:rPr>
-        <w:t>Settare il campo Tipologia con “A CHIAMATA”</w:t>
-      </w:r>
-    </w:p>
-    <w:p>
-      <w:pPr>
-        <w:pStyle w:val="ListParagraph"/>
-        <w:numPr>
-          <w:ilvl w:val="0"/>
-          <w:numId w:val="16"/>
-        </w:numPr>
-        <w:rPr>
-          <w:highlight w:val="green"/>
-        </w:rPr>
-      </w:pPr>
-      <w:r>
-        <w:rPr>
-          <w:highlight w:val="green"/>
-        </w:rPr>
-        <w:t xml:space="preserve">Cancellare contenuto campi quando si deve inserire un nuovo record dopo aver cliccato </w:t>
-      </w:r>
-      <w:r>
-        <w:rPr>
-          <w:highlight w:val="green"/>
-        </w:rPr>
-        <w:t>“Visualizza” o “Modifica”</w:t>
-      </w:r>
-    </w:p>
-    <w:p>
-      <w:pPr>
-        <w:pStyle w:val="ListParagraph"/>
-        <w:numPr>
-          <w:ilvl w:val="0"/>
-          <w:numId w:val="16"/>
-        </w:numPr>
-        <w:rPr>
-          <w:highlight w:val="green"/>
-        </w:rPr>
-      </w:pPr>
-      <w:r>
-        <w:rPr>
-          <w:highlight w:val="green"/>
-        </w:rPr>
-        <w:t xml:space="preserve">Aggiungere pulsante per l’aggiornamento del prezzo manodopera, del cantiere scelto, </w:t>
-      </w:r>
-      <w:r>
-        <w:rPr>
-          <w:highlight w:val="green"/>
-        </w:rPr>
-        <w:t>nella scheda Gestione Manodopera (Nuova TextBox e bottone di fianco ai Checkbox)</w:t>
-      </w:r>
-    </w:p>
-    <w:p>
-      <w:pPr>
-        <w:pStyle w:val="ListParagraph"/>
-        <w:numPr>
-          <w:ilvl w:val="0"/>
-          <w:numId w:val="16"/>
-        </w:numPr>
-        <w:rPr>
-          <w:highlight w:val="green"/>
-        </w:rPr>
-      </w:pPr>
-      <w:r>
-        <w:rPr>
-          <w:highlight w:val="green"/>
-        </w:rPr>
-        <w:t>Fare la stessa cosa per l’operaio, fitlrando la Query anche sul valore del DDL “Scegli Operaio” (Sotto al titolo della scheda, NON quello dell’intestazione)</w:t>
-      </w:r>
-    </w:p>
-    <w:p>
-      <w:pPr>
-        <w:pStyle w:val="ListParagraph"/>
-        <w:numPr>
-          <w:ilvl w:val="0"/>
-          <w:numId w:val="16"/>
-        </w:numPr>
-        <w:rPr>
-          <w:highlight w:val="green"/>
-        </w:rPr>
-      </w:pPr>
-      <w:r>
-        <w:rPr>
-          <w:highlight w:val="green"/>
-        </w:rPr>
-        <w:t>Raggruppare record del DDL Scegli DDT per NumDDT, mostrando Data, NumDDT</w:t>
-      </w:r>
-    </w:p>
-    <w:p>
-      <w:pPr>
-        <w:pStyle w:val="ListParagraph"/>
-        <w:numPr>
-          <w:ilvl w:val="0"/>
-          <w:numId w:val="16"/>
-        </w:numPr>
-        <w:rPr>
-          <w:highlight w:val="green"/>
-        </w:rPr>
-      </w:pPr>
-      <w:r>
-        <w:rPr>
-          <w:highlight w:val="green"/>
-        </w:rPr>
-        <w:t>Proporre nel campo di testo “Fascia” il valore del cantiere</w:t>
-      </w:r>
-    </w:p>
-    <w:p>
-      <w:pPr>
-        <w:pStyle w:val="ListParagraph"/>
-        <w:numPr>
-          <w:ilvl w:val="0"/>
-          <w:numId w:val="16"/>
-        </w:numPr>
-        <w:rPr>
-          <w:highlight w:val="green"/>
-        </w:rPr>
-      </w:pPr>
-      <w:r>
-        <w:rPr>
-          <w:highlight w:val="green"/>
-        </w:rPr>
-        <w:t>Stringere la grafica per farla entrare in 1920x1080</w:t>
-      </w:r>
-    </w:p>
-    <w:p>
-      <w:pPr>
-        <w:pStyle w:val="ListParagraph"/>
-        <w:numPr>
-          <w:ilvl w:val="0"/>
-          <w:numId w:val="16"/>
-        </w:numPr>
-        <w:rPr>
-          <w:highlight w:val="green"/>
-        </w:rPr>
-      </w:pPr>
-      <w:r>
-        <w:rPr>
-          <w:highlight w:val="green"/>
-        </w:rPr>
-        <w:t>Fare i “BindGrid” al click dell’inserisci record e svuotare i campi e al “modifica” e “Elimina”</w:t>
-      </w:r>
-    </w:p>
-    <w:p>
-      <w:pPr>
-        <w:pStyle w:val="ListParagraph"/>
-        <w:numPr>
-          <w:ilvl w:val="0"/>
-          <w:numId w:val="16"/>
-        </w:numPr>
-        <w:rPr>
-          <w:b/>
-          <w:i/>
-          <w:highlight w:val="green"/>
-          <w:u w:val="single"/>
-        </w:rPr>
-      </w:pPr>
-      <w:r>
-        <w:rPr>
-          <w:highlight w:val="green"/>
-        </w:rPr>
-        <w:t>Proporre Fornitore “Manodopera” al click del bottone “Manodopera”</w:t>
-      </w:r>
-      <w:r>
-        <w:rPr>
-          <w:highlight w:val="green"/>
-        </w:rPr>
-        <w:t>, per tutte le tipologie tranne Materiali Cantieri</w:t>
-      </w:r>
-    </w:p>
-    <w:p>
-      <w:pPr>
-        <w:pStyle w:val="ListParagraph"/>
-        <w:numPr>
-          <w:ilvl w:val="0"/>
-          <w:numId w:val="16"/>
-        </w:numPr>
-        <w:rPr>
-          <w:b/>
-          <w:i/>
-          <w:highlight w:val="green"/>
-          <w:u w:val="single"/>
-        </w:rPr>
-      </w:pPr>
-      <w:r>
-        <w:rPr>
-          <w:highlight w:val="green"/>
-        </w:rPr>
-        <w:t xml:space="preserve">Rendere la casella di testo “Tipologia” non editabile </w:t>
-      </w:r>
-      <w:r>
-        <w:rPr>
-          <w:b/>
-          <w:i/>
-          <w:highlight w:val="green"/>
-          <w:u w:val="single"/>
-        </w:rPr>
-        <w:t>SEMPRE</w:t>
-      </w:r>
-    </w:p>
-    <w:p>
-      <w:pPr>
-        <w:pStyle w:val="ListParagraph"/>
-        <w:numPr>
-          <w:ilvl w:val="0"/>
-          <w:numId w:val="16"/>
-        </w:numPr>
-        <w:rPr>
-          <w:highlight w:val="green"/>
-        </w:rPr>
-      </w:pPr>
-      <w:r>
-        <w:rPr>
-          <w:highlight w:val="green"/>
-        </w:rPr>
-        <w:t>Controllare inserimento operaio</w:t>
-      </w:r>
-    </w:p>
-    <w:p>
-      <w:pPr>
-        <w:pStyle w:val="ListParagraph"/>
-        <w:numPr>
-          <w:ilvl w:val="0"/>
-          <w:numId w:val="16"/>
-        </w:numPr>
-        <w:rPr>
-          <w:highlight w:val="green"/>
-        </w:rPr>
-      </w:pPr>
-      <w:r>
-        <w:rPr>
-          <w:highlight w:val="green"/>
-        </w:rPr>
-        <w:t>Controllare Modifica, da verificare l’id</w:t>
-      </w:r>
-    </w:p>
-    <w:p>
-      <w:pPr>
-        <w:pStyle w:val="ListParagraph"/>
-        <w:numPr>
-          <w:ilvl w:val="0"/>
-          <w:numId w:val="16"/>
-        </w:numPr>
-        <w:rPr>
-          <w:highlight w:val="green"/>
-        </w:rPr>
-      </w:pPr>
-      <w:bookmarkStart w:id="0" w:name="_Hlk491504300"/>
-      <w:r>
-        <w:rPr>
-          <w:highlight w:val="green"/>
-        </w:rPr>
-        <w:t>All’inserimento della manodopera</w:t>
-      </w:r>
-      <w:r>
-        <w:rPr>
-          <w:highlight w:val="green"/>
-        </w:rPr>
-        <w:t xml:space="preserve"> </w:t>
-      </w:r>
-      <w:r>
-        <w:rPr>
-          <w:highlight w:val="green"/>
-        </w:rPr>
-        <w:t>scrivere in</w:t>
-      </w:r>
-      <w:r>
-        <w:rPr>
-          <w:highlight w:val="green"/>
-        </w:rPr>
-        <w:t xml:space="preserve"> CodArt e</w:t>
-      </w:r>
-      <w:r>
-        <w:rPr>
-          <w:highlight w:val="green"/>
-        </w:rPr>
-        <w:t xml:space="preserve"> DescriCodArt “Manodopera” + il contenuto del campo “Operaio” dell’acquirente scelto</w:t>
-      </w:r>
-      <w:bookmarkEnd w:id="0"/>
-    </w:p>
-    <w:p>
-      <w:pPr>
-        <w:pStyle w:val="ListParagraph"/>
-        <w:numPr>
-          <w:ilvl w:val="0"/>
-          <w:numId w:val="16"/>
-        </w:numPr>
-        <w:rPr>
-          <w:highlight w:val="green"/>
-        </w:rPr>
-      </w:pPr>
-      <w:r>
-        <w:rPr>
-          <w:highlight w:val="green"/>
-        </w:rPr>
-        <w:t xml:space="preserve">All’inserimento dell’operaio scrivere in CodArt e DescriCodArt “Manodopera” + il </w:t>
-      </w:r>
-      <w:r>
-        <w:rPr>
-          <w:highlight w:val="green"/>
-        </w:rPr>
-        <w:t>contenuto del campo “Operaio” del valore scelto nel DDL “Scegli Operaio”</w:t>
-      </w:r>
-    </w:p>
-    <w:p>
-      <w:pPr>
-        <w:pStyle w:val="ListParagraph"/>
-        <w:numPr>
-          <w:ilvl w:val="0"/>
-          <w:numId w:val="16"/>
-        </w:numPr>
-        <w:rPr>
-          <w:highlight w:val="green"/>
-        </w:rPr>
-      </w:pPr>
-      <w:r>
-        <w:rPr>
-          <w:highlight w:val="green"/>
-        </w:rPr>
-        <w:t xml:space="preserve">Togliere </w:t>
-      </w:r>
-      <w:r>
-        <w:rPr>
-          <w:highlight w:val="green"/>
-        </w:rPr>
-        <w:t>Fornitore da “Arrotondamento”,“Manodopera”,”Operaio”</w:t>
-      </w:r>
-    </w:p>
-    <w:p>
-      <w:pPr>
-        <w:pStyle w:val="ListParagraph"/>
-        <w:numPr>
-          <w:ilvl w:val="0"/>
-          <w:numId w:val="16"/>
-        </w:numPr>
-        <w:rPr>
-          <w:highlight w:val="green"/>
-        </w:rPr>
-      </w:pPr>
-      <w:r>
-        <w:rPr>
-          <w:highlight w:val="green"/>
-        </w:rPr>
-        <w:t>Aggiungere Bottone a destra di “Filtra”  del DdlScegliCantieri per svuotare l’intestazione</w:t>
-      </w:r>
-    </w:p>
-    <w:p>
-      <w:pPr>
-        <w:pStyle w:val="ListParagraph"/>
-        <w:numPr>
-          <w:ilvl w:val="0"/>
-          <w:numId w:val="16"/>
-        </w:numPr>
-        <w:rPr>
-          <w:highlight w:val="green"/>
-        </w:rPr>
-      </w:pPr>
-      <w:r>
-        <w:rPr>
-          <w:highlight w:val="green"/>
-        </w:rPr>
-        <w:t>Controllare messaggi dopo la “modifica” di manodopera</w:t>
-      </w:r>
-    </w:p>
-    <w:p>
-      <w:pPr>
-        <w:pStyle w:val="ListParagraph"/>
-        <w:numPr>
-          <w:ilvl w:val="0"/>
-          <w:numId w:val="16"/>
-        </w:numPr>
-        <w:rPr>
-          <w:highlight w:val="green"/>
-        </w:rPr>
-      </w:pPr>
-      <w:r>
-        <w:rPr>
-          <w:highlight w:val="green"/>
-        </w:rPr>
-        <w:t xml:space="preserve">Spostare “Gestione Pagamenti” in una pagina a parte, </w:t>
-      </w:r>
-      <w:r>
-        <w:rPr>
-          <w:highlight w:val="green"/>
-        </w:rPr>
-        <w:t>togliendo i campi dell’intestazione (Lasciando solo Scegli Cantiere e Data)</w:t>
-      </w:r>
-    </w:p>
-    <w:p>
-      <w:pPr>
-        <w:pStyle w:val="ListParagraph"/>
-        <w:numPr>
-          <w:ilvl w:val="0"/>
-          <w:numId w:val="16"/>
-        </w:numPr>
-        <w:rPr>
-          <w:highlight w:val="green"/>
-        </w:rPr>
-      </w:pPr>
-      <w:r>
-        <w:rPr>
-          <w:highlight w:val="green"/>
-        </w:rPr>
-        <w:lastRenderedPageBreak/>
-        <w:t>Aggiungere Sezione “Gestione Spese” con Tipologia Spese. DDL con i nomi delle spese presi dalla tabella “Spese”, CodArt e DescriCodArt verranno compilati con il testo della spesa scelta, due textbox per il calcolo del prezzo (Come per MatCant) e txtQta.</w:t>
-      </w:r>
-    </w:p>
-    <w:p>
-      <w:pPr>
-        <w:pStyle w:val="ListParagraph"/>
-        <w:numPr>
-          <w:ilvl w:val="0"/>
-          <w:numId w:val="16"/>
-        </w:numPr>
-        <w:rPr>
-          <w:highlight w:val="green"/>
-        </w:rPr>
-      </w:pPr>
-      <w:r>
-        <w:rPr>
-          <w:highlight w:val="green"/>
-        </w:rPr>
-        <w:t>Spostare i campi in base alla disposizione ricevuta via mail</w:t>
-      </w:r>
-    </w:p>
-    <w:p>
-      <w:pPr>
-        <w:pStyle w:val="ListParagraph"/>
-        <w:numPr>
-          <w:ilvl w:val="0"/>
-          <w:numId w:val="16"/>
-        </w:numPr>
-        <w:rPr>
-          <w:highlight w:val="green"/>
-        </w:rPr>
-      </w:pPr>
-      <w:r>
-        <w:rPr>
-          <w:highlight w:val="green"/>
-        </w:rPr>
-        <w:t>Ingrandire font dei campi</w:t>
-      </w:r>
-    </w:p>
-    <w:p>
-      <w:pPr>
-        <w:pStyle w:val="ListParagraph"/>
-        <w:numPr>
-          <w:ilvl w:val="0"/>
-          <w:numId w:val="16"/>
-        </w:numPr>
-        <w:rPr>
-          <w:highlight w:val="green"/>
-        </w:rPr>
-      </w:pPr>
-      <w:r>
-        <w:rPr>
-          <w:highlight w:val="green"/>
-        </w:rPr>
-        <w:t>Fare BindGrid di tutte le categorie al change cantiere</w:t>
-      </w:r>
-    </w:p>
-    <w:p>
-      <w:pPr>
-        <w:pStyle w:val="ListParagraph"/>
-        <w:numPr>
-          <w:ilvl w:val="0"/>
-          <w:numId w:val="16"/>
-        </w:numPr>
-        <w:rPr>
-          <w:highlight w:val="green"/>
-        </w:rPr>
-      </w:pPr>
-      <w:r>
-        <w:rPr>
-          <w:highlight w:val="green"/>
-        </w:rPr>
-        <w:t>Nascondere le label di messaggio (lblisRecordInserito) al click di tutti i bottoni (inserisci, visual, modif., elimina)</w:t>
-      </w:r>
-    </w:p>
-    <w:p/>
-    <w:p>
-      <w:pPr>
-        <w:rPr>
-          <w:b/>
-        </w:rPr>
-      </w:pPr>
-      <w:r>
-        <w:rPr>
-          <w:b/>
-        </w:rPr>
-        <w:t>Stampe Varie:</w:t>
-      </w:r>
-    </w:p>
-    <w:p>
-      <w:pPr>
-        <w:pStyle w:val="ListParagraph"/>
+        <w:pStyle w:val="Paragrafoelenco"/>
         <w:numPr>
           <w:ilvl w:val="0"/>
           <w:numId w:val="20"/>
@@ -1354,73 +39,6 @@
     </w:p>
     <w:p>
       <w:pPr>
-        <w:pStyle w:val="ListParagraph"/>
-        <w:numPr>
-          <w:ilvl w:val="0"/>
-          <w:numId w:val="20"/>
-        </w:numPr>
-        <w:rPr>
-          <w:highlight w:val="green"/>
-        </w:rPr>
-      </w:pPr>
-      <w:r>
-        <w:rPr>
-          <w:highlight w:val="green"/>
-        </w:rPr>
-        <w:t>Controllare che venga preso il totale finale (Quello a cui non sono stati sottratti gli acconti) così chge non vengano valori negativi</w:t>
-      </w:r>
-    </w:p>
-    <w:p>
-      <w:pPr>
-        <w:rPr>
-          <w:b/>
-        </w:rPr>
-      </w:pPr>
-      <w:r>
-        <w:rPr>
-          <w:b/>
-        </w:rPr>
-        <w:t>Stampa Verifica Cantiere:</w:t>
-      </w:r>
-    </w:p>
-    <w:p>
-      <w:pPr>
-        <w:pStyle w:val="ListParagraph"/>
-        <w:numPr>
-          <w:ilvl w:val="0"/>
-          <w:numId w:val="20"/>
-        </w:numPr>
-        <w:rPr>
-          <w:highlight w:val="green"/>
-        </w:rPr>
-      </w:pPr>
-      <w:r>
-        <w:rPr>
-          <w:highlight w:val="green"/>
-        </w:rPr>
-        <w:t>Creare un nuovo “Totale” da visualizzare a destra di “Tot. Arrotondamento”, chiamato “Tot. A Chiamata”, che andrà sommato al valore del totale guadagno.</w:t>
-      </w:r>
-    </w:p>
-    <w:p>
-      <w:pPr>
-        <w:pStyle w:val="ListParagraph"/>
-        <w:numPr>
-          <w:ilvl w:val="0"/>
-          <w:numId w:val="20"/>
-        </w:numPr>
-        <w:rPr>
-          <w:highlight w:val="green"/>
-        </w:rPr>
-      </w:pPr>
-      <w:r>
-        <w:rPr>
-          <w:highlight w:val="green"/>
-        </w:rPr>
-        <w:t>Aggiungere “Valore orario Manodopera” facendo “Tot. Guad+Manodop / Tot. Ore Manodop”</w:t>
-      </w:r>
-    </w:p>
-    <w:p>
-      <w:pPr>
         <w:rPr>
           <w:b/>
         </w:rPr>
@@ -1434,7 +52,7 @@
     </w:p>
     <w:p>
       <w:pPr>
-        <w:pStyle w:val="ListParagraph"/>
+        <w:pStyle w:val="Paragrafoelenco"/>
         <w:numPr>
           <w:ilvl w:val="0"/>
           <w:numId w:val="19"/>
@@ -1446,7 +64,7 @@
     </w:p>
     <w:p>
       <w:pPr>
-        <w:pStyle w:val="ListParagraph"/>
+        <w:pStyle w:val="Paragrafoelenco"/>
         <w:numPr>
           <w:ilvl w:val="0"/>
           <w:numId w:val="19"/>
@@ -1456,105 +74,10 @@
         <w:t>Se possibile inserirlo nel rigo successivo a quello inserito (Se non è compilato non va inserito)</w:t>
       </w:r>
     </w:p>
-    <w:p>
-      <w:pPr>
-        <w:rPr>
-          <w:b/>
-        </w:rPr>
-      </w:pPr>
-      <w:r>
-        <w:rPr>
-          <w:b/>
-        </w:rPr>
-        <w:t>Stampa Tipologia:</w:t>
-      </w:r>
-    </w:p>
-    <w:p>
-      <w:pPr>
-        <w:pStyle w:val="ListParagraph"/>
-        <w:numPr>
-          <w:ilvl w:val="0"/>
-          <w:numId w:val="21"/>
-        </w:numPr>
-        <w:ind w:left="708"/>
-        <w:rPr>
-          <w:highlight w:val="green"/>
-        </w:rPr>
-      </w:pPr>
-      <w:r>
-        <w:rPr>
-          <w:highlight w:val="green"/>
-        </w:rPr>
-        <w:t xml:space="preserve">Se non è stato scelto </w:t>
-      </w:r>
-      <w:r>
-        <w:rPr>
-          <w:highlight w:val="green"/>
-        </w:rPr>
-        <w:t>alcun cantiere, filtrare i record con data DA-A (BETWEEN) [Aggiungere 2 TextBox Mode=”Date”]</w:t>
-      </w:r>
-    </w:p>
-    <w:p>
-      <w:pPr>
-        <w:pStyle w:val="ListParagraph"/>
-        <w:numPr>
-          <w:ilvl w:val="0"/>
-          <w:numId w:val="21"/>
-        </w:numPr>
-        <w:ind w:left="708"/>
-        <w:rPr>
-          <w:highlight w:val="green"/>
-        </w:rPr>
-      </w:pPr>
-      <w:r>
-        <w:rPr>
-          <w:highlight w:val="green"/>
-        </w:rPr>
-        <w:t>Aggiungere il totale Qta di fianco al totale Finale</w:t>
-      </w:r>
-    </w:p>
-    <w:p>
-      <w:pPr>
-        <w:rPr>
-          <w:highlight w:val="green"/>
-        </w:rPr>
-      </w:pPr>
-    </w:p>
-    <w:p>
-      <w:pPr>
-        <w:rPr>
-          <w:highlight w:val="green"/>
-        </w:rPr>
-      </w:pPr>
-      <w:r>
-        <w:rPr>
-          <w:highlight w:val="green"/>
-        </w:rPr>
-        <w:t>Ordine Gruppi Frutti:</w:t>
-      </w:r>
-    </w:p>
-    <w:p>
-      <w:pPr>
-        <w:pStyle w:val="ListParagraph"/>
-        <w:numPr>
-          <w:ilvl w:val="0"/>
-          <w:numId w:val="22"/>
-        </w:numPr>
-        <w:rPr>
-          <w:highlight w:val="green"/>
-        </w:rPr>
-      </w:pPr>
-      <w:r>
-        <w:rPr>
-          <w:highlight w:val="green"/>
-        </w:rPr>
-        <w:t>Aggiungere possibilità di poter inserire in un ordine un frutto (specificandone la quantità) anche se non fa parte di alcun gruppo.</w:t>
-      </w:r>
-    </w:p>
     <w:p/>
     <w:p>
       <w:pPr>
-        <w:pStyle w:val="ListParagraph"/>
+        <w:pStyle w:val="Paragrafoelenco"/>
         <w:numPr>
           <w:ilvl w:val="0"/>
           <w:numId w:val="23"/>
@@ -1562,46 +85,22 @@
         <w:spacing w:line="256" w:lineRule="auto"/>
       </w:pPr>
       <w:r>
-        <w:rPr>
-          <w:highlight w:val="green"/>
-        </w:rPr>
-        <w:t>Stampa DDt all'interno dello stesso DDt ordinare per Articolo</w:t>
+        <w:t xml:space="preserve">Verificare funzionamento “Stampa </w:t>
       </w:r>
-      <w:bookmarkStart w:id="1" w:name="_GoBack"/>
-      <w:bookmarkEnd w:id="1"/>
+      <w:proofErr w:type="spellStart"/>
+      <w:r>
+        <w:t>Ord</w:t>
+      </w:r>
+      <w:proofErr w:type="spellEnd"/>
+      <w:r>
+        <w:t xml:space="preserve"> Frut Loc”</w:t>
+      </w:r>
+      <w:bookmarkStart w:id="0" w:name="_GoBack"/>
+      <w:bookmarkEnd w:id="0"/>
     </w:p>
     <w:p>
       <w:pPr>
-        <w:pStyle w:val="ListParagraph"/>
-        <w:numPr>
-          <w:ilvl w:val="0"/>
-          <w:numId w:val="23"/>
-        </w:numPr>
-        <w:spacing w:line="256" w:lineRule="auto"/>
-      </w:pPr>
-      <w:r>
-        <w:rPr>
-          <w:highlight w:val="green"/>
-        </w:rPr>
-        <w:t>Quando a chiamata metto ricalcolo Fa confusione controllare</w:t>
-      </w:r>
-    </w:p>
-    <w:p>
-      <w:pPr>
-        <w:pStyle w:val="ListParagraph"/>
-        <w:numPr>
-          <w:ilvl w:val="0"/>
-          <w:numId w:val="23"/>
-        </w:numPr>
-        <w:spacing w:line="256" w:lineRule="auto"/>
-      </w:pPr>
-      <w:r>
-        <w:t>Verificare funzionamento “Stampa Ord Frut Loc”</w:t>
-      </w:r>
-    </w:p>
-    <w:p>
-      <w:pPr>
-        <w:pStyle w:val="ListParagraph"/>
+        <w:pStyle w:val="Paragrafoelenco"/>
         <w:numPr>
           <w:ilvl w:val="0"/>
           <w:numId w:val="23"/>
@@ -1620,7 +119,7 @@
     </w:p>
     <w:p>
       <w:pPr>
-        <w:pStyle w:val="ListParagraph"/>
+        <w:pStyle w:val="Paragrafoelenco"/>
         <w:numPr>
           <w:ilvl w:val="1"/>
           <w:numId w:val="23"/>
@@ -1634,28 +133,12 @@
         <w:rPr>
           <w:highlight w:val="green"/>
         </w:rPr>
-        <w:t>c’è il pulsante modifica e quello inserisci contemporaneamente</w:t>
+        <w:t>Dopo la modifica non si svuotano i campi</w:t>
       </w:r>
     </w:p>
     <w:p>
       <w:pPr>
-        <w:pStyle w:val="ListParagraph"/>
-        <w:numPr>
-          <w:ilvl w:val="1"/>
-          <w:numId w:val="23"/>
-        </w:numPr>
-        <w:spacing w:line="256" w:lineRule="auto"/>
-      </w:pPr>
-      <w:r>
-        <w:t>Dopo la m</w:t>
-      </w:r>
-      <w:r>
-        <w:t>odifica non si svuotano i campi</w:t>
-      </w:r>
-    </w:p>
-    <w:p>
-      <w:pPr>
-        <w:pStyle w:val="ListParagraph"/>
+        <w:pStyle w:val="Paragrafoelenco"/>
         <w:numPr>
           <w:ilvl w:val="0"/>
           <w:numId w:val="23"/>
@@ -1668,7 +151,7 @@
     </w:p>
     <w:p>
       <w:pPr>
-        <w:pStyle w:val="ListParagraph"/>
+        <w:pStyle w:val="Paragrafoelenco"/>
         <w:numPr>
           <w:ilvl w:val="0"/>
           <w:numId w:val="23"/>
@@ -1695,7 +178,6 @@
           <w:sz w:val="56"/>
           <w:szCs w:val="56"/>
         </w:rPr>
-        <w:lastRenderedPageBreak/>
         <w:t>TABELLE SQL</w:t>
       </w:r>
     </w:p>
@@ -1714,7 +196,7 @@
     </w:p>
     <w:p>
       <w:pPr>
-        <w:pStyle w:val="ListParagraph"/>
+        <w:pStyle w:val="Paragrafoelenco"/>
         <w:numPr>
           <w:ilvl w:val="0"/>
           <w:numId w:val="14"/>
@@ -1729,93 +211,6 @@
         </w:rPr>
         <w:t>Aggiungere campo (stringa 50 caratteri) nominato “Fornitore”</w:t>
       </w:r>
-    </w:p>
-    <w:p>
-      <w:pPr>
-        <w:rPr>
-          <w:b/>
-        </w:rPr>
-      </w:pPr>
-      <w:r>
-        <w:rPr>
-          <w:b/>
-        </w:rPr>
-        <w:t>Tabella MatCant</w:t>
-      </w:r>
-    </w:p>
-    <w:p>
-      <w:pPr>
-        <w:pStyle w:val="ListParagraph"/>
-        <w:numPr>
-          <w:ilvl w:val="0"/>
-          <w:numId w:val="14"/>
-        </w:numPr>
-        <w:rPr>
-          <w:highlight w:val="green"/>
-        </w:rPr>
-      </w:pPr>
-      <w:r>
-        <w:rPr>
-          <w:highlight w:val="green"/>
-        </w:rPr>
-        <w:t>Aggiungere campo sulla tabella MatCant “OperaioPagato” (booleano)</w:t>
-      </w:r>
-    </w:p>
-    <w:p>
-      <w:pPr>
-        <w:pStyle w:val="ListParagraph"/>
-        <w:numPr>
-          <w:ilvl w:val="0"/>
-          <w:numId w:val="14"/>
-        </w:numPr>
-        <w:rPr>
-          <w:highlight w:val="green"/>
-        </w:rPr>
-      </w:pPr>
-      <w:r>
-        <w:rPr>
-          <w:highlight w:val="green"/>
-        </w:rPr>
-        <w:t>Aggiornare il campo “Operaio Pagato” con il valore 0</w:t>
-      </w:r>
-    </w:p>
-    <w:p>
-      <w:pPr>
-        <w:rPr>
-          <w:b/>
-        </w:rPr>
-      </w:pPr>
-      <w:r>
-        <w:rPr>
-          <w:b/>
-        </w:rPr>
-        <w:t>Tabella Operaio</w:t>
-      </w:r>
-    </w:p>
-    <w:p>
-      <w:pPr>
-        <w:pStyle w:val="ListParagraph"/>
-        <w:numPr>
-          <w:ilvl w:val="0"/>
-          <w:numId w:val="18"/>
-        </w:numPr>
-        <w:rPr>
-          <w:highlight w:val="green"/>
-        </w:rPr>
-      </w:pPr>
-      <w:r>
-        <w:rPr>
-          <w:highlight w:val="green"/>
-        </w:rPr>
-        <w:t>Inserire un “CostoOperaio”</w:t>
-      </w:r>
-    </w:p>
-    <w:p>
-      <w:pPr>
-        <w:rPr>
-          <w:highlight w:val="green"/>
-        </w:rPr>
-      </w:pPr>
     </w:p>
     <w:p>
       <w:pPr>
@@ -4503,15 +2898,6 @@
   </w:num>
   <w:num w:numId="23">
     <w:abstractNumId w:val="13"/>
-    <w:lvlOverride w:ilvl="0"/>
-    <w:lvlOverride w:ilvl="1"/>
-    <w:lvlOverride w:ilvl="2"/>
-    <w:lvlOverride w:ilvl="3"/>
-    <w:lvlOverride w:ilvl="4"/>
-    <w:lvlOverride w:ilvl="5"/>
-    <w:lvlOverride w:ilvl="6"/>
-    <w:lvlOverride w:ilvl="7"/>
-    <w:lvlOverride w:ilvl="8"/>
   </w:num>
 </w:numbering>
 </file>
@@ -4910,17 +3296,17 @@
     <w:lsdException w:name="Hashtag" w:semiHidden="1" w:unhideWhenUsed="1"/>
     <w:lsdException w:name="Unresolved Mention" w:semiHidden="1" w:unhideWhenUsed="1"/>
   </w:latentStyles>
-  <w:style w:type="paragraph" w:default="1" w:styleId="Normal">
+  <w:style w:type="paragraph" w:default="1" w:styleId="Normale">
     <w:name w:val="Normal"/>
     <w:qFormat/>
   </w:style>
-  <w:style w:type="character" w:default="1" w:styleId="DefaultParagraphFont">
+  <w:style w:type="character" w:default="1" w:styleId="Carpredefinitoparagrafo">
     <w:name w:val="Default Paragraph Font"/>
     <w:uiPriority w:val="1"/>
     <w:semiHidden/>
     <w:unhideWhenUsed/>
   </w:style>
-  <w:style w:type="table" w:default="1" w:styleId="TableNormal">
+  <w:style w:type="table" w:default="1" w:styleId="Tabellanormale">
     <w:name w:val="Normal Table"/>
     <w:uiPriority w:val="99"/>
     <w:semiHidden/>
@@ -4935,15 +3321,15 @@
       </w:tblCellMar>
     </w:tblPr>
   </w:style>
-  <w:style w:type="numbering" w:default="1" w:styleId="NoList">
+  <w:style w:type="numbering" w:default="1" w:styleId="Nessunelenco">
     <w:name w:val="No List"/>
     <w:uiPriority w:val="99"/>
     <w:semiHidden/>
     <w:unhideWhenUsed/>
   </w:style>
-  <w:style w:type="paragraph" w:styleId="ListParagraph">
+  <w:style w:type="paragraph" w:styleId="Paragrafoelenco">
     <w:name w:val="List Paragraph"/>
-    <w:basedOn w:val="Normal"/>
+    <w:basedOn w:val="Normale"/>
     <w:uiPriority w:val="34"/>
     <w:qFormat/>
     <w:rsid w:val="001A4D26"/>

</xml_diff>

<commit_message>
Risolto bug in GestioneOperaio per label e NuovoCostoOperaio
</commit_message>
<xml_diff>
--- a/AppuntiPerNuoveModifiche/ModificheDaFare.docx
+++ b/AppuntiPerNuoveModifiche/ModificheDaFare.docx
@@ -83,20 +83,58 @@
           <w:numId w:val="23"/>
         </w:numPr>
         <w:spacing w:line="256" w:lineRule="auto"/>
+        <w:rPr>
+          <w:highlight w:val="green"/>
+        </w:rPr>
       </w:pPr>
       <w:r>
+        <w:rPr>
+          <w:highlight w:val="green"/>
+        </w:rPr>
         <w:t xml:space="preserve">Verificare funzionamento “Stampa </w:t>
       </w:r>
       <w:proofErr w:type="spellStart"/>
       <w:r>
+        <w:rPr>
+          <w:highlight w:val="green"/>
+        </w:rPr>
         <w:t>Ord</w:t>
       </w:r>
       <w:proofErr w:type="spellEnd"/>
       <w:r>
-        <w:t xml:space="preserve"> Frut Loc”</w:t>
+        <w:rPr>
+          <w:highlight w:val="green"/>
+        </w:rPr>
+        <w:t xml:space="preserve"> </w:t>
       </w:r>
-      <w:bookmarkStart w:id="0" w:name="_GoBack"/>
-      <w:bookmarkEnd w:id="0"/>
+      <w:proofErr w:type="spellStart"/>
+      <w:r>
+        <w:rPr>
+          <w:highlight w:val="green"/>
+        </w:rPr>
+        <w:t>Frut</w:t>
+      </w:r>
+      <w:proofErr w:type="spellEnd"/>
+      <w:r>
+        <w:rPr>
+          <w:highlight w:val="green"/>
+        </w:rPr>
+        <w:t xml:space="preserve"> </w:t>
+      </w:r>
+      <w:proofErr w:type="spellStart"/>
+      <w:r>
+        <w:rPr>
+          <w:highlight w:val="green"/>
+        </w:rPr>
+        <w:t>Loc</w:t>
+      </w:r>
+      <w:proofErr w:type="spellEnd"/>
+      <w:r>
+        <w:rPr>
+          <w:highlight w:val="green"/>
+        </w:rPr>
+        <w:t>”</w:t>
+      </w:r>
     </w:p>
     <w:p>
       <w:pPr>
@@ -157,8 +195,16 @@
           <w:numId w:val="23"/>
         </w:numPr>
         <w:spacing w:line="256" w:lineRule="auto"/>
-      </w:pPr>
+        <w:rPr>
+          <w:highlight w:val="green"/>
+        </w:rPr>
+      </w:pPr>
+      <w:bookmarkStart w:id="0" w:name="_GoBack"/>
+      <w:bookmarkEnd w:id="0"/>
       <w:r>
+        <w:rPr>
+          <w:highlight w:val="green"/>
+        </w:rPr>
         <w:t>Aggiungere alla “Stampa Ord Frut Cant Excel” la lista dei frutti (Non appartenenti ad un gruppo)</w:t>
       </w:r>
     </w:p>

</xml_diff>

<commit_message>
Risolti piccoli bug. Aggiunto filtro per N_DDT su DDTMef
</commit_message>
<xml_diff>
--- a/AppuntiPerNuoveModifiche/ModificheDaFare.docx
+++ b/AppuntiPerNuoveModifiche/ModificheDaFare.docx
@@ -73,6 +73,60 @@
       <w:r>
         <w:t>Se possibile inserirlo nel rigo successivo a quello inserito (Se non è compilato non va inserito)</w:t>
       </w:r>
+    </w:p>
+    <w:p>
+      <w:pPr>
+        <w:pStyle w:val="Paragrafoelenco"/>
+        <w:numPr>
+          <w:ilvl w:val="0"/>
+          <w:numId w:val="19"/>
+        </w:numPr>
+        <w:rPr>
+          <w:color w:val="FFFFFF" w:themeColor="background1"/>
+          <w:highlight w:val="blue"/>
+        </w:rPr>
+      </w:pPr>
+      <w:r>
+        <w:rPr>
+          <w:color w:val="FFFFFF" w:themeColor="background1"/>
+          <w:highlight w:val="blue"/>
+        </w:rPr>
+        <w:t xml:space="preserve">Per inserire le note, creare una tabella su DB che conterrà le righe da mostrare nel PDF. Se la riga ha solo il primo campo compilato e tutti gli altri a NULL viene creata una riga per la </w:t>
+      </w:r>
+      <w:proofErr w:type="spellStart"/>
+      <w:r>
+        <w:rPr>
+          <w:color w:val="FFFFFF" w:themeColor="background1"/>
+          <w:highlight w:val="blue"/>
+        </w:rPr>
+        <w:t>gridview</w:t>
+      </w:r>
+      <w:proofErr w:type="spellEnd"/>
+      <w:r>
+        <w:rPr>
+          <w:color w:val="FFFFFF" w:themeColor="background1"/>
+          <w:highlight w:val="blue"/>
+        </w:rPr>
+        <w:t xml:space="preserve"> con </w:t>
+      </w:r>
+      <w:proofErr w:type="spellStart"/>
+      <w:r>
+        <w:rPr>
+          <w:color w:val="FFFFFF" w:themeColor="background1"/>
+          <w:highlight w:val="blue"/>
+        </w:rPr>
+        <w:t>colspan</w:t>
+      </w:r>
+      <w:proofErr w:type="spellEnd"/>
+      <w:r>
+        <w:rPr>
+          <w:color w:val="FFFFFF" w:themeColor="background1"/>
+          <w:highlight w:val="blue"/>
+        </w:rPr>
+        <w:t xml:space="preserve"> = 5 e ci vengono inserite solo le NOTE.</w:t>
+      </w:r>
+      <w:bookmarkStart w:id="0" w:name="_GoBack"/>
+      <w:bookmarkEnd w:id="0"/>
     </w:p>
     <w:p/>
     <w:p>
@@ -199,8 +253,6 @@
           <w:highlight w:val="green"/>
         </w:rPr>
       </w:pPr>
-      <w:bookmarkStart w:id="0" w:name="_GoBack"/>
-      <w:bookmarkEnd w:id="0"/>
       <w:r>
         <w:rPr>
           <w:highlight w:val="green"/>

</xml_diff>